<commit_message>
Część badawcza - poprawki
</commit_message>
<xml_diff>
--- a/Część Badawcza.docx
+++ b/Część Badawcza.docx
@@ -1,6 +1,6 @@
 
 <file path=word/document.xml><?xml version="1.0" encoding="utf-8"?>
-<w:document xmlns:wpc="http://schemas.microsoft.com/office/word/2010/wordprocessingCanvas" xmlns:cx="http://schemas.microsoft.com/office/drawing/2014/chartex" xmlns:mc="http://schemas.openxmlformats.org/markup-compatibility/2006" xmlns:o="urn:schemas-microsoft-com:office:office" xmlns:r="http://schemas.openxmlformats.org/officeDocument/2006/relationships" xmlns:m="http://schemas.openxmlformats.org/officeDocument/2006/math" xmlns:v="urn:schemas-microsoft-com:vml" xmlns:wp14="http://schemas.microsoft.com/office/word/2010/wordprocessingDrawing" xmlns:wp="http://schemas.openxmlformats.org/drawingml/2006/wordprocessingDrawing" xmlns:w10="urn:schemas-microsoft-com:office:word" xmlns:w="http://schemas.openxmlformats.org/wordprocessingml/2006/main" xmlns:w14="http://schemas.microsoft.com/office/word/2010/wordml" xmlns:w15="http://schemas.microsoft.com/office/word/2012/wordml" xmlns:w16se="http://schemas.microsoft.com/office/word/2015/wordml/symex" xmlns:wpg="http://schemas.microsoft.com/office/word/2010/wordprocessingGroup" xmlns:wpi="http://schemas.microsoft.com/office/word/2010/wordprocessingInk" xmlns:wne="http://schemas.microsoft.com/office/word/2006/wordml" xmlns:wps="http://schemas.microsoft.com/office/word/2010/wordprocessingShape" mc:Ignorable="w14 w15 w16se wp14">
+<w:document xmlns:wpc="http://schemas.microsoft.com/office/word/2010/wordprocessingCanvas" xmlns:mc="http://schemas.openxmlformats.org/markup-compatibility/2006" xmlns:o="urn:schemas-microsoft-com:office:office" xmlns:r="http://schemas.openxmlformats.org/officeDocument/2006/relationships" xmlns:m="http://schemas.openxmlformats.org/officeDocument/2006/math" xmlns:v="urn:schemas-microsoft-com:vml" xmlns:wp14="http://schemas.microsoft.com/office/word/2010/wordprocessingDrawing" xmlns:wp="http://schemas.openxmlformats.org/drawingml/2006/wordprocessingDrawing" xmlns:w10="urn:schemas-microsoft-com:office:word" xmlns:w="http://schemas.openxmlformats.org/wordprocessingml/2006/main" xmlns:w14="http://schemas.microsoft.com/office/word/2010/wordml" xmlns:w15="http://schemas.microsoft.com/office/word/2012/wordml" xmlns:wpg="http://schemas.microsoft.com/office/word/2010/wordprocessingGroup" xmlns:wpi="http://schemas.microsoft.com/office/word/2010/wordprocessingInk" xmlns:wne="http://schemas.microsoft.com/office/word/2006/wordml" xmlns:wps="http://schemas.microsoft.com/office/word/2010/wordprocessingShape" mc:Ignorable="w14 w15 wp14">
   <w:body>
     <w:p/>
     <w:p/>
@@ -8,6 +8,13 @@
     <w:p/>
     <w:sdt>
       <w:sdtPr>
+        <w:rPr>
+          <w:rFonts w:asciiTheme="minorHAnsi" w:eastAsiaTheme="minorHAnsi" w:hAnsiTheme="minorHAnsi" w:cstheme="minorBidi"/>
+          <w:color w:val="auto"/>
+          <w:sz w:val="22"/>
+          <w:szCs w:val="22"/>
+          <w:lang w:eastAsia="en-US"/>
+        </w:rPr>
         <w:id w:val="-1879692775"/>
         <w:docPartObj>
           <w:docPartGallery w:val="Table of Contents"/>
@@ -16,13 +23,8 @@
       </w:sdtPr>
       <w:sdtEndPr>
         <w:rPr>
-          <w:rFonts w:asciiTheme="minorHAnsi" w:eastAsiaTheme="minorHAnsi" w:hAnsiTheme="minorHAnsi" w:cstheme="minorBidi"/>
           <w:b/>
           <w:bCs/>
-          <w:color w:val="auto"/>
-          <w:sz w:val="22"/>
-          <w:szCs w:val="22"/>
-          <w:lang w:eastAsia="en-US"/>
         </w:rPr>
       </w:sdtEndPr>
       <w:sdtContent>
@@ -1544,6 +1546,7 @@
     <w:p>
       <w:pPr>
         <w:ind w:firstLine="567"/>
+        <w:jc w:val="both"/>
       </w:pPr>
       <w:r>
         <w:t>Po wstępie teoretycznym i części implementacyjnej naturalnym następcą jest część badawcza. Wartość stworzonego środowiska testowego można sprawdzić tylko w jeden sposób – przeprowadzając badania. Część badawczą postanowiono rozpocząć od eksperymentu mającego na celu zadanie sprawdzenie poprawnego działania odtwarzacza, a więc weryfikacje czy wyświetlane wideo jest zgodne z tym co zostało wysłane przez program do karty graficznej. Właściwe testy subiektywne miały na celu porównanie standardowych metod badawczych pod kątem wpływu wyboru metody testu na jego wynik.</w:t>
@@ -1579,29 +1582,32 @@
       </w:r>
       <w:bookmarkStart w:id="3" w:name="_Toc485223253"/>
       <w:r>
-        <w:t>Przygotowanie pomieszczenia do badań</w:t>
-      </w:r>
-      <w:r>
-        <w:t xml:space="preserve"> </w:t>
-      </w:r>
-      <w:r>
-        <w:t>–</w:t>
+        <w:t>Przygotowanie pomieszczenia do badań –</w:t>
       </w:r>
       <w:r>
         <w:t xml:space="preserve"> Orliński</w:t>
       </w:r>
       <w:bookmarkEnd w:id="3"/>
     </w:p>
-    <w:p/>
     <w:p>
       <w:pPr>
-        <w:ind w:firstLine="708"/>
-      </w:pPr>
-      <w:r>
-        <w:t xml:space="preserve">Rozpoczynając subiektywne testy oceny jakości wideo należy przygotować odpowiednie warunki do przeprowadzania testów. Standardowe warunki testów zostały zdefiniowane w normach ITU-T Rec. P910 oraz Rec. P913, a także ITU-R Rec. BT.500, co zostało opisane we wstępie teoretycznym. Przygotowując pomieszczenie do przeprowadzania testów należy zwrócić uwagę na wiele aspektów, oczywiście rekomendacje mają charakter zaleceń, a projektujący testy mogą zmieniać założenia w taki sposób, aby wypełniały zadany cel. </w:t>
-      </w:r>
+        <w:jc w:val="both"/>
+      </w:pPr>
     </w:p>
     <w:p>
+      <w:pPr>
+        <w:ind w:firstLine="708"/>
+        <w:jc w:val="both"/>
+      </w:pPr>
+      <w:r>
+        <w:t xml:space="preserve">Rozpoczynając subiektywne testy oceny jakości wideo należy przygotować odpowiednie warunki do przeprowadzania testów. Standardowe warunki testów zostały zdefiniowane w normach ITU-T Rec. P910 oraz Rec. P913, a także ITU-R Rec. BT.500, co zostało opisane we wstępie teoretycznym. Przygotowując pomieszczenie do przeprowadzania testów należy zwrócić uwagę na wiele aspektów, oczywiście rekomendacje mają charakter zaleceń, a projektujący testy mogą zmieniać założenia w taki sposób, aby wypełniały zadany cel. </w:t>
+      </w:r>
+    </w:p>
+    <w:p>
+      <w:pPr>
+        <w:ind w:firstLine="708"/>
+        <w:jc w:val="both"/>
+      </w:pPr>
       <w:r>
         <w:t>Ze względu na fakt braku dostępnego w dowolnych godzinach pomieszczenia do przeprowadzania testów wideo na uczelni, a także pracy zawodowej twórców badań zdecydowano się na organizacje pomieszczenia do testów we własnym zakresie. Odnosząc się do rekomendacji, biorąc pod uwagę konieczny sprzęt oraz możliwości jego przemieszczania określono dwie potencjalne lokalizacje przeprowadzania testów.</w:t>
       </w:r>
@@ -1641,36 +1647,49 @@
     </w:p>
     <w:p/>
     <w:p>
-      <w:r>
-        <w:t>Dom ze względu na fakt, że jest miejscem zamieszkania na co dzień jest wyposażony w sprzęt potrzebny do przeprowadzania testów – zarówno komputer posiadający dysk</w:t>
-      </w:r>
-      <w:r>
-        <w:t xml:space="preserve">i SSD jaki i kartę graficzną, </w:t>
-      </w:r>
-      <w:r>
-        <w:t xml:space="preserve">telewizor o dobrej jakości obrazu, a także krzesła, fotele i inne meble. W domu jednak zarówno ściany jak i podłoga posiadają nieneutralne kolory, okna mimo zasłon przepuszczają bardzo dużo światła, a samo pomieszczenie posiada różnego rodzaju detale i dekoracje. Dom znajduję się również w sporej odległości od centrum miasta co stwarza dodatkowy problem z </w:t>
-      </w:r>
-      <w:r>
-        <w:t>organizacją.</w:t>
+      <w:pPr>
+        <w:ind w:firstLine="708"/>
+        <w:jc w:val="both"/>
+      </w:pPr>
+      <w:r>
+        <w:t>Dom ze względu na fakt, że jest miejscem zamieszkania na co dzień jest wyposażony w sprzęt potrzebny do przeprowadzania testów – zarówno komputer posiadający dyski SSD jaki i kartę graficzną, telewizor o dobrej jakości obrazu, a także krzesła, fotele i inne meble. W domu jednak zarówno ściany jak i podłoga posiadają nieneutralne kolory, okna mimo zasłon przepuszczają bardzo dużo światła, a samo pomieszczenie posiada różnego rodzaju detale i dekoracje. Dom znajduję się również w sporej odległości od centrum miasta co stwarza dodatkowy problem z organizacją.</w:t>
       </w:r>
     </w:p>
     <w:p>
-      <w:r>
-        <w:t>Sala jest pomieszczeniem specjalistycznym przygotowanym do tworzenia i nagrywania muzyki. Z tego względu konieczne jest jej odpowiednie wygłuszenie. Ściany zostały pokryte dźwiękoszczelną wełną mineralną. Ze względu na komfort użytkowników, a także sąsiadów okna zostały zasłonięte zarówno wełną jak i twardymi zasłonami nieprzepuszczającymi światła. Całość sali jest utrzymana w jasnych stonowanych szarościach. Pomieszczenie wymaga jednak przygotowania, tymczasowego usunięcia sprzętu muzycznego tak aby nie rozpraszał testerów, a także dostarczenia na miejsce zarówno komputera jak i telewizora. Dodatkową zaletą był bliskość centrum miasta.</w:t>
-      </w:r>
+      <w:pPr>
+        <w:jc w:val="both"/>
+      </w:pPr>
     </w:p>
     <w:p>
-      <w:r>
-        <w:t xml:space="preserve">Zdecydowano się na sale prób ze względu na większą dostępność, brak konieczności oglądania się na domowników, a także fakt wygłuszenia i neutralnego sztucznego oświetlenia. Na miejsce dostarczono sprzęt. Ponieważ rekomendacja P.910 zakłada użycie dowolnego urządzenia spełniającego założenia badań zdecydowano się na znajdujący się w </w:t>
-      </w:r>
-      <w:r>
-        <w:t>posiadaniu</w:t>
-      </w:r>
-      <w:r>
-        <w:t xml:space="preserve"> jednego z twórców telewizor Samsung wspierający FullHD. Za urządzenie bazowe do uruchomienia oprogramowania posłużył komputer stacjona</w:t>
-      </w:r>
-      <w:r>
-        <w:t>rny o następujących parametrach:</w:t>
+      <w:pPr>
+        <w:ind w:firstLine="708"/>
+        <w:jc w:val="both"/>
+      </w:pPr>
+      <w:r>
+        <w:t>Sala jest pomieszczeniem specjalistycznym przygotowanym do tworzenia i nagrywania muzyki. Z tego względu konieczne jest jej odpowiednie wygłuszenie. Ściany zostały pokryte dźwiękoszczelną wełną mineralną. Ze względu na komfort użytkowników, a także sąsiadów okna zostały zasłonięte zarówno wełną jak i twardymi zasłonami nieprzepuszczającymi światła. Całość sali jest utrzymana w jasnych stonowanych szarościach. Pomieszczenie wymaga jednak przygotowania, tymczasowego usunięcia sprzętu muzycznego tak aby nie rozpraszał testerów, a także dostarczenia na miejsce zarówno komputera jak i telewizora. Dodatkową zaletą był bliskość centrum miasta.</w:t>
+      </w:r>
+    </w:p>
+    <w:p>
+      <w:pPr>
+        <w:jc w:val="both"/>
+      </w:pPr>
+    </w:p>
+    <w:p>
+      <w:pPr>
+        <w:ind w:firstLine="708"/>
+        <w:jc w:val="both"/>
+      </w:pPr>
+      <w:r>
+        <w:t xml:space="preserve">Zdecydowano się na sale prób ze względu na większą dostępność, brak konieczności oglądania się na domowników, a także fakt wygłuszenia i neutralnego sztucznego oświetlenia. Na miejsce dostarczono sprzęt. Ponieważ rekomendacja P.910 zakłada użycie dowolnego urządzenia spełniającego założenia badań zdecydowano się na znajdujący się w posiadaniu jednego z twórców telewizor Samsung wspierający </w:t>
+      </w:r>
+      <w:r>
+        <w:rPr>
+          <w:i/>
+        </w:rPr>
+        <w:t>FullHD</w:t>
+      </w:r>
+      <w:r>
+        <w:t>. Za urządzenie bazowe do uruchomienia oprogramowania posłużył komputer stacjonarny o następujących parametrach:</w:t>
       </w:r>
     </w:p>
     <w:p/>
@@ -1694,7 +1713,6 @@
           </w:tcPr>
           <w:p>
             <w:r>
-              <w:lastRenderedPageBreak/>
               <w:t xml:space="preserve">Procesor </w:t>
             </w:r>
           </w:p>
@@ -1884,100 +1902,141 @@
       <w:r>
         <w:t xml:space="preserve">Tabela </w:t>
       </w:r>
-      <w:fldSimple w:instr=" STYLEREF 1 \s ">
-        <w:r>
-          <w:rPr>
-            <w:noProof/>
-          </w:rPr>
-          <w:t>1</w:t>
-        </w:r>
-      </w:fldSimple>
+      <w:r>
+        <w:fldChar w:fldCharType="begin"/>
+      </w:r>
+      <w:r>
+        <w:instrText xml:space="preserve"> STYLEREF 1 \s </w:instrText>
+      </w:r>
+      <w:r>
+        <w:fldChar w:fldCharType="separate"/>
+      </w:r>
+      <w:r>
+        <w:rPr>
+          <w:noProof/>
+        </w:rPr>
+        <w:t>1</w:t>
+      </w:r>
+      <w:r>
+        <w:rPr>
+          <w:noProof/>
+        </w:rPr>
+        <w:fldChar w:fldCharType="end"/>
+      </w:r>
       <w:r>
         <w:noBreakHyphen/>
       </w:r>
-      <w:fldSimple w:instr=" SEQ Tabela \* ARABIC \s 1 ">
-        <w:r>
-          <w:rPr>
-            <w:noProof/>
-          </w:rPr>
-          <w:t>1</w:t>
-        </w:r>
-      </w:fldSimple>
-      <w:r>
-        <w:t xml:space="preserve"> Tabela specyfikacji komputera starcjonarnego używanego do testów</w:t>
+      <w:r>
+        <w:fldChar w:fldCharType="begin"/>
+      </w:r>
+      <w:r>
+        <w:instrText xml:space="preserve"> SEQ Tabela \* ARABIC \s 1 </w:instrText>
+      </w:r>
+      <w:r>
+        <w:fldChar w:fldCharType="separate"/>
+      </w:r>
+      <w:r>
+        <w:rPr>
+          <w:noProof/>
+        </w:rPr>
+        <w:t>1</w:t>
+      </w:r>
+      <w:r>
+        <w:rPr>
+          <w:noProof/>
+        </w:rPr>
+        <w:fldChar w:fldCharType="end"/>
+      </w:r>
+      <w:r>
+        <w:t xml:space="preserve"> Tabela specyfikacji komputera </w:t>
+      </w:r>
+      <w:r>
+        <w:t>stacjonarnego</w:t>
+      </w:r>
+      <w:r>
+        <w:t xml:space="preserve"> używanego do testów</w:t>
       </w:r>
     </w:p>
     <w:p>
-      <w:r>
-        <w:t>Zestaw ten przetestowano uprzednio pod względem wydajności zarówno dla jakości FullHD jak i UHD, stwierdzając poprawne działanie dla obu konfiguracji. Ze względów finansowych, a także trudności transportowych zrezygnowano z prób pozyskania telewizora wspierającego standard obrazu wyższy niż FullHD do testów.</w:t>
+      <w:pPr>
+        <w:ind w:firstLine="708"/>
+        <w:jc w:val="both"/>
+      </w:pPr>
+      <w:r>
+        <w:t xml:space="preserve">Zestaw ten przetestowano uprzednio pod względem wydajności zarówno dla jakości </w:t>
+      </w:r>
+      <w:r>
+        <w:rPr>
+          <w:i/>
+        </w:rPr>
+        <w:t>FullHD</w:t>
+      </w:r>
+      <w:r>
+        <w:t xml:space="preserve"> jak i UHD, stwierdzając poprawne działanie dla obu konfiguracji. Ze względów finansowych, a także trudności transportowych zrezygnowano z prób pozyskania telewizora wspierającego standard obrazu wyższy niż </w:t>
+      </w:r>
+      <w:r>
+        <w:rPr>
+          <w:i/>
+        </w:rPr>
+        <w:t>FullHD</w:t>
+      </w:r>
+      <w:r>
+        <w:t xml:space="preserve"> do testów.</w:t>
       </w:r>
     </w:p>
     <w:p>
-      <w:r>
-        <w:t xml:space="preserve">Kolejnym krokiem było przygotowania stanowiska do przeprowadzenia testów. Dla testera przygotowano komfortową sofę umieszczoną centralnie naprzeciwko telewizora, </w:t>
-      </w:r>
-      <w:r>
-        <w:t>ulokowanego</w:t>
-      </w:r>
-      <w:r>
-        <w:t xml:space="preserve"> na czarnej skrzyni. Czterdziestocalowy telewizor Samsung posiada wysokość około 50 centymetrów dlatego też </w:t>
-      </w:r>
-      <w:r>
-        <w:t>znalazł się on</w:t>
-      </w:r>
-      <w:r>
-        <w:t xml:space="preserve"> w odległości około dwóch metrów od miejsca siedzącego testera co stanowi dystans czterech wysokości ekranu realizując założenia podane w rekomendacjach. Ponieważ pomieszczenie w którym przeprowadzano badania było dźwiękoszczelne nie należało martwić się o dochodzący z zewnątrz hałas, zadbano jednak o to aby kolejni testerzy nie przeszkadzali sobie usunięto ich z pomieszczenia w którym odbywał się test. </w:t>
-      </w:r>
+      <w:pPr>
+        <w:ind w:firstLine="708"/>
+      </w:pPr>
     </w:p>
     <w:p>
-      <w:bookmarkStart w:id="4" w:name="_GoBack"/>
-      <w:bookmarkEnd w:id="4"/>
-    </w:p>
-    <w:p>
-      <w:pPr>
-        <w:pStyle w:val="Nagwek2"/>
-      </w:pPr>
-      <w:r>
-        <w:t xml:space="preserve"> </w:t>
-      </w:r>
-      <w:bookmarkStart w:id="5" w:name="_Toc485223254"/>
-      <w:r>
-        <w:t>Sprawdzenie ilości klatek na sekundę</w:t>
-      </w:r>
-      <w:r>
-        <w:t xml:space="preserve"> </w:t>
-      </w:r>
-      <w:r>
-        <w:t>–</w:t>
-      </w:r>
-      <w:r>
-        <w:t xml:space="preserve"> Orliński</w:t>
-      </w:r>
-      <w:bookmarkEnd w:id="5"/>
+      <w:pPr>
+        <w:ind w:firstLine="567"/>
+        <w:jc w:val="both"/>
+      </w:pPr>
+      <w:r>
+        <w:t xml:space="preserve">Kolejnym krokiem było przygotowania stanowiska do przeprowadzenia testów. Dla testera przygotowano komfortową sofę umieszczoną centralnie naprzeciwko telewizora, ulokowanego na czarnej skrzyni. Czterdziestocalowy telewizor Samsung posiada wysokość około 50 centymetrów dlatego też znalazł się on w odległości około dwóch metrów od miejsca siedzącego testera co stanowi dystans czterech wysokości ekranu realizując założenia podane w rekomendacjach. Ponieważ pomieszczenie w którym przeprowadzano badania było dźwiękoszczelne nie należało martwić się o dochodzący z zewnątrz hałas, zadbano jednak o to aby kolejni testerzy nie przeszkadzali sobie usunięto ich z pomieszczenia w którym odbywał się test. </w:t>
+      </w:r>
     </w:p>
     <w:p/>
     <w:p>
       <w:pPr>
-        <w:ind w:firstLine="708"/>
-      </w:pPr>
-      <w:r>
-        <w:t xml:space="preserve">Weryfikacja zgodności odtwarzanych klatek z wyświetlanymi od początku pracy stanowiło problem, którego rozwiązanie wydawało się konieczne dla weryfikacji poprawności działania całego środowiska testowego. Poprawne wyświetlanie filmu jest konieczne do przeprowadzania testów. Jeżeli w trakcie odtwarzania filmu pomijane byłby losowe klatki jakość każdego z testowanych filmów w każdej sesji testu mogłaby być obiektywnie wyraźnie różna, przeprowadzanie takiego testu niemiałoby sensu ze względu na </w:t>
-      </w:r>
-      <w:r>
-        <w:t>wpływ czynnika</w:t>
-      </w:r>
-      <w:r>
-        <w:t xml:space="preserve"> losowe</w:t>
-      </w:r>
-      <w:r>
-        <w:t>go na</w:t>
-      </w:r>
-      <w:r>
-        <w:t xml:space="preserve"> wyniki.</w:t>
-      </w:r>
+        <w:pStyle w:val="Nagwek2"/>
+      </w:pPr>
+      <w:r>
+        <w:t xml:space="preserve"> </w:t>
+      </w:r>
+      <w:bookmarkStart w:id="4" w:name="_Toc485223254"/>
+      <w:r>
+        <w:t>Sprawdzenie ilości klatek na sekundę</w:t>
+      </w:r>
+      <w:r>
+        <w:t xml:space="preserve"> –</w:t>
+      </w:r>
+      <w:r>
+        <w:t xml:space="preserve"> Orliński</w:t>
+      </w:r>
+      <w:bookmarkEnd w:id="4"/>
     </w:p>
     <w:p/>
     <w:p>
+      <w:pPr>
+        <w:ind w:firstLine="708"/>
+        <w:jc w:val="both"/>
+      </w:pPr>
+      <w:r>
+        <w:t>Weryfikacja zgodności odtwarzanych klatek z wyświetlanymi od początku pracy stanowiło problem, którego rozwiązanie wydawało się konieczne dla weryfikacji poprawności działania całego środowiska testowego. Poprawne wyświetlanie filmu jest konieczne do przeprowadzania testów. Jeżeli w trakcie odtwarzania filmu pomijane byłby losowe klatki jakość każdego z testowanych filmów w każdej sesji testu mogłaby być obiektywnie wyraźnie różna, przeprowadzanie takiego testu niemiałoby sensu ze względu na wpływ czynnika losowego na wyniki.</w:t>
+      </w:r>
+    </w:p>
+    <w:p>
+      <w:pPr>
+        <w:jc w:val="both"/>
+      </w:pPr>
+    </w:p>
+    <w:p>
+      <w:pPr>
+        <w:jc w:val="both"/>
+      </w:pPr>
       <w:r>
         <w:tab/>
         <w:t xml:space="preserve">Rozpatrując powyższy problem postanowiono ponumerować klatki w odtwarzanej sekwencji wideo. Kolejnym problemem było umieszczenie numeracji na każdej z klatek, zrobienie tego poprzez GUI środowiska testowego okazało się bezużytecznym, ponieważ każde opóźnienie przy wczytywaniu klatek mogło spowodować desynchronizację filmu z numeracją. Zdecydowano się edytować nagranie. W tym celu posłużono wersją demonstracyjną oprogramowania firmy </w:t>
@@ -2048,25 +2107,51 @@
       <w:r>
         <w:t xml:space="preserve">Rysunek </w:t>
       </w:r>
-      <w:fldSimple w:instr=" STYLEREF 1 \s ">
-        <w:r>
-          <w:rPr>
-            <w:noProof/>
-          </w:rPr>
-          <w:t>1</w:t>
-        </w:r>
-      </w:fldSimple>
+      <w:r>
+        <w:fldChar w:fldCharType="begin"/>
+      </w:r>
+      <w:r>
+        <w:instrText xml:space="preserve"> STYLEREF 1 \s </w:instrText>
+      </w:r>
+      <w:r>
+        <w:fldChar w:fldCharType="separate"/>
+      </w:r>
+      <w:r>
+        <w:rPr>
+          <w:noProof/>
+        </w:rPr>
+        <w:t>1</w:t>
+      </w:r>
+      <w:r>
+        <w:rPr>
+          <w:noProof/>
+        </w:rPr>
+        <w:fldChar w:fldCharType="end"/>
+      </w:r>
       <w:r>
         <w:noBreakHyphen/>
       </w:r>
-      <w:fldSimple w:instr=" SEQ Rysunek \* ARABIC \s 1 ">
-        <w:r>
-          <w:rPr>
-            <w:noProof/>
-          </w:rPr>
-          <w:t>1</w:t>
-        </w:r>
-      </w:fldSimple>
+      <w:r>
+        <w:fldChar w:fldCharType="begin"/>
+      </w:r>
+      <w:r>
+        <w:instrText xml:space="preserve"> SEQ Rysunek \* ARABIC \s 1 </w:instrText>
+      </w:r>
+      <w:r>
+        <w:fldChar w:fldCharType="separate"/>
+      </w:r>
+      <w:r>
+        <w:rPr>
+          <w:noProof/>
+        </w:rPr>
+        <w:t>1</w:t>
+      </w:r>
+      <w:r>
+        <w:rPr>
+          <w:noProof/>
+        </w:rPr>
+        <w:fldChar w:fldCharType="end"/>
+      </w:r>
       <w:r>
         <w:t xml:space="preserve"> Film wczytany do Sony Movie Studio </w:t>
       </w:r>
@@ -2148,31 +2233,61 @@
       <w:r>
         <w:t xml:space="preserve">Rysunek </w:t>
       </w:r>
-      <w:fldSimple w:instr=" STYLEREF 1 \s ">
-        <w:r>
-          <w:rPr>
-            <w:noProof/>
-          </w:rPr>
-          <w:t>1</w:t>
-        </w:r>
-      </w:fldSimple>
+      <w:r>
+        <w:fldChar w:fldCharType="begin"/>
+      </w:r>
+      <w:r>
+        <w:instrText xml:space="preserve"> STYLEREF 1 \s </w:instrText>
+      </w:r>
+      <w:r>
+        <w:fldChar w:fldCharType="separate"/>
+      </w:r>
+      <w:r>
+        <w:rPr>
+          <w:noProof/>
+        </w:rPr>
+        <w:t>1</w:t>
+      </w:r>
+      <w:r>
+        <w:rPr>
+          <w:noProof/>
+        </w:rPr>
+        <w:fldChar w:fldCharType="end"/>
+      </w:r>
       <w:r>
         <w:noBreakHyphen/>
       </w:r>
-      <w:fldSimple w:instr=" SEQ Rysunek \* ARABIC \s 1 ">
-        <w:r>
-          <w:rPr>
-            <w:noProof/>
-          </w:rPr>
-          <w:t>2</w:t>
-        </w:r>
-      </w:fldSimple>
+      <w:r>
+        <w:fldChar w:fldCharType="begin"/>
+      </w:r>
+      <w:r>
+        <w:instrText xml:space="preserve"> SEQ Rysunek \* ARABIC \s 1 </w:instrText>
+      </w:r>
+      <w:r>
+        <w:fldChar w:fldCharType="separate"/>
+      </w:r>
+      <w:r>
+        <w:rPr>
+          <w:noProof/>
+        </w:rPr>
+        <w:t>2</w:t>
+      </w:r>
+      <w:r>
+        <w:rPr>
+          <w:noProof/>
+        </w:rPr>
+        <w:fldChar w:fldCharType="end"/>
+      </w:r>
       <w:r>
         <w:t xml:space="preserve"> Klatka numer 6 z przerobionego filmu</w:t>
       </w:r>
     </w:p>
     <w:p/>
     <w:p>
+      <w:pPr>
+        <w:ind w:firstLine="567"/>
+        <w:jc w:val="both"/>
+      </w:pPr>
       <w:r>
         <w:lastRenderedPageBreak/>
         <w:t xml:space="preserve">Film zapisany w formacie mp4 poddano następnie dekompresji i uruchomiono przy pomocy przygotowanego oprogramowania. Obserwując odtwarzanie filmu stwierdzono wyświetlenie się wszystkich liczb co oznaczało poprawne odtwarzanie wszystkich klatek. Niestety ludzkie oko bywa zawodne, dlatego uznano, iż test należy powtórzyć nagrywając cały proces odtwarzania przy pomocy kamery pozwalającej na nagrywanie w zwolnionym tempie. Użyto w tym celu kamery smartfonu </w:t>
@@ -2195,45 +2310,40 @@
       <w:pPr>
         <w:pStyle w:val="Nagwek1"/>
       </w:pPr>
-      <w:bookmarkStart w:id="6" w:name="_Toc485223255"/>
+      <w:bookmarkStart w:id="5" w:name="_Toc485223255"/>
       <w:r>
         <w:t>Testy Subiektywne</w:t>
+      </w:r>
+      <w:bookmarkEnd w:id="5"/>
+    </w:p>
+    <w:p/>
+    <w:p>
+      <w:pPr>
+        <w:pStyle w:val="Nagwek2"/>
+      </w:pPr>
+      <w:r>
+        <w:t xml:space="preserve"> </w:t>
+      </w:r>
+      <w:bookmarkStart w:id="6" w:name="_Toc485223256"/>
+      <w:r>
+        <w:t>Cel eksperymentu</w:t>
+      </w:r>
+      <w:r>
+        <w:t xml:space="preserve"> –</w:t>
+      </w:r>
+      <w:r>
+        <w:t xml:space="preserve"> Orliński</w:t>
       </w:r>
       <w:bookmarkEnd w:id="6"/>
     </w:p>
     <w:p/>
     <w:p>
       <w:pPr>
-        <w:pStyle w:val="Nagwek2"/>
-      </w:pPr>
-      <w:r>
-        <w:t xml:space="preserve"> </w:t>
-      </w:r>
-      <w:bookmarkStart w:id="7" w:name="_Toc485223256"/>
-      <w:r>
-        <w:t>Cel eksperymentu</w:t>
-      </w:r>
-      <w:r>
-        <w:t xml:space="preserve"> </w:t>
-      </w:r>
-      <w:r>
-        <w:t>–</w:t>
-      </w:r>
-      <w:r>
-        <w:t xml:space="preserve"> Orliński</w:t>
-      </w:r>
-      <w:bookmarkEnd w:id="7"/>
-    </w:p>
-    <w:p/>
-    <w:p>
-      <w:r>
-        <w:t>Za cel przeprowadzanego eksperymentu przyjęto zbadanie wpływu wyboru metody przeprowadzania testu na otrzymane wyniki. Przeprowadzenie różnych testów i porównanie wyników pozwoliłoby na wyłonienie metody najbardziej efektywnej. Postanowiono zastanowić się nie tylko nad samymi wynikami, ale także nad łatwością obsługi, czasem koniecznym na przestawienie sposobu działania danego testu testerowi, opinią testerów dotyczącą poszczególnych testów oraz czasem poz</w:t>
-      </w:r>
-      <w:r>
-        <w:t>yskiwania wyników z poszczególny</w:t>
-      </w:r>
-      <w:r>
-        <w:t xml:space="preserve">ch testów. </w:t>
+        <w:ind w:firstLine="567"/>
+        <w:jc w:val="both"/>
+      </w:pPr>
+      <w:r>
+        <w:t xml:space="preserve">Za cel przeprowadzanego eksperymentu przyjęto zbadanie wpływu wyboru metody przeprowadzania testu na otrzymane wyniki. Przeprowadzenie różnych testów i porównanie wyników pozwoliłoby na wyłonienie metody najbardziej efektywnej. Postanowiono zastanowić się nie tylko nad samymi wynikami, ale także nad łatwością obsługi, czasem koniecznym na przestawienie sposobu działania danego testu testerowi, opinią testerów dotyczącą poszczególnych testów oraz czasem pozyskiwania wyników z poszczególnych testów. </w:t>
       </w:r>
     </w:p>
     <w:p>
@@ -2253,23 +2363,24 @@
       <w:r>
         <w:t xml:space="preserve"> </w:t>
       </w:r>
-      <w:bookmarkStart w:id="8" w:name="_Toc485223257"/>
+      <w:bookmarkStart w:id="7" w:name="_Toc485223257"/>
       <w:r>
         <w:t>Wybrane filmy źródłowe</w:t>
       </w:r>
       <w:r>
-        <w:t xml:space="preserve"> </w:t>
-      </w:r>
-      <w:r>
-        <w:t>–</w:t>
+        <w:t xml:space="preserve"> –</w:t>
       </w:r>
       <w:r>
         <w:t xml:space="preserve"> Orliński</w:t>
       </w:r>
-      <w:bookmarkEnd w:id="8"/>
+      <w:bookmarkEnd w:id="7"/>
     </w:p>
     <w:p/>
     <w:p>
+      <w:pPr>
+        <w:ind w:firstLine="360"/>
+        <w:jc w:val="both"/>
+      </w:pPr>
       <w:r>
         <w:t>Do przeprowadzania testów subiektywnych konieczne są pliki źródłowe możliwie jak najwyższej jakości, należało pozyskać filmy udostępniane na licencji pozwalającej na ich</w:t>
       </w:r>
@@ -2306,6 +2417,11 @@
     <w:p>
       <w:pPr>
         <w:pStyle w:val="Akapitzlist"/>
+      </w:pPr>
+    </w:p>
+    <w:p>
+      <w:pPr>
+        <w:pStyle w:val="Akapitzlist"/>
         <w:numPr>
           <w:ilvl w:val="0"/>
           <w:numId w:val="7"/>
@@ -2314,8 +2430,15 @@
       <w:r>
         <w:t>4K-Chimei-inn-60mbps (4ksamples) .mp4</w:t>
       </w:r>
+      <w:r>
+        <w:br/>
+      </w:r>
     </w:p>
     <w:p>
+      <w:pPr>
+        <w:ind w:firstLine="360"/>
+        <w:jc w:val="both"/>
+      </w:pPr>
       <w:r>
         <w:t xml:space="preserve">Z powyższych filmów zostały wycięte 10 sekundowe fragmenty. Pozyskane w ten sposób fragmenty nazywane odtąd odpowiednio PUPPIES i CHIMEI przetworzono przy użyciu stworzonego skryptu, opisanego w części pracy dotyczącej oprogramowania [LINK DO </w:t>
       </w:r>
@@ -2340,25 +2463,35 @@
       <w:r>
         <w:t xml:space="preserve"> </w:t>
       </w:r>
-      <w:bookmarkStart w:id="9" w:name="_Toc485223258"/>
+      <w:bookmarkStart w:id="8" w:name="_Toc485223258"/>
       <w:r>
         <w:t>Scenariusze Testowe</w:t>
       </w:r>
       <w:r>
-        <w:t xml:space="preserve"> </w:t>
-      </w:r>
-      <w:r>
-        <w:t>–</w:t>
+        <w:t xml:space="preserve"> –</w:t>
       </w:r>
       <w:r>
         <w:t xml:space="preserve"> Orliński</w:t>
       </w:r>
-      <w:bookmarkEnd w:id="9"/>
+      <w:bookmarkEnd w:id="8"/>
     </w:p>
     <w:p/>
     <w:p>
-      <w:r>
-        <w:t xml:space="preserve">Za radą promotora, a także czerpiąc wiedzę z rekomendacji ITU zdecydowano się na trzy metody przeprowadzania testów. Pierwszym z testów był przeprowadzany metodą ACR (Absolute Category Rating) polega on na wyświetlaniu filmów po kolei w losowej kolejności przy czym każdy z filmów jest oceniany natychmiast po jego odtworzeniu. Cykl przeprowadzanego testu został przedstawiony na poniższym rysunku. </w:t>
+      <w:pPr>
+        <w:ind w:firstLine="567"/>
+        <w:jc w:val="both"/>
+      </w:pPr>
+      <w:r>
+        <w:t>Za radą promotora, a także czerpiąc wiedzę z rekomendacji ITU zdecydowano się na trzy metody przeprowadzania testów. Pierwszym z testów był przeprowadzany metodą ACR (</w:t>
+      </w:r>
+      <w:r>
+        <w:rPr>
+          <w:i/>
+        </w:rPr>
+        <w:t>Absolute Category Rating</w:t>
+      </w:r>
+      <w:r>
+        <w:t xml:space="preserve">) polega on na wyświetlaniu filmów po kolei w losowej kolejności przy czym każdy z filmów jest oceniany natychmiast po jego odtworzeniu. Cykl przeprowadzanego testu został przedstawiony na poniższym rysunku. </w:t>
       </w:r>
     </w:p>
     <w:p>
@@ -2416,30 +2549,60 @@
       <w:r>
         <w:t xml:space="preserve">Rysunek </w:t>
       </w:r>
-      <w:fldSimple w:instr=" STYLEREF 1 \s ">
-        <w:r>
-          <w:rPr>
-            <w:noProof/>
-          </w:rPr>
-          <w:t>2</w:t>
-        </w:r>
-      </w:fldSimple>
+      <w:r>
+        <w:fldChar w:fldCharType="begin"/>
+      </w:r>
+      <w:r>
+        <w:instrText xml:space="preserve"> STYLEREF 1 \s </w:instrText>
+      </w:r>
+      <w:r>
+        <w:fldChar w:fldCharType="separate"/>
+      </w:r>
+      <w:r>
+        <w:rPr>
+          <w:noProof/>
+        </w:rPr>
+        <w:t>2</w:t>
+      </w:r>
+      <w:r>
+        <w:rPr>
+          <w:noProof/>
+        </w:rPr>
+        <w:fldChar w:fldCharType="end"/>
+      </w:r>
       <w:r>
         <w:noBreakHyphen/>
       </w:r>
-      <w:fldSimple w:instr=" SEQ Rysunek \* ARABIC \s 1 ">
-        <w:r>
-          <w:rPr>
-            <w:noProof/>
-          </w:rPr>
-          <w:t>1</w:t>
-        </w:r>
-      </w:fldSimple>
+      <w:r>
+        <w:fldChar w:fldCharType="begin"/>
+      </w:r>
+      <w:r>
+        <w:instrText xml:space="preserve"> SEQ Rysunek \* ARABIC \s 1 </w:instrText>
+      </w:r>
+      <w:r>
+        <w:fldChar w:fldCharType="separate"/>
+      </w:r>
+      <w:r>
+        <w:rPr>
+          <w:noProof/>
+        </w:rPr>
+        <w:t>1</w:t>
+      </w:r>
+      <w:r>
+        <w:rPr>
+          <w:noProof/>
+        </w:rPr>
+        <w:fldChar w:fldCharType="end"/>
+      </w:r>
       <w:r>
         <w:t xml:space="preserve"> Diagram cyklu badania w metodzie ACR</w:t>
       </w:r>
     </w:p>
     <w:p>
+      <w:pPr>
+        <w:ind w:firstLine="708"/>
+        <w:jc w:val="both"/>
+      </w:pPr>
       <w:r>
         <w:t>Na rysunku widzimy przebieg testu od początku do końca, można zauważyć, że przebieg testu jest liniowy, tester musi obejrzeć wszystkie przygotowane sekwencje każdej z nich wystawiając ocenę, aby go zakończyć. Test ten jest najprostszym koncepcyj</w:t>
       </w:r>
@@ -2460,11 +2623,17 @@
       </w:r>
     </w:p>
     <w:p>
+      <w:pPr>
+        <w:jc w:val="both"/>
+      </w:pPr>
       <w:r>
         <w:t xml:space="preserve"> </w:t>
       </w:r>
     </w:p>
     <w:p>
+      <w:pPr>
+        <w:jc w:val="both"/>
+      </w:pPr>
       <w:r>
         <w:t>Kolejną metodą przeprowadzania testu była nieopisywana w rekomendacjach metoda polegająca na udostępnieniu testerowi menu z którego ten mógł wybrać dowolny ze wszystkich dostępnych filmów obejrzeć go a następnie ocenić. Głównym założeniem tej metody była możliwość obejrzenia każdego z filmu wielokrotnie co pozwalało na zmianę oceny w wypadku pomyłki czy też uznania poprzedniej oceny z nieadekwatną po obejrzeniu filmu w innej jakości. Zarys przebiegu testu przedstawiono na poniższym rysunku.</w:t>
       </w:r>
@@ -2525,43 +2694,100 @@
       <w:r>
         <w:t xml:space="preserve">Rysunek </w:t>
       </w:r>
-      <w:fldSimple w:instr=" STYLEREF 1 \s ">
-        <w:r>
-          <w:rPr>
-            <w:noProof/>
-          </w:rPr>
-          <w:t>2</w:t>
-        </w:r>
-      </w:fldSimple>
+      <w:r>
+        <w:fldChar w:fldCharType="begin"/>
+      </w:r>
+      <w:r>
+        <w:instrText xml:space="preserve"> STYLEREF 1 \s </w:instrText>
+      </w:r>
+      <w:r>
+        <w:fldChar w:fldCharType="separate"/>
+      </w:r>
+      <w:r>
+        <w:rPr>
+          <w:noProof/>
+        </w:rPr>
+        <w:t>2</w:t>
+      </w:r>
+      <w:r>
+        <w:rPr>
+          <w:noProof/>
+        </w:rPr>
+        <w:fldChar w:fldCharType="end"/>
+      </w:r>
       <w:r>
         <w:noBreakHyphen/>
       </w:r>
-      <w:fldSimple w:instr=" SEQ Rysunek \* ARABIC \s 1 ">
-        <w:r>
-          <w:rPr>
-            <w:noProof/>
-          </w:rPr>
-          <w:t>2</w:t>
-        </w:r>
-      </w:fldSimple>
+      <w:r>
+        <w:fldChar w:fldCharType="begin"/>
+      </w:r>
+      <w:r>
+        <w:instrText xml:space="preserve"> SEQ Rysunek \* ARABIC \s 1 </w:instrText>
+      </w:r>
+      <w:r>
+        <w:fldChar w:fldCharType="separate"/>
+      </w:r>
+      <w:r>
+        <w:rPr>
+          <w:noProof/>
+        </w:rPr>
+        <w:t>2</w:t>
+      </w:r>
+      <w:r>
+        <w:rPr>
+          <w:noProof/>
+        </w:rPr>
+        <w:fldChar w:fldCharType="end"/>
+      </w:r>
       <w:r>
         <w:t xml:space="preserve"> Diagram przebiegu testu z menu wyboru</w:t>
       </w:r>
     </w:p>
     <w:p>
+      <w:pPr>
+        <w:ind w:firstLine="708"/>
+        <w:jc w:val="both"/>
+      </w:pPr>
       <w:r>
         <w:t>Zgodnie ze schematem przebieg testu nie ma charakteru liniowego użytkownik sam wybiera film z listy dostępnych po wystawieniu oceny trafiając ponownie do tego samego menu. Interfejs użytkownika został zaprojektowany w taki sposób, aby użytkownik każdorazowo mógł zobaczyć własne oceny.</w:t>
       </w:r>
     </w:p>
     <w:p>
+      <w:pPr>
+        <w:ind w:firstLine="708"/>
+        <w:jc w:val="both"/>
+      </w:pPr>
+    </w:p>
+    <w:p>
+      <w:pPr>
+        <w:ind w:firstLine="708"/>
+        <w:jc w:val="both"/>
+      </w:pPr>
       <w:r>
         <w:t xml:space="preserve">W metodzie zostały użyte dokładnie te same nagrania których używano w teście ACR, spodziewano się więc uzyskania podobnych wyników różniących się tylko w przypadku pojedynczych filmów. Zadano to samo pytanie, pozostawiając testerowi taką samą skale oceniania. </w:t>
       </w:r>
     </w:p>
-    <w:p/>
     <w:p>
-      <w:r>
-        <w:t xml:space="preserve">Trzeci scenariusz został oparty o standardową metodę porównania parami (PC - Pair Comparision) polegającą na zestawianiu kolejnych filmów parami pytając o jakość drugiego z filmów względem pierwszego. W tym teście zadano pytanie: „Jak zmieniła się jakość oglądanego filmu?”. Korzystając ze skali ocen z zalecanej dla testów CCR/PC z rekomendacji, która została pokazana we wstępie teoretycznym </w:t>
+      <w:pPr>
+        <w:jc w:val="both"/>
+      </w:pPr>
+    </w:p>
+    <w:p>
+      <w:pPr>
+        <w:ind w:firstLine="708"/>
+        <w:jc w:val="both"/>
+      </w:pPr>
+      <w:r>
+        <w:t xml:space="preserve">Trzeci scenariusz został oparty o standardową metodę porównania parami (PC - </w:t>
+      </w:r>
+      <w:r>
+        <w:rPr>
+          <w:i/>
+        </w:rPr>
+        <w:t>Pair Comparision</w:t>
+      </w:r>
+      <w:r>
+        <w:t xml:space="preserve">) polegającą na zestawianiu kolejnych filmów parami pytając o jakość drugiego z filmów względem pierwszego. W tym teście zadano pytanie: „Jak zmieniła się jakość oglądanego filmu?”. Korzystając ze skali ocen z zalecanej dla testów CCR/PC z rekomendacji, która została pokazana we wstępie teoretycznym </w:t>
       </w:r>
       <w:r>
         <w:rPr>
@@ -2629,25 +2855,51 @@
       <w:r>
         <w:t xml:space="preserve">Rysunek </w:t>
       </w:r>
-      <w:fldSimple w:instr=" STYLEREF 1 \s ">
-        <w:r>
-          <w:rPr>
-            <w:noProof/>
-          </w:rPr>
-          <w:t>2</w:t>
-        </w:r>
-      </w:fldSimple>
+      <w:r>
+        <w:fldChar w:fldCharType="begin"/>
+      </w:r>
+      <w:r>
+        <w:instrText xml:space="preserve"> STYLEREF 1 \s </w:instrText>
+      </w:r>
+      <w:r>
+        <w:fldChar w:fldCharType="separate"/>
+      </w:r>
+      <w:r>
+        <w:rPr>
+          <w:noProof/>
+        </w:rPr>
+        <w:t>2</w:t>
+      </w:r>
+      <w:r>
+        <w:rPr>
+          <w:noProof/>
+        </w:rPr>
+        <w:fldChar w:fldCharType="end"/>
+      </w:r>
       <w:r>
         <w:noBreakHyphen/>
       </w:r>
-      <w:fldSimple w:instr=" SEQ Rysunek \* ARABIC \s 1 ">
-        <w:r>
-          <w:rPr>
-            <w:noProof/>
-          </w:rPr>
-          <w:t>3</w:t>
-        </w:r>
-      </w:fldSimple>
+      <w:r>
+        <w:fldChar w:fldCharType="begin"/>
+      </w:r>
+      <w:r>
+        <w:instrText xml:space="preserve"> SEQ Rysunek \* ARABIC \s 1 </w:instrText>
+      </w:r>
+      <w:r>
+        <w:fldChar w:fldCharType="separate"/>
+      </w:r>
+      <w:r>
+        <w:rPr>
+          <w:noProof/>
+        </w:rPr>
+        <w:t>3</w:t>
+      </w:r>
+      <w:r>
+        <w:rPr>
+          <w:noProof/>
+        </w:rPr>
+        <w:fldChar w:fldCharType="end"/>
+      </w:r>
       <w:r>
         <w:t xml:space="preserve"> Diagram przebiegu testu porównawczego pary filmów (PC)</w:t>
       </w:r>
@@ -2664,22 +2916,20 @@
       <w:r>
         <w:t xml:space="preserve"> </w:t>
       </w:r>
-      <w:bookmarkStart w:id="10" w:name="_Toc485223259"/>
-      <w:r>
-        <w:t>Testerzy</w:t>
-      </w:r>
-      <w:r>
-        <w:t xml:space="preserve"> </w:t>
-      </w:r>
-      <w:r>
-        <w:t>–</w:t>
+      <w:bookmarkStart w:id="9" w:name="_Toc485223259"/>
+      <w:r>
+        <w:t>Testerzy –</w:t>
       </w:r>
       <w:r>
         <w:t xml:space="preserve"> Orliński</w:t>
       </w:r>
-      <w:bookmarkEnd w:id="10"/>
+      <w:bookmarkEnd w:id="9"/>
     </w:p>
     <w:p>
+      <w:pPr>
+        <w:ind w:firstLine="567"/>
+        <w:jc w:val="both"/>
+      </w:pPr>
       <w:r>
         <w:t xml:space="preserve">Testerów pozyskiwano wśród znajomych i rodziny. Ze względu na konieczność dojazdu do miejsca przeprowadzania testów, a także ich długość (testerów proszono o zarezerwowanie sobie około godziny) okazało się to wyjątkowo trudne. Udało się uzyskać pełne wyniki od trzynastu osób. Starano się uzyskać jak najbardziej zróżnicowaną grupę testerów. Testerzy pochodzili z różnych grup wiekowych jednak większość z nich to osoby poniżej dwudziestego piątego roku życia, część testerów była osobami posiadającymi różne wady wzorku, zachowano równy podział według płci (7 mężczyzn i 6 kobiet). Ze względu na niewielką ilość testerów nie dzielono ich na poszczególne grupy (np. według wieku, czy płci) tylko traktowano jako jedna populacja. Głównym celem badań było porównanie metod przeprowadzania testów, dlatego też nie było konieczności grupowania testerów. </w:t>
       </w:r>
@@ -2692,23 +2942,21 @@
       <w:r>
         <w:t xml:space="preserve"> </w:t>
       </w:r>
-      <w:bookmarkStart w:id="11" w:name="_Toc485223260"/>
-      <w:r>
-        <w:t>Przebieg testów i obserwacje</w:t>
-      </w:r>
-      <w:r>
-        <w:t xml:space="preserve"> </w:t>
-      </w:r>
-      <w:r>
-        <w:t>–</w:t>
+      <w:bookmarkStart w:id="10" w:name="_Toc485223260"/>
+      <w:r>
+        <w:t>Przebieg testów i obserwacje –</w:t>
       </w:r>
       <w:r>
         <w:t xml:space="preserve"> Orliński</w:t>
       </w:r>
-      <w:bookmarkEnd w:id="11"/>
+      <w:bookmarkEnd w:id="10"/>
     </w:p>
     <w:p/>
     <w:p>
+      <w:pPr>
+        <w:ind w:firstLine="567"/>
+        <w:jc w:val="both"/>
+      </w:pPr>
       <w:r>
         <w:t xml:space="preserve">Testy odbywały się w przygotowanym wcześniej pomieszczeniu, a przed rozpoczęciem testu zapewniono maksymalną wygodę każdemu z testerów dostosowując w miarę możliwości ustawienia myszy i klawiatury komputera, ponieważ oceny były wprowadzane korzystając z interfejsu ekranowego konieczne było zastosowanie urządzeń wejściowych. Każdy z trzech scenariuszy był uruchamiany jako osobny test, aby wyraźnie zasygnalizować zmianę metody, a także pozwolić na zadanie pytań i udzielić ewentualnych odpowiedzi co do strony użytkowej działania interfejsu odpowiedzialnego za daną metodę. Idealnym byłoby uruchamianie testów z możliwie jak największym odstępem pomiędzy kolejnymi scenariuszami jednakże ze względu na ograniczenie wynikające z czasu i cierpliwości testerów konieczne było przeprowadzenie wszystkich testów jednocześnie. Niestety mogło to mieć bardzo duży wpływ na wyniki. Jeżeli testerowi pozwolono by zapomnieć wykonywany test i obejrzane filmy jego ocena nie byłaby obciążona poszukiwaniem konkretnego filmu, który zapadł mu w pamięci jako ten z wyraźnie lepszą, bądź wyraźnie gorszą jakością. Poniższa tabela przedstawia szacowane długości poszczególnych testów. </w:t>
       </w:r>
@@ -3063,25 +3311,51 @@
       <w:r>
         <w:t xml:space="preserve">Tabela </w:t>
       </w:r>
-      <w:fldSimple w:instr=" STYLEREF 1 \s ">
-        <w:r>
-          <w:rPr>
-            <w:noProof/>
-          </w:rPr>
-          <w:t>2</w:t>
-        </w:r>
-      </w:fldSimple>
+      <w:r>
+        <w:fldChar w:fldCharType="begin"/>
+      </w:r>
+      <w:r>
+        <w:instrText xml:space="preserve"> STYLEREF 1 \s </w:instrText>
+      </w:r>
+      <w:r>
+        <w:fldChar w:fldCharType="separate"/>
+      </w:r>
+      <w:r>
+        <w:rPr>
+          <w:noProof/>
+        </w:rPr>
+        <w:t>2</w:t>
+      </w:r>
+      <w:r>
+        <w:rPr>
+          <w:noProof/>
+        </w:rPr>
+        <w:fldChar w:fldCharType="end"/>
+      </w:r>
       <w:r>
         <w:noBreakHyphen/>
       </w:r>
-      <w:fldSimple w:instr=" SEQ Tabela \* ARABIC \s 1 ">
-        <w:r>
-          <w:rPr>
-            <w:noProof/>
-          </w:rPr>
-          <w:t>1</w:t>
-        </w:r>
-      </w:fldSimple>
+      <w:r>
+        <w:fldChar w:fldCharType="begin"/>
+      </w:r>
+      <w:r>
+        <w:instrText xml:space="preserve"> SEQ Tabela \* ARABIC \s 1 </w:instrText>
+      </w:r>
+      <w:r>
+        <w:fldChar w:fldCharType="separate"/>
+      </w:r>
+      <w:r>
+        <w:rPr>
+          <w:noProof/>
+        </w:rPr>
+        <w:t>1</w:t>
+      </w:r>
+      <w:r>
+        <w:rPr>
+          <w:noProof/>
+        </w:rPr>
+        <w:fldChar w:fldCharType="end"/>
+      </w:r>
       <w:r>
         <w:t xml:space="preserve"> </w:t>
       </w:r>
@@ -3091,53 +3365,99 @@
     </w:p>
     <w:p/>
     <w:p>
+      <w:pPr>
+        <w:ind w:firstLine="708"/>
+        <w:jc w:val="both"/>
+      </w:pPr>
       <w:r>
         <w:t>W ostatnim z wykonywanych testów celowo zamieszczono więcej sekwencji aby uzyskać podobny czas testu, a także aby uzyskać więcej wyników uzyskując możliwość lepszego porównania poszczególnych testów.  Czas na ocenę został oszacowany z obserwacji oraz pomiarów łącznego czasu trwania testów dla kilku testerów. Zauważono duże różnicę pomiędzy czasem oceniania początkowych filmów, a czasem oceniania filmów z końca danego testu. Było to spowodowane przyzwyczajeniem się użytkownika do korzystania z interfejsu w miarę wykonywania testu, a także coraz większym znudzeniem co wpływało nie tylko na chęć jak najszybszego zakończenia testu, ale prawdopodobnie także na nonszalancję w sposobie oceniania. Ze względu na wygodę testerów nie chciano zmuszać ich do czekania po wystawieniu oceny każdego filmu dlatego nie wprowadzano minimalnego czasu trwania oceny. Czas spędzony nad oceną został wydłużony w przypadku scenariusza drugiego ze względu na konieczność wybrania filmu z listy, wzięto także poprawkę na ewentualne powtórne oglądanie tego samego filmu celem zmiany oceny. Ze względu na brak kontroli nad testerem przez cały przeprowadzany test nie pozwolono na zmianę wystawionej oceny bez uprzedniego obejrzenia filmów. W teście numer 3 wydłużono szacunkowy czas oceny ze względu na konieczność porównania obu obejrzanych filmów.</w:t>
       </w:r>
     </w:p>
     <w:p>
-      <w:r>
-        <w:t>Całość badania trwała w przypadku każdego z testerów około 35 minut (wraz z przygotowaniem stanowiska i krótkim instruktażem) co w przypadku kilkuosobowej grupy testerów powodowało wydłużenie czasu oczekiwania, co mogło mieć negatywny wpływ na nastawienie niektórych testerów do samego testu. Już po wykonaniu dwóch trzecich badania zauważano wyraźnie zniechęcenie każdej z osób do kontynuacji testów, co sugerowałoby konieczność zastosowania większej ilości plików źródłowych zwłaszcza dla dłuższych testów.</w:t>
-      </w:r>
+      <w:pPr>
+        <w:ind w:firstLine="708"/>
+        <w:jc w:val="both"/>
+      </w:pPr>
     </w:p>
     <w:p>
+      <w:pPr>
+        <w:ind w:firstLine="708"/>
+        <w:jc w:val="both"/>
+      </w:pPr>
+      <w:r>
+        <w:t>Całość badania trwała w przypadku każdego z testerów około 35 minut (wraz z przygotowaniem stanowiska i krótkim instruktażem) co w przypadku kilkuosobowej grupy testerów powodowało wydłużenie czasu oczekiwania, co mogło mieć negatywny wpływ na nastawienie niektórych testerów do samego testu. Już po wykonaniu dwóch trzecich badania zauważano wyraźnie zniechęcenie każdej z osób do kontynuacji testów, co sugerowałoby konieczność zastosowania większej ilości plików źródłowych zwłaszcza dla dłuższych testów.</w:t>
+      </w:r>
+    </w:p>
+    <w:p>
+      <w:pPr>
+        <w:ind w:firstLine="708"/>
+        <w:jc w:val="both"/>
+      </w:pPr>
+    </w:p>
+    <w:p>
+      <w:pPr>
+        <w:ind w:firstLine="708"/>
+        <w:jc w:val="both"/>
+      </w:pPr>
       <w:r>
         <w:t xml:space="preserve">Testy 1 i 3 miały podobny czas trwania, zgodnie z oczekiwaniami test pozwalający na wybór filmu okazał się wyraźnie dłuższy. Mimo to test trzeci zgodnie z rekomendacją dostarcza mniejszej ilości wyników. Powodem jest oczywiście wystawianie ocen dla dwóch filmów jednocześnie. Jednakże zgodnie z rekomendacją wyników powinno być mniej o nieco mniej niż połowę w tym samym czasie testu. W zbliżonym czasie trwania uzyskano tylko około 30% mniej wyników. Należy jednak zwrócić uwagę na to iż test był dosyć krótki, a czas konieczny na wystawienie oceny coraz mniejszy w miarę upływu czasu, dlatego też można wnioskować, że dla dłuższego testu strata wyników byłaby większa. </w:t>
       </w:r>
+    </w:p>
+    <w:p>
+      <w:pPr>
+        <w:jc w:val="both"/>
+      </w:pPr>
+    </w:p>
+    <w:p>
+      <w:pPr>
+        <w:jc w:val="both"/>
+      </w:pPr>
     </w:p>
     <w:p/>
     <w:p/>
     <w:p/>
     <w:p/>
-    <w:p/>
-    <w:p/>
     <w:p>
       <w:pPr>
         <w:pStyle w:val="Nagwek2"/>
       </w:pPr>
       <w:r>
-        <w:lastRenderedPageBreak/>
         <w:t xml:space="preserve"> </w:t>
       </w:r>
-      <w:bookmarkStart w:id="12" w:name="_Toc485223261"/>
-      <w:r>
-        <w:t>Opinie testerów</w:t>
-      </w:r>
-      <w:r>
-        <w:t xml:space="preserve"> </w:t>
-      </w:r>
-      <w:r>
-        <w:t>–</w:t>
+      <w:bookmarkStart w:id="11" w:name="_Toc485223261"/>
+      <w:r>
+        <w:t>Opinie testerów –</w:t>
       </w:r>
       <w:r>
         <w:t xml:space="preserve"> Orliński</w:t>
       </w:r>
-      <w:bookmarkEnd w:id="12"/>
+      <w:bookmarkEnd w:id="11"/>
     </w:p>
     <w:p/>
     <w:p>
-      <w:r>
-        <w:t>Po przeprowadzeniu testów zadbano o zebranie opinii testerów na temat całości badań. Zauważono duże rozbieżności w opiniach. Należy zwrócić uwagę na fakt, iż większość testerów to nie osoby bezpośrednio zainteresowane tematyką QoE, a są to zwyczajni konsumenci. Testerzy zwracali uwagę na:</w:t>
+      <w:pPr>
+        <w:ind w:firstLine="360"/>
+        <w:jc w:val="both"/>
+      </w:pPr>
+      <w:r>
+        <w:t>Po przeprowadzeniu testów zadbano o zebranie opinii testerów na temat całości badań. Zauważono duże rozbieżności w opiniach. Należy zwrócić uwagę na fakt, iż większość testerów to nie osoby bezpo</w:t>
+      </w:r>
+      <w:r>
+        <w:t xml:space="preserve">średnio zainteresowane tematyką QoE (ang. </w:t>
+      </w:r>
+      <w:r>
+        <w:rPr>
+          <w:i/>
+        </w:rPr>
+        <w:t>Quality of Experience</w:t>
+      </w:r>
+      <w:r>
+        <w:t>)</w:t>
+      </w:r>
+      <w:bookmarkStart w:id="12" w:name="_GoBack"/>
+      <w:bookmarkEnd w:id="12"/>
+      <w:r>
+        <w:t>, a są to zwyczajni konsumenci. Testerzy zwracali uwagę na:</w:t>
       </w:r>
     </w:p>
     <w:p>
@@ -3147,10 +3467,17 @@
           <w:ilvl w:val="0"/>
           <w:numId w:val="8"/>
         </w:numPr>
+        <w:jc w:val="both"/>
       </w:pPr>
       <w:r>
         <w:t>Dużą rozbieżność w „trudności” oceny jakości. Niektóre z filmów były wyraźnie gorszej jakości co dawało podstawy do bardzo niskich ocen. Z kolei niektóre zdawały się niczym nie różnić</w:t>
       </w:r>
+    </w:p>
+    <w:p>
+      <w:pPr>
+        <w:pStyle w:val="Akapitzlist"/>
+        <w:jc w:val="both"/>
+      </w:pPr>
     </w:p>
     <w:p>
       <w:pPr>
@@ -3159,10 +3486,23 @@
           <w:ilvl w:val="0"/>
           <w:numId w:val="8"/>
         </w:numPr>
+        <w:jc w:val="both"/>
       </w:pPr>
       <w:r>
         <w:t>W przypadku testu z menu wyboru, pierwszy kontakt z listą sekwencji wydawał się przytłaczający</w:t>
       </w:r>
+    </w:p>
+    <w:p>
+      <w:pPr>
+        <w:pStyle w:val="Akapitzlist"/>
+        <w:jc w:val="both"/>
+      </w:pPr>
+    </w:p>
+    <w:p>
+      <w:pPr>
+        <w:pStyle w:val="Akapitzlist"/>
+        <w:jc w:val="both"/>
+      </w:pPr>
     </w:p>
     <w:p>
       <w:pPr>
@@ -3171,10 +3511,17 @@
           <w:ilvl w:val="0"/>
           <w:numId w:val="8"/>
         </w:numPr>
+        <w:jc w:val="both"/>
       </w:pPr>
       <w:r>
         <w:t>Niektórzy testerzy uznali, że możliwość powrotu nie ma sensu z kolei inni chętnie z niej korzystali, zwłaszcza w początkowej fazie testu</w:t>
       </w:r>
+    </w:p>
+    <w:p>
+      <w:pPr>
+        <w:pStyle w:val="Akapitzlist"/>
+        <w:jc w:val="both"/>
+      </w:pPr>
     </w:p>
     <w:p>
       <w:pPr>
@@ -3183,13 +3530,23 @@
           <w:ilvl w:val="0"/>
           <w:numId w:val="8"/>
         </w:numPr>
-      </w:pPr>
-      <w:r>
-        <w:t>Film „Chimei” w początkowej części miał zdecydowa</w:t>
-      </w:r>
-      <w:r>
-        <w:t>nie gorszą jakość niż w końcowej</w:t>
-      </w:r>
+        <w:jc w:val="both"/>
+      </w:pPr>
+      <w:r>
+        <w:t>Film „Chimei” w początkowej części miał zdecydowanie gorszą jakość niż w końcowej</w:t>
+      </w:r>
+    </w:p>
+    <w:p>
+      <w:pPr>
+        <w:pStyle w:val="Akapitzlist"/>
+        <w:jc w:val="both"/>
+      </w:pPr>
+    </w:p>
+    <w:p>
+      <w:pPr>
+        <w:pStyle w:val="Akapitzlist"/>
+        <w:jc w:val="both"/>
+      </w:pPr>
     </w:p>
     <w:p>
       <w:pPr>
@@ -3198,6 +3555,7 @@
           <w:ilvl w:val="0"/>
           <w:numId w:val="8"/>
         </w:numPr>
+        <w:jc w:val="both"/>
       </w:pPr>
       <w:r>
         <w:t>Duża powtarzalność i monotonia badań</w:t>
@@ -3207,9 +3565,13 @@
       <w:pPr>
         <w:pStyle w:val="Akapitzlist"/>
         <w:ind w:left="360"/>
+        <w:jc w:val="both"/>
       </w:pPr>
     </w:p>
     <w:p>
+      <w:pPr>
+        <w:jc w:val="both"/>
+      </w:pPr>
       <w:r>
         <w:t xml:space="preserve">Ciekawym są również różne wskazania testerów w kwestii najlepszego ich zdaniem testów. Niektórzy uznali pierwszy test za najlepszy wskazując na jego prostotę i szybkość. Jeden z testerów zajmujący się zawodowo prowadzeniem testów automatycznych wskazał także dużą ilość danych dostarczanych przez pierwszy ten w stosunku do jego czasu trwania. Krytykowano jednak brak możliwości powrotu i zbyt wąską skale ocenienia. Część testerów za najlepszy uznała test trzeci, jako najciekawszy ze względu na brak konieczności myślenia o obejrzanych wszystkich dotychczas filmach, lecz możliwości skupienia się tylko na dwóch. </w:t>
       </w:r>
@@ -3224,13 +3586,7 @@
       </w:r>
       <w:bookmarkStart w:id="13" w:name="_Toc485223262"/>
       <w:r>
-        <w:t>Ogólne wnioski</w:t>
-      </w:r>
-      <w:r>
-        <w:t xml:space="preserve"> </w:t>
-      </w:r>
-      <w:r>
-        <w:t>–</w:t>
+        <w:t>Ogólne wnioski –</w:t>
       </w:r>
       <w:r>
         <w:t xml:space="preserve"> Orliński</w:t>
@@ -3239,22 +3595,35 @@
     </w:p>
     <w:p/>
     <w:p>
-      <w:r>
-        <w:t>Główną wadą przeprowadzonych badań była ich powtarzalno</w:t>
-      </w:r>
-      <w:r>
-        <w:t>ść, różnice mię</w:t>
-      </w:r>
-      <w:r>
-        <w:t xml:space="preserve">dzy filmami kompresowanych z użyciem wyższej przepływności były dla większości testerów niezauważalne, dlatego też skarżyli się oni na to że oceniane sekwencje są takie same przez co ocenianie jest trudne, a sam test jest nudny. Zwrócono jednak uwagę na fakt, iż w warunkach komercyjnych przeprowadzanie testów subiektywnych dla filmów o niskiej jakości nie ma sensu, ponieważ każdemu producentowi sprzętu czy usługodawcy zależy na dostarczeniu jak najwyższej jakości, dlatego też czułość metody testowej jest bardzo ważna. </w:t>
+      <w:pPr>
+        <w:ind w:firstLine="567"/>
+        <w:jc w:val="both"/>
+      </w:pPr>
+      <w:r>
+        <w:t xml:space="preserve">Główną wadą przeprowadzonych badań była ich powtarzalność, różnice między filmami kompresowanych z użyciem wyższej przepływności były dla większości testerów niezauważalne, dlatego też skarżyli się oni na to że oceniane sekwencje są takie same przez co ocenianie jest trudne, a sam test jest nudny. Zwrócono jednak uwagę na fakt, iż w warunkach komercyjnych przeprowadzanie testów subiektywnych dla filmów o niskiej jakości nie ma sensu, ponieważ każdemu producentowi sprzętu czy usługodawcy zależy na dostarczeniu jak najwyższej jakości, dlatego też czułość metody testowej jest bardzo ważna. </w:t>
       </w:r>
     </w:p>
     <w:p>
-      <w:r>
+      <w:pPr>
+        <w:ind w:firstLine="567"/>
+        <w:jc w:val="both"/>
+      </w:pPr>
+    </w:p>
+    <w:p>
+      <w:pPr>
+        <w:ind w:firstLine="567"/>
+        <w:jc w:val="both"/>
+      </w:pPr>
+      <w:r>
+        <w:lastRenderedPageBreak/>
         <w:t xml:space="preserve">Testy subiektywne poza danymi dotyczącymi subiektywnej oceny (subiektywnego współczynnika jakości – MOS) dostarczają bardzo wielu danych odnośnie psychologii i teorii podejmowania decyzji. Zauważono, że testerzy w miarę przebiegu testu starali się myśleć o wszystkich filmach jednocześnie starając się odnosić oceny poszczególnych filmów do wcześniej obejrzanych, mimo poinstruowania ich, aby każdą z sekwencji traktować osobno. Następowała więc silna relatywizacja opinii o każdym kolejnym z filmów. Ciekawa jest także rozbieżność w ocenach sekwencji w tej samej jakości w różny sposób w zależności od poprzedzających filmów. </w:t>
       </w:r>
     </w:p>
-    <w:p/>
+    <w:p>
+      <w:pPr>
+        <w:jc w:val="both"/>
+      </w:pPr>
+    </w:p>
     <w:p/>
     <w:p>
       <w:pPr>
@@ -3452,7 +3821,6 @@
         <w:jc w:val="both"/>
       </w:pPr>
       <w:r>
-        <w:lastRenderedPageBreak/>
         <w:t>[</w:t>
       </w:r>
       <w:r>
@@ -4237,37 +4605,7 @@
           <w:rFonts w:eastAsiaTheme="minorEastAsia"/>
         </w:rPr>
         <w:tab/>
-        <w:t xml:space="preserve">Otrzymane w ten sposób wartości podniesiono drugiej potęgi. </w:t>
-      </w:r>
-      <w:r>
-        <w:rPr>
-          <w:rFonts w:eastAsiaTheme="minorEastAsia"/>
-        </w:rPr>
-        <w:t>[OPISAC DEWIACJE, TO JEST SUMA DEWIACJI</w:t>
-      </w:r>
-      <w:r>
-        <w:rPr>
-          <w:rFonts w:eastAsiaTheme="minorEastAsia"/>
-        </w:rPr>
-        <w:t xml:space="preserve"> DLA GRUPY</w:t>
-      </w:r>
-      <w:r>
-        <w:rPr>
-          <w:rFonts w:eastAsiaTheme="minorEastAsia"/>
-        </w:rPr>
-        <w:t>]</w:t>
-      </w:r>
-      <w:r>
-        <w:rPr>
-          <w:rFonts w:eastAsiaTheme="minorEastAsia"/>
-        </w:rPr>
-        <w:t xml:space="preserve"> </w:t>
-      </w:r>
-      <w:r>
-        <w:rPr>
-          <w:rFonts w:eastAsiaTheme="minorEastAsia"/>
-        </w:rPr>
-        <w:t>Następnie dla każdego filmu obliczono ich sumę.</w:t>
+        <w:t>Otrzymane w ten sposób wartości podniesiono drugiej potęgi. Następnie dla każdego filmu obliczono ich sumę.</w:t>
       </w:r>
     </w:p>
     <w:p>
@@ -4614,13 +4952,7 @@
         <w:rPr>
           <w:rFonts w:eastAsiaTheme="minorEastAsia"/>
         </w:rPr>
-        <w:t>[OPISAC CO TO SA STOPNIE SWOBODY]</w:t>
-      </w:r>
-      <w:r>
-        <w:rPr>
-          <w:rFonts w:eastAsiaTheme="minorEastAsia"/>
-        </w:rPr>
-        <w:t>. W przypadku przeprowadzonych badań liczba stopni swobody grupy równa była ilości badanych osób pomniejszonych o jeden.</w:t>
+        <w:t>W przypadku przeprowadzonych badań liczba stopni swobody grupy równa była ilości badanych osób pomniejszonych o jeden.</w:t>
       </w:r>
     </w:p>
     <w:p>
@@ -4803,37 +5135,31 @@
           <w:rFonts w:eastAsiaTheme="minorEastAsia"/>
         </w:rPr>
         <w:tab/>
-        <w:t xml:space="preserve">Następnie oszacowano </w:t>
+        <w:t xml:space="preserve">Następnie oszacowano korzystając z nieobciążonego estymatora największej wiarygodności </w:t>
       </w:r>
       <w:r>
         <w:rPr>
           <w:rFonts w:eastAsiaTheme="minorEastAsia"/>
         </w:rPr>
-        <w:t xml:space="preserve">[KORZYSTAJĄC Z NIEOBCIĄŻONEGO ESTYMATORA NAJWIĘKSZEJ WIARYGODNOŚCI] </w:t>
+        <w:t>wariancję</w:t>
       </w:r>
       <w:r>
         <w:rPr>
           <w:rFonts w:eastAsiaTheme="minorEastAsia"/>
         </w:rPr>
-        <w:t>wariancję dzieląc sumę kwadratów odchyleń od średniej przez liczbę stopni swobody dla każdej grupy.</w:t>
+        <w:t>,</w:t>
       </w:r>
       <w:r>
         <w:rPr>
           <w:rFonts w:eastAsiaTheme="minorEastAsia"/>
         </w:rPr>
-        <w:t xml:space="preserve"> [SPRAWDZIC CZY NA PEWNO WARIANCJĘ</w:t>
+        <w:t xml:space="preserve"> dzieląc sumę kwadratów odchyleń od średniej przez liczbę stopni swobody dla każdej grupy</w:t>
       </w:r>
       <w:r>
         <w:rPr>
           <w:rFonts w:eastAsiaTheme="minorEastAsia"/>
         </w:rPr>
-        <w:t xml:space="preserve"> I CZY NA PEWNO SZACUJEMY</w:t>
-      </w:r>
-      <w:r>
-        <w:rPr>
-          <w:rFonts w:eastAsiaTheme="minorEastAsia"/>
-        </w:rPr>
-        <w:t>]</w:t>
+        <w:t>.</w:t>
       </w:r>
     </w:p>
     <w:p>
@@ -5499,7 +5825,13 @@
         <w:rPr>
           <w:rFonts w:eastAsiaTheme="minorEastAsia"/>
         </w:rPr>
-        <w:t xml:space="preserve"> - [???]</w:t>
+        <w:t xml:space="preserve"> - </w:t>
+      </w:r>
+      <w:r>
+        <w:rPr>
+          <w:rFonts w:eastAsiaTheme="minorEastAsia"/>
+        </w:rPr>
+        <w:t>estymowana wariancja dla całego testu</w:t>
       </w:r>
       <w:r>
         <w:rPr>
@@ -5791,7 +6123,13 @@
         <w:rPr>
           <w:rFonts w:eastAsiaTheme="minorEastAsia"/>
         </w:rPr>
-        <w:t xml:space="preserve"> - [???]</w:t>
+        <w:t xml:space="preserve"> - </w:t>
+      </w:r>
+      <w:r>
+        <w:rPr>
+          <w:rFonts w:eastAsiaTheme="minorEastAsia"/>
+        </w:rPr>
+        <w:t>estymowana wariancja dla całego testu</w:t>
       </w:r>
       <w:r>
         <w:rPr>
@@ -5859,7 +6197,13 @@
         <w:rPr>
           <w:rFonts w:eastAsiaTheme="minorEastAsia"/>
         </w:rPr>
-        <w:t xml:space="preserve"> - [???]</w:t>
+        <w:t xml:space="preserve"> - </w:t>
+      </w:r>
+      <w:r>
+        <w:rPr>
+          <w:rFonts w:eastAsiaTheme="minorEastAsia"/>
+        </w:rPr>
+        <w:t>estymowana wariancja ze średniej w j-tej grupie</w:t>
       </w:r>
       <w:r>
         <w:rPr>
@@ -6139,7 +6483,13 @@
         <w:rPr>
           <w:rFonts w:eastAsiaTheme="minorEastAsia"/>
         </w:rPr>
-        <w:t>t - t-statystyka [???]</w:t>
+        <w:t xml:space="preserve">t - </w:t>
+      </w:r>
+      <w:r>
+        <w:rPr>
+          <w:rFonts w:eastAsiaTheme="minorEastAsia"/>
+        </w:rPr>
+        <w:t>wynik testu t-Studenta</w:t>
       </w:r>
       <w:r>
         <w:rPr>
@@ -6247,7 +6597,7 @@
         <w:rPr>
           <w:rFonts w:eastAsiaTheme="minorEastAsia"/>
         </w:rPr>
-        <w:t xml:space="preserve"> - [???]</w:t>
+        <w:t>- estymowana wariancja ze średniej w j-tej grupie</w:t>
       </w:r>
     </w:p>
     <w:p>
@@ -6350,6 +6700,7 @@
           <w:rFonts w:eastAsiaTheme="minorEastAsia"/>
           <w:i/>
         </w:rPr>
+        <w:lastRenderedPageBreak/>
         <w:t>false positive</w:t>
       </w:r>
       <w:r>
@@ -6418,7 +6769,6 @@
               <w:rPr>
                 <w:rFonts w:eastAsiaTheme="minorEastAsia"/>
               </w:rPr>
-              <w:lastRenderedPageBreak/>
               <w:t>Numer sekwencji</w:t>
             </w:r>
           </w:p>
@@ -7465,25 +7815,51 @@
       <w:r>
         <w:t xml:space="preserve">Tabela </w:t>
       </w:r>
-      <w:fldSimple w:instr=" STYLEREF 1 \s ">
-        <w:r>
-          <w:rPr>
-            <w:noProof/>
-          </w:rPr>
-          <w:t>3</w:t>
-        </w:r>
-      </w:fldSimple>
+      <w:r>
+        <w:fldChar w:fldCharType="begin"/>
+      </w:r>
+      <w:r>
+        <w:instrText xml:space="preserve"> STYLEREF 1 \s </w:instrText>
+      </w:r>
+      <w:r>
+        <w:fldChar w:fldCharType="separate"/>
+      </w:r>
+      <w:r>
+        <w:rPr>
+          <w:noProof/>
+        </w:rPr>
+        <w:t>3</w:t>
+      </w:r>
+      <w:r>
+        <w:rPr>
+          <w:noProof/>
+        </w:rPr>
+        <w:fldChar w:fldCharType="end"/>
+      </w:r>
       <w:r>
         <w:noBreakHyphen/>
       </w:r>
-      <w:fldSimple w:instr=" SEQ Tabela \* ARABIC \s 1 ">
-        <w:r>
-          <w:rPr>
-            <w:noProof/>
-          </w:rPr>
-          <w:t>1</w:t>
-        </w:r>
-      </w:fldSimple>
+      <w:r>
+        <w:fldChar w:fldCharType="begin"/>
+      </w:r>
+      <w:r>
+        <w:instrText xml:space="preserve"> SEQ Tabela \* ARABIC \s 1 </w:instrText>
+      </w:r>
+      <w:r>
+        <w:fldChar w:fldCharType="separate"/>
+      </w:r>
+      <w:r>
+        <w:rPr>
+          <w:noProof/>
+        </w:rPr>
+        <w:t>1</w:t>
+      </w:r>
+      <w:r>
+        <w:rPr>
+          <w:noProof/>
+        </w:rPr>
+        <w:fldChar w:fldCharType="end"/>
+      </w:r>
       <w:r>
         <w:t xml:space="preserve"> </w:t>
       </w:r>
@@ -7598,7 +7974,14 @@
         <w:rPr>
           <w:rFonts w:eastAsiaTheme="minorEastAsia"/>
         </w:rPr>
-        <w:t>Oznacza to, że w kontekście testu t-Studenta dla otrzymanych wyników wybór scenariusza testowego z wcześniej wymienionych nie ma wpływu na otrzymane wyniki. Można więc stosować je wymiennie, bez obawy o wypaczenie wyników.</w:t>
+        <w:t xml:space="preserve">Oznacza to, że w kontekście testu t-Studenta dla otrzymanych wyników wybór scenariusza testowego </w:t>
+      </w:r>
+      <w:r>
+        <w:rPr>
+          <w:rFonts w:eastAsiaTheme="minorEastAsia"/>
+        </w:rPr>
+        <w:lastRenderedPageBreak/>
+        <w:t>z wcześniej wymienionych nie ma wpływu na otrzymane wyniki. Można więc stosować je wymiennie, bez obawy o wypaczenie wyników.</w:t>
       </w:r>
     </w:p>
     <w:p/>
@@ -7610,7 +7993,6 @@
         <w:pStyle w:val="Nagwek2"/>
       </w:pPr>
       <w:r>
-        <w:lastRenderedPageBreak/>
         <w:t xml:space="preserve"> </w:t>
       </w:r>
       <w:bookmarkStart w:id="18" w:name="_Toc485223266"/>
@@ -7779,6 +8161,7 @@
         <w:jc w:val="both"/>
       </w:pPr>
       <w:r>
+        <w:lastRenderedPageBreak/>
         <w:t>Graf nie posiada żadnych pętli</w:t>
       </w:r>
       <w:r>
@@ -7849,11 +8232,7 @@
         <w:t xml:space="preserve">kroku </w:t>
       </w:r>
       <w:r>
-        <w:t xml:space="preserve">wybierana jest para, która nie była jeszcze przetworzona </w:t>
-      </w:r>
-      <w:r>
-        <w:lastRenderedPageBreak/>
-        <w:t>przez algorytm.</w:t>
+        <w:t>wybierana jest para, która nie była jeszcze przetworzona przez algorytm.</w:t>
       </w:r>
       <w:r>
         <w:t xml:space="preserve"> Jeśli jest to pierwsza</w:t>
@@ -8358,27 +8737,54 @@
         <w:jc w:val="center"/>
       </w:pPr>
       <w:r>
+        <w:lastRenderedPageBreak/>
         <w:t xml:space="preserve">Tabela </w:t>
       </w:r>
-      <w:fldSimple w:instr=" STYLEREF 1 \s ">
-        <w:r>
-          <w:rPr>
-            <w:noProof/>
-          </w:rPr>
-          <w:t>3</w:t>
-        </w:r>
-      </w:fldSimple>
+      <w:r>
+        <w:fldChar w:fldCharType="begin"/>
+      </w:r>
+      <w:r>
+        <w:instrText xml:space="preserve"> STYLEREF 1 \s </w:instrText>
+      </w:r>
+      <w:r>
+        <w:fldChar w:fldCharType="separate"/>
+      </w:r>
+      <w:r>
+        <w:rPr>
+          <w:noProof/>
+        </w:rPr>
+        <w:t>3</w:t>
+      </w:r>
+      <w:r>
+        <w:rPr>
+          <w:noProof/>
+        </w:rPr>
+        <w:fldChar w:fldCharType="end"/>
+      </w:r>
       <w:r>
         <w:noBreakHyphen/>
       </w:r>
-      <w:fldSimple w:instr=" SEQ Tabela \* ARABIC \s 1 ">
-        <w:r>
-          <w:rPr>
-            <w:noProof/>
-          </w:rPr>
-          <w:t>2</w:t>
-        </w:r>
-      </w:fldSimple>
+      <w:r>
+        <w:fldChar w:fldCharType="begin"/>
+      </w:r>
+      <w:r>
+        <w:instrText xml:space="preserve"> SEQ Tabela \* ARABIC \s 1 </w:instrText>
+      </w:r>
+      <w:r>
+        <w:fldChar w:fldCharType="separate"/>
+      </w:r>
+      <w:r>
+        <w:rPr>
+          <w:noProof/>
+        </w:rPr>
+        <w:t>2</w:t>
+      </w:r>
+      <w:r>
+        <w:rPr>
+          <w:noProof/>
+        </w:rPr>
+        <w:fldChar w:fldCharType="end"/>
+      </w:r>
       <w:r>
         <w:t xml:space="preserve"> </w:t>
       </w:r>
@@ -8442,7 +8848,6 @@
               <w:jc w:val="center"/>
             </w:pPr>
             <w:r>
-              <w:lastRenderedPageBreak/>
               <w:t>Film</w:t>
             </w:r>
           </w:p>
@@ -8725,25 +9130,51 @@
       <w:r>
         <w:t xml:space="preserve">Tabela </w:t>
       </w:r>
-      <w:fldSimple w:instr=" STYLEREF 1 \s ">
-        <w:r>
-          <w:rPr>
-            <w:noProof/>
-          </w:rPr>
-          <w:t>3</w:t>
-        </w:r>
-      </w:fldSimple>
+      <w:r>
+        <w:fldChar w:fldCharType="begin"/>
+      </w:r>
+      <w:r>
+        <w:instrText xml:space="preserve"> STYLEREF 1 \s </w:instrText>
+      </w:r>
+      <w:r>
+        <w:fldChar w:fldCharType="separate"/>
+      </w:r>
+      <w:r>
+        <w:rPr>
+          <w:noProof/>
+        </w:rPr>
+        <w:t>3</w:t>
+      </w:r>
+      <w:r>
+        <w:rPr>
+          <w:noProof/>
+        </w:rPr>
+        <w:fldChar w:fldCharType="end"/>
+      </w:r>
       <w:r>
         <w:noBreakHyphen/>
       </w:r>
-      <w:fldSimple w:instr=" SEQ Tabela \* ARABIC \s 1 ">
-        <w:r>
-          <w:rPr>
-            <w:noProof/>
-          </w:rPr>
-          <w:t>3</w:t>
-        </w:r>
-      </w:fldSimple>
+      <w:r>
+        <w:fldChar w:fldCharType="begin"/>
+      </w:r>
+      <w:r>
+        <w:instrText xml:space="preserve"> SEQ Tabela \* ARABIC \s 1 </w:instrText>
+      </w:r>
+      <w:r>
+        <w:fldChar w:fldCharType="separate"/>
+      </w:r>
+      <w:r>
+        <w:rPr>
+          <w:noProof/>
+        </w:rPr>
+        <w:t>3</w:t>
+      </w:r>
+      <w:r>
+        <w:rPr>
+          <w:noProof/>
+        </w:rPr>
+        <w:fldChar w:fldCharType="end"/>
+      </w:r>
       <w:r>
         <w:t xml:space="preserve"> Zestawienie filmów oraz wartości przypisanym im przez algorytm.</w:t>
       </w:r>
@@ -8987,25 +9418,51 @@
       <w:r>
         <w:t xml:space="preserve">Tabela </w:t>
       </w:r>
-      <w:fldSimple w:instr=" STYLEREF 1 \s ">
-        <w:r>
-          <w:rPr>
-            <w:noProof/>
-          </w:rPr>
-          <w:t>3</w:t>
-        </w:r>
-      </w:fldSimple>
+      <w:r>
+        <w:fldChar w:fldCharType="begin"/>
+      </w:r>
+      <w:r>
+        <w:instrText xml:space="preserve"> STYLEREF 1 \s </w:instrText>
+      </w:r>
+      <w:r>
+        <w:fldChar w:fldCharType="separate"/>
+      </w:r>
+      <w:r>
+        <w:rPr>
+          <w:noProof/>
+        </w:rPr>
+        <w:t>3</w:t>
+      </w:r>
+      <w:r>
+        <w:rPr>
+          <w:noProof/>
+        </w:rPr>
+        <w:fldChar w:fldCharType="end"/>
+      </w:r>
       <w:r>
         <w:noBreakHyphen/>
       </w:r>
-      <w:fldSimple w:instr=" SEQ Tabela \* ARABIC \s 1 ">
-        <w:r>
-          <w:rPr>
-            <w:noProof/>
-          </w:rPr>
-          <w:t>4</w:t>
-        </w:r>
-      </w:fldSimple>
+      <w:r>
+        <w:fldChar w:fldCharType="begin"/>
+      </w:r>
+      <w:r>
+        <w:instrText xml:space="preserve"> SEQ Tabela \* ARABIC \s 1 </w:instrText>
+      </w:r>
+      <w:r>
+        <w:fldChar w:fldCharType="separate"/>
+      </w:r>
+      <w:r>
+        <w:rPr>
+          <w:noProof/>
+        </w:rPr>
+        <w:t>4</w:t>
+      </w:r>
+      <w:r>
+        <w:rPr>
+          <w:noProof/>
+        </w:rPr>
+        <w:fldChar w:fldCharType="end"/>
+      </w:r>
       <w:r>
         <w:t xml:space="preserve"> </w:t>
       </w:r>
@@ -9305,6 +9762,7 @@
               <w:jc w:val="center"/>
             </w:pPr>
             <w:r>
+              <w:lastRenderedPageBreak/>
               <w:t>Puppies_2000k</w:t>
             </w:r>
           </w:p>
@@ -9333,25 +9791,51 @@
       <w:r>
         <w:t xml:space="preserve">Tabela </w:t>
       </w:r>
-      <w:fldSimple w:instr=" STYLEREF 1 \s ">
-        <w:r>
-          <w:rPr>
-            <w:noProof/>
-          </w:rPr>
-          <w:t>3</w:t>
-        </w:r>
-      </w:fldSimple>
+      <w:r>
+        <w:fldChar w:fldCharType="begin"/>
+      </w:r>
+      <w:r>
+        <w:instrText xml:space="preserve"> STYLEREF 1 \s </w:instrText>
+      </w:r>
+      <w:r>
+        <w:fldChar w:fldCharType="separate"/>
+      </w:r>
+      <w:r>
+        <w:rPr>
+          <w:noProof/>
+        </w:rPr>
+        <w:t>3</w:t>
+      </w:r>
+      <w:r>
+        <w:rPr>
+          <w:noProof/>
+        </w:rPr>
+        <w:fldChar w:fldCharType="end"/>
+      </w:r>
       <w:r>
         <w:noBreakHyphen/>
       </w:r>
-      <w:fldSimple w:instr=" SEQ Tabela \* ARABIC \s 1 ">
-        <w:r>
-          <w:rPr>
-            <w:noProof/>
-          </w:rPr>
-          <w:t>5</w:t>
-        </w:r>
-      </w:fldSimple>
+      <w:r>
+        <w:fldChar w:fldCharType="begin"/>
+      </w:r>
+      <w:r>
+        <w:instrText xml:space="preserve"> SEQ Tabela \* ARABIC \s 1 </w:instrText>
+      </w:r>
+      <w:r>
+        <w:fldChar w:fldCharType="separate"/>
+      </w:r>
+      <w:r>
+        <w:rPr>
+          <w:noProof/>
+        </w:rPr>
+        <w:t>5</w:t>
+      </w:r>
+      <w:r>
+        <w:rPr>
+          <w:noProof/>
+        </w:rPr>
+        <w:fldChar w:fldCharType="end"/>
+      </w:r>
       <w:r>
         <w:t xml:space="preserve"> </w:t>
       </w:r>
@@ -9460,7 +9944,6 @@
                 <w:color w:val="000000"/>
                 <w:lang w:eastAsia="pl-PL"/>
               </w:rPr>
-              <w:lastRenderedPageBreak/>
               <w:t>Film</w:t>
             </w:r>
           </w:p>
@@ -10562,25 +11045,51 @@
       <w:r>
         <w:t xml:space="preserve">Tabela </w:t>
       </w:r>
-      <w:fldSimple w:instr=" STYLEREF 1 \s ">
-        <w:r>
-          <w:rPr>
-            <w:noProof/>
-          </w:rPr>
-          <w:t>3</w:t>
-        </w:r>
-      </w:fldSimple>
+      <w:r>
+        <w:fldChar w:fldCharType="begin"/>
+      </w:r>
+      <w:r>
+        <w:instrText xml:space="preserve"> STYLEREF 1 \s </w:instrText>
+      </w:r>
+      <w:r>
+        <w:fldChar w:fldCharType="separate"/>
+      </w:r>
+      <w:r>
+        <w:rPr>
+          <w:noProof/>
+        </w:rPr>
+        <w:t>3</w:t>
+      </w:r>
+      <w:r>
+        <w:rPr>
+          <w:noProof/>
+        </w:rPr>
+        <w:fldChar w:fldCharType="end"/>
+      </w:r>
       <w:r>
         <w:noBreakHyphen/>
       </w:r>
-      <w:fldSimple w:instr=" SEQ Tabela \* ARABIC \s 1 ">
-        <w:r>
-          <w:rPr>
-            <w:noProof/>
-          </w:rPr>
-          <w:t>6</w:t>
-        </w:r>
-      </w:fldSimple>
+      <w:r>
+        <w:fldChar w:fldCharType="begin"/>
+      </w:r>
+      <w:r>
+        <w:instrText xml:space="preserve"> SEQ Tabela \* ARABIC \s 1 </w:instrText>
+      </w:r>
+      <w:r>
+        <w:fldChar w:fldCharType="separate"/>
+      </w:r>
+      <w:r>
+        <w:rPr>
+          <w:noProof/>
+        </w:rPr>
+        <w:t>6</w:t>
+      </w:r>
+      <w:r>
+        <w:rPr>
+          <w:noProof/>
+        </w:rPr>
+        <w:fldChar w:fldCharType="end"/>
+      </w:r>
       <w:r>
         <w:t xml:space="preserve"> </w:t>
       </w:r>
@@ -10695,7 +11204,11 @@
         <w:t xml:space="preserve"> w inny sposób. </w:t>
       </w:r>
       <w:r>
-        <w:t>Porównując dwa różne filmy człowiek odpowiada w odmienny sposób, niż w sytuacji, gdy jest p</w:t>
+        <w:t xml:space="preserve">Porównując dwa różne filmy człowiek </w:t>
+      </w:r>
+      <w:r>
+        <w:lastRenderedPageBreak/>
+        <w:t>odpowiada w odmienny sposób, niż w sytuacji, gdy jest p</w:t>
       </w:r>
       <w:r>
         <w:t>ytany o ocenienie jednej sekwencji.</w:t>
@@ -10706,48 +11219,6 @@
       <w:r>
         <w:t>Należy pamiętać, iż przeprowadzone badania dotyczą kwestii subiektywnych i ich interpretacja jest bardzo trudna.</w:t>
       </w:r>
-    </w:p>
-    <w:p>
-      <w:pPr>
-        <w:ind w:firstLine="708"/>
-        <w:jc w:val="both"/>
-      </w:pPr>
-    </w:p>
-    <w:p>
-      <w:pPr>
-        <w:ind w:firstLine="708"/>
-        <w:jc w:val="both"/>
-      </w:pPr>
-      <w:r>
-        <w:t xml:space="preserve"> </w:t>
-      </w:r>
-      <w:r>
-        <w:t>[POTRZEBA WIĘCEJ WNIOSKÓW]</w:t>
-      </w:r>
-    </w:p>
-    <w:p>
-      <w:pPr>
-        <w:ind w:firstLine="708"/>
-        <w:jc w:val="both"/>
-      </w:pPr>
-    </w:p>
-    <w:p>
-      <w:pPr>
-        <w:ind w:firstLine="708"/>
-        <w:jc w:val="both"/>
-      </w:pPr>
-    </w:p>
-    <w:p>
-      <w:pPr>
-        <w:ind w:firstLine="708"/>
-        <w:jc w:val="both"/>
-      </w:pPr>
-    </w:p>
-    <w:p>
-      <w:pPr>
-        <w:ind w:firstLine="708"/>
-        <w:jc w:val="both"/>
-      </w:pPr>
     </w:p>
     <w:p>
       <w:pPr>
@@ -11657,25 +12128,51 @@
       <w:r>
         <w:t xml:space="preserve">Tabela </w:t>
       </w:r>
-      <w:fldSimple w:instr=" STYLEREF 1 \s ">
-        <w:r>
-          <w:rPr>
-            <w:noProof/>
-          </w:rPr>
-          <w:t>3</w:t>
-        </w:r>
-      </w:fldSimple>
+      <w:r>
+        <w:fldChar w:fldCharType="begin"/>
+      </w:r>
+      <w:r>
+        <w:instrText xml:space="preserve"> STYLEREF 1 \s </w:instrText>
+      </w:r>
+      <w:r>
+        <w:fldChar w:fldCharType="separate"/>
+      </w:r>
+      <w:r>
+        <w:rPr>
+          <w:noProof/>
+        </w:rPr>
+        <w:t>3</w:t>
+      </w:r>
+      <w:r>
+        <w:rPr>
+          <w:noProof/>
+        </w:rPr>
+        <w:fldChar w:fldCharType="end"/>
+      </w:r>
       <w:r>
         <w:noBreakHyphen/>
       </w:r>
-      <w:fldSimple w:instr=" SEQ Tabela \* ARABIC \s 1 ">
-        <w:r>
-          <w:rPr>
-            <w:noProof/>
-          </w:rPr>
-          <w:t>7</w:t>
-        </w:r>
-      </w:fldSimple>
+      <w:r>
+        <w:fldChar w:fldCharType="begin"/>
+      </w:r>
+      <w:r>
+        <w:instrText xml:space="preserve"> SEQ Tabela \* ARABIC \s 1 </w:instrText>
+      </w:r>
+      <w:r>
+        <w:fldChar w:fldCharType="separate"/>
+      </w:r>
+      <w:r>
+        <w:rPr>
+          <w:noProof/>
+        </w:rPr>
+        <w:t>7</w:t>
+      </w:r>
+      <w:r>
+        <w:rPr>
+          <w:noProof/>
+        </w:rPr>
+        <w:fldChar w:fldCharType="end"/>
+      </w:r>
       <w:r>
         <w:t xml:space="preserve"> </w:t>
       </w:r>
@@ -11690,6 +12187,7 @@
     </w:p>
     <w:p>
       <w:pPr>
+        <w:ind w:firstLine="708"/>
         <w:jc w:val="both"/>
       </w:pPr>
       <w:r>
@@ -11731,25 +12229,54 @@
       <w:r>
         <w:t xml:space="preserve">Rysunek </w:t>
       </w:r>
-      <w:fldSimple w:instr=" STYLEREF 1 \s ">
-        <w:r>
-          <w:rPr>
-            <w:noProof/>
-          </w:rPr>
-          <w:t>3</w:t>
-        </w:r>
-      </w:fldSimple>
+      <w:r>
+        <w:fldChar w:fldCharType="begin"/>
+      </w:r>
+      <w:r>
+        <w:instrText xml:space="preserve"> STYLEREF </w:instrText>
+      </w:r>
+      <w:r>
+        <w:instrText xml:space="preserve">1 \s </w:instrText>
+      </w:r>
+      <w:r>
+        <w:fldChar w:fldCharType="separate"/>
+      </w:r>
+      <w:r>
+        <w:rPr>
+          <w:noProof/>
+        </w:rPr>
+        <w:t>3</w:t>
+      </w:r>
+      <w:r>
+        <w:rPr>
+          <w:noProof/>
+        </w:rPr>
+        <w:fldChar w:fldCharType="end"/>
+      </w:r>
       <w:r>
         <w:noBreakHyphen/>
       </w:r>
-      <w:fldSimple w:instr=" SEQ Rysunek \* ARABIC \s 1 ">
-        <w:r>
-          <w:rPr>
-            <w:noProof/>
-          </w:rPr>
-          <w:t>1</w:t>
-        </w:r>
-      </w:fldSimple>
+      <w:r>
+        <w:fldChar w:fldCharType="begin"/>
+      </w:r>
+      <w:r>
+        <w:instrText xml:space="preserve"> SEQ Rysunek \* ARABIC \s 1 </w:instrText>
+      </w:r>
+      <w:r>
+        <w:fldChar w:fldCharType="separate"/>
+      </w:r>
+      <w:r>
+        <w:rPr>
+          <w:noProof/>
+        </w:rPr>
+        <w:t>1</w:t>
+      </w:r>
+      <w:r>
+        <w:rPr>
+          <w:noProof/>
+        </w:rPr>
+        <w:fldChar w:fldCharType="end"/>
+      </w:r>
       <w:r>
         <w:t xml:space="preserve"> </w:t>
       </w:r>
@@ -11793,25 +12320,51 @@
       <w:r>
         <w:t xml:space="preserve">Rysunek </w:t>
       </w:r>
-      <w:fldSimple w:instr=" STYLEREF 1 \s ">
-        <w:r>
-          <w:rPr>
-            <w:noProof/>
-          </w:rPr>
-          <w:t>3</w:t>
-        </w:r>
-      </w:fldSimple>
+      <w:r>
+        <w:fldChar w:fldCharType="begin"/>
+      </w:r>
+      <w:r>
+        <w:instrText xml:space="preserve"> STYLEREF 1 \s </w:instrText>
+      </w:r>
+      <w:r>
+        <w:fldChar w:fldCharType="separate"/>
+      </w:r>
+      <w:r>
+        <w:rPr>
+          <w:noProof/>
+        </w:rPr>
+        <w:t>3</w:t>
+      </w:r>
+      <w:r>
+        <w:rPr>
+          <w:noProof/>
+        </w:rPr>
+        <w:fldChar w:fldCharType="end"/>
+      </w:r>
       <w:r>
         <w:noBreakHyphen/>
       </w:r>
-      <w:fldSimple w:instr=" SEQ Rysunek \* ARABIC \s 1 ">
-        <w:r>
-          <w:rPr>
-            <w:noProof/>
-          </w:rPr>
-          <w:t>2</w:t>
-        </w:r>
-      </w:fldSimple>
+      <w:r>
+        <w:fldChar w:fldCharType="begin"/>
+      </w:r>
+      <w:r>
+        <w:instrText xml:space="preserve"> SEQ Rysunek \* ARABIC \s 1 </w:instrText>
+      </w:r>
+      <w:r>
+        <w:fldChar w:fldCharType="separate"/>
+      </w:r>
+      <w:r>
+        <w:rPr>
+          <w:noProof/>
+        </w:rPr>
+        <w:t>2</w:t>
+      </w:r>
+      <w:r>
+        <w:rPr>
+          <w:noProof/>
+        </w:rPr>
+        <w:fldChar w:fldCharType="end"/>
+      </w:r>
       <w:r>
         <w:t xml:space="preserve"> Zestawienie średnich ocen drugiego scenariusza wraz z przedstawieniem wartości minimalnych i maksymalnych.</w:t>
       </w:r>
@@ -11823,6 +12376,7 @@
     </w:p>
     <w:p>
       <w:pPr>
+        <w:ind w:firstLine="708"/>
         <w:jc w:val="both"/>
       </w:pPr>
       <w:r>
@@ -11967,25 +12521,51 @@
       <w:r>
         <w:t xml:space="preserve">Rysunek </w:t>
       </w:r>
-      <w:fldSimple w:instr=" STYLEREF 1 \s ">
-        <w:r>
-          <w:rPr>
-            <w:noProof/>
-          </w:rPr>
-          <w:t>3</w:t>
-        </w:r>
-      </w:fldSimple>
+      <w:r>
+        <w:fldChar w:fldCharType="begin"/>
+      </w:r>
+      <w:r>
+        <w:instrText xml:space="preserve"> STYLEREF 1 \s </w:instrText>
+      </w:r>
+      <w:r>
+        <w:fldChar w:fldCharType="separate"/>
+      </w:r>
+      <w:r>
+        <w:rPr>
+          <w:noProof/>
+        </w:rPr>
+        <w:t>3</w:t>
+      </w:r>
+      <w:r>
+        <w:rPr>
+          <w:noProof/>
+        </w:rPr>
+        <w:fldChar w:fldCharType="end"/>
+      </w:r>
       <w:r>
         <w:noBreakHyphen/>
       </w:r>
-      <w:fldSimple w:instr=" SEQ Rysunek \* ARABIC \s 1 ">
-        <w:r>
-          <w:rPr>
-            <w:noProof/>
-          </w:rPr>
-          <w:t>3</w:t>
-        </w:r>
-      </w:fldSimple>
+      <w:r>
+        <w:fldChar w:fldCharType="begin"/>
+      </w:r>
+      <w:r>
+        <w:instrText xml:space="preserve"> SEQ Rysunek \* ARABIC \s 1 </w:instrText>
+      </w:r>
+      <w:r>
+        <w:fldChar w:fldCharType="separate"/>
+      </w:r>
+      <w:r>
+        <w:rPr>
+          <w:noProof/>
+        </w:rPr>
+        <w:t>3</w:t>
+      </w:r>
+      <w:r>
+        <w:rPr>
+          <w:noProof/>
+        </w:rPr>
+        <w:fldChar w:fldCharType="end"/>
+      </w:r>
       <w:r>
         <w:t xml:space="preserve"> </w:t>
       </w:r>
@@ -12027,32 +12607,68 @@
       <w:r>
         <w:t xml:space="preserve">Rysunek </w:t>
       </w:r>
-      <w:fldSimple w:instr=" STYLEREF 1 \s ">
-        <w:r>
-          <w:rPr>
-            <w:noProof/>
-          </w:rPr>
-          <w:t>3</w:t>
-        </w:r>
-      </w:fldSimple>
+      <w:r>
+        <w:fldChar w:fldCharType="begin"/>
+      </w:r>
+      <w:r>
+        <w:instrText xml:space="preserve"> STYLEREF 1 \s </w:instrText>
+      </w:r>
+      <w:r>
+        <w:fldChar w:fldCharType="separate"/>
+      </w:r>
+      <w:r>
+        <w:rPr>
+          <w:noProof/>
+        </w:rPr>
+        <w:t>3</w:t>
+      </w:r>
+      <w:r>
+        <w:rPr>
+          <w:noProof/>
+        </w:rPr>
+        <w:fldChar w:fldCharType="end"/>
+      </w:r>
       <w:r>
         <w:noBreakHyphen/>
       </w:r>
-      <w:fldSimple w:instr=" SEQ Rysunek \* ARABIC \s 1 ">
-        <w:r>
-          <w:rPr>
-            <w:noProof/>
-          </w:rPr>
-          <w:t>4</w:t>
-        </w:r>
-      </w:fldSimple>
+      <w:r>
+        <w:fldChar w:fldCharType="begin"/>
+      </w:r>
+      <w:r>
+        <w:instrText xml:space="preserve"> SEQ Rysunek \* ARABIC \s 1 </w:instrText>
+      </w:r>
+      <w:r>
+        <w:fldChar w:fldCharType="separate"/>
+      </w:r>
+      <w:r>
+        <w:rPr>
+          <w:noProof/>
+        </w:rPr>
+        <w:t>4</w:t>
+      </w:r>
+      <w:r>
+        <w:rPr>
+          <w:noProof/>
+        </w:rPr>
+        <w:fldChar w:fldCharType="end"/>
+      </w:r>
       <w:r>
         <w:t xml:space="preserve"> Różnica średnich z testów 1 i 2</w:t>
       </w:r>
     </w:p>
     <w:p>
-      <w:r>
-        <w:t xml:space="preserve">Na rysunku 3 widać zestawienie </w:t>
+      <w:pPr>
+        <w:ind w:firstLine="708"/>
+        <w:jc w:val="both"/>
+      </w:pPr>
+      <w:r>
+        <w:t xml:space="preserve">Na rysunku 3 </w:t>
+      </w:r>
+      <w:r>
+        <w:t>przedstawiono</w:t>
+      </w:r>
+      <w:r>
+        <w:t xml:space="preserve"> zestawienie </w:t>
       </w:r>
       <w:r>
         <w:t>obliczonych średnich wyników otrzymanych w testach 1 i 2. Na poniższym rysunku 4 postanowiono przedstawić obliczoną różnicę między średnimi ocenami poszczególnych filmów, a także obliczyć ich średnią. Obliczona średnia jest równa ~0.16. Ponieważ minimalna różnica pomiędzy między kolejnymi stopniami MOS w skali pięciostopniowej wynosi jeden uznano, że wynik około 16% minimalnej różnicy dla tak małej populacji testerów pozwala wnioskować brak znaczącej różnicy pomiędzy metodami. Największe różnice miedzy testami 1 i 2 występują w przypadku 15 i 16 sekwencji filmowej są one jednak równe mniej niż 0.4 (</w:t>
@@ -12082,9 +12698,21 @@
         <w:t xml:space="preserve"> </w:t>
       </w:r>
     </w:p>
-    <w:p/>
-    <w:p/>
     <w:p>
+      <w:pPr>
+        <w:jc w:val="both"/>
+      </w:pPr>
+    </w:p>
+    <w:p>
+      <w:pPr>
+        <w:jc w:val="both"/>
+      </w:pPr>
+    </w:p>
+    <w:p>
+      <w:pPr>
+        <w:ind w:firstLine="708"/>
+        <w:jc w:val="both"/>
+      </w:pPr>
       <w:r>
         <w:t xml:space="preserve">Ze względu na zastosowanie dwóch różnych sekwencji źródłowych zwrócono uwagę na znaczne rozbieżności w skali ocenie jakości obu filmów. Może wynikać to z wpływu treści na ocenę (ciekawszy film oceniamy wyżej), bądź z podatności na zakłócenia danego filmu. Postanowiono zbadać różnicę między ocenami obu filmów w poszczególnych jakościach. </w:t>
       </w:r>
@@ -12521,25 +13149,51 @@
       <w:r>
         <w:t xml:space="preserve">Tabela </w:t>
       </w:r>
-      <w:fldSimple w:instr=" STYLEREF 1 \s ">
-        <w:r>
-          <w:rPr>
-            <w:noProof/>
-          </w:rPr>
-          <w:t>3</w:t>
-        </w:r>
-      </w:fldSimple>
+      <w:r>
+        <w:fldChar w:fldCharType="begin"/>
+      </w:r>
+      <w:r>
+        <w:instrText xml:space="preserve"> STYLEREF 1 \s </w:instrText>
+      </w:r>
+      <w:r>
+        <w:fldChar w:fldCharType="separate"/>
+      </w:r>
+      <w:r>
+        <w:rPr>
+          <w:noProof/>
+        </w:rPr>
+        <w:t>3</w:t>
+      </w:r>
+      <w:r>
+        <w:rPr>
+          <w:noProof/>
+        </w:rPr>
+        <w:fldChar w:fldCharType="end"/>
+      </w:r>
       <w:r>
         <w:noBreakHyphen/>
       </w:r>
-      <w:fldSimple w:instr=" SEQ Tabela \* ARABIC \s 1 ">
-        <w:r>
-          <w:rPr>
-            <w:noProof/>
-          </w:rPr>
-          <w:t>8</w:t>
-        </w:r>
-      </w:fldSimple>
+      <w:r>
+        <w:fldChar w:fldCharType="begin"/>
+      </w:r>
+      <w:r>
+        <w:instrText xml:space="preserve"> SEQ Tabela \* ARABIC \s 1 </w:instrText>
+      </w:r>
+      <w:r>
+        <w:fldChar w:fldCharType="separate"/>
+      </w:r>
+      <w:r>
+        <w:rPr>
+          <w:noProof/>
+        </w:rPr>
+        <w:t>8</w:t>
+      </w:r>
+      <w:r>
+        <w:rPr>
+          <w:noProof/>
+        </w:rPr>
+        <w:fldChar w:fldCharType="end"/>
+      </w:r>
       <w:r>
         <w:t xml:space="preserve"> </w:t>
       </w:r>
@@ -12547,6 +13201,7 @@
         <w:t>Zestawienie nazw sekwencji porównanych w parach z ich liczbami porządkowymi. Sekwencja Chimei_1500k występowała w teście wielokrotnie, dlatego korzystano z uśrednienia wyników dla każdego pomiaru</w:t>
       </w:r>
     </w:p>
+    <w:p/>
     <w:p>
       <w:pPr>
         <w:keepNext/>
@@ -12580,25 +13235,51 @@
       <w:r>
         <w:t xml:space="preserve">Rysunek </w:t>
       </w:r>
-      <w:fldSimple w:instr=" STYLEREF 1 \s ">
-        <w:r>
-          <w:rPr>
-            <w:noProof/>
-          </w:rPr>
-          <w:t>3</w:t>
-        </w:r>
-      </w:fldSimple>
+      <w:r>
+        <w:fldChar w:fldCharType="begin"/>
+      </w:r>
+      <w:r>
+        <w:instrText xml:space="preserve"> STYLEREF 1 \s </w:instrText>
+      </w:r>
+      <w:r>
+        <w:fldChar w:fldCharType="separate"/>
+      </w:r>
+      <w:r>
+        <w:rPr>
+          <w:noProof/>
+        </w:rPr>
+        <w:t>3</w:t>
+      </w:r>
+      <w:r>
+        <w:rPr>
+          <w:noProof/>
+        </w:rPr>
+        <w:fldChar w:fldCharType="end"/>
+      </w:r>
       <w:r>
         <w:noBreakHyphen/>
       </w:r>
-      <w:fldSimple w:instr=" SEQ Rysunek \* ARABIC \s 1 ">
-        <w:r>
-          <w:rPr>
-            <w:noProof/>
-          </w:rPr>
-          <w:t>5</w:t>
-        </w:r>
-      </w:fldSimple>
+      <w:r>
+        <w:fldChar w:fldCharType="begin"/>
+      </w:r>
+      <w:r>
+        <w:instrText xml:space="preserve"> SEQ Rysunek \* ARABIC \s 1 </w:instrText>
+      </w:r>
+      <w:r>
+        <w:fldChar w:fldCharType="separate"/>
+      </w:r>
+      <w:r>
+        <w:rPr>
+          <w:noProof/>
+        </w:rPr>
+        <w:t>5</w:t>
+      </w:r>
+      <w:r>
+        <w:rPr>
+          <w:noProof/>
+        </w:rPr>
+        <w:fldChar w:fldCharType="end"/>
+      </w:r>
       <w:r>
         <w:t xml:space="preserve"> </w:t>
       </w:r>
@@ -12615,19 +13296,31 @@
     <w:p>
       <w:pPr>
         <w:keepNext/>
-      </w:pPr>
-      <w:r>
-        <w:t xml:space="preserve">Na powyższym wykresie możemy zauważyć wyraźne różnice w ocenie jakości sekwencji w zależności od wybranego filmu źródłowego. Filmy bazujące na filmie „Chimei” zwłaszcza w początkowej fazie </w:t>
-      </w:r>
-      <w:r>
-        <w:t xml:space="preserve">każdego z testów. Na poniższym wykresie przedstawiono średnie różnice między ocenami sekwencji </w:t>
+        <w:ind w:firstLine="708"/>
+        <w:jc w:val="both"/>
+      </w:pPr>
+      <w:r>
+        <w:t xml:space="preserve">Na powyższym wykresie możemy zauważyć wyraźne różnice w ocenie jakości sekwencji w zależności od wybranego filmu źródłowego. Filmy bazujące na filmie „Chimei” zwłaszcza w </w:t>
       </w:r>
       <w:r>
         <w:lastRenderedPageBreak/>
-        <w:t xml:space="preserve">w tych samych jakościach, wygenerowanych z różnych plików źródłowych. Możemy zauważyć, że w obu testach średnie te są dużo większe w początkowej fazie testu, a wraz ze wzrostem jakości maleją.  Różnice miedzy wynikami testów sekwencji w obu testach znacząco zależą od filmu źródłowego, pozwala to na wnioskowanie, iż każdy z testerów poza samą jakością wideo ocenia także treść filmu. </w:t>
-      </w:r>
-      <w:r>
-        <w:t xml:space="preserve">Mimo tej samej jakość średnia różnica wszystkich ocen filmów bazujący na pierwszym filmie źródłowym i tych bazujących na drugiej dla wszystkich jakości wymienionych w teście wynosi 0.94. Stanowi to niemal jeden stopień w skali. Możemy więc wnioskować, że oryginalna sekwencja ma znaczący wpływ na przebieg testu i jego wyniki. Nie zauważono jednak znacznego wpływu metody testu na sposób oceny filmów o różnych sekwencjach źródłowych. Obliczono również średnie różnic dla wszystkich wyników dla każdego z testów osobno, ich wartości były równe odpowiednio 1,01 i 0,86, różnica między nimi wynosi 0,15 co po raz kolejny nie stanowi istotnej wartości utwierdzając w przekonaniu o braku różnicy w obu metodach. </w:t>
+        <w:t xml:space="preserve">początkowej fazie </w:t>
+      </w:r>
+      <w:r>
+        <w:t xml:space="preserve">każdego z testów. Na poniższym wykresie przedstawiono średnie różnice między ocenami sekwencji w tych samych jakościach, wygenerowanych z różnych plików źródłowych. Możemy zauważyć, że w obu testach średnie te są dużo większe w początkowej fazie testu, a wraz ze wzrostem jakości maleją.  Różnice miedzy wynikami testów sekwencji w obu testach znacząco zależą od filmu źródłowego, pozwala to na wnioskowanie, iż każdy z testerów poza samą jakością wideo ocenia także treść filmu. </w:t>
+      </w:r>
+      <w:r>
+        <w:t>Mimo tej samej jakość średnia różnica wszystkich ocen filmów bazujący na pierwszym filmie źródłowym i tych bazujących na drugiej dla wszystkich jakości wymienionych w teście wynosi 0.94. Stanowi to niemal jeden stopień w skali. Możemy więc wnioskować, że oryginalna sekwencja ma znaczący wpływ na przebieg testu i jego wyniki. Nie zauważono jednak znacznego wpływu metody testu na sposób oceny filmów o różnych sekwencjach źródłowych. Obliczono również średnie różnic dla wszystkich wyników dla każdego z testów osobno, ich wartości były równe odpowiednio 1,01 i 0,86, różnica między nimi wynosi 0,15 co po raz kolejny nie stanowi istotnej wartości utwierdzając w przekonaniu o braku różnicy w obu metodach.</w:t>
+      </w:r>
+    </w:p>
+    <w:p>
+      <w:pPr>
+        <w:keepNext/>
+        <w:ind w:firstLine="708"/>
+        <w:jc w:val="both"/>
+      </w:pPr>
+      <w:r>
+        <w:t xml:space="preserve"> </w:t>
       </w:r>
       <w:r>
         <w:br/>
@@ -12676,6 +13369,10 @@
     <w:p/>
     <w:p/>
     <w:p>
+      <w:pPr>
+        <w:ind w:firstLine="708"/>
+        <w:jc w:val="both"/>
+      </w:pPr>
       <w:r>
         <w:t>Zauważono, że w miarę wzrostu jakości kolejnych filmów testerzy przestają zauważać różnicę, linia trendu wypłaszacza się. Różnice między ocenami w zależności od sekwencji są bliskie 1 czyli wartości powodującej zmianę oceny w skali wykres liniowy powstały z połącznia średnich wyników dla kolejnych sekwencji tworzył łamaną, uniemożliwiając zdefiniowanie jednostajnego trendu. Ponieważ dokonano rozdziału danych według filmu postanowiono przeprowadzić analizę trendu zmian ocen w zależności od przepływności po ich rozdzieleniu.</w:t>
       </w:r>
@@ -12712,25 +13409,51 @@
       <w:r>
         <w:t xml:space="preserve">Rysunek </w:t>
       </w:r>
-      <w:fldSimple w:instr=" STYLEREF 1 \s ">
-        <w:r>
-          <w:rPr>
-            <w:noProof/>
-          </w:rPr>
-          <w:t>3</w:t>
-        </w:r>
-      </w:fldSimple>
+      <w:r>
+        <w:fldChar w:fldCharType="begin"/>
+      </w:r>
+      <w:r>
+        <w:instrText xml:space="preserve"> STYLEREF 1 \s </w:instrText>
+      </w:r>
+      <w:r>
+        <w:fldChar w:fldCharType="separate"/>
+      </w:r>
+      <w:r>
+        <w:rPr>
+          <w:noProof/>
+        </w:rPr>
+        <w:t>3</w:t>
+      </w:r>
+      <w:r>
+        <w:rPr>
+          <w:noProof/>
+        </w:rPr>
+        <w:fldChar w:fldCharType="end"/>
+      </w:r>
       <w:r>
         <w:noBreakHyphen/>
       </w:r>
-      <w:fldSimple w:instr=" SEQ Rysunek \* ARABIC \s 1 ">
-        <w:r>
-          <w:rPr>
-            <w:noProof/>
-          </w:rPr>
-          <w:t>6</w:t>
-        </w:r>
-      </w:fldSimple>
+      <w:r>
+        <w:fldChar w:fldCharType="begin"/>
+      </w:r>
+      <w:r>
+        <w:instrText xml:space="preserve"> SEQ Rysunek \* ARABIC \s 1 </w:instrText>
+      </w:r>
+      <w:r>
+        <w:fldChar w:fldCharType="separate"/>
+      </w:r>
+      <w:r>
+        <w:rPr>
+          <w:noProof/>
+        </w:rPr>
+        <w:t>6</w:t>
+      </w:r>
+      <w:r>
+        <w:rPr>
+          <w:noProof/>
+        </w:rPr>
+        <w:fldChar w:fldCharType="end"/>
+      </w:r>
       <w:r>
         <w:t xml:space="preserve"> Wykres </w:t>
       </w:r>
@@ -12743,8 +13466,24 @@
     </w:p>
     <w:p/>
     <w:p>
-      <w:r>
-        <w:t>Na powyższym wykresie możemy zauważyć, że dla sekwencji Chimei już od jakości oznaczonej numerem 4 dla obu testów zmiany kolejnych ocen są bar</w:t>
+      <w:pPr>
+        <w:ind w:firstLine="708"/>
+        <w:jc w:val="both"/>
+      </w:pPr>
+      <w:r>
+        <w:t xml:space="preserve">Na powyższym wykresie możemy zauważyć, że dla sekwencji </w:t>
+      </w:r>
+      <w:r>
+        <w:t>„</w:t>
+      </w:r>
+      <w:r>
+        <w:t>Chimei</w:t>
+      </w:r>
+      <w:r>
+        <w:t>”</w:t>
+      </w:r>
+      <w:r>
+        <w:t xml:space="preserve"> już od jakości oznaczonej numerem 4 dla obu testów zmiany kolejnych ocen są bar</w:t>
       </w:r>
       <w:r>
         <w:t xml:space="preserve">dzo niewielkie. Średnia subiektywna jakość filmów o numerach większych niż 4 generowanych z tego pliku źródłowego została oceniona na dobrą lub bardzo dobrą. Pozwala to wnioskować, że w przypadku tej sekwencji zbliżono się do granicy jakości dla której przeciętny obserwator nie dostrzega różnicy. </w:t>
@@ -12755,6 +13494,12 @@
     </w:p>
     <w:p>
       <w:pPr>
+        <w:ind w:firstLine="708"/>
+        <w:jc w:val="both"/>
+      </w:pPr>
+    </w:p>
+    <w:p>
+      <w:pPr>
         <w:keepNext/>
         <w:jc w:val="center"/>
       </w:pPr>
@@ -12763,6 +13508,7 @@
           <w:noProof/>
           <w:lang w:eastAsia="pl-PL"/>
         </w:rPr>
+        <w:lastRenderedPageBreak/>
         <w:drawing>
           <wp:inline distT="0" distB="0" distL="0" distR="0" wp14:anchorId="527682F5" wp14:editId="278AC5F9">
             <wp:extent cx="5760720" cy="3082925"/>
@@ -12786,25 +13532,51 @@
       <w:r>
         <w:t xml:space="preserve">Rysunek </w:t>
       </w:r>
-      <w:fldSimple w:instr=" STYLEREF 1 \s ">
-        <w:r>
-          <w:rPr>
-            <w:noProof/>
-          </w:rPr>
-          <w:t>3</w:t>
-        </w:r>
-      </w:fldSimple>
+      <w:r>
+        <w:fldChar w:fldCharType="begin"/>
+      </w:r>
+      <w:r>
+        <w:instrText xml:space="preserve"> STYLEREF 1 \s </w:instrText>
+      </w:r>
+      <w:r>
+        <w:fldChar w:fldCharType="separate"/>
+      </w:r>
+      <w:r>
+        <w:rPr>
+          <w:noProof/>
+        </w:rPr>
+        <w:t>3</w:t>
+      </w:r>
+      <w:r>
+        <w:rPr>
+          <w:noProof/>
+        </w:rPr>
+        <w:fldChar w:fldCharType="end"/>
+      </w:r>
       <w:r>
         <w:noBreakHyphen/>
       </w:r>
-      <w:fldSimple w:instr=" SEQ Rysunek \* ARABIC \s 1 ">
-        <w:r>
-          <w:rPr>
-            <w:noProof/>
-          </w:rPr>
-          <w:t>7</w:t>
-        </w:r>
-      </w:fldSimple>
+      <w:r>
+        <w:fldChar w:fldCharType="begin"/>
+      </w:r>
+      <w:r>
+        <w:instrText xml:space="preserve"> SEQ Rysunek \* ARABIC \s 1 </w:instrText>
+      </w:r>
+      <w:r>
+        <w:fldChar w:fldCharType="separate"/>
+      </w:r>
+      <w:r>
+        <w:rPr>
+          <w:noProof/>
+        </w:rPr>
+        <w:t>7</w:t>
+      </w:r>
+      <w:r>
+        <w:rPr>
+          <w:noProof/>
+        </w:rPr>
+        <w:fldChar w:fldCharType="end"/>
+      </w:r>
       <w:r>
         <w:t xml:space="preserve"> Zestawienie średnich ocen trzeciego scenariusza wraz z przedstawieniem wartości minimalnych i maksymalnych.</w:t>
       </w:r>
@@ -12838,7 +13610,10 @@
               <w:jc w:val="center"/>
             </w:pPr>
             <w:r>
-              <w:t>Numer pary</w:t>
+              <w:t>Liczba porządkowa</w:t>
+            </w:r>
+            <w:r>
+              <w:t xml:space="preserve"> pary</w:t>
             </w:r>
           </w:p>
         </w:tc>
@@ -12853,7 +13628,7 @@
               <w:jc w:val="center"/>
             </w:pPr>
             <w:r>
-              <w:t>Film 1</w:t>
+              <w:t>Pierwszy film</w:t>
             </w:r>
           </w:p>
         </w:tc>
@@ -12868,7 +13643,7 @@
               <w:jc w:val="center"/>
             </w:pPr>
             <w:r>
-              <w:t>Film 2</w:t>
+              <w:t>Drugi film</w:t>
             </w:r>
           </w:p>
         </w:tc>
@@ -13672,27 +14447,56 @@
       <w:r>
         <w:t xml:space="preserve">Tabela </w:t>
       </w:r>
-      <w:fldSimple w:instr=" STYLEREF 1 \s ">
-        <w:r>
-          <w:rPr>
-            <w:noProof/>
-          </w:rPr>
-          <w:t>3</w:t>
-        </w:r>
-      </w:fldSimple>
+      <w:r>
+        <w:fldChar w:fldCharType="begin"/>
+      </w:r>
+      <w:r>
+        <w:instrText xml:space="preserve"> STYLEREF 1 \s </w:instrText>
+      </w:r>
+      <w:r>
+        <w:fldChar w:fldCharType="separate"/>
+      </w:r>
+      <w:r>
+        <w:rPr>
+          <w:noProof/>
+        </w:rPr>
+        <w:t>3</w:t>
+      </w:r>
+      <w:r>
+        <w:rPr>
+          <w:noProof/>
+        </w:rPr>
+        <w:fldChar w:fldCharType="end"/>
+      </w:r>
       <w:r>
         <w:noBreakHyphen/>
       </w:r>
-      <w:fldSimple w:instr=" SEQ Tabela \* ARABIC \s 1 ">
-        <w:r>
-          <w:rPr>
-            <w:noProof/>
-          </w:rPr>
-          <w:t>9</w:t>
-        </w:r>
-      </w:fldSimple>
-      <w:r>
-        <w:t xml:space="preserve"> Tabela przedstawiająca kolejne pary porównywane w teście 3</w:t>
+      <w:r>
+        <w:fldChar w:fldCharType="begin"/>
+      </w:r>
+      <w:r>
+        <w:instrText xml:space="preserve"> SEQ Tabela \* ARABIC \s 1 </w:instrText>
+      </w:r>
+      <w:r>
+        <w:fldChar w:fldCharType="separate"/>
+      </w:r>
+      <w:r>
+        <w:rPr>
+          <w:noProof/>
+        </w:rPr>
+        <w:t>9</w:t>
+      </w:r>
+      <w:r>
+        <w:rPr>
+          <w:noProof/>
+        </w:rPr>
+        <w:fldChar w:fldCharType="end"/>
+      </w:r>
+      <w:r>
+        <w:t xml:space="preserve"> Tabela przedstawiająca kol</w:t>
+      </w:r>
+      <w:r>
+        <w:t>ejne pary porównywane w teście trzecim.</w:t>
       </w:r>
     </w:p>
     <w:p>
@@ -13700,9 +14504,8 @@
         <w:tab/>
       </w:r>
     </w:p>
-    <w:p/>
-    <w:p/>
     <w:sectPr>
+      <w:footerReference w:type="default" r:id="rId21"/>
       <w:pgSz w:w="11906" w:h="16838"/>
       <w:pgMar w:top="1417" w:right="1417" w:bottom="1417" w:left="1417" w:header="708" w:footer="708" w:gutter="0"/>
       <w:cols w:space="708"/>
@@ -13713,7 +14516,7 @@
 </file>
 
 <file path=word/endnotes.xml><?xml version="1.0" encoding="utf-8"?>
-<w:endnotes xmlns:wpc="http://schemas.microsoft.com/office/word/2010/wordprocessingCanvas" xmlns:cx="http://schemas.microsoft.com/office/drawing/2014/chartex" xmlns:mc="http://schemas.openxmlformats.org/markup-compatibility/2006" xmlns:o="urn:schemas-microsoft-com:office:office" xmlns:r="http://schemas.openxmlformats.org/officeDocument/2006/relationships" xmlns:m="http://schemas.openxmlformats.org/officeDocument/2006/math" xmlns:v="urn:schemas-microsoft-com:vml" xmlns:wp14="http://schemas.microsoft.com/office/word/2010/wordprocessingDrawing" xmlns:wp="http://schemas.openxmlformats.org/drawingml/2006/wordprocessingDrawing" xmlns:w10="urn:schemas-microsoft-com:office:word" xmlns:w="http://schemas.openxmlformats.org/wordprocessingml/2006/main" xmlns:w14="http://schemas.microsoft.com/office/word/2010/wordml" xmlns:w15="http://schemas.microsoft.com/office/word/2012/wordml" xmlns:w16se="http://schemas.microsoft.com/office/word/2015/wordml/symex" xmlns:wpg="http://schemas.microsoft.com/office/word/2010/wordprocessingGroup" xmlns:wpi="http://schemas.microsoft.com/office/word/2010/wordprocessingInk" xmlns:wne="http://schemas.microsoft.com/office/word/2006/wordml" xmlns:wps="http://schemas.microsoft.com/office/word/2010/wordprocessingShape" mc:Ignorable="w14 w15 w16se wp14">
+<w:endnotes xmlns:wpc="http://schemas.microsoft.com/office/word/2010/wordprocessingCanvas" xmlns:mc="http://schemas.openxmlformats.org/markup-compatibility/2006" xmlns:o="urn:schemas-microsoft-com:office:office" xmlns:r="http://schemas.openxmlformats.org/officeDocument/2006/relationships" xmlns:m="http://schemas.openxmlformats.org/officeDocument/2006/math" xmlns:v="urn:schemas-microsoft-com:vml" xmlns:wp14="http://schemas.microsoft.com/office/word/2010/wordprocessingDrawing" xmlns:wp="http://schemas.openxmlformats.org/drawingml/2006/wordprocessingDrawing" xmlns:w10="urn:schemas-microsoft-com:office:word" xmlns:w="http://schemas.openxmlformats.org/wordprocessingml/2006/main" xmlns:w14="http://schemas.microsoft.com/office/word/2010/wordml" xmlns:w15="http://schemas.microsoft.com/office/word/2012/wordml" xmlns:wpg="http://schemas.microsoft.com/office/word/2010/wordprocessingGroup" xmlns:wpi="http://schemas.microsoft.com/office/word/2010/wordprocessingInk" xmlns:wne="http://schemas.microsoft.com/office/word/2006/wordml" xmlns:wps="http://schemas.microsoft.com/office/word/2010/wordprocessingShape" mc:Ignorable="w14 w15 wp14">
   <w:endnote w:type="separator" w:id="-1">
     <w:p>
       <w:pPr>
@@ -13737,8 +14540,53 @@
 </w:endnotes>
 </file>
 
+<file path=word/footer1.xml><?xml version="1.0" encoding="utf-8"?>
+<w:ftr xmlns:wpc="http://schemas.microsoft.com/office/word/2010/wordprocessingCanvas" xmlns:mc="http://schemas.openxmlformats.org/markup-compatibility/2006" xmlns:o="urn:schemas-microsoft-com:office:office" xmlns:r="http://schemas.openxmlformats.org/officeDocument/2006/relationships" xmlns:m="http://schemas.openxmlformats.org/officeDocument/2006/math" xmlns:v="urn:schemas-microsoft-com:vml" xmlns:wp14="http://schemas.microsoft.com/office/word/2010/wordprocessingDrawing" xmlns:wp="http://schemas.openxmlformats.org/drawingml/2006/wordprocessingDrawing" xmlns:w10="urn:schemas-microsoft-com:office:word" xmlns:w="http://schemas.openxmlformats.org/wordprocessingml/2006/main" xmlns:w14="http://schemas.microsoft.com/office/word/2010/wordml" xmlns:w15="http://schemas.microsoft.com/office/word/2012/wordml" xmlns:wpg="http://schemas.microsoft.com/office/word/2010/wordprocessingGroup" xmlns:wpi="http://schemas.microsoft.com/office/word/2010/wordprocessingInk" xmlns:wne="http://schemas.microsoft.com/office/word/2006/wordml" xmlns:wps="http://schemas.microsoft.com/office/word/2010/wordprocessingShape" mc:Ignorable="w14 w15 wp14">
+  <w:sdt>
+    <w:sdtPr>
+      <w:id w:val="-405768643"/>
+      <w:docPartObj>
+        <w:docPartGallery w:val="Page Numbers (Bottom of Page)"/>
+        <w:docPartUnique/>
+      </w:docPartObj>
+    </w:sdtPr>
+    <w:sdtContent>
+      <w:p>
+        <w:pPr>
+          <w:pStyle w:val="Stopka"/>
+          <w:jc w:val="center"/>
+        </w:pPr>
+        <w:r>
+          <w:fldChar w:fldCharType="begin"/>
+        </w:r>
+        <w:r>
+          <w:instrText>PAGE   \* MERGEFORMAT</w:instrText>
+        </w:r>
+        <w:r>
+          <w:fldChar w:fldCharType="separate"/>
+        </w:r>
+        <w:r>
+          <w:rPr>
+            <w:noProof/>
+          </w:rPr>
+          <w:t>21</w:t>
+        </w:r>
+        <w:r>
+          <w:fldChar w:fldCharType="end"/>
+        </w:r>
+      </w:p>
+    </w:sdtContent>
+  </w:sdt>
+  <w:p>
+    <w:pPr>
+      <w:pStyle w:val="Stopka"/>
+    </w:pPr>
+  </w:p>
+</w:ftr>
+</file>
+
 <file path=word/footnotes.xml><?xml version="1.0" encoding="utf-8"?>
-<w:footnotes xmlns:wpc="http://schemas.microsoft.com/office/word/2010/wordprocessingCanvas" xmlns:cx="http://schemas.microsoft.com/office/drawing/2014/chartex" xmlns:mc="http://schemas.openxmlformats.org/markup-compatibility/2006" xmlns:o="urn:schemas-microsoft-com:office:office" xmlns:r="http://schemas.openxmlformats.org/officeDocument/2006/relationships" xmlns:m="http://schemas.openxmlformats.org/officeDocument/2006/math" xmlns:v="urn:schemas-microsoft-com:vml" xmlns:wp14="http://schemas.microsoft.com/office/word/2010/wordprocessingDrawing" xmlns:wp="http://schemas.openxmlformats.org/drawingml/2006/wordprocessingDrawing" xmlns:w10="urn:schemas-microsoft-com:office:word" xmlns:w="http://schemas.openxmlformats.org/wordprocessingml/2006/main" xmlns:w14="http://schemas.microsoft.com/office/word/2010/wordml" xmlns:w15="http://schemas.microsoft.com/office/word/2012/wordml" xmlns:w16se="http://schemas.microsoft.com/office/word/2015/wordml/symex" xmlns:wpg="http://schemas.microsoft.com/office/word/2010/wordprocessingGroup" xmlns:wpi="http://schemas.microsoft.com/office/word/2010/wordprocessingInk" xmlns:wne="http://schemas.microsoft.com/office/word/2006/wordml" xmlns:wps="http://schemas.microsoft.com/office/word/2010/wordprocessingShape" mc:Ignorable="w14 w15 w16se wp14">
+<w:footnotes xmlns:wpc="http://schemas.microsoft.com/office/word/2010/wordprocessingCanvas" xmlns:mc="http://schemas.openxmlformats.org/markup-compatibility/2006" xmlns:o="urn:schemas-microsoft-com:office:office" xmlns:r="http://schemas.openxmlformats.org/officeDocument/2006/relationships" xmlns:m="http://schemas.openxmlformats.org/officeDocument/2006/math" xmlns:v="urn:schemas-microsoft-com:vml" xmlns:wp14="http://schemas.microsoft.com/office/word/2010/wordprocessingDrawing" xmlns:wp="http://schemas.openxmlformats.org/drawingml/2006/wordprocessingDrawing" xmlns:w10="urn:schemas-microsoft-com:office:word" xmlns:w="http://schemas.openxmlformats.org/wordprocessingml/2006/main" xmlns:w14="http://schemas.microsoft.com/office/word/2010/wordml" xmlns:w15="http://schemas.microsoft.com/office/word/2012/wordml" xmlns:wpg="http://schemas.microsoft.com/office/word/2010/wordprocessingGroup" xmlns:wpi="http://schemas.microsoft.com/office/word/2010/wordprocessingInk" xmlns:wne="http://schemas.microsoft.com/office/word/2006/wordml" xmlns:wps="http://schemas.microsoft.com/office/word/2010/wordprocessingShape" mc:Ignorable="w14 w15 wp14">
   <w:footnote w:type="separator" w:id="-1">
     <w:p>
       <w:pPr>
@@ -13763,8 +14611,8 @@
 </file>
 
 <file path=word/numbering.xml><?xml version="1.0" encoding="utf-8"?>
-<w:numbering xmlns:wpc="http://schemas.microsoft.com/office/word/2010/wordprocessingCanvas" xmlns:cx="http://schemas.microsoft.com/office/drawing/2014/chartex" xmlns:mc="http://schemas.openxmlformats.org/markup-compatibility/2006" xmlns:o="urn:schemas-microsoft-com:office:office" xmlns:r="http://schemas.openxmlformats.org/officeDocument/2006/relationships" xmlns:m="http://schemas.openxmlformats.org/officeDocument/2006/math" xmlns:v="urn:schemas-microsoft-com:vml" xmlns:wp14="http://schemas.microsoft.com/office/word/2010/wordprocessingDrawing" xmlns:wp="http://schemas.openxmlformats.org/drawingml/2006/wordprocessingDrawing" xmlns:w10="urn:schemas-microsoft-com:office:word" xmlns:w="http://schemas.openxmlformats.org/wordprocessingml/2006/main" xmlns:w14="http://schemas.microsoft.com/office/word/2010/wordml" xmlns:w15="http://schemas.microsoft.com/office/word/2012/wordml" xmlns:w16se="http://schemas.microsoft.com/office/word/2015/wordml/symex" xmlns:wpg="http://schemas.microsoft.com/office/word/2010/wordprocessingGroup" xmlns:wpi="http://schemas.microsoft.com/office/word/2010/wordprocessingInk" xmlns:wne="http://schemas.microsoft.com/office/word/2006/wordml" xmlns:wps="http://schemas.microsoft.com/office/word/2010/wordprocessingShape" mc:Ignorable="w14 w15 w16se wp14">
-  <w:abstractNum w:abstractNumId="0" w15:restartNumberingAfterBreak="0">
+<w:numbering xmlns:wpc="http://schemas.microsoft.com/office/word/2010/wordprocessingCanvas" xmlns:mc="http://schemas.openxmlformats.org/markup-compatibility/2006" xmlns:o="urn:schemas-microsoft-com:office:office" xmlns:r="http://schemas.openxmlformats.org/officeDocument/2006/relationships" xmlns:m="http://schemas.openxmlformats.org/officeDocument/2006/math" xmlns:v="urn:schemas-microsoft-com:vml" xmlns:wp14="http://schemas.microsoft.com/office/word/2010/wordprocessingDrawing" xmlns:wp="http://schemas.openxmlformats.org/drawingml/2006/wordprocessingDrawing" xmlns:w10="urn:schemas-microsoft-com:office:word" xmlns:w="http://schemas.openxmlformats.org/wordprocessingml/2006/main" xmlns:w14="http://schemas.microsoft.com/office/word/2010/wordml" xmlns:w15="http://schemas.microsoft.com/office/word/2012/wordml" xmlns:wpg="http://schemas.microsoft.com/office/word/2010/wordprocessingGroup" xmlns:wpi="http://schemas.microsoft.com/office/word/2010/wordprocessingInk" xmlns:wne="http://schemas.microsoft.com/office/word/2006/wordml" xmlns:wps="http://schemas.microsoft.com/office/word/2010/wordprocessingShape" mc:Ignorable="w14 w15 wp14">
+  <w:abstractNum w:abstractNumId="0">
     <w:nsid w:val="00514B8D"/>
     <w:multiLevelType w:val="multilevel"/>
     <w:tmpl w:val="17CC5B44"/>
@@ -13887,7 +14735,7 @@
       </w:rPr>
     </w:lvl>
   </w:abstractNum>
-  <w:abstractNum w:abstractNumId="1" w15:restartNumberingAfterBreak="0">
+  <w:abstractNum w:abstractNumId="1">
     <w:nsid w:val="265D07BB"/>
     <w:multiLevelType w:val="hybridMultilevel"/>
     <w:tmpl w:val="82543D2C"/>
@@ -14000,7 +14848,7 @@
       </w:rPr>
     </w:lvl>
   </w:abstractNum>
-  <w:abstractNum w:abstractNumId="2" w15:restartNumberingAfterBreak="0">
+  <w:abstractNum w:abstractNumId="2">
     <w:nsid w:val="2A0836EF"/>
     <w:multiLevelType w:val="hybridMultilevel"/>
     <w:tmpl w:val="BD2CB2D2"/>
@@ -14113,7 +14961,7 @@
       </w:rPr>
     </w:lvl>
   </w:abstractNum>
-  <w:abstractNum w:abstractNumId="3" w15:restartNumberingAfterBreak="0">
+  <w:abstractNum w:abstractNumId="3">
     <w:nsid w:val="2DE26CA5"/>
     <w:multiLevelType w:val="multilevel"/>
     <w:tmpl w:val="9904B19C"/>
@@ -14226,7 +15074,7 @@
       </w:rPr>
     </w:lvl>
   </w:abstractNum>
-  <w:abstractNum w:abstractNumId="4" w15:restartNumberingAfterBreak="0">
+  <w:abstractNum w:abstractNumId="4">
     <w:nsid w:val="3EC24B0F"/>
     <w:multiLevelType w:val="hybridMultilevel"/>
     <w:tmpl w:val="8AA667FE"/>
@@ -14339,7 +15187,7 @@
       </w:rPr>
     </w:lvl>
   </w:abstractNum>
-  <w:abstractNum w:abstractNumId="5" w15:restartNumberingAfterBreak="0">
+  <w:abstractNum w:abstractNumId="5">
     <w:nsid w:val="58271635"/>
     <w:multiLevelType w:val="multilevel"/>
     <w:tmpl w:val="5958D6EC"/>
@@ -14452,7 +15300,7 @@
       </w:rPr>
     </w:lvl>
   </w:abstractNum>
-  <w:abstractNum w:abstractNumId="6" w15:restartNumberingAfterBreak="0">
+  <w:abstractNum w:abstractNumId="6">
     <w:nsid w:val="5CFD1A0A"/>
     <w:multiLevelType w:val="hybridMultilevel"/>
     <w:tmpl w:val="4F6C6B32"/>
@@ -14623,7 +15471,7 @@
 </file>
 
 <file path=word/styles.xml><?xml version="1.0" encoding="utf-8"?>
-<w:styles xmlns:mc="http://schemas.openxmlformats.org/markup-compatibility/2006" xmlns:r="http://schemas.openxmlformats.org/officeDocument/2006/relationships" xmlns:w="http://schemas.openxmlformats.org/wordprocessingml/2006/main" xmlns:w14="http://schemas.microsoft.com/office/word/2010/wordml" xmlns:w15="http://schemas.microsoft.com/office/word/2012/wordml" xmlns:w16se="http://schemas.microsoft.com/office/word/2015/wordml/symex" mc:Ignorable="w14 w15 w16se">
+<w:styles xmlns:mc="http://schemas.openxmlformats.org/markup-compatibility/2006" xmlns:r="http://schemas.openxmlformats.org/officeDocument/2006/relationships" xmlns:w="http://schemas.openxmlformats.org/wordprocessingml/2006/main" xmlns:w14="http://schemas.microsoft.com/office/word/2010/wordml" xmlns:w15="http://schemas.microsoft.com/office/word/2012/wordml" mc:Ignorable="w14 w15">
   <w:docDefaults>
     <w:rPrDefault>
       <w:rPr>
@@ -15285,6 +16133,7 @@
       <w:spacing w:after="0" w:line="240" w:lineRule="auto"/>
     </w:pPr>
     <w:tblPr>
+      <w:tblInd w:w="0" w:type="dxa"/>
       <w:tblBorders>
         <w:top w:val="single" w:sz="4" w:space="0" w:color="auto"/>
         <w:left w:val="single" w:sz="4" w:space="0" w:color="auto"/>
@@ -15293,6 +16142,12 @@
         <w:insideH w:val="single" w:sz="4" w:space="0" w:color="auto"/>
         <w:insideV w:val="single" w:sz="4" w:space="0" w:color="auto"/>
       </w:tblBorders>
+      <w:tblCellMar>
+        <w:top w:w="0" w:type="dxa"/>
+        <w:left w:w="108" w:type="dxa"/>
+        <w:bottom w:w="0" w:type="dxa"/>
+        <w:right w:w="108" w:type="dxa"/>
+      </w:tblCellMar>
     </w:tblPr>
   </w:style>
   <w:style w:type="paragraph" w:styleId="Legenda">
@@ -15411,11 +16266,55 @@
       <w:ind w:left="220"/>
     </w:pPr>
   </w:style>
+  <w:style w:type="paragraph" w:styleId="Nagwek">
+    <w:name w:val="header"/>
+    <w:basedOn w:val="Normalny"/>
+    <w:link w:val="NagwekZnak"/>
+    <w:uiPriority w:val="99"/>
+    <w:unhideWhenUsed/>
+    <w:rsid w:val="00314B5F"/>
+    <w:pPr>
+      <w:tabs>
+        <w:tab w:val="center" w:pos="4536"/>
+        <w:tab w:val="right" w:pos="9072"/>
+      </w:tabs>
+      <w:spacing w:after="0" w:line="240" w:lineRule="auto"/>
+    </w:pPr>
+  </w:style>
+  <w:style w:type="character" w:customStyle="1" w:styleId="NagwekZnak">
+    <w:name w:val="Nagłówek Znak"/>
+    <w:basedOn w:val="Domylnaczcionkaakapitu"/>
+    <w:link w:val="Nagwek"/>
+    <w:uiPriority w:val="99"/>
+    <w:rsid w:val="00314B5F"/>
+  </w:style>
+  <w:style w:type="paragraph" w:styleId="Stopka">
+    <w:name w:val="footer"/>
+    <w:basedOn w:val="Normalny"/>
+    <w:link w:val="StopkaZnak"/>
+    <w:uiPriority w:val="99"/>
+    <w:unhideWhenUsed/>
+    <w:rsid w:val="00314B5F"/>
+    <w:pPr>
+      <w:tabs>
+        <w:tab w:val="center" w:pos="4536"/>
+        <w:tab w:val="right" w:pos="9072"/>
+      </w:tabs>
+      <w:spacing w:after="0" w:line="240" w:lineRule="auto"/>
+    </w:pPr>
+  </w:style>
+  <w:style w:type="character" w:customStyle="1" w:styleId="StopkaZnak">
+    <w:name w:val="Stopka Znak"/>
+    <w:basedOn w:val="Domylnaczcionkaakapitu"/>
+    <w:link w:val="Stopka"/>
+    <w:uiPriority w:val="99"/>
+    <w:rsid w:val="00314B5F"/>
+  </w:style>
 </w:styles>
 </file>
 
 <file path=word/charts/chart1.xml><?xml version="1.0" encoding="utf-8"?>
-<c:chartSpace xmlns:c="http://schemas.openxmlformats.org/drawingml/2006/chart" xmlns:a="http://schemas.openxmlformats.org/drawingml/2006/main" xmlns:r="http://schemas.openxmlformats.org/officeDocument/2006/relationships" xmlns:c16r2="http://schemas.microsoft.com/office/drawing/2015/06/chart">
+<c:chartSpace xmlns:c="http://schemas.openxmlformats.org/drawingml/2006/chart" xmlns:a="http://schemas.openxmlformats.org/drawingml/2006/main" xmlns:r="http://schemas.openxmlformats.org/officeDocument/2006/relationships">
   <c:date1904 val="0"/>
   <c:lang val="pl-PL"/>
   <c:roundedCorners val="0"/>
@@ -15480,7 +16379,7 @@
               </c:spPr>
             </c:marker>
             <c:bubble3D val="0"/>
-            <c:extLst>
+            <c:extLst xmlns:c16r2="http://schemas.microsoft.com/office/drawing/2015/06/chart">
               <c:ext xmlns:c16="http://schemas.microsoft.com/office/drawing/2014/chart" uri="{C3380CC4-5D6E-409C-BE32-E72D297353CC}">
                 <c16:uniqueId val="{00000000-4F26-49B0-9994-37E960D9C45D}"/>
               </c:ext>
@@ -15565,7 +16464,7 @@
             </c:numRef>
           </c:val>
           <c:smooth val="0"/>
-          <c:extLst>
+          <c:extLst xmlns:c16r2="http://schemas.microsoft.com/office/drawing/2015/06/chart">
             <c:ext xmlns:c16="http://schemas.microsoft.com/office/drawing/2014/chart" uri="{C3380CC4-5D6E-409C-BE32-E72D297353CC}">
               <c16:uniqueId val="{00000001-4F26-49B0-9994-37E960D9C45D}"/>
             </c:ext>
@@ -15666,7 +16565,7 @@
             </c:numRef>
           </c:val>
           <c:smooth val="0"/>
-          <c:extLst>
+          <c:extLst xmlns:c16r2="http://schemas.microsoft.com/office/drawing/2015/06/chart">
             <c:ext xmlns:c16="http://schemas.microsoft.com/office/drawing/2014/chart" uri="{C3380CC4-5D6E-409C-BE32-E72D297353CC}">
               <c16:uniqueId val="{00000002-4F26-49B0-9994-37E960D9C45D}"/>
             </c:ext>
@@ -15767,7 +16666,7 @@
             </c:numRef>
           </c:val>
           <c:smooth val="0"/>
-          <c:extLst>
+          <c:extLst xmlns:c16r2="http://schemas.microsoft.com/office/drawing/2015/06/chart">
             <c:ext xmlns:c16="http://schemas.microsoft.com/office/drawing/2014/chart" uri="{C3380CC4-5D6E-409C-BE32-E72D297353CC}">
               <c16:uniqueId val="{00000003-4F26-49B0-9994-37E960D9C45D}"/>
             </c:ext>
@@ -15795,11 +16694,11 @@
         </c:hiLowLines>
         <c:marker val="1"/>
         <c:smooth val="0"/>
-        <c:axId val="439195488"/>
-        <c:axId val="307942944"/>
+        <c:axId val="259157008"/>
+        <c:axId val="397534864"/>
       </c:lineChart>
       <c:catAx>
-        <c:axId val="439195488"/>
+        <c:axId val="259157008"/>
         <c:scaling>
           <c:orientation val="minMax"/>
         </c:scaling>
@@ -15896,7 +16795,7 @@
             <a:endParaRPr lang="pl-PL"/>
           </a:p>
         </c:txPr>
-        <c:crossAx val="307942944"/>
+        <c:crossAx val="397534864"/>
         <c:crosses val="autoZero"/>
         <c:auto val="1"/>
         <c:lblAlgn val="ctr"/>
@@ -15904,7 +16803,7 @@
         <c:noMultiLvlLbl val="0"/>
       </c:catAx>
       <c:valAx>
-        <c:axId val="307942944"/>
+        <c:axId val="397534864"/>
         <c:scaling>
           <c:orientation val="minMax"/>
         </c:scaling>
@@ -16010,7 +16909,7 @@
             <a:endParaRPr lang="pl-PL"/>
           </a:p>
         </c:txPr>
-        <c:crossAx val="439195488"/>
+        <c:crossAx val="259157008"/>
         <c:crosses val="autoZero"/>
         <c:crossBetween val="between"/>
       </c:valAx>
@@ -16036,7 +16935,7 @@
           <a:bodyPr rot="0" spcFirstLastPara="1" vertOverflow="ellipsis" vert="horz" wrap="square" anchor="ctr" anchorCtr="1"/>
           <a:lstStyle/>
           <a:p>
-            <a:pPr rtl="0">
+            <a:pPr>
               <a:defRPr sz="900" b="0" i="0" u="none" strike="noStrike" kern="1200" baseline="0">
                 <a:solidFill>
                   <a:schemeClr val="tx1">
@@ -16097,7 +16996,7 @@
 </file>
 
 <file path=word/charts/chart2.xml><?xml version="1.0" encoding="utf-8"?>
-<c:chartSpace xmlns:c="http://schemas.openxmlformats.org/drawingml/2006/chart" xmlns:a="http://schemas.openxmlformats.org/drawingml/2006/main" xmlns:r="http://schemas.openxmlformats.org/officeDocument/2006/relationships" xmlns:c16r2="http://schemas.microsoft.com/office/drawing/2015/06/chart">
+<c:chartSpace xmlns:c="http://schemas.openxmlformats.org/drawingml/2006/chart" xmlns:a="http://schemas.openxmlformats.org/drawingml/2006/main" xmlns:r="http://schemas.openxmlformats.org/officeDocument/2006/relationships">
   <c:date1904 val="0"/>
   <c:lang val="pl-PL"/>
   <c:roundedCorners val="0"/>
@@ -16223,7 +17122,7 @@
             </c:numRef>
           </c:val>
           <c:smooth val="0"/>
-          <c:extLst>
+          <c:extLst xmlns:c16r2="http://schemas.microsoft.com/office/drawing/2015/06/chart">
             <c:ext xmlns:c16="http://schemas.microsoft.com/office/drawing/2014/chart" uri="{C3380CC4-5D6E-409C-BE32-E72D297353CC}">
               <c16:uniqueId val="{00000000-4721-42CF-8A07-367B30AAD456}"/>
             </c:ext>
@@ -16324,7 +17223,7 @@
             </c:numRef>
           </c:val>
           <c:smooth val="0"/>
-          <c:extLst>
+          <c:extLst xmlns:c16r2="http://schemas.microsoft.com/office/drawing/2015/06/chart">
             <c:ext xmlns:c16="http://schemas.microsoft.com/office/drawing/2014/chart" uri="{C3380CC4-5D6E-409C-BE32-E72D297353CC}">
               <c16:uniqueId val="{00000001-4721-42CF-8A07-367B30AAD456}"/>
             </c:ext>
@@ -16425,7 +17324,7 @@
             </c:numRef>
           </c:val>
           <c:smooth val="0"/>
-          <c:extLst>
+          <c:extLst xmlns:c16r2="http://schemas.microsoft.com/office/drawing/2015/06/chart">
             <c:ext xmlns:c16="http://schemas.microsoft.com/office/drawing/2014/chart" uri="{C3380CC4-5D6E-409C-BE32-E72D297353CC}">
               <c16:uniqueId val="{00000002-4721-42CF-8A07-367B30AAD456}"/>
             </c:ext>
@@ -16453,11 +17352,11 @@
         </c:hiLowLines>
         <c:marker val="1"/>
         <c:smooth val="0"/>
-        <c:axId val="197967664"/>
-        <c:axId val="197968224"/>
+        <c:axId val="453840832"/>
+        <c:axId val="453841392"/>
       </c:lineChart>
       <c:catAx>
-        <c:axId val="197967664"/>
+        <c:axId val="453840832"/>
         <c:scaling>
           <c:orientation val="minMax"/>
         </c:scaling>
@@ -16554,7 +17453,7 @@
             <a:endParaRPr lang="pl-PL"/>
           </a:p>
         </c:txPr>
-        <c:crossAx val="197968224"/>
+        <c:crossAx val="453841392"/>
         <c:crosses val="autoZero"/>
         <c:auto val="1"/>
         <c:lblAlgn val="ctr"/>
@@ -16562,7 +17461,7 @@
         <c:noMultiLvlLbl val="0"/>
       </c:catAx>
       <c:valAx>
-        <c:axId val="197968224"/>
+        <c:axId val="453841392"/>
         <c:scaling>
           <c:orientation val="minMax"/>
         </c:scaling>
@@ -16668,7 +17567,7 @@
             <a:endParaRPr lang="pl-PL"/>
           </a:p>
         </c:txPr>
-        <c:crossAx val="197967664"/>
+        <c:crossAx val="453840832"/>
         <c:crosses val="autoZero"/>
         <c:crossBetween val="between"/>
       </c:valAx>
@@ -16694,7 +17593,7 @@
           <a:bodyPr rot="0" spcFirstLastPara="1" vertOverflow="ellipsis" vert="horz" wrap="square" anchor="ctr" anchorCtr="1"/>
           <a:lstStyle/>
           <a:p>
-            <a:pPr rtl="0">
+            <a:pPr>
               <a:defRPr sz="900" b="0" i="0" u="none" strike="noStrike" kern="1200" baseline="0">
                 <a:solidFill>
                   <a:schemeClr val="tx1">
@@ -16755,7 +17654,7 @@
 </file>
 
 <file path=word/charts/chart3.xml><?xml version="1.0" encoding="utf-8"?>
-<c:chartSpace xmlns:c="http://schemas.openxmlformats.org/drawingml/2006/chart" xmlns:a="http://schemas.openxmlformats.org/drawingml/2006/main" xmlns:r="http://schemas.openxmlformats.org/officeDocument/2006/relationships" xmlns:c16r2="http://schemas.microsoft.com/office/drawing/2015/06/chart">
+<c:chartSpace xmlns:c="http://schemas.openxmlformats.org/drawingml/2006/chart" xmlns:a="http://schemas.openxmlformats.org/drawingml/2006/main" xmlns:r="http://schemas.openxmlformats.org/officeDocument/2006/relationships">
   <c:date1904 val="0"/>
   <c:lang val="pl-PL"/>
   <c:roundedCorners val="0"/>
@@ -16795,7 +17694,7 @@
             <c:idx val="3"/>
             <c:invertIfNegative val="0"/>
             <c:bubble3D val="0"/>
-            <c:extLst>
+            <c:extLst xmlns:c16r2="http://schemas.microsoft.com/office/drawing/2015/06/chart">
               <c:ext xmlns:c16="http://schemas.microsoft.com/office/drawing/2014/chart" uri="{C3380CC4-5D6E-409C-BE32-E72D297353CC}">
                 <c16:uniqueId val="{00000000-E68F-40BF-AF86-95CFA4FDF3E5}"/>
               </c:ext>
@@ -16879,7 +17778,7 @@
               </c:numCache>
             </c:numRef>
           </c:val>
-          <c:extLst>
+          <c:extLst xmlns:c16r2="http://schemas.microsoft.com/office/drawing/2015/06/chart">
             <c:ext xmlns:c16="http://schemas.microsoft.com/office/drawing/2014/chart" uri="{C3380CC4-5D6E-409C-BE32-E72D297353CC}">
               <c16:uniqueId val="{00000001-E68F-40BF-AF86-95CFA4FDF3E5}"/>
             </c:ext>
@@ -16979,7 +17878,7 @@
               </c:numCache>
             </c:numRef>
           </c:val>
-          <c:extLst>
+          <c:extLst xmlns:c16r2="http://schemas.microsoft.com/office/drawing/2015/06/chart">
             <c:ext xmlns:c16="http://schemas.microsoft.com/office/drawing/2014/chart" uri="{C3380CC4-5D6E-409C-BE32-E72D297353CC}">
               <c16:uniqueId val="{00000002-E68F-40BF-AF86-95CFA4FDF3E5}"/>
             </c:ext>
@@ -16994,11 +17893,11 @@
           <c:showBubbleSize val="0"/>
         </c:dLbls>
         <c:gapWidth val="150"/>
-        <c:axId val="438888576"/>
-        <c:axId val="438889136"/>
+        <c:axId val="454239968"/>
+        <c:axId val="454240528"/>
       </c:barChart>
       <c:catAx>
-        <c:axId val="438888576"/>
+        <c:axId val="454239968"/>
         <c:scaling>
           <c:orientation val="minMax"/>
         </c:scaling>
@@ -17095,7 +17994,7 @@
             <a:endParaRPr lang="pl-PL"/>
           </a:p>
         </c:txPr>
-        <c:crossAx val="438889136"/>
+        <c:crossAx val="454240528"/>
         <c:crosses val="autoZero"/>
         <c:auto val="1"/>
         <c:lblAlgn val="ctr"/>
@@ -17103,7 +18002,7 @@
         <c:noMultiLvlLbl val="0"/>
       </c:catAx>
       <c:valAx>
-        <c:axId val="438889136"/>
+        <c:axId val="454240528"/>
         <c:scaling>
           <c:orientation val="minMax"/>
         </c:scaling>
@@ -17209,7 +18108,7 @@
             <a:endParaRPr lang="pl-PL"/>
           </a:p>
         </c:txPr>
-        <c:crossAx val="438888576"/>
+        <c:crossAx val="454239968"/>
         <c:crosses val="autoZero"/>
         <c:crossBetween val="between"/>
       </c:valAx>
@@ -17235,7 +18134,7 @@
           <a:bodyPr rot="0" spcFirstLastPara="1" vertOverflow="ellipsis" vert="horz" wrap="square" anchor="ctr" anchorCtr="1"/>
           <a:lstStyle/>
           <a:p>
-            <a:pPr rtl="0">
+            <a:pPr>
               <a:defRPr sz="900" b="0" i="0" u="none" strike="noStrike" kern="1200" baseline="0">
                 <a:solidFill>
                   <a:schemeClr val="tx1">
@@ -17296,7 +18195,7 @@
 </file>
 
 <file path=word/charts/chart4.xml><?xml version="1.0" encoding="utf-8"?>
-<c:chartSpace xmlns:c="http://schemas.openxmlformats.org/drawingml/2006/chart" xmlns:a="http://schemas.openxmlformats.org/drawingml/2006/main" xmlns:r="http://schemas.openxmlformats.org/officeDocument/2006/relationships" xmlns:c16r2="http://schemas.microsoft.com/office/drawing/2015/06/chart">
+<c:chartSpace xmlns:c="http://schemas.openxmlformats.org/drawingml/2006/chart" xmlns:a="http://schemas.openxmlformats.org/drawingml/2006/main" xmlns:r="http://schemas.openxmlformats.org/officeDocument/2006/relationships">
   <c:date1904 val="0"/>
   <c:lang val="pl-PL"/>
   <c:roundedCorners val="0"/>
@@ -17412,7 +18311,7 @@
               </c:numCache>
             </c:numRef>
           </c:val>
-          <c:extLst>
+          <c:extLst xmlns:c16r2="http://schemas.microsoft.com/office/drawing/2015/06/chart">
             <c:ext xmlns:c16="http://schemas.microsoft.com/office/drawing/2014/chart" uri="{C3380CC4-5D6E-409C-BE32-E72D297353CC}">
               <c16:uniqueId val="{00000000-5807-4CB7-9F9D-EBFF5A9F6FC1}"/>
             </c:ext>
@@ -17427,8 +18326,8 @@
           <c:showBubbleSize val="0"/>
         </c:dLbls>
         <c:gapWidth val="150"/>
-        <c:axId val="164702384"/>
-        <c:axId val="164702944"/>
+        <c:axId val="260898864"/>
+        <c:axId val="260899424"/>
       </c:barChart>
       <c:lineChart>
         <c:grouping val="standard"/>
@@ -17530,7 +18429,7 @@
             </c:numRef>
           </c:val>
           <c:smooth val="0"/>
-          <c:extLst>
+          <c:extLst xmlns:c16r2="http://schemas.microsoft.com/office/drawing/2015/06/chart">
             <c:ext xmlns:c16="http://schemas.microsoft.com/office/drawing/2014/chart" uri="{C3380CC4-5D6E-409C-BE32-E72D297353CC}">
               <c16:uniqueId val="{00000001-5807-4CB7-9F9D-EBFF5A9F6FC1}"/>
             </c:ext>
@@ -17546,11 +18445,11 @@
         </c:dLbls>
         <c:marker val="1"/>
         <c:smooth val="0"/>
-        <c:axId val="164702384"/>
-        <c:axId val="164702944"/>
+        <c:axId val="260898864"/>
+        <c:axId val="260899424"/>
       </c:lineChart>
       <c:catAx>
-        <c:axId val="164702384"/>
+        <c:axId val="260898864"/>
         <c:scaling>
           <c:orientation val="minMax"/>
         </c:scaling>
@@ -17647,7 +18546,7 @@
             <a:endParaRPr lang="pl-PL"/>
           </a:p>
         </c:txPr>
-        <c:crossAx val="164702944"/>
+        <c:crossAx val="260899424"/>
         <c:crosses val="autoZero"/>
         <c:auto val="1"/>
         <c:lblAlgn val="ctr"/>
@@ -17655,7 +18554,7 @@
         <c:noMultiLvlLbl val="0"/>
       </c:catAx>
       <c:valAx>
-        <c:axId val="164702944"/>
+        <c:axId val="260899424"/>
         <c:scaling>
           <c:orientation val="minMax"/>
         </c:scaling>
@@ -17706,7 +18605,7 @@
             <a:endParaRPr lang="pl-PL"/>
           </a:p>
         </c:txPr>
-        <c:crossAx val="164702384"/>
+        <c:crossAx val="260898864"/>
         <c:crosses val="autoZero"/>
         <c:crossBetween val="between"/>
       </c:valAx>
@@ -17785,7 +18684,7 @@
 </file>
 
 <file path=word/charts/chart5.xml><?xml version="1.0" encoding="utf-8"?>
-<c:chartSpace xmlns:c="http://schemas.openxmlformats.org/drawingml/2006/chart" xmlns:a="http://schemas.openxmlformats.org/drawingml/2006/main" xmlns:r="http://schemas.openxmlformats.org/officeDocument/2006/relationships" xmlns:c16r2="http://schemas.microsoft.com/office/drawing/2015/06/chart">
+<c:chartSpace xmlns:c="http://schemas.openxmlformats.org/drawingml/2006/chart" xmlns:a="http://schemas.openxmlformats.org/drawingml/2006/main" xmlns:r="http://schemas.openxmlformats.org/officeDocument/2006/relationships">
   <c:date1904 val="0"/>
   <c:lang val="pl-PL"/>
   <c:roundedCorners val="0"/>
@@ -17867,7 +18766,7 @@
               </c:numCache>
             </c:numRef>
           </c:val>
-          <c:extLst>
+          <c:extLst xmlns:c16r2="http://schemas.microsoft.com/office/drawing/2015/06/chart">
             <c:ext xmlns:c16="http://schemas.microsoft.com/office/drawing/2014/chart" uri="{C3380CC4-5D6E-409C-BE32-E72D297353CC}">
               <c16:uniqueId val="{00000000-D654-4F64-977C-D6CED75A6AEE}"/>
             </c:ext>
@@ -17925,7 +18824,7 @@
               </c:numCache>
             </c:numRef>
           </c:val>
-          <c:extLst>
+          <c:extLst xmlns:c16r2="http://schemas.microsoft.com/office/drawing/2015/06/chart">
             <c:ext xmlns:c16="http://schemas.microsoft.com/office/drawing/2014/chart" uri="{C3380CC4-5D6E-409C-BE32-E72D297353CC}">
               <c16:uniqueId val="{00000001-D654-4F64-977C-D6CED75A6AEE}"/>
             </c:ext>
@@ -17983,7 +18882,7 @@
               </c:numCache>
             </c:numRef>
           </c:val>
-          <c:extLst>
+          <c:extLst xmlns:c16r2="http://schemas.microsoft.com/office/drawing/2015/06/chart">
             <c:ext xmlns:c16="http://schemas.microsoft.com/office/drawing/2014/chart" uri="{C3380CC4-5D6E-409C-BE32-E72D297353CC}">
               <c16:uniqueId val="{00000002-D654-4F64-977C-D6CED75A6AEE}"/>
             </c:ext>
@@ -18041,7 +18940,7 @@
               </c:numCache>
             </c:numRef>
           </c:val>
-          <c:extLst>
+          <c:extLst xmlns:c16r2="http://schemas.microsoft.com/office/drawing/2015/06/chart">
             <c:ext xmlns:c16="http://schemas.microsoft.com/office/drawing/2014/chart" uri="{C3380CC4-5D6E-409C-BE32-E72D297353CC}">
               <c16:uniqueId val="{00000003-D654-4F64-977C-D6CED75A6AEE}"/>
             </c:ext>
@@ -18056,11 +18955,11 @@
           <c:showBubbleSize val="0"/>
         </c:dLbls>
         <c:gapWidth val="150"/>
-        <c:axId val="164702384"/>
-        <c:axId val="164702944"/>
+        <c:axId val="258264352"/>
+        <c:axId val="258264912"/>
       </c:barChart>
       <c:catAx>
-        <c:axId val="164702384"/>
+        <c:axId val="258264352"/>
         <c:scaling>
           <c:orientation val="minMax"/>
         </c:scaling>
@@ -18165,7 +19064,7 @@
             <a:endParaRPr lang="pl-PL"/>
           </a:p>
         </c:txPr>
-        <c:crossAx val="164702944"/>
+        <c:crossAx val="258264912"/>
         <c:crosses val="autoZero"/>
         <c:auto val="1"/>
         <c:lblAlgn val="ctr"/>
@@ -18173,7 +19072,7 @@
         <c:noMultiLvlLbl val="0"/>
       </c:catAx>
       <c:valAx>
-        <c:axId val="164702944"/>
+        <c:axId val="258264912"/>
         <c:scaling>
           <c:orientation val="minMax"/>
           <c:max val="5.3"/>
@@ -18281,7 +19180,7 @@
             <a:endParaRPr lang="pl-PL"/>
           </a:p>
         </c:txPr>
-        <c:crossAx val="164702384"/>
+        <c:crossAx val="258264352"/>
         <c:crosses val="autoZero"/>
         <c:crossBetween val="between"/>
       </c:valAx>
@@ -18307,7 +19206,7 @@
           <a:bodyPr rot="0" spcFirstLastPara="1" vertOverflow="ellipsis" vert="horz" wrap="square" anchor="ctr" anchorCtr="1"/>
           <a:lstStyle/>
           <a:p>
-            <a:pPr rtl="0">
+            <a:pPr>
               <a:defRPr sz="900" b="0" i="0" u="none" strike="noStrike" kern="1200" baseline="0">
                 <a:solidFill>
                   <a:schemeClr val="tx1">
@@ -18368,7 +19267,7 @@
 </file>
 
 <file path=word/charts/chart6.xml><?xml version="1.0" encoding="utf-8"?>
-<c:chartSpace xmlns:c="http://schemas.openxmlformats.org/drawingml/2006/chart" xmlns:a="http://schemas.openxmlformats.org/drawingml/2006/main" xmlns:r="http://schemas.openxmlformats.org/officeDocument/2006/relationships" xmlns:c16r2="http://schemas.microsoft.com/office/drawing/2015/06/chart">
+<c:chartSpace xmlns:c="http://schemas.openxmlformats.org/drawingml/2006/chart" xmlns:a="http://schemas.openxmlformats.org/drawingml/2006/main" xmlns:r="http://schemas.openxmlformats.org/officeDocument/2006/relationships">
   <c:date1904 val="0"/>
   <c:lang val="pl-PL"/>
   <c:roundedCorners val="0"/>
@@ -18452,7 +19351,7 @@
             </c:numRef>
           </c:val>
           <c:smooth val="0"/>
-          <c:extLst>
+          <c:extLst xmlns:c16r2="http://schemas.microsoft.com/office/drawing/2015/06/chart">
             <c:ext xmlns:c16="http://schemas.microsoft.com/office/drawing/2014/chart" uri="{C3380CC4-5D6E-409C-BE32-E72D297353CC}">
               <c16:uniqueId val="{00000000-07F4-479A-B962-F0C8D7A8A12F}"/>
             </c:ext>
@@ -18523,7 +19422,7 @@
             </c:numRef>
           </c:val>
           <c:smooth val="0"/>
-          <c:extLst>
+          <c:extLst xmlns:c16r2="http://schemas.microsoft.com/office/drawing/2015/06/chart">
             <c:ext xmlns:c16="http://schemas.microsoft.com/office/drawing/2014/chart" uri="{C3380CC4-5D6E-409C-BE32-E72D297353CC}">
               <c16:uniqueId val="{00000001-07F4-479A-B962-F0C8D7A8A12F}"/>
             </c:ext>
@@ -18596,7 +19495,7 @@
             </c:numRef>
           </c:val>
           <c:smooth val="0"/>
-          <c:extLst>
+          <c:extLst xmlns:c16r2="http://schemas.microsoft.com/office/drawing/2015/06/chart">
             <c:ext xmlns:c16="http://schemas.microsoft.com/office/drawing/2014/chart" uri="{C3380CC4-5D6E-409C-BE32-E72D297353CC}">
               <c16:uniqueId val="{00000002-07F4-479A-B962-F0C8D7A8A12F}"/>
             </c:ext>
@@ -18612,11 +19511,11 @@
         </c:dLbls>
         <c:marker val="1"/>
         <c:smooth val="0"/>
-        <c:axId val="195362624"/>
-        <c:axId val="195363184"/>
+        <c:axId val="377202640"/>
+        <c:axId val="400027152"/>
       </c:lineChart>
       <c:catAx>
-        <c:axId val="195362624"/>
+        <c:axId val="377202640"/>
         <c:scaling>
           <c:orientation val="minMax"/>
         </c:scaling>
@@ -18721,7 +19620,7 @@
             <a:endParaRPr lang="pl-PL"/>
           </a:p>
         </c:txPr>
-        <c:crossAx val="195363184"/>
+        <c:crossAx val="400027152"/>
         <c:crosses val="autoZero"/>
         <c:auto val="1"/>
         <c:lblAlgn val="ctr"/>
@@ -18729,7 +19628,7 @@
         <c:noMultiLvlLbl val="0"/>
       </c:catAx>
       <c:valAx>
-        <c:axId val="195363184"/>
+        <c:axId val="400027152"/>
         <c:scaling>
           <c:orientation val="minMax"/>
         </c:scaling>
@@ -18835,7 +19734,7 @@
             <a:endParaRPr lang="pl-PL"/>
           </a:p>
         </c:txPr>
-        <c:crossAx val="195362624"/>
+        <c:crossAx val="377202640"/>
         <c:crosses val="autoZero"/>
         <c:crossBetween val="between"/>
       </c:valAx>
@@ -18861,7 +19760,7 @@
           <a:bodyPr rot="0" spcFirstLastPara="1" vertOverflow="ellipsis" vert="horz" wrap="square" anchor="ctr" anchorCtr="1"/>
           <a:lstStyle/>
           <a:p>
-            <a:pPr rtl="0">
+            <a:pPr>
               <a:defRPr sz="900" b="0" i="0" u="none" strike="noStrike" kern="1200" baseline="0">
                 <a:solidFill>
                   <a:schemeClr val="tx1">
@@ -18922,7 +19821,7 @@
 </file>
 
 <file path=word/charts/chart7.xml><?xml version="1.0" encoding="utf-8"?>
-<c:chartSpace xmlns:c="http://schemas.openxmlformats.org/drawingml/2006/chart" xmlns:a="http://schemas.openxmlformats.org/drawingml/2006/main" xmlns:r="http://schemas.openxmlformats.org/officeDocument/2006/relationships" xmlns:c16r2="http://schemas.microsoft.com/office/drawing/2015/06/chart">
+<c:chartSpace xmlns:c="http://schemas.openxmlformats.org/drawingml/2006/chart" xmlns:a="http://schemas.openxmlformats.org/drawingml/2006/main" xmlns:r="http://schemas.openxmlformats.org/officeDocument/2006/relationships">
   <c:date1904 val="0"/>
   <c:lang val="pl-PL"/>
   <c:roundedCorners val="0"/>
@@ -19008,7 +19907,7 @@
             </c:numRef>
           </c:val>
           <c:smooth val="0"/>
-          <c:extLst>
+          <c:extLst xmlns:c16r2="http://schemas.microsoft.com/office/drawing/2015/06/chart">
             <c:ext xmlns:c16="http://schemas.microsoft.com/office/drawing/2014/chart" uri="{C3380CC4-5D6E-409C-BE32-E72D297353CC}">
               <c16:uniqueId val="{00000000-27B9-4703-9384-DD9FF7009E33}"/>
             </c:ext>
@@ -19081,7 +19980,7 @@
             </c:numRef>
           </c:val>
           <c:smooth val="0"/>
-          <c:extLst>
+          <c:extLst xmlns:c16r2="http://schemas.microsoft.com/office/drawing/2015/06/chart">
             <c:ext xmlns:c16="http://schemas.microsoft.com/office/drawing/2014/chart" uri="{C3380CC4-5D6E-409C-BE32-E72D297353CC}">
               <c16:uniqueId val="{00000001-27B9-4703-9384-DD9FF7009E33}"/>
             </c:ext>
@@ -19154,7 +20053,7 @@
             </c:numRef>
           </c:val>
           <c:smooth val="0"/>
-          <c:extLst>
+          <c:extLst xmlns:c16r2="http://schemas.microsoft.com/office/drawing/2015/06/chart">
             <c:ext xmlns:c16="http://schemas.microsoft.com/office/drawing/2014/chart" uri="{C3380CC4-5D6E-409C-BE32-E72D297353CC}">
               <c16:uniqueId val="{00000002-27B9-4703-9384-DD9FF7009E33}"/>
             </c:ext>
@@ -19227,7 +20126,7 @@
             </c:numRef>
           </c:val>
           <c:smooth val="0"/>
-          <c:extLst>
+          <c:extLst xmlns:c16r2="http://schemas.microsoft.com/office/drawing/2015/06/chart">
             <c:ext xmlns:c16="http://schemas.microsoft.com/office/drawing/2014/chart" uri="{C3380CC4-5D6E-409C-BE32-E72D297353CC}">
               <c16:uniqueId val="{00000003-27B9-4703-9384-DD9FF7009E33}"/>
             </c:ext>
@@ -19243,11 +20142,11 @@
         </c:dLbls>
         <c:marker val="1"/>
         <c:smooth val="0"/>
-        <c:axId val="164975616"/>
-        <c:axId val="164976176"/>
+        <c:axId val="402223424"/>
+        <c:axId val="406366208"/>
       </c:lineChart>
       <c:catAx>
-        <c:axId val="164975616"/>
+        <c:axId val="402223424"/>
         <c:scaling>
           <c:orientation val="minMax"/>
         </c:scaling>
@@ -19344,7 +20243,7 @@
             <a:endParaRPr lang="pl-PL"/>
           </a:p>
         </c:txPr>
-        <c:crossAx val="164976176"/>
+        <c:crossAx val="406366208"/>
         <c:crosses val="autoZero"/>
         <c:auto val="1"/>
         <c:lblAlgn val="ctr"/>
@@ -19352,7 +20251,7 @@
         <c:noMultiLvlLbl val="0"/>
       </c:catAx>
       <c:valAx>
-        <c:axId val="164976176"/>
+        <c:axId val="406366208"/>
         <c:scaling>
           <c:orientation val="minMax"/>
         </c:scaling>
@@ -19458,7 +20357,7 @@
             <a:endParaRPr lang="pl-PL"/>
           </a:p>
         </c:txPr>
-        <c:crossAx val="164975616"/>
+        <c:crossAx val="402223424"/>
         <c:crosses val="autoZero"/>
         <c:crossBetween val="between"/>
       </c:valAx>
@@ -19484,7 +20383,7 @@
           <a:bodyPr rot="0" spcFirstLastPara="1" vertOverflow="ellipsis" vert="horz" wrap="square" anchor="ctr" anchorCtr="1"/>
           <a:lstStyle/>
           <a:p>
-            <a:pPr rtl="0">
+            <a:pPr>
               <a:defRPr sz="900" b="0" i="0" u="none" strike="noStrike" kern="1200" baseline="0">
                 <a:solidFill>
                   <a:schemeClr val="tx1">
@@ -19545,7 +20444,7 @@
 </file>
 
 <file path=word/charts/chart8.xml><?xml version="1.0" encoding="utf-8"?>
-<c:chartSpace xmlns:c="http://schemas.openxmlformats.org/drawingml/2006/chart" xmlns:a="http://schemas.openxmlformats.org/drawingml/2006/main" xmlns:r="http://schemas.openxmlformats.org/officeDocument/2006/relationships" xmlns:c16r2="http://schemas.microsoft.com/office/drawing/2015/06/chart">
+<c:chartSpace xmlns:c="http://schemas.openxmlformats.org/drawingml/2006/chart" xmlns:a="http://schemas.openxmlformats.org/drawingml/2006/main" xmlns:r="http://schemas.openxmlformats.org/officeDocument/2006/relationships">
   <c:date1904 val="0"/>
   <c:lang val="pl-PL"/>
   <c:roundedCorners val="0"/>
@@ -19647,7 +20546,7 @@
             </c:numRef>
           </c:val>
           <c:smooth val="0"/>
-          <c:extLst>
+          <c:extLst xmlns:c16r2="http://schemas.microsoft.com/office/drawing/2015/06/chart">
             <c:ext xmlns:c16="http://schemas.microsoft.com/office/drawing/2014/chart" uri="{C3380CC4-5D6E-409C-BE32-E72D297353CC}">
               <c16:uniqueId val="{00000000-A6C6-4FA5-A388-89D9FC92250A}"/>
             </c:ext>
@@ -19724,7 +20623,7 @@
             </c:numRef>
           </c:val>
           <c:smooth val="0"/>
-          <c:extLst>
+          <c:extLst xmlns:c16r2="http://schemas.microsoft.com/office/drawing/2015/06/chart">
             <c:ext xmlns:c16="http://schemas.microsoft.com/office/drawing/2014/chart" uri="{C3380CC4-5D6E-409C-BE32-E72D297353CC}">
               <c16:uniqueId val="{00000001-A6C6-4FA5-A388-89D9FC92250A}"/>
             </c:ext>
@@ -19801,7 +20700,7 @@
             </c:numRef>
           </c:val>
           <c:smooth val="0"/>
-          <c:extLst>
+          <c:extLst xmlns:c16r2="http://schemas.microsoft.com/office/drawing/2015/06/chart">
             <c:ext xmlns:c16="http://schemas.microsoft.com/office/drawing/2014/chart" uri="{C3380CC4-5D6E-409C-BE32-E72D297353CC}">
               <c16:uniqueId val="{00000002-A6C6-4FA5-A388-89D9FC92250A}"/>
             </c:ext>
@@ -19829,11 +20728,11 @@
         </c:hiLowLines>
         <c:marker val="1"/>
         <c:smooth val="0"/>
-        <c:axId val="195395200"/>
-        <c:axId val="195395760"/>
+        <c:axId val="387111360"/>
+        <c:axId val="387111920"/>
       </c:lineChart>
       <c:catAx>
-        <c:axId val="195395200"/>
+        <c:axId val="387111360"/>
         <c:scaling>
           <c:orientation val="minMax"/>
         </c:scaling>
@@ -19930,7 +20829,7 @@
             <a:endParaRPr lang="pl-PL"/>
           </a:p>
         </c:txPr>
-        <c:crossAx val="195395760"/>
+        <c:crossAx val="387111920"/>
         <c:crosses val="autoZero"/>
         <c:auto val="1"/>
         <c:lblAlgn val="ctr"/>
@@ -19938,7 +20837,7 @@
         <c:noMultiLvlLbl val="0"/>
       </c:catAx>
       <c:valAx>
-        <c:axId val="195395760"/>
+        <c:axId val="387111920"/>
         <c:scaling>
           <c:orientation val="minMax"/>
         </c:scaling>
@@ -20044,7 +20943,7 @@
             <a:endParaRPr lang="pl-PL"/>
           </a:p>
         </c:txPr>
-        <c:crossAx val="195395200"/>
+        <c:crossAx val="387111360"/>
         <c:crosses val="autoZero"/>
         <c:crossBetween val="between"/>
       </c:valAx>
@@ -20070,7 +20969,7 @@
           <a:bodyPr rot="0" spcFirstLastPara="1" vertOverflow="ellipsis" vert="horz" wrap="square" anchor="ctr" anchorCtr="1"/>
           <a:lstStyle/>
           <a:p>
-            <a:pPr rtl="0">
+            <a:pPr>
               <a:defRPr sz="900" b="0" i="0" u="none" strike="noStrike" kern="1200" baseline="0">
                 <a:solidFill>
                   <a:schemeClr val="tx1">

</xml_diff>

<commit_message>
Revert "czesc porówawcza uzupelnienie"
This reverts commit 96027ff9e8cf599c1af069cc701edf192cea7081.
</commit_message>
<xml_diff>
--- a/Część Badawcza.docx
+++ b/Część Badawcza.docx
@@ -1,6 +1,6 @@
 
 <file path=word/document.xml><?xml version="1.0" encoding="utf-8"?>
-<w:document xmlns:wpc="http://schemas.microsoft.com/office/word/2010/wordprocessingCanvas" xmlns:cx="http://schemas.microsoft.com/office/drawing/2014/chartex" xmlns:mc="http://schemas.openxmlformats.org/markup-compatibility/2006" xmlns:o="urn:schemas-microsoft-com:office:office" xmlns:r="http://schemas.openxmlformats.org/officeDocument/2006/relationships" xmlns:m="http://schemas.openxmlformats.org/officeDocument/2006/math" xmlns:v="urn:schemas-microsoft-com:vml" xmlns:wp14="http://schemas.microsoft.com/office/word/2010/wordprocessingDrawing" xmlns:wp="http://schemas.openxmlformats.org/drawingml/2006/wordprocessingDrawing" xmlns:w10="urn:schemas-microsoft-com:office:word" xmlns:w="http://schemas.openxmlformats.org/wordprocessingml/2006/main" xmlns:w14="http://schemas.microsoft.com/office/word/2010/wordml" xmlns:w15="http://schemas.microsoft.com/office/word/2012/wordml" xmlns:w16se="http://schemas.microsoft.com/office/word/2015/wordml/symex" xmlns:wpg="http://schemas.microsoft.com/office/word/2010/wordprocessingGroup" xmlns:wpi="http://schemas.microsoft.com/office/word/2010/wordprocessingInk" xmlns:wne="http://schemas.microsoft.com/office/word/2006/wordml" xmlns:wps="http://schemas.microsoft.com/office/word/2010/wordprocessingShape" mc:Ignorable="w14 w15 w16se wp14">
+<w:document xmlns:wpc="http://schemas.microsoft.com/office/word/2010/wordprocessingCanvas" xmlns:mc="http://schemas.openxmlformats.org/markup-compatibility/2006" xmlns:o="urn:schemas-microsoft-com:office:office" xmlns:r="http://schemas.openxmlformats.org/officeDocument/2006/relationships" xmlns:m="http://schemas.openxmlformats.org/officeDocument/2006/math" xmlns:v="urn:schemas-microsoft-com:vml" xmlns:wp14="http://schemas.microsoft.com/office/word/2010/wordprocessingDrawing" xmlns:wp="http://schemas.openxmlformats.org/drawingml/2006/wordprocessingDrawing" xmlns:w10="urn:schemas-microsoft-com:office:word" xmlns:w="http://schemas.openxmlformats.org/wordprocessingml/2006/main" xmlns:w14="http://schemas.microsoft.com/office/word/2010/wordml" xmlns:w15="http://schemas.microsoft.com/office/word/2012/wordml" xmlns:wpg="http://schemas.microsoft.com/office/word/2010/wordprocessingGroup" xmlns:wpi="http://schemas.microsoft.com/office/word/2010/wordprocessingInk" xmlns:wne="http://schemas.microsoft.com/office/word/2006/wordml" xmlns:wps="http://schemas.microsoft.com/office/word/2010/wordprocessingShape" mc:Ignorable="w14 w15 wp14">
   <w:body>
     <w:p/>
     <w:p/>
@@ -1546,6 +1546,7 @@
     <w:p>
       <w:pPr>
         <w:ind w:firstLine="567"/>
+        <w:jc w:val="both"/>
       </w:pPr>
       <w:r>
         <w:t>Po wstępie teoretycznym i części implementacyjnej naturalnym następcą jest część badawcza. Wartość stworzonego środowiska testowego można sprawdzić tylko w jeden sposób – przeprowadzając badania. Część badawczą postanowiono rozpocząć od eksperymentu mającego na celu zadanie sprawdzenie poprawnego działania odtwarzacza, a więc weryfikacje czy wyświetlane wideo jest zgodne z tym co zostało wysłane przez program do karty graficznej. Właściwe testy subiektywne miały na celu porównanie standardowych metod badawczych pod kątem wpływu wyboru metody testu na jego wynik.</w:t>
@@ -1588,16 +1589,25 @@
       </w:r>
       <w:bookmarkEnd w:id="3"/>
     </w:p>
-    <w:p/>
     <w:p>
       <w:pPr>
-        <w:ind w:firstLine="708"/>
-      </w:pPr>
-      <w:r>
-        <w:t xml:space="preserve">Rozpoczynając subiektywne testy oceny jakości wideo należy przygotować odpowiednie warunki do przeprowadzania testów. Standardowe warunki testów zostały zdefiniowane w normach ITU-T Rec. P910 oraz Rec. P913, a także ITU-R Rec. BT.500, co zostało opisane we wstępie teoretycznym. Przygotowując pomieszczenie do przeprowadzania testów należy zwrócić uwagę na wiele aspektów, oczywiście rekomendacje mają charakter zaleceń, a projektujący testy mogą zmieniać założenia w taki sposób, aby wypełniały zadany cel. </w:t>
-      </w:r>
+        <w:jc w:val="both"/>
+      </w:pPr>
     </w:p>
     <w:p>
+      <w:pPr>
+        <w:ind w:firstLine="708"/>
+        <w:jc w:val="both"/>
+      </w:pPr>
+      <w:r>
+        <w:t xml:space="preserve">Rozpoczynając subiektywne testy oceny jakości wideo należy przygotować odpowiednie warunki do przeprowadzania testów. Standardowe warunki testów zostały zdefiniowane w normach ITU-T Rec. P910 oraz Rec. P913, a także ITU-R Rec. BT.500, co zostało opisane we wstępie teoretycznym. Przygotowując pomieszczenie do przeprowadzania testów należy zwrócić uwagę na wiele aspektów, oczywiście rekomendacje mają charakter zaleceń, a projektujący testy mogą zmieniać założenia w taki sposób, aby wypełniały zadany cel. </w:t>
+      </w:r>
+    </w:p>
+    <w:p>
+      <w:pPr>
+        <w:ind w:firstLine="708"/>
+        <w:jc w:val="both"/>
+      </w:pPr>
       <w:r>
         <w:t>Ze względu na fakt braku dostępnego w dowolnych godzinach pomieszczenia do przeprowadzania testów wideo na uczelni, a także pracy zawodowej twórców badań zdecydowano się na organizacje pomieszczenia do testów we własnym zakresie. Odnosząc się do rekomendacji, biorąc pod uwagę konieczny sprzęt oraz możliwości jego przemieszczania określono dwie potencjalne lokalizacje przeprowadzania testów.</w:t>
       </w:r>
@@ -1637,18 +1647,49 @@
     </w:p>
     <w:p/>
     <w:p>
+      <w:pPr>
+        <w:ind w:firstLine="708"/>
+        <w:jc w:val="both"/>
+      </w:pPr>
       <w:r>
         <w:t>Dom ze względu na fakt, że jest miejscem zamieszkania na co dzień jest wyposażony w sprzęt potrzebny do przeprowadzania testów – zarówno komputer posiadający dyski SSD jaki i kartę graficzną, telewizor o dobrej jakości obrazu, a także krzesła, fotele i inne meble. W domu jednak zarówno ściany jak i podłoga posiadają nieneutralne kolory, okna mimo zasłon przepuszczają bardzo dużo światła, a samo pomieszczenie posiada różnego rodzaju detale i dekoracje. Dom znajduję się również w sporej odległości od centrum miasta co stwarza dodatkowy problem z organizacją.</w:t>
       </w:r>
     </w:p>
     <w:p>
-      <w:r>
-        <w:t>Sala jest pomieszczeniem specjalistycznym przygotowanym do tworzenia i nagrywania muzyki. Z tego względu konieczne jest jej odpowiednie wygłuszenie. Ściany zostały pokryte dźwiękoszczelną wełną mineralną. Ze względu na komfort użytkowników, a także sąsiadów okna zostały zasłonięte zarówno wełną jak i twardymi zasłonami nieprzepuszczającymi światła. Całość sali jest utrzymana w jasnych stonowanych szarościach. Pomieszczenie wymaga jednak przygotowania, tymczasowego usunięcia sprzętu muzycznego tak aby nie rozpraszał testerów, a także dostarczenia na miejsce zarówno komputera jak i telewizora. Dodatkową zaletą był bliskość centrum miasta.</w:t>
-      </w:r>
+      <w:pPr>
+        <w:jc w:val="both"/>
+      </w:pPr>
     </w:p>
     <w:p>
-      <w:r>
-        <w:t>Zdecydowano się na sale prób ze względu na większą dostępność, brak konieczności oglądania się na domowników, a także fakt wygłuszenia i neutralnego sztucznego oświetlenia. Na miejsce dostarczono sprzęt. Ponieważ rekomendacja P.910 zakłada użycie dowolnego urządzenia spełniającego założenia badań zdecydowano się na znajdujący się w posiadaniu jednego z twórców telewizor Samsung wspierający FullHD. Za urządzenie bazowe do uruchomienia oprogramowania posłużył komputer stacjonarny o następujących parametrach:</w:t>
+      <w:pPr>
+        <w:ind w:firstLine="708"/>
+        <w:jc w:val="both"/>
+      </w:pPr>
+      <w:r>
+        <w:t>Sala jest pomieszczeniem specjalistycznym przygotowanym do tworzenia i nagrywania muzyki. Z tego względu konieczne jest jej odpowiednie wygłuszenie. Ściany zostały pokryte dźwiękoszczelną wełną mineralną. Ze względu na komfort użytkowników, a także sąsiadów okna zostały zasłonięte zarówno wełną jak i twardymi zasłonami nieprzepuszczającymi światła. Całość sali jest utrzymana w jasnych stonowanych szarościach. Pomieszczenie wymaga jednak przygotowania, tymczasowego usunięcia sprzętu muzycznego tak aby nie rozpraszał testerów, a także dostarczenia na miejsce zarówno komputera jak i telewizora. Dodatkową zaletą był bliskość centrum miasta.</w:t>
+      </w:r>
+    </w:p>
+    <w:p>
+      <w:pPr>
+        <w:jc w:val="both"/>
+      </w:pPr>
+    </w:p>
+    <w:p>
+      <w:pPr>
+        <w:ind w:firstLine="708"/>
+        <w:jc w:val="both"/>
+      </w:pPr>
+      <w:r>
+        <w:t xml:space="preserve">Zdecydowano się na sale prób ze względu na większą dostępność, brak konieczności oglądania się na domowników, a także fakt wygłuszenia i neutralnego sztucznego oświetlenia. Na miejsce dostarczono sprzęt. Ponieważ rekomendacja P.910 zakłada użycie dowolnego urządzenia spełniającego założenia badań zdecydowano się na znajdujący się w posiadaniu jednego z twórców telewizor Samsung wspierający </w:t>
+      </w:r>
+      <w:r>
+        <w:rPr>
+          <w:i/>
+        </w:rPr>
+        <w:t>FullHD</w:t>
+      </w:r>
+      <w:r>
+        <w:t>. Za urządzenie bazowe do uruchomienia oprogramowania posłużył komputer stacjonarny o następujących parametrach:</w:t>
       </w:r>
     </w:p>
     <w:p/>
@@ -1672,7 +1713,6 @@
           </w:tcPr>
           <w:p>
             <w:r>
-              <w:lastRenderedPageBreak/>
               <w:t xml:space="preserve">Procesor </w:t>
             </w:r>
           </w:p>
@@ -1862,35 +1902,98 @@
       <w:r>
         <w:t xml:space="preserve">Tabela </w:t>
       </w:r>
-      <w:fldSimple w:instr=" STYLEREF 1 \s ">
-        <w:r>
-          <w:rPr>
-            <w:noProof/>
-          </w:rPr>
-          <w:t>1</w:t>
-        </w:r>
-      </w:fldSimple>
+      <w:r>
+        <w:fldChar w:fldCharType="begin"/>
+      </w:r>
+      <w:r>
+        <w:instrText xml:space="preserve"> STYLEREF 1 \s </w:instrText>
+      </w:r>
+      <w:r>
+        <w:fldChar w:fldCharType="separate"/>
+      </w:r>
+      <w:r>
+        <w:rPr>
+          <w:noProof/>
+        </w:rPr>
+        <w:t>1</w:t>
+      </w:r>
+      <w:r>
+        <w:rPr>
+          <w:noProof/>
+        </w:rPr>
+        <w:fldChar w:fldCharType="end"/>
+      </w:r>
       <w:r>
         <w:noBreakHyphen/>
       </w:r>
-      <w:fldSimple w:instr=" SEQ Tabela \* ARABIC \s 1 ">
-        <w:r>
-          <w:rPr>
-            <w:noProof/>
-          </w:rPr>
-          <w:t>1</w:t>
-        </w:r>
-      </w:fldSimple>
-      <w:r>
-        <w:t xml:space="preserve"> Tabela specyfikacji komputera starcjonarnego używanego do testów</w:t>
+      <w:r>
+        <w:fldChar w:fldCharType="begin"/>
+      </w:r>
+      <w:r>
+        <w:instrText xml:space="preserve"> SEQ Tabela \* ARABIC \s 1 </w:instrText>
+      </w:r>
+      <w:r>
+        <w:fldChar w:fldCharType="separate"/>
+      </w:r>
+      <w:r>
+        <w:rPr>
+          <w:noProof/>
+        </w:rPr>
+        <w:t>1</w:t>
+      </w:r>
+      <w:r>
+        <w:rPr>
+          <w:noProof/>
+        </w:rPr>
+        <w:fldChar w:fldCharType="end"/>
+      </w:r>
+      <w:r>
+        <w:t xml:space="preserve"> Tabela specyfikacji komputera </w:t>
+      </w:r>
+      <w:r>
+        <w:t>stacjonarnego</w:t>
+      </w:r>
+      <w:r>
+        <w:t xml:space="preserve"> używanego do testów</w:t>
       </w:r>
     </w:p>
     <w:p>
-      <w:r>
-        <w:t>Zestaw ten przetestowano uprzednio pod względem wydajności zarówno dla jakości FullHD jak i UHD, stwierdzając poprawne działanie dla obu konfiguracji. Ze względów finansowych, a także trudności transportowych zrezygnowano z prób pozyskania telewizora wspierającego standard obrazu wyższy niż FullHD do testów.</w:t>
+      <w:pPr>
+        <w:ind w:firstLine="708"/>
+        <w:jc w:val="both"/>
+      </w:pPr>
+      <w:r>
+        <w:t xml:space="preserve">Zestaw ten przetestowano uprzednio pod względem wydajności zarówno dla jakości </w:t>
+      </w:r>
+      <w:r>
+        <w:rPr>
+          <w:i/>
+        </w:rPr>
+        <w:t>FullHD</w:t>
+      </w:r>
+      <w:r>
+        <w:t xml:space="preserve"> jak i UHD, stwierdzając poprawne działanie dla obu konfiguracji. Ze względów finansowych, a także trudności transportowych zrezygnowano z prób pozyskania telewizora wspierającego standard obrazu wyższy niż </w:t>
+      </w:r>
+      <w:r>
+        <w:rPr>
+          <w:i/>
+        </w:rPr>
+        <w:t>FullHD</w:t>
+      </w:r>
+      <w:r>
+        <w:t xml:space="preserve"> do testów.</w:t>
       </w:r>
     </w:p>
     <w:p>
+      <w:pPr>
+        <w:ind w:firstLine="708"/>
+      </w:pPr>
+    </w:p>
+    <w:p>
+      <w:pPr>
+        <w:ind w:firstLine="567"/>
+        <w:jc w:val="both"/>
+      </w:pPr>
       <w:r>
         <w:t xml:space="preserve">Kolejnym krokiem było przygotowania stanowiska do przeprowadzenia testów. Dla testera przygotowano komfortową sofę umieszczoną centralnie naprzeciwko telewizora, ulokowanego na czarnej skrzyni. Czterdziestocalowy telewizor Samsung posiada wysokość około 50 centymetrów dlatego też znalazł się on w odległości około dwóch metrów od miejsca siedzącego testera co stanowi dystans czterech wysokości ekranu realizując założenia podane w rekomendacjach. Ponieważ pomieszczenie w którym przeprowadzano badania było dźwiękoszczelne nie należało martwić się o dochodzący z zewnątrz hałas, zadbano jednak o to aby kolejni testerzy nie przeszkadzali sobie usunięto ich z pomieszczenia w którym odbywał się test. </w:t>
       </w:r>
@@ -1919,13 +2022,21 @@
     <w:p>
       <w:pPr>
         <w:ind w:firstLine="708"/>
+        <w:jc w:val="both"/>
       </w:pPr>
       <w:r>
         <w:t>Weryfikacja zgodności odtwarzanych klatek z wyświetlanymi od początku pracy stanowiło problem, którego rozwiązanie wydawało się konieczne dla weryfikacji poprawności działania całego środowiska testowego. Poprawne wyświetlanie filmu jest konieczne do przeprowadzania testów. Jeżeli w trakcie odtwarzania filmu pomijane byłby losowe klatki jakość każdego z testowanych filmów w każdej sesji testu mogłaby być obiektywnie wyraźnie różna, przeprowadzanie takiego testu niemiałoby sensu ze względu na wpływ czynnika losowego na wyniki.</w:t>
       </w:r>
     </w:p>
-    <w:p/>
     <w:p>
+      <w:pPr>
+        <w:jc w:val="both"/>
+      </w:pPr>
+    </w:p>
+    <w:p>
+      <w:pPr>
+        <w:jc w:val="both"/>
+      </w:pPr>
       <w:r>
         <w:tab/>
         <w:t xml:space="preserve">Rozpatrując powyższy problem postanowiono ponumerować klatki w odtwarzanej sekwencji wideo. Kolejnym problemem było umieszczenie numeracji na każdej z klatek, zrobienie tego poprzez GUI środowiska testowego okazało się bezużytecznym, ponieważ każde opóźnienie przy wczytywaniu klatek mogło spowodować desynchronizację filmu z numeracją. Zdecydowano się edytować nagranie. W tym celu posłużono wersją demonstracyjną oprogramowania firmy </w:t>
@@ -1996,25 +2107,51 @@
       <w:r>
         <w:t xml:space="preserve">Rysunek </w:t>
       </w:r>
-      <w:fldSimple w:instr=" STYLEREF 1 \s ">
-        <w:r>
-          <w:rPr>
-            <w:noProof/>
-          </w:rPr>
-          <w:t>1</w:t>
-        </w:r>
-      </w:fldSimple>
+      <w:r>
+        <w:fldChar w:fldCharType="begin"/>
+      </w:r>
+      <w:r>
+        <w:instrText xml:space="preserve"> STYLEREF 1 \s </w:instrText>
+      </w:r>
+      <w:r>
+        <w:fldChar w:fldCharType="separate"/>
+      </w:r>
+      <w:r>
+        <w:rPr>
+          <w:noProof/>
+        </w:rPr>
+        <w:t>1</w:t>
+      </w:r>
+      <w:r>
+        <w:rPr>
+          <w:noProof/>
+        </w:rPr>
+        <w:fldChar w:fldCharType="end"/>
+      </w:r>
       <w:r>
         <w:noBreakHyphen/>
       </w:r>
-      <w:fldSimple w:instr=" SEQ Rysunek \* ARABIC \s 1 ">
-        <w:r>
-          <w:rPr>
-            <w:noProof/>
-          </w:rPr>
-          <w:t>1</w:t>
-        </w:r>
-      </w:fldSimple>
+      <w:r>
+        <w:fldChar w:fldCharType="begin"/>
+      </w:r>
+      <w:r>
+        <w:instrText xml:space="preserve"> SEQ Rysunek \* ARABIC \s 1 </w:instrText>
+      </w:r>
+      <w:r>
+        <w:fldChar w:fldCharType="separate"/>
+      </w:r>
+      <w:r>
+        <w:rPr>
+          <w:noProof/>
+        </w:rPr>
+        <w:t>1</w:t>
+      </w:r>
+      <w:r>
+        <w:rPr>
+          <w:noProof/>
+        </w:rPr>
+        <w:fldChar w:fldCharType="end"/>
+      </w:r>
       <w:r>
         <w:t xml:space="preserve"> Film wczytany do Sony Movie Studio </w:t>
       </w:r>
@@ -2096,31 +2233,61 @@
       <w:r>
         <w:t xml:space="preserve">Rysunek </w:t>
       </w:r>
-      <w:fldSimple w:instr=" STYLEREF 1 \s ">
-        <w:r>
-          <w:rPr>
-            <w:noProof/>
-          </w:rPr>
-          <w:t>1</w:t>
-        </w:r>
-      </w:fldSimple>
+      <w:r>
+        <w:fldChar w:fldCharType="begin"/>
+      </w:r>
+      <w:r>
+        <w:instrText xml:space="preserve"> STYLEREF 1 \s </w:instrText>
+      </w:r>
+      <w:r>
+        <w:fldChar w:fldCharType="separate"/>
+      </w:r>
+      <w:r>
+        <w:rPr>
+          <w:noProof/>
+        </w:rPr>
+        <w:t>1</w:t>
+      </w:r>
+      <w:r>
+        <w:rPr>
+          <w:noProof/>
+        </w:rPr>
+        <w:fldChar w:fldCharType="end"/>
+      </w:r>
       <w:r>
         <w:noBreakHyphen/>
       </w:r>
-      <w:fldSimple w:instr=" SEQ Rysunek \* ARABIC \s 1 ">
-        <w:r>
-          <w:rPr>
-            <w:noProof/>
-          </w:rPr>
-          <w:t>2</w:t>
-        </w:r>
-      </w:fldSimple>
+      <w:r>
+        <w:fldChar w:fldCharType="begin"/>
+      </w:r>
+      <w:r>
+        <w:instrText xml:space="preserve"> SEQ Rysunek \* ARABIC \s 1 </w:instrText>
+      </w:r>
+      <w:r>
+        <w:fldChar w:fldCharType="separate"/>
+      </w:r>
+      <w:r>
+        <w:rPr>
+          <w:noProof/>
+        </w:rPr>
+        <w:t>2</w:t>
+      </w:r>
+      <w:r>
+        <w:rPr>
+          <w:noProof/>
+        </w:rPr>
+        <w:fldChar w:fldCharType="end"/>
+      </w:r>
       <w:r>
         <w:t xml:space="preserve"> Klatka numer 6 z przerobionego filmu</w:t>
       </w:r>
     </w:p>
     <w:p/>
     <w:p>
+      <w:pPr>
+        <w:ind w:firstLine="567"/>
+        <w:jc w:val="both"/>
+      </w:pPr>
       <w:r>
         <w:lastRenderedPageBreak/>
         <w:t xml:space="preserve">Film zapisany w formacie mp4 poddano następnie dekompresji i uruchomiono przy pomocy przygotowanego oprogramowania. Obserwując odtwarzanie filmu stwierdzono wyświetlenie się wszystkich liczb co oznaczało poprawne odtwarzanie wszystkich klatek. Niestety ludzkie oko bywa zawodne, dlatego uznano, iż test należy powtórzyć nagrywając cały proces odtwarzania przy pomocy kamery pozwalającej na nagrywanie w zwolnionym tempie. Użyto w tym celu kamery smartfonu </w:t>
@@ -2171,6 +2338,10 @@
     </w:p>
     <w:p/>
     <w:p>
+      <w:pPr>
+        <w:ind w:firstLine="567"/>
+        <w:jc w:val="both"/>
+      </w:pPr>
       <w:r>
         <w:t xml:space="preserve">Za cel przeprowadzanego eksperymentu przyjęto zbadanie wpływu wyboru metody przeprowadzania testu na otrzymane wyniki. Przeprowadzenie różnych testów i porównanie wyników pozwoliłoby na wyłonienie metody najbardziej efektywnej. Postanowiono zastanowić się nie tylko nad samymi wynikami, ale także nad łatwością obsługi, czasem koniecznym na przestawienie sposobu działania danego testu testerowi, opinią testerów dotyczącą poszczególnych testów oraz czasem pozyskiwania wyników z poszczególnych testów. </w:t>
       </w:r>
@@ -2206,6 +2377,10 @@
     </w:p>
     <w:p/>
     <w:p>
+      <w:pPr>
+        <w:ind w:firstLine="360"/>
+        <w:jc w:val="both"/>
+      </w:pPr>
       <w:r>
         <w:t>Do przeprowadzania testów subiektywnych konieczne są pliki źródłowe możliwie jak najwyższej jakości, należało pozyskać filmy udostępniane na licencji pozwalającej na ich</w:t>
       </w:r>
@@ -2242,6 +2417,11 @@
     <w:p>
       <w:pPr>
         <w:pStyle w:val="Akapitzlist"/>
+      </w:pPr>
+    </w:p>
+    <w:p>
+      <w:pPr>
+        <w:pStyle w:val="Akapitzlist"/>
         <w:numPr>
           <w:ilvl w:val="0"/>
           <w:numId w:val="7"/>
@@ -2250,8 +2430,15 @@
       <w:r>
         <w:t>4K-Chimei-inn-60mbps (4ksamples) .mp4</w:t>
       </w:r>
+      <w:r>
+        <w:br/>
+      </w:r>
     </w:p>
     <w:p>
+      <w:pPr>
+        <w:ind w:firstLine="360"/>
+        <w:jc w:val="both"/>
+      </w:pPr>
       <w:r>
         <w:t xml:space="preserve">Z powyższych filmów zostały wycięte 10 sekundowe fragmenty. Pozyskane w ten sposób fragmenty nazywane odtąd odpowiednio PUPPIES i CHIMEI przetworzono przy użyciu stworzonego skryptu, opisanego w części pracy dotyczącej oprogramowania [LINK DO </w:t>
       </w:r>
@@ -2290,8 +2477,21 @@
     </w:p>
     <w:p/>
     <w:p>
-      <w:r>
-        <w:t xml:space="preserve">Za radą promotora, a także czerpiąc wiedzę z rekomendacji ITU zdecydowano się na trzy metody przeprowadzania testów. Pierwszym z testów był przeprowadzany metodą ACR (Absolute Category Rating) polega on na wyświetlaniu filmów po kolei w losowej kolejności przy czym każdy z filmów jest oceniany natychmiast po jego odtworzeniu. Cykl przeprowadzanego testu został przedstawiony na poniższym rysunku. </w:t>
+      <w:pPr>
+        <w:ind w:firstLine="567"/>
+        <w:jc w:val="both"/>
+      </w:pPr>
+      <w:r>
+        <w:t>Za radą promotora, a także czerpiąc wiedzę z rekomendacji ITU zdecydowano się na trzy metody przeprowadzania testów. Pierwszym z testów był przeprowadzany metodą ACR (</w:t>
+      </w:r>
+      <w:r>
+        <w:rPr>
+          <w:i/>
+        </w:rPr>
+        <w:t>Absolute Category Rating</w:t>
+      </w:r>
+      <w:r>
+        <w:t xml:space="preserve">) polega on na wyświetlaniu filmów po kolei w losowej kolejności przy czym każdy z filmów jest oceniany natychmiast po jego odtworzeniu. Cykl przeprowadzanego testu został przedstawiony na poniższym rysunku. </w:t>
       </w:r>
     </w:p>
     <w:p>
@@ -2349,30 +2549,60 @@
       <w:r>
         <w:t xml:space="preserve">Rysunek </w:t>
       </w:r>
-      <w:fldSimple w:instr=" STYLEREF 1 \s ">
-        <w:r>
-          <w:rPr>
-            <w:noProof/>
-          </w:rPr>
-          <w:t>2</w:t>
-        </w:r>
-      </w:fldSimple>
+      <w:r>
+        <w:fldChar w:fldCharType="begin"/>
+      </w:r>
+      <w:r>
+        <w:instrText xml:space="preserve"> STYLEREF 1 \s </w:instrText>
+      </w:r>
+      <w:r>
+        <w:fldChar w:fldCharType="separate"/>
+      </w:r>
+      <w:r>
+        <w:rPr>
+          <w:noProof/>
+        </w:rPr>
+        <w:t>2</w:t>
+      </w:r>
+      <w:r>
+        <w:rPr>
+          <w:noProof/>
+        </w:rPr>
+        <w:fldChar w:fldCharType="end"/>
+      </w:r>
       <w:r>
         <w:noBreakHyphen/>
       </w:r>
-      <w:fldSimple w:instr=" SEQ Rysunek \* ARABIC \s 1 ">
-        <w:r>
-          <w:rPr>
-            <w:noProof/>
-          </w:rPr>
-          <w:t>1</w:t>
-        </w:r>
-      </w:fldSimple>
+      <w:r>
+        <w:fldChar w:fldCharType="begin"/>
+      </w:r>
+      <w:r>
+        <w:instrText xml:space="preserve"> SEQ Rysunek \* ARABIC \s 1 </w:instrText>
+      </w:r>
+      <w:r>
+        <w:fldChar w:fldCharType="separate"/>
+      </w:r>
+      <w:r>
+        <w:rPr>
+          <w:noProof/>
+        </w:rPr>
+        <w:t>1</w:t>
+      </w:r>
+      <w:r>
+        <w:rPr>
+          <w:noProof/>
+        </w:rPr>
+        <w:fldChar w:fldCharType="end"/>
+      </w:r>
       <w:r>
         <w:t xml:space="preserve"> Diagram cyklu badania w metodzie ACR</w:t>
       </w:r>
     </w:p>
     <w:p>
+      <w:pPr>
+        <w:ind w:firstLine="708"/>
+        <w:jc w:val="both"/>
+      </w:pPr>
       <w:r>
         <w:t>Na rysunku widzimy przebieg testu od początku do końca, można zauważyć, że przebieg testu jest liniowy, tester musi obejrzeć wszystkie przygotowane sekwencje każdej z nich wystawiając ocenę, aby go zakończyć. Test ten jest najprostszym koncepcyj</w:t>
       </w:r>
@@ -2393,11 +2623,17 @@
       </w:r>
     </w:p>
     <w:p>
+      <w:pPr>
+        <w:jc w:val="both"/>
+      </w:pPr>
       <w:r>
         <w:t xml:space="preserve"> </w:t>
       </w:r>
     </w:p>
     <w:p>
+      <w:pPr>
+        <w:jc w:val="both"/>
+      </w:pPr>
       <w:r>
         <w:t>Kolejną metodą przeprowadzania testu była nieopisywana w rekomendacjach metoda polegająca na udostępnieniu testerowi menu z którego ten mógł wybrać dowolny ze wszystkich dostępnych filmów obejrzeć go a następnie ocenić. Głównym założeniem tej metody była możliwość obejrzenia każdego z filmu wielokrotnie co pozwalało na zmianę oceny w wypadku pomyłki czy też uznania poprzedniej oceny z nieadekwatną po obejrzeniu filmu w innej jakości. Zarys przebiegu testu przedstawiono na poniższym rysunku.</w:t>
       </w:r>
@@ -2458,43 +2694,100 @@
       <w:r>
         <w:t xml:space="preserve">Rysunek </w:t>
       </w:r>
-      <w:fldSimple w:instr=" STYLEREF 1 \s ">
-        <w:r>
-          <w:rPr>
-            <w:noProof/>
-          </w:rPr>
-          <w:t>2</w:t>
-        </w:r>
-      </w:fldSimple>
+      <w:r>
+        <w:fldChar w:fldCharType="begin"/>
+      </w:r>
+      <w:r>
+        <w:instrText xml:space="preserve"> STYLEREF 1 \s </w:instrText>
+      </w:r>
+      <w:r>
+        <w:fldChar w:fldCharType="separate"/>
+      </w:r>
+      <w:r>
+        <w:rPr>
+          <w:noProof/>
+        </w:rPr>
+        <w:t>2</w:t>
+      </w:r>
+      <w:r>
+        <w:rPr>
+          <w:noProof/>
+        </w:rPr>
+        <w:fldChar w:fldCharType="end"/>
+      </w:r>
       <w:r>
         <w:noBreakHyphen/>
       </w:r>
-      <w:fldSimple w:instr=" SEQ Rysunek \* ARABIC \s 1 ">
-        <w:r>
-          <w:rPr>
-            <w:noProof/>
-          </w:rPr>
-          <w:t>2</w:t>
-        </w:r>
-      </w:fldSimple>
+      <w:r>
+        <w:fldChar w:fldCharType="begin"/>
+      </w:r>
+      <w:r>
+        <w:instrText xml:space="preserve"> SEQ Rysunek \* ARABIC \s 1 </w:instrText>
+      </w:r>
+      <w:r>
+        <w:fldChar w:fldCharType="separate"/>
+      </w:r>
+      <w:r>
+        <w:rPr>
+          <w:noProof/>
+        </w:rPr>
+        <w:t>2</w:t>
+      </w:r>
+      <w:r>
+        <w:rPr>
+          <w:noProof/>
+        </w:rPr>
+        <w:fldChar w:fldCharType="end"/>
+      </w:r>
       <w:r>
         <w:t xml:space="preserve"> Diagram przebiegu testu z menu wyboru</w:t>
       </w:r>
     </w:p>
     <w:p>
+      <w:pPr>
+        <w:ind w:firstLine="708"/>
+        <w:jc w:val="both"/>
+      </w:pPr>
       <w:r>
         <w:t>Zgodnie ze schematem przebieg testu nie ma charakteru liniowego użytkownik sam wybiera film z listy dostępnych po wystawieniu oceny trafiając ponownie do tego samego menu. Interfejs użytkownika został zaprojektowany w taki sposób, aby użytkownik każdorazowo mógł zobaczyć własne oceny.</w:t>
       </w:r>
     </w:p>
     <w:p>
+      <w:pPr>
+        <w:ind w:firstLine="708"/>
+        <w:jc w:val="both"/>
+      </w:pPr>
+    </w:p>
+    <w:p>
+      <w:pPr>
+        <w:ind w:firstLine="708"/>
+        <w:jc w:val="both"/>
+      </w:pPr>
       <w:r>
         <w:t xml:space="preserve">W metodzie zostały użyte dokładnie te same nagrania których używano w teście ACR, spodziewano się więc uzyskania podobnych wyników różniących się tylko w przypadku pojedynczych filmów. Zadano to samo pytanie, pozostawiając testerowi taką samą skale oceniania. </w:t>
       </w:r>
     </w:p>
-    <w:p/>
     <w:p>
-      <w:r>
-        <w:t xml:space="preserve">Trzeci scenariusz został oparty o standardową metodę porównania parami (PC - Pair Comparision) polegającą na zestawianiu kolejnych filmów parami pytając o jakość drugiego z filmów względem pierwszego. W tym teście zadano pytanie: „Jak zmieniła się jakość oglądanego filmu?”. Korzystając ze skali ocen z zalecanej dla testów CCR/PC z rekomendacji, która została pokazana we wstępie teoretycznym </w:t>
+      <w:pPr>
+        <w:jc w:val="both"/>
+      </w:pPr>
+    </w:p>
+    <w:p>
+      <w:pPr>
+        <w:ind w:firstLine="708"/>
+        <w:jc w:val="both"/>
+      </w:pPr>
+      <w:r>
+        <w:t xml:space="preserve">Trzeci scenariusz został oparty o standardową metodę porównania parami (PC - </w:t>
+      </w:r>
+      <w:r>
+        <w:rPr>
+          <w:i/>
+        </w:rPr>
+        <w:t>Pair Comparision</w:t>
+      </w:r>
+      <w:r>
+        <w:t xml:space="preserve">) polegającą na zestawianiu kolejnych filmów parami pytając o jakość drugiego z filmów względem pierwszego. W tym teście zadano pytanie: „Jak zmieniła się jakość oglądanego filmu?”. Korzystając ze skali ocen z zalecanej dla testów CCR/PC z rekomendacji, która została pokazana we wstępie teoretycznym </w:t>
       </w:r>
       <w:r>
         <w:rPr>
@@ -2562,25 +2855,51 @@
       <w:r>
         <w:t xml:space="preserve">Rysunek </w:t>
       </w:r>
-      <w:fldSimple w:instr=" STYLEREF 1 \s ">
-        <w:r>
-          <w:rPr>
-            <w:noProof/>
-          </w:rPr>
-          <w:t>2</w:t>
-        </w:r>
-      </w:fldSimple>
+      <w:r>
+        <w:fldChar w:fldCharType="begin"/>
+      </w:r>
+      <w:r>
+        <w:instrText xml:space="preserve"> STYLEREF 1 \s </w:instrText>
+      </w:r>
+      <w:r>
+        <w:fldChar w:fldCharType="separate"/>
+      </w:r>
+      <w:r>
+        <w:rPr>
+          <w:noProof/>
+        </w:rPr>
+        <w:t>2</w:t>
+      </w:r>
+      <w:r>
+        <w:rPr>
+          <w:noProof/>
+        </w:rPr>
+        <w:fldChar w:fldCharType="end"/>
+      </w:r>
       <w:r>
         <w:noBreakHyphen/>
       </w:r>
-      <w:fldSimple w:instr=" SEQ Rysunek \* ARABIC \s 1 ">
-        <w:r>
-          <w:rPr>
-            <w:noProof/>
-          </w:rPr>
-          <w:t>3</w:t>
-        </w:r>
-      </w:fldSimple>
+      <w:r>
+        <w:fldChar w:fldCharType="begin"/>
+      </w:r>
+      <w:r>
+        <w:instrText xml:space="preserve"> SEQ Rysunek \* ARABIC \s 1 </w:instrText>
+      </w:r>
+      <w:r>
+        <w:fldChar w:fldCharType="separate"/>
+      </w:r>
+      <w:r>
+        <w:rPr>
+          <w:noProof/>
+        </w:rPr>
+        <w:t>3</w:t>
+      </w:r>
+      <w:r>
+        <w:rPr>
+          <w:noProof/>
+        </w:rPr>
+        <w:fldChar w:fldCharType="end"/>
+      </w:r>
       <w:r>
         <w:t xml:space="preserve"> Diagram przebiegu testu porównawczego pary filmów (PC)</w:t>
       </w:r>
@@ -2607,6 +2926,10 @@
       <w:bookmarkEnd w:id="9"/>
     </w:p>
     <w:p>
+      <w:pPr>
+        <w:ind w:firstLine="567"/>
+        <w:jc w:val="both"/>
+      </w:pPr>
       <w:r>
         <w:t xml:space="preserve">Testerów pozyskiwano wśród znajomych i rodziny. Ze względu na konieczność dojazdu do miejsca przeprowadzania testów, a także ich długość (testerów proszono o zarezerwowanie sobie około godziny) okazało się to wyjątkowo trudne. Udało się uzyskać pełne wyniki od trzynastu osób. Starano się uzyskać jak najbardziej zróżnicowaną grupę testerów. Testerzy pochodzili z różnych grup wiekowych jednak większość z nich to osoby poniżej dwudziestego piątego roku życia, część testerów była osobami posiadającymi różne wady wzorku, zachowano równy podział według płci (7 mężczyzn i 6 kobiet). Ze względu na niewielką ilość testerów nie dzielono ich na poszczególne grupy (np. według wieku, czy płci) tylko traktowano jako jedna populacja. Głównym celem badań było porównanie metod przeprowadzania testów, dlatego też nie było konieczności grupowania testerów. </w:t>
       </w:r>
@@ -2630,6 +2953,10 @@
     </w:p>
     <w:p/>
     <w:p>
+      <w:pPr>
+        <w:ind w:firstLine="567"/>
+        <w:jc w:val="both"/>
+      </w:pPr>
       <w:r>
         <w:t xml:space="preserve">Testy odbywały się w przygotowanym wcześniej pomieszczeniu, a przed rozpoczęciem testu zapewniono maksymalną wygodę każdemu z testerów dostosowując w miarę możliwości ustawienia myszy i klawiatury komputera, ponieważ oceny były wprowadzane korzystając z interfejsu ekranowego konieczne było zastosowanie urządzeń wejściowych. Każdy z trzech scenariuszy był uruchamiany jako osobny test, aby wyraźnie zasygnalizować zmianę metody, a także pozwolić na zadanie pytań i udzielić ewentualnych odpowiedzi co do strony użytkowej działania interfejsu odpowiedzialnego za daną metodę. Idealnym byłoby uruchamianie testów z możliwie jak największym odstępem pomiędzy kolejnymi scenariuszami jednakże ze względu na ograniczenie wynikające z czasu i cierpliwości testerów konieczne było przeprowadzenie wszystkich testów jednocześnie. Niestety mogło to mieć bardzo duży wpływ na wyniki. Jeżeli testerowi pozwolono by zapomnieć wykonywany test i obejrzane filmy jego ocena nie byłaby obciążona poszukiwaniem konkretnego filmu, który zapadł mu w pamięci jako ten z wyraźnie lepszą, bądź wyraźnie gorszą jakością. Poniższa tabela przedstawia szacowane długości poszczególnych testów. </w:t>
       </w:r>
@@ -2984,25 +3311,51 @@
       <w:r>
         <w:t xml:space="preserve">Tabela </w:t>
       </w:r>
-      <w:fldSimple w:instr=" STYLEREF 1 \s ">
-        <w:r>
-          <w:rPr>
-            <w:noProof/>
-          </w:rPr>
-          <w:t>2</w:t>
-        </w:r>
-      </w:fldSimple>
+      <w:r>
+        <w:fldChar w:fldCharType="begin"/>
+      </w:r>
+      <w:r>
+        <w:instrText xml:space="preserve"> STYLEREF 1 \s </w:instrText>
+      </w:r>
+      <w:r>
+        <w:fldChar w:fldCharType="separate"/>
+      </w:r>
+      <w:r>
+        <w:rPr>
+          <w:noProof/>
+        </w:rPr>
+        <w:t>2</w:t>
+      </w:r>
+      <w:r>
+        <w:rPr>
+          <w:noProof/>
+        </w:rPr>
+        <w:fldChar w:fldCharType="end"/>
+      </w:r>
       <w:r>
         <w:noBreakHyphen/>
       </w:r>
-      <w:fldSimple w:instr=" SEQ Tabela \* ARABIC \s 1 ">
-        <w:r>
-          <w:rPr>
-            <w:noProof/>
-          </w:rPr>
-          <w:t>1</w:t>
-        </w:r>
-      </w:fldSimple>
+      <w:r>
+        <w:fldChar w:fldCharType="begin"/>
+      </w:r>
+      <w:r>
+        <w:instrText xml:space="preserve"> SEQ Tabela \* ARABIC \s 1 </w:instrText>
+      </w:r>
+      <w:r>
+        <w:fldChar w:fldCharType="separate"/>
+      </w:r>
+      <w:r>
+        <w:rPr>
+          <w:noProof/>
+        </w:rPr>
+        <w:t>1</w:t>
+      </w:r>
+      <w:r>
+        <w:rPr>
+          <w:noProof/>
+        </w:rPr>
+        <w:fldChar w:fldCharType="end"/>
+      </w:r>
       <w:r>
         <w:t xml:space="preserve"> </w:t>
       </w:r>
@@ -3012,32 +3365,63 @@
     </w:p>
     <w:p/>
     <w:p>
+      <w:pPr>
+        <w:ind w:firstLine="708"/>
+        <w:jc w:val="both"/>
+      </w:pPr>
       <w:r>
         <w:t>W ostatnim z wykonywanych testów celowo zamieszczono więcej sekwencji aby uzyskać podobny czas testu, a także aby uzyskać więcej wyników uzyskując możliwość lepszego porównania poszczególnych testów.  Czas na ocenę został oszacowany z obserwacji oraz pomiarów łącznego czasu trwania testów dla kilku testerów. Zauważono duże różnicę pomiędzy czasem oceniania początkowych filmów, a czasem oceniania filmów z końca danego testu. Było to spowodowane przyzwyczajeniem się użytkownika do korzystania z interfejsu w miarę wykonywania testu, a także coraz większym znudzeniem co wpływało nie tylko na chęć jak najszybszego zakończenia testu, ale prawdopodobnie także na nonszalancję w sposobie oceniania. Ze względu na wygodę testerów nie chciano zmuszać ich do czekania po wystawieniu oceny każdego filmu dlatego nie wprowadzano minimalnego czasu trwania oceny. Czas spędzony nad oceną został wydłużony w przypadku scenariusza drugiego ze względu na konieczność wybrania filmu z listy, wzięto także poprawkę na ewentualne powtórne oglądanie tego samego filmu celem zmiany oceny. Ze względu na brak kontroli nad testerem przez cały przeprowadzany test nie pozwolono na zmianę wystawionej oceny bez uprzedniego obejrzenia filmów. W teście numer 3 wydłużono szacunkowy czas oceny ze względu na konieczność porównania obu obejrzanych filmów.</w:t>
       </w:r>
     </w:p>
     <w:p>
-      <w:r>
-        <w:t>Całość badania trwała w przypadku każdego z testerów około 35 minut (wraz z przygotowaniem stanowiska i krótkim instruktażem) co w przypadku kilkuosobowej grupy testerów powodowało wydłużenie czasu oczekiwania, co mogło mieć negatywny wpływ na nastawienie niektórych testerów do samego testu. Już po wykonaniu dwóch trzecich badania zauważano wyraźnie zniechęcenie każdej z osób do kontynuacji testów, co sugerowałoby konieczność zastosowania większej ilości plików źródłowych zwłaszcza dla dłuższych testów.</w:t>
-      </w:r>
+      <w:pPr>
+        <w:ind w:firstLine="708"/>
+        <w:jc w:val="both"/>
+      </w:pPr>
     </w:p>
     <w:p>
+      <w:pPr>
+        <w:ind w:firstLine="708"/>
+        <w:jc w:val="both"/>
+      </w:pPr>
+      <w:r>
+        <w:t>Całość badania trwała w przypadku każdego z testerów około 35 minut (wraz z przygotowaniem stanowiska i krótkim instruktażem) co w przypadku kilkuosobowej grupy testerów powodowało wydłużenie czasu oczekiwania, co mogło mieć negatywny wpływ na nastawienie niektórych testerów do samego testu. Już po wykonaniu dwóch trzecich badania zauważano wyraźnie zniechęcenie każdej z osób do kontynuacji testów, co sugerowałoby konieczność zastosowania większej ilości plików źródłowych zwłaszcza dla dłuższych testów.</w:t>
+      </w:r>
+    </w:p>
+    <w:p>
+      <w:pPr>
+        <w:ind w:firstLine="708"/>
+        <w:jc w:val="both"/>
+      </w:pPr>
+    </w:p>
+    <w:p>
+      <w:pPr>
+        <w:ind w:firstLine="708"/>
+        <w:jc w:val="both"/>
+      </w:pPr>
       <w:r>
         <w:t xml:space="preserve">Testy 1 i 3 miały podobny czas trwania, zgodnie z oczekiwaniami test pozwalający na wybór filmu okazał się wyraźnie dłuższy. Mimo to test trzeci zgodnie z rekomendacją dostarcza mniejszej ilości wyników. Powodem jest oczywiście wystawianie ocen dla dwóch filmów jednocześnie. Jednakże zgodnie z rekomendacją wyników powinno być mniej o nieco mniej niż połowę w tym samym czasie testu. W zbliżonym czasie trwania uzyskano tylko około 30% mniej wyników. Należy jednak zwrócić uwagę na to iż test był dosyć krótki, a czas konieczny na wystawienie oceny coraz mniejszy w miarę upływu czasu, dlatego też można wnioskować, że dla dłuższego testu strata wyników byłaby większa. </w:t>
       </w:r>
+    </w:p>
+    <w:p>
+      <w:pPr>
+        <w:jc w:val="both"/>
+      </w:pPr>
+    </w:p>
+    <w:p>
+      <w:pPr>
+        <w:jc w:val="both"/>
+      </w:pPr>
     </w:p>
     <w:p/>
     <w:p/>
     <w:p/>
     <w:p/>
-    <w:p/>
-    <w:p/>
     <w:p>
       <w:pPr>
         <w:pStyle w:val="Nagwek2"/>
       </w:pPr>
       <w:r>
-        <w:lastRenderedPageBreak/>
         <w:t xml:space="preserve"> </w:t>
       </w:r>
       <w:bookmarkStart w:id="11" w:name="_Toc485223261"/>
@@ -3051,8 +3435,29 @@
     </w:p>
     <w:p/>
     <w:p>
-      <w:r>
-        <w:t>Po przeprowadzeniu testów zadbano o zebranie opinii testerów na temat całości badań. Zauważono duże rozbieżności w opiniach. Należy zwrócić uwagę na fakt, iż większość testerów to nie osoby bezpośrednio zainteresowane tematyką QoE, a są to zwyczajni konsumenci. Testerzy zwracali uwagę na:</w:t>
+      <w:pPr>
+        <w:ind w:firstLine="360"/>
+        <w:jc w:val="both"/>
+      </w:pPr>
+      <w:r>
+        <w:t>Po przeprowadzeniu testów zadbano o zebranie opinii testerów na temat całości badań. Zauważono duże rozbieżności w opiniach. Należy zwrócić uwagę na fakt, iż większość testerów to nie osoby bezpo</w:t>
+      </w:r>
+      <w:r>
+        <w:t xml:space="preserve">średnio zainteresowane tematyką QoE (ang. </w:t>
+      </w:r>
+      <w:r>
+        <w:rPr>
+          <w:i/>
+        </w:rPr>
+        <w:t>Quality of Experience</w:t>
+      </w:r>
+      <w:r>
+        <w:t>)</w:t>
+      </w:r>
+      <w:bookmarkStart w:id="12" w:name="_GoBack"/>
+      <w:bookmarkEnd w:id="12"/>
+      <w:r>
+        <w:t>, a są to zwyczajni konsumenci. Testerzy zwracali uwagę na:</w:t>
       </w:r>
     </w:p>
     <w:p>
@@ -3062,10 +3467,17 @@
           <w:ilvl w:val="0"/>
           <w:numId w:val="8"/>
         </w:numPr>
+        <w:jc w:val="both"/>
       </w:pPr>
       <w:r>
         <w:t>Dużą rozbieżność w „trudności” oceny jakości. Niektóre z filmów były wyraźnie gorszej jakości co dawało podstawy do bardzo niskich ocen. Z kolei niektóre zdawały się niczym nie różnić</w:t>
       </w:r>
+    </w:p>
+    <w:p>
+      <w:pPr>
+        <w:pStyle w:val="Akapitzlist"/>
+        <w:jc w:val="both"/>
+      </w:pPr>
     </w:p>
     <w:p>
       <w:pPr>
@@ -3074,10 +3486,23 @@
           <w:ilvl w:val="0"/>
           <w:numId w:val="8"/>
         </w:numPr>
+        <w:jc w:val="both"/>
       </w:pPr>
       <w:r>
         <w:t>W przypadku testu z menu wyboru, pierwszy kontakt z listą sekwencji wydawał się przytłaczający</w:t>
       </w:r>
+    </w:p>
+    <w:p>
+      <w:pPr>
+        <w:pStyle w:val="Akapitzlist"/>
+        <w:jc w:val="both"/>
+      </w:pPr>
+    </w:p>
+    <w:p>
+      <w:pPr>
+        <w:pStyle w:val="Akapitzlist"/>
+        <w:jc w:val="both"/>
+      </w:pPr>
     </w:p>
     <w:p>
       <w:pPr>
@@ -3086,10 +3511,17 @@
           <w:ilvl w:val="0"/>
           <w:numId w:val="8"/>
         </w:numPr>
+        <w:jc w:val="both"/>
       </w:pPr>
       <w:r>
         <w:t>Niektórzy testerzy uznali, że możliwość powrotu nie ma sensu z kolei inni chętnie z niej korzystali, zwłaszcza w początkowej fazie testu</w:t>
       </w:r>
+    </w:p>
+    <w:p>
+      <w:pPr>
+        <w:pStyle w:val="Akapitzlist"/>
+        <w:jc w:val="both"/>
+      </w:pPr>
     </w:p>
     <w:p>
       <w:pPr>
@@ -3098,10 +3530,23 @@
           <w:ilvl w:val="0"/>
           <w:numId w:val="8"/>
         </w:numPr>
+        <w:jc w:val="both"/>
       </w:pPr>
       <w:r>
         <w:t>Film „Chimei” w początkowej części miał zdecydowanie gorszą jakość niż w końcowej</w:t>
       </w:r>
+    </w:p>
+    <w:p>
+      <w:pPr>
+        <w:pStyle w:val="Akapitzlist"/>
+        <w:jc w:val="both"/>
+      </w:pPr>
+    </w:p>
+    <w:p>
+      <w:pPr>
+        <w:pStyle w:val="Akapitzlist"/>
+        <w:jc w:val="both"/>
+      </w:pPr>
     </w:p>
     <w:p>
       <w:pPr>
@@ -3110,6 +3555,7 @@
           <w:ilvl w:val="0"/>
           <w:numId w:val="8"/>
         </w:numPr>
+        <w:jc w:val="both"/>
       </w:pPr>
       <w:r>
         <w:t>Duża powtarzalność i monotonia badań</w:t>
@@ -3119,9 +3565,13 @@
       <w:pPr>
         <w:pStyle w:val="Akapitzlist"/>
         <w:ind w:left="360"/>
+        <w:jc w:val="both"/>
       </w:pPr>
     </w:p>
     <w:p>
+      <w:pPr>
+        <w:jc w:val="both"/>
+      </w:pPr>
       <w:r>
         <w:t xml:space="preserve">Ciekawym są również różne wskazania testerów w kwestii najlepszego ich zdaniem testów. Niektórzy uznali pierwszy test za najlepszy wskazując na jego prostotę i szybkość. Jeden z testerów zajmujący się zawodowo prowadzeniem testów automatycznych wskazał także dużą ilość danych dostarczanych przez pierwszy ten w stosunku do jego czasu trwania. Krytykowano jednak brak możliwości powrotu i zbyt wąską skale ocenienia. Część testerów za najlepszy uznała test trzeci, jako najciekawszy ze względu na brak konieczności myślenia o obejrzanych wszystkich dotychczas filmach, lecz możliwości skupienia się tylko na dwóch. </w:t>
       </w:r>
@@ -3134,38 +3584,57 @@
       <w:r>
         <w:t xml:space="preserve"> </w:t>
       </w:r>
-      <w:bookmarkStart w:id="12" w:name="_Toc485223262"/>
+      <w:bookmarkStart w:id="13" w:name="_Toc485223262"/>
       <w:r>
         <w:t>Ogólne wnioski –</w:t>
       </w:r>
       <w:r>
         <w:t xml:space="preserve"> Orliński</w:t>
       </w:r>
-      <w:bookmarkEnd w:id="12"/>
+      <w:bookmarkEnd w:id="13"/>
     </w:p>
     <w:p/>
     <w:p>
+      <w:pPr>
+        <w:ind w:firstLine="567"/>
+        <w:jc w:val="both"/>
+      </w:pPr>
       <w:r>
         <w:t xml:space="preserve">Główną wadą przeprowadzonych badań była ich powtarzalność, różnice między filmami kompresowanych z użyciem wyższej przepływności były dla większości testerów niezauważalne, dlatego też skarżyli się oni na to że oceniane sekwencje są takie same przez co ocenianie jest trudne, a sam test jest nudny. Zwrócono jednak uwagę na fakt, iż w warunkach komercyjnych przeprowadzanie testów subiektywnych dla filmów o niskiej jakości nie ma sensu, ponieważ każdemu producentowi sprzętu czy usługodawcy zależy na dostarczeniu jak najwyższej jakości, dlatego też czułość metody testowej jest bardzo ważna. </w:t>
       </w:r>
     </w:p>
     <w:p>
-      <w:r>
+      <w:pPr>
+        <w:ind w:firstLine="567"/>
+        <w:jc w:val="both"/>
+      </w:pPr>
+    </w:p>
+    <w:p>
+      <w:pPr>
+        <w:ind w:firstLine="567"/>
+        <w:jc w:val="both"/>
+      </w:pPr>
+      <w:r>
+        <w:lastRenderedPageBreak/>
         <w:t xml:space="preserve">Testy subiektywne poza danymi dotyczącymi subiektywnej oceny (subiektywnego współczynnika jakości – MOS) dostarczają bardzo wielu danych odnośnie psychologii i teorii podejmowania decyzji. Zauważono, że testerzy w miarę przebiegu testu starali się myśleć o wszystkich filmach jednocześnie starając się odnosić oceny poszczególnych filmów do wcześniej obejrzanych, mimo poinstruowania ich, aby każdą z sekwencji traktować osobno. Następowała więc silna relatywizacja opinii o każdym kolejnym z filmów. Ciekawa jest także rozbieżność w ocenach sekwencji w tej samej jakości w różny sposób w zależności od poprzedzających filmów. </w:t>
       </w:r>
+    </w:p>
+    <w:p>
+      <w:pPr>
+        <w:jc w:val="both"/>
+      </w:pPr>
     </w:p>
     <w:p/>
-    <w:p/>
     <w:p>
       <w:pPr>
         <w:pStyle w:val="Nagwek1"/>
       </w:pPr>
-      <w:bookmarkStart w:id="13" w:name="_Toc485223263"/>
+      <w:bookmarkStart w:id="14" w:name="_Toc485223263"/>
       <w:r>
         <w:t>Analiza Danych</w:t>
       </w:r>
-      <w:bookmarkStart w:id="14" w:name="_Toc484956040"/>
-      <w:bookmarkEnd w:id="13"/>
+      <w:bookmarkStart w:id="15" w:name="_Toc484956040"/>
+      <w:bookmarkEnd w:id="14"/>
     </w:p>
     <w:p>
       <w:pPr>
@@ -3178,12 +3647,12 @@
       <w:r>
         <w:t xml:space="preserve">  </w:t>
       </w:r>
-      <w:bookmarkStart w:id="15" w:name="_Toc485223264"/>
+      <w:bookmarkStart w:id="16" w:name="_Toc485223264"/>
       <w:r>
         <w:t>Informacje ogólne - Jagielski</w:t>
       </w:r>
-      <w:bookmarkEnd w:id="14"/>
       <w:bookmarkEnd w:id="15"/>
+      <w:bookmarkEnd w:id="16"/>
     </w:p>
     <w:p>
       <w:pPr>
@@ -3259,7 +3728,7 @@
       <w:r>
         <w:t xml:space="preserve"> </w:t>
       </w:r>
-      <w:bookmarkStart w:id="16" w:name="_Toc485223265"/>
+      <w:bookmarkStart w:id="17" w:name="_Toc485223265"/>
       <w:r>
         <w:t>Test t-Studenta</w:t>
       </w:r>
@@ -3269,7 +3738,7 @@
       <w:r>
         <w:t>- Jagielski</w:t>
       </w:r>
-      <w:bookmarkEnd w:id="16"/>
+      <w:bookmarkEnd w:id="17"/>
     </w:p>
     <w:p>
       <w:pPr>
@@ -3352,7 +3821,6 @@
         <w:jc w:val="both"/>
       </w:pPr>
       <w:r>
-        <w:lastRenderedPageBreak/>
         <w:t>[</w:t>
       </w:r>
       <w:r>
@@ -4137,37 +4605,7 @@
           <w:rFonts w:eastAsiaTheme="minorEastAsia"/>
         </w:rPr>
         <w:tab/>
-        <w:t xml:space="preserve">Otrzymane w ten sposób wartości podniesiono drugiej potęgi. </w:t>
-      </w:r>
-      <w:r>
-        <w:rPr>
-          <w:rFonts w:eastAsiaTheme="minorEastAsia"/>
-        </w:rPr>
-        <w:t>[OPISAC DEWIACJE, TO JEST SUMA DEWIACJI</w:t>
-      </w:r>
-      <w:r>
-        <w:rPr>
-          <w:rFonts w:eastAsiaTheme="minorEastAsia"/>
-        </w:rPr>
-        <w:t xml:space="preserve"> DLA GRUPY</w:t>
-      </w:r>
-      <w:r>
-        <w:rPr>
-          <w:rFonts w:eastAsiaTheme="minorEastAsia"/>
-        </w:rPr>
-        <w:t>]</w:t>
-      </w:r>
-      <w:r>
-        <w:rPr>
-          <w:rFonts w:eastAsiaTheme="minorEastAsia"/>
-        </w:rPr>
-        <w:t xml:space="preserve"> </w:t>
-      </w:r>
-      <w:r>
-        <w:rPr>
-          <w:rFonts w:eastAsiaTheme="minorEastAsia"/>
-        </w:rPr>
-        <w:t>Następnie dla każdego filmu obliczono ich sumę.</w:t>
+        <w:t>Otrzymane w ten sposób wartości podniesiono drugiej potęgi. Następnie dla każdego filmu obliczono ich sumę.</w:t>
       </w:r>
     </w:p>
     <w:p>
@@ -4514,13 +4952,7 @@
         <w:rPr>
           <w:rFonts w:eastAsiaTheme="minorEastAsia"/>
         </w:rPr>
-        <w:t>[OPISAC CO TO SA STOPNIE SWOBODY]</w:t>
-      </w:r>
-      <w:r>
-        <w:rPr>
-          <w:rFonts w:eastAsiaTheme="minorEastAsia"/>
-        </w:rPr>
-        <w:t>. W przypadku przeprowadzonych badań liczba stopni swobody grupy równa była ilości badanych osób pomniejszonych o jeden.</w:t>
+        <w:t>W przypadku przeprowadzonych badań liczba stopni swobody grupy równa była ilości badanych osób pomniejszonych o jeden.</w:t>
       </w:r>
     </w:p>
     <w:p>
@@ -4703,37 +5135,31 @@
           <w:rFonts w:eastAsiaTheme="minorEastAsia"/>
         </w:rPr>
         <w:tab/>
-        <w:t xml:space="preserve">Następnie oszacowano </w:t>
+        <w:t xml:space="preserve">Następnie oszacowano korzystając z nieobciążonego estymatora największej wiarygodności </w:t>
       </w:r>
       <w:r>
         <w:rPr>
           <w:rFonts w:eastAsiaTheme="minorEastAsia"/>
         </w:rPr>
-        <w:t xml:space="preserve">[KORZYSTAJĄC Z NIEOBCIĄŻONEGO ESTYMATORA NAJWIĘKSZEJ WIARYGODNOŚCI] </w:t>
+        <w:t>wariancję</w:t>
       </w:r>
       <w:r>
         <w:rPr>
           <w:rFonts w:eastAsiaTheme="minorEastAsia"/>
         </w:rPr>
-        <w:t>wariancję dzieląc sumę kwadratów odchyleń od średniej przez liczbę stopni swobody dla każdej grupy.</w:t>
+        <w:t>,</w:t>
       </w:r>
       <w:r>
         <w:rPr>
           <w:rFonts w:eastAsiaTheme="minorEastAsia"/>
         </w:rPr>
-        <w:t xml:space="preserve"> [SPRAWDZIC CZY NA PEWNO WARIANCJĘ</w:t>
+        <w:t xml:space="preserve"> dzieląc sumę kwadratów odchyleń od średniej przez liczbę stopni swobody dla każdej grupy</w:t>
       </w:r>
       <w:r>
         <w:rPr>
           <w:rFonts w:eastAsiaTheme="minorEastAsia"/>
         </w:rPr>
-        <w:t xml:space="preserve"> I CZY NA PEWNO SZACUJEMY</w:t>
-      </w:r>
-      <w:r>
-        <w:rPr>
-          <w:rFonts w:eastAsiaTheme="minorEastAsia"/>
-        </w:rPr>
-        <w:t>]</w:t>
+        <w:t>.</w:t>
       </w:r>
     </w:p>
     <w:p>
@@ -5399,7 +5825,13 @@
         <w:rPr>
           <w:rFonts w:eastAsiaTheme="minorEastAsia"/>
         </w:rPr>
-        <w:t xml:space="preserve"> - [???]</w:t>
+        <w:t xml:space="preserve"> - </w:t>
+      </w:r>
+      <w:r>
+        <w:rPr>
+          <w:rFonts w:eastAsiaTheme="minorEastAsia"/>
+        </w:rPr>
+        <w:t>estymowana wariancja dla całego testu</w:t>
       </w:r>
       <w:r>
         <w:rPr>
@@ -5691,7 +6123,13 @@
         <w:rPr>
           <w:rFonts w:eastAsiaTheme="minorEastAsia"/>
         </w:rPr>
-        <w:t xml:space="preserve"> - [???]</w:t>
+        <w:t xml:space="preserve"> - </w:t>
+      </w:r>
+      <w:r>
+        <w:rPr>
+          <w:rFonts w:eastAsiaTheme="minorEastAsia"/>
+        </w:rPr>
+        <w:t>estymowana wariancja dla całego testu</w:t>
       </w:r>
       <w:r>
         <w:rPr>
@@ -5759,7 +6197,13 @@
         <w:rPr>
           <w:rFonts w:eastAsiaTheme="minorEastAsia"/>
         </w:rPr>
-        <w:t xml:space="preserve"> - [???]</w:t>
+        <w:t xml:space="preserve"> - </w:t>
+      </w:r>
+      <w:r>
+        <w:rPr>
+          <w:rFonts w:eastAsiaTheme="minorEastAsia"/>
+        </w:rPr>
+        <w:t>estymowana wariancja ze średniej w j-tej grupie</w:t>
       </w:r>
       <w:r>
         <w:rPr>
@@ -6039,7 +6483,13 @@
         <w:rPr>
           <w:rFonts w:eastAsiaTheme="minorEastAsia"/>
         </w:rPr>
-        <w:t>t - t-statystyka [???]</w:t>
+        <w:t xml:space="preserve">t - </w:t>
+      </w:r>
+      <w:r>
+        <w:rPr>
+          <w:rFonts w:eastAsiaTheme="minorEastAsia"/>
+        </w:rPr>
+        <w:t>wynik testu t-Studenta</w:t>
       </w:r>
       <w:r>
         <w:rPr>
@@ -6147,7 +6597,7 @@
         <w:rPr>
           <w:rFonts w:eastAsiaTheme="minorEastAsia"/>
         </w:rPr>
-        <w:t xml:space="preserve"> - [???]</w:t>
+        <w:t>- estymowana wariancja ze średniej w j-tej grupie</w:t>
       </w:r>
     </w:p>
     <w:p>
@@ -6250,6 +6700,7 @@
           <w:rFonts w:eastAsiaTheme="minorEastAsia"/>
           <w:i/>
         </w:rPr>
+        <w:lastRenderedPageBreak/>
         <w:t>false positive</w:t>
       </w:r>
       <w:r>
@@ -6318,7 +6769,6 @@
               <w:rPr>
                 <w:rFonts w:eastAsiaTheme="minorEastAsia"/>
               </w:rPr>
-              <w:lastRenderedPageBreak/>
               <w:t>Numer sekwencji</w:t>
             </w:r>
           </w:p>
@@ -7365,25 +7815,51 @@
       <w:r>
         <w:t xml:space="preserve">Tabela </w:t>
       </w:r>
-      <w:fldSimple w:instr=" STYLEREF 1 \s ">
-        <w:r>
-          <w:rPr>
-            <w:noProof/>
-          </w:rPr>
-          <w:t>3</w:t>
-        </w:r>
-      </w:fldSimple>
+      <w:r>
+        <w:fldChar w:fldCharType="begin"/>
+      </w:r>
+      <w:r>
+        <w:instrText xml:space="preserve"> STYLEREF 1 \s </w:instrText>
+      </w:r>
+      <w:r>
+        <w:fldChar w:fldCharType="separate"/>
+      </w:r>
+      <w:r>
+        <w:rPr>
+          <w:noProof/>
+        </w:rPr>
+        <w:t>3</w:t>
+      </w:r>
+      <w:r>
+        <w:rPr>
+          <w:noProof/>
+        </w:rPr>
+        <w:fldChar w:fldCharType="end"/>
+      </w:r>
       <w:r>
         <w:noBreakHyphen/>
       </w:r>
-      <w:fldSimple w:instr=" SEQ Tabela \* ARABIC \s 1 ">
-        <w:r>
-          <w:rPr>
-            <w:noProof/>
-          </w:rPr>
-          <w:t>1</w:t>
-        </w:r>
-      </w:fldSimple>
+      <w:r>
+        <w:fldChar w:fldCharType="begin"/>
+      </w:r>
+      <w:r>
+        <w:instrText xml:space="preserve"> SEQ Tabela \* ARABIC \s 1 </w:instrText>
+      </w:r>
+      <w:r>
+        <w:fldChar w:fldCharType="separate"/>
+      </w:r>
+      <w:r>
+        <w:rPr>
+          <w:noProof/>
+        </w:rPr>
+        <w:t>1</w:t>
+      </w:r>
+      <w:r>
+        <w:rPr>
+          <w:noProof/>
+        </w:rPr>
+        <w:fldChar w:fldCharType="end"/>
+      </w:r>
       <w:r>
         <w:t xml:space="preserve"> </w:t>
       </w:r>
@@ -7498,7 +7974,14 @@
         <w:rPr>
           <w:rFonts w:eastAsiaTheme="minorEastAsia"/>
         </w:rPr>
-        <w:t>Oznacza to, że w kontekście testu t-Studenta dla otrzymanych wyników wybór scenariusza testowego z wcześniej wymienionych nie ma wpływu na otrzymane wyniki. Można więc stosować je wymiennie, bez obawy o wypaczenie wyników.</w:t>
+        <w:t xml:space="preserve">Oznacza to, że w kontekście testu t-Studenta dla otrzymanych wyników wybór scenariusza testowego </w:t>
+      </w:r>
+      <w:r>
+        <w:rPr>
+          <w:rFonts w:eastAsiaTheme="minorEastAsia"/>
+        </w:rPr>
+        <w:lastRenderedPageBreak/>
+        <w:t>z wcześniej wymienionych nie ma wpływu na otrzymane wyniki. Można więc stosować je wymiennie, bez obawy o wypaczenie wyników.</w:t>
       </w:r>
     </w:p>
     <w:p/>
@@ -7510,10 +7993,9 @@
         <w:pStyle w:val="Nagwek2"/>
       </w:pPr>
       <w:r>
-        <w:lastRenderedPageBreak/>
         <w:t xml:space="preserve"> </w:t>
       </w:r>
-      <w:bookmarkStart w:id="17" w:name="_Toc485223266"/>
+      <w:bookmarkStart w:id="18" w:name="_Toc485223266"/>
       <w:r>
         <w:t xml:space="preserve">Autorska metoda translacji </w:t>
       </w:r>
@@ -7523,7 +8005,7 @@
       <w:r>
         <w:t xml:space="preserve"> - Jagielski</w:t>
       </w:r>
-      <w:bookmarkEnd w:id="17"/>
+      <w:bookmarkEnd w:id="18"/>
     </w:p>
     <w:p>
       <w:pPr>
@@ -7679,6 +8161,7 @@
         <w:jc w:val="both"/>
       </w:pPr>
       <w:r>
+        <w:lastRenderedPageBreak/>
         <w:t>Graf nie posiada żadnych pętli</w:t>
       </w:r>
       <w:r>
@@ -7749,11 +8232,7 @@
         <w:t xml:space="preserve">kroku </w:t>
       </w:r>
       <w:r>
-        <w:t xml:space="preserve">wybierana jest para, która nie była jeszcze przetworzona </w:t>
-      </w:r>
-      <w:r>
-        <w:lastRenderedPageBreak/>
-        <w:t>przez algorytm.</w:t>
+        <w:t>wybierana jest para, która nie była jeszcze przetworzona przez algorytm.</w:t>
       </w:r>
       <w:r>
         <w:t xml:space="preserve"> Jeśli jest to pierwsza</w:t>
@@ -8258,27 +8737,54 @@
         <w:jc w:val="center"/>
       </w:pPr>
       <w:r>
+        <w:lastRenderedPageBreak/>
         <w:t xml:space="preserve">Tabela </w:t>
       </w:r>
-      <w:fldSimple w:instr=" STYLEREF 1 \s ">
-        <w:r>
-          <w:rPr>
-            <w:noProof/>
-          </w:rPr>
-          <w:t>3</w:t>
-        </w:r>
-      </w:fldSimple>
+      <w:r>
+        <w:fldChar w:fldCharType="begin"/>
+      </w:r>
+      <w:r>
+        <w:instrText xml:space="preserve"> STYLEREF 1 \s </w:instrText>
+      </w:r>
+      <w:r>
+        <w:fldChar w:fldCharType="separate"/>
+      </w:r>
+      <w:r>
+        <w:rPr>
+          <w:noProof/>
+        </w:rPr>
+        <w:t>3</w:t>
+      </w:r>
+      <w:r>
+        <w:rPr>
+          <w:noProof/>
+        </w:rPr>
+        <w:fldChar w:fldCharType="end"/>
+      </w:r>
       <w:r>
         <w:noBreakHyphen/>
       </w:r>
-      <w:fldSimple w:instr=" SEQ Tabela \* ARABIC \s 1 ">
-        <w:r>
-          <w:rPr>
-            <w:noProof/>
-          </w:rPr>
-          <w:t>2</w:t>
-        </w:r>
-      </w:fldSimple>
+      <w:r>
+        <w:fldChar w:fldCharType="begin"/>
+      </w:r>
+      <w:r>
+        <w:instrText xml:space="preserve"> SEQ Tabela \* ARABIC \s 1 </w:instrText>
+      </w:r>
+      <w:r>
+        <w:fldChar w:fldCharType="separate"/>
+      </w:r>
+      <w:r>
+        <w:rPr>
+          <w:noProof/>
+        </w:rPr>
+        <w:t>2</w:t>
+      </w:r>
+      <w:r>
+        <w:rPr>
+          <w:noProof/>
+        </w:rPr>
+        <w:fldChar w:fldCharType="end"/>
+      </w:r>
       <w:r>
         <w:t xml:space="preserve"> </w:t>
       </w:r>
@@ -8342,7 +8848,6 @@
               <w:jc w:val="center"/>
             </w:pPr>
             <w:r>
-              <w:lastRenderedPageBreak/>
               <w:t>Film</w:t>
             </w:r>
           </w:p>
@@ -8625,25 +9130,51 @@
       <w:r>
         <w:t xml:space="preserve">Tabela </w:t>
       </w:r>
-      <w:fldSimple w:instr=" STYLEREF 1 \s ">
-        <w:r>
-          <w:rPr>
-            <w:noProof/>
-          </w:rPr>
-          <w:t>3</w:t>
-        </w:r>
-      </w:fldSimple>
+      <w:r>
+        <w:fldChar w:fldCharType="begin"/>
+      </w:r>
+      <w:r>
+        <w:instrText xml:space="preserve"> STYLEREF 1 \s </w:instrText>
+      </w:r>
+      <w:r>
+        <w:fldChar w:fldCharType="separate"/>
+      </w:r>
+      <w:r>
+        <w:rPr>
+          <w:noProof/>
+        </w:rPr>
+        <w:t>3</w:t>
+      </w:r>
+      <w:r>
+        <w:rPr>
+          <w:noProof/>
+        </w:rPr>
+        <w:fldChar w:fldCharType="end"/>
+      </w:r>
       <w:r>
         <w:noBreakHyphen/>
       </w:r>
-      <w:fldSimple w:instr=" SEQ Tabela \* ARABIC \s 1 ">
-        <w:r>
-          <w:rPr>
-            <w:noProof/>
-          </w:rPr>
-          <w:t>3</w:t>
-        </w:r>
-      </w:fldSimple>
+      <w:r>
+        <w:fldChar w:fldCharType="begin"/>
+      </w:r>
+      <w:r>
+        <w:instrText xml:space="preserve"> SEQ Tabela \* ARABIC \s 1 </w:instrText>
+      </w:r>
+      <w:r>
+        <w:fldChar w:fldCharType="separate"/>
+      </w:r>
+      <w:r>
+        <w:rPr>
+          <w:noProof/>
+        </w:rPr>
+        <w:t>3</w:t>
+      </w:r>
+      <w:r>
+        <w:rPr>
+          <w:noProof/>
+        </w:rPr>
+        <w:fldChar w:fldCharType="end"/>
+      </w:r>
       <w:r>
         <w:t xml:space="preserve"> Zestawienie filmów oraz wartości przypisanym im przez algorytm.</w:t>
       </w:r>
@@ -8887,25 +9418,51 @@
       <w:r>
         <w:t xml:space="preserve">Tabela </w:t>
       </w:r>
-      <w:fldSimple w:instr=" STYLEREF 1 \s ">
-        <w:r>
-          <w:rPr>
-            <w:noProof/>
-          </w:rPr>
-          <w:t>3</w:t>
-        </w:r>
-      </w:fldSimple>
+      <w:r>
+        <w:fldChar w:fldCharType="begin"/>
+      </w:r>
+      <w:r>
+        <w:instrText xml:space="preserve"> STYLEREF 1 \s </w:instrText>
+      </w:r>
+      <w:r>
+        <w:fldChar w:fldCharType="separate"/>
+      </w:r>
+      <w:r>
+        <w:rPr>
+          <w:noProof/>
+        </w:rPr>
+        <w:t>3</w:t>
+      </w:r>
+      <w:r>
+        <w:rPr>
+          <w:noProof/>
+        </w:rPr>
+        <w:fldChar w:fldCharType="end"/>
+      </w:r>
       <w:r>
         <w:noBreakHyphen/>
       </w:r>
-      <w:fldSimple w:instr=" SEQ Tabela \* ARABIC \s 1 ">
-        <w:r>
-          <w:rPr>
-            <w:noProof/>
-          </w:rPr>
-          <w:t>4</w:t>
-        </w:r>
-      </w:fldSimple>
+      <w:r>
+        <w:fldChar w:fldCharType="begin"/>
+      </w:r>
+      <w:r>
+        <w:instrText xml:space="preserve"> SEQ Tabela \* ARABIC \s 1 </w:instrText>
+      </w:r>
+      <w:r>
+        <w:fldChar w:fldCharType="separate"/>
+      </w:r>
+      <w:r>
+        <w:rPr>
+          <w:noProof/>
+        </w:rPr>
+        <w:t>4</w:t>
+      </w:r>
+      <w:r>
+        <w:rPr>
+          <w:noProof/>
+        </w:rPr>
+        <w:fldChar w:fldCharType="end"/>
+      </w:r>
       <w:r>
         <w:t xml:space="preserve"> </w:t>
       </w:r>
@@ -9205,6 +9762,7 @@
               <w:jc w:val="center"/>
             </w:pPr>
             <w:r>
+              <w:lastRenderedPageBreak/>
               <w:t>Puppies_2000k</w:t>
             </w:r>
           </w:p>
@@ -9233,25 +9791,51 @@
       <w:r>
         <w:t xml:space="preserve">Tabela </w:t>
       </w:r>
-      <w:fldSimple w:instr=" STYLEREF 1 \s ">
-        <w:r>
-          <w:rPr>
-            <w:noProof/>
-          </w:rPr>
-          <w:t>3</w:t>
-        </w:r>
-      </w:fldSimple>
+      <w:r>
+        <w:fldChar w:fldCharType="begin"/>
+      </w:r>
+      <w:r>
+        <w:instrText xml:space="preserve"> STYLEREF 1 \s </w:instrText>
+      </w:r>
+      <w:r>
+        <w:fldChar w:fldCharType="separate"/>
+      </w:r>
+      <w:r>
+        <w:rPr>
+          <w:noProof/>
+        </w:rPr>
+        <w:t>3</w:t>
+      </w:r>
+      <w:r>
+        <w:rPr>
+          <w:noProof/>
+        </w:rPr>
+        <w:fldChar w:fldCharType="end"/>
+      </w:r>
       <w:r>
         <w:noBreakHyphen/>
       </w:r>
-      <w:fldSimple w:instr=" SEQ Tabela \* ARABIC \s 1 ">
-        <w:r>
-          <w:rPr>
-            <w:noProof/>
-          </w:rPr>
-          <w:t>5</w:t>
-        </w:r>
-      </w:fldSimple>
+      <w:r>
+        <w:fldChar w:fldCharType="begin"/>
+      </w:r>
+      <w:r>
+        <w:instrText xml:space="preserve"> SEQ Tabela \* ARABIC \s 1 </w:instrText>
+      </w:r>
+      <w:r>
+        <w:fldChar w:fldCharType="separate"/>
+      </w:r>
+      <w:r>
+        <w:rPr>
+          <w:noProof/>
+        </w:rPr>
+        <w:t>5</w:t>
+      </w:r>
+      <w:r>
+        <w:rPr>
+          <w:noProof/>
+        </w:rPr>
+        <w:fldChar w:fldCharType="end"/>
+      </w:r>
       <w:r>
         <w:t xml:space="preserve"> </w:t>
       </w:r>
@@ -9360,7 +9944,6 @@
                 <w:color w:val="000000"/>
                 <w:lang w:eastAsia="pl-PL"/>
               </w:rPr>
-              <w:lastRenderedPageBreak/>
               <w:t>Film</w:t>
             </w:r>
           </w:p>
@@ -10462,25 +11045,51 @@
       <w:r>
         <w:t xml:space="preserve">Tabela </w:t>
       </w:r>
-      <w:fldSimple w:instr=" STYLEREF 1 \s ">
-        <w:r>
-          <w:rPr>
-            <w:noProof/>
-          </w:rPr>
-          <w:t>3</w:t>
-        </w:r>
-      </w:fldSimple>
+      <w:r>
+        <w:fldChar w:fldCharType="begin"/>
+      </w:r>
+      <w:r>
+        <w:instrText xml:space="preserve"> STYLEREF 1 \s </w:instrText>
+      </w:r>
+      <w:r>
+        <w:fldChar w:fldCharType="separate"/>
+      </w:r>
+      <w:r>
+        <w:rPr>
+          <w:noProof/>
+        </w:rPr>
+        <w:t>3</w:t>
+      </w:r>
+      <w:r>
+        <w:rPr>
+          <w:noProof/>
+        </w:rPr>
+        <w:fldChar w:fldCharType="end"/>
+      </w:r>
       <w:r>
         <w:noBreakHyphen/>
       </w:r>
-      <w:fldSimple w:instr=" SEQ Tabela \* ARABIC \s 1 ">
-        <w:r>
-          <w:rPr>
-            <w:noProof/>
-          </w:rPr>
-          <w:t>6</w:t>
-        </w:r>
-      </w:fldSimple>
+      <w:r>
+        <w:fldChar w:fldCharType="begin"/>
+      </w:r>
+      <w:r>
+        <w:instrText xml:space="preserve"> SEQ Tabela \* ARABIC \s 1 </w:instrText>
+      </w:r>
+      <w:r>
+        <w:fldChar w:fldCharType="separate"/>
+      </w:r>
+      <w:r>
+        <w:rPr>
+          <w:noProof/>
+        </w:rPr>
+        <w:t>6</w:t>
+      </w:r>
+      <w:r>
+        <w:rPr>
+          <w:noProof/>
+        </w:rPr>
+        <w:fldChar w:fldCharType="end"/>
+      </w:r>
       <w:r>
         <w:t xml:space="preserve"> </w:t>
       </w:r>
@@ -10595,7 +11204,11 @@
         <w:t xml:space="preserve"> w inny sposób. </w:t>
       </w:r>
       <w:r>
-        <w:t>Porównując dwa różne filmy człowiek odpowiada w odmienny sposób, niż w sytuacji, gdy jest p</w:t>
+        <w:t xml:space="preserve">Porównując dwa różne filmy człowiek </w:t>
+      </w:r>
+      <w:r>
+        <w:lastRenderedPageBreak/>
+        <w:t>odpowiada w odmienny sposób, niż w sytuacji, gdy jest p</w:t>
       </w:r>
       <w:r>
         <w:t>ytany o ocenienie jednej sekwencji.</w:t>
@@ -10615,60 +11228,18 @@
     </w:p>
     <w:p>
       <w:pPr>
-        <w:ind w:firstLine="708"/>
-        <w:jc w:val="both"/>
+        <w:pStyle w:val="Nagwek2"/>
       </w:pPr>
       <w:r>
         <w:t xml:space="preserve"> </w:t>
       </w:r>
-      <w:r>
-        <w:t>[POTRZEBA WIĘCEJ WNIOSKÓW]</w:t>
-      </w:r>
-    </w:p>
-    <w:p>
-      <w:pPr>
-        <w:ind w:firstLine="708"/>
-        <w:jc w:val="both"/>
-      </w:pPr>
-    </w:p>
-    <w:p>
-      <w:pPr>
-        <w:ind w:firstLine="708"/>
-        <w:jc w:val="both"/>
-      </w:pPr>
-    </w:p>
-    <w:p>
-      <w:pPr>
-        <w:ind w:firstLine="708"/>
-        <w:jc w:val="both"/>
-      </w:pPr>
-    </w:p>
-    <w:p>
-      <w:pPr>
-        <w:ind w:firstLine="708"/>
-        <w:jc w:val="both"/>
-      </w:pPr>
-    </w:p>
-    <w:p>
-      <w:pPr>
-        <w:ind w:firstLine="708"/>
-        <w:jc w:val="both"/>
-      </w:pPr>
-    </w:p>
-    <w:p>
-      <w:pPr>
-        <w:pStyle w:val="Nagwek2"/>
-      </w:pPr>
+      <w:bookmarkStart w:id="19" w:name="_Toc485223267"/>
+      <w:r>
+        <w:t>Analiza porównawcza</w:t>
+      </w:r>
       <w:r>
         <w:t xml:space="preserve"> </w:t>
       </w:r>
-      <w:bookmarkStart w:id="18" w:name="_Toc485223267"/>
-      <w:r>
-        <w:t>Analiza porównawcza</w:t>
-      </w:r>
-      <w:r>
-        <w:t xml:space="preserve"> </w:t>
-      </w:r>
       <w:r>
         <w:t>–</w:t>
       </w:r>
@@ -10678,7 +11249,7 @@
       <w:r>
         <w:t>, Orliński</w:t>
       </w:r>
-      <w:bookmarkEnd w:id="18"/>
+      <w:bookmarkEnd w:id="19"/>
     </w:p>
     <w:p/>
     <w:tbl>
@@ -11557,25 +12128,51 @@
       <w:r>
         <w:t xml:space="preserve">Tabela </w:t>
       </w:r>
-      <w:fldSimple w:instr=" STYLEREF 1 \s ">
-        <w:r>
-          <w:rPr>
-            <w:noProof/>
-          </w:rPr>
-          <w:t>3</w:t>
-        </w:r>
-      </w:fldSimple>
+      <w:r>
+        <w:fldChar w:fldCharType="begin"/>
+      </w:r>
+      <w:r>
+        <w:instrText xml:space="preserve"> STYLEREF 1 \s </w:instrText>
+      </w:r>
+      <w:r>
+        <w:fldChar w:fldCharType="separate"/>
+      </w:r>
+      <w:r>
+        <w:rPr>
+          <w:noProof/>
+        </w:rPr>
+        <w:t>3</w:t>
+      </w:r>
+      <w:r>
+        <w:rPr>
+          <w:noProof/>
+        </w:rPr>
+        <w:fldChar w:fldCharType="end"/>
+      </w:r>
       <w:r>
         <w:noBreakHyphen/>
       </w:r>
-      <w:fldSimple w:instr=" SEQ Tabela \* ARABIC \s 1 ">
-        <w:r>
-          <w:rPr>
-            <w:noProof/>
-          </w:rPr>
-          <w:t>7</w:t>
-        </w:r>
-      </w:fldSimple>
+      <w:r>
+        <w:fldChar w:fldCharType="begin"/>
+      </w:r>
+      <w:r>
+        <w:instrText xml:space="preserve"> SEQ Tabela \* ARABIC \s 1 </w:instrText>
+      </w:r>
+      <w:r>
+        <w:fldChar w:fldCharType="separate"/>
+      </w:r>
+      <w:r>
+        <w:rPr>
+          <w:noProof/>
+        </w:rPr>
+        <w:t>7</w:t>
+      </w:r>
+      <w:r>
+        <w:rPr>
+          <w:noProof/>
+        </w:rPr>
+        <w:fldChar w:fldCharType="end"/>
+      </w:r>
       <w:r>
         <w:t xml:space="preserve"> </w:t>
       </w:r>
@@ -11590,6 +12187,7 @@
     </w:p>
     <w:p>
       <w:pPr>
+        <w:ind w:firstLine="708"/>
         <w:jc w:val="both"/>
       </w:pPr>
       <w:r>
@@ -11631,25 +12229,54 @@
       <w:r>
         <w:t xml:space="preserve">Rysunek </w:t>
       </w:r>
-      <w:fldSimple w:instr=" STYLEREF 1 \s ">
-        <w:r>
-          <w:rPr>
-            <w:noProof/>
-          </w:rPr>
-          <w:t>3</w:t>
-        </w:r>
-      </w:fldSimple>
+      <w:r>
+        <w:fldChar w:fldCharType="begin"/>
+      </w:r>
+      <w:r>
+        <w:instrText xml:space="preserve"> STYLEREF </w:instrText>
+      </w:r>
+      <w:r>
+        <w:instrText xml:space="preserve">1 \s </w:instrText>
+      </w:r>
+      <w:r>
+        <w:fldChar w:fldCharType="separate"/>
+      </w:r>
+      <w:r>
+        <w:rPr>
+          <w:noProof/>
+        </w:rPr>
+        <w:t>3</w:t>
+      </w:r>
+      <w:r>
+        <w:rPr>
+          <w:noProof/>
+        </w:rPr>
+        <w:fldChar w:fldCharType="end"/>
+      </w:r>
       <w:r>
         <w:noBreakHyphen/>
       </w:r>
-      <w:fldSimple w:instr=" SEQ Rysunek \* ARABIC \s 1 ">
-        <w:r>
-          <w:rPr>
-            <w:noProof/>
-          </w:rPr>
-          <w:t>1</w:t>
-        </w:r>
-      </w:fldSimple>
+      <w:r>
+        <w:fldChar w:fldCharType="begin"/>
+      </w:r>
+      <w:r>
+        <w:instrText xml:space="preserve"> SEQ Rysunek \* ARABIC \s 1 </w:instrText>
+      </w:r>
+      <w:r>
+        <w:fldChar w:fldCharType="separate"/>
+      </w:r>
+      <w:r>
+        <w:rPr>
+          <w:noProof/>
+        </w:rPr>
+        <w:t>1</w:t>
+      </w:r>
+      <w:r>
+        <w:rPr>
+          <w:noProof/>
+        </w:rPr>
+        <w:fldChar w:fldCharType="end"/>
+      </w:r>
       <w:r>
         <w:t xml:space="preserve"> </w:t>
       </w:r>
@@ -11693,25 +12320,51 @@
       <w:r>
         <w:t xml:space="preserve">Rysunek </w:t>
       </w:r>
-      <w:fldSimple w:instr=" STYLEREF 1 \s ">
-        <w:r>
-          <w:rPr>
-            <w:noProof/>
-          </w:rPr>
-          <w:t>3</w:t>
-        </w:r>
-      </w:fldSimple>
+      <w:r>
+        <w:fldChar w:fldCharType="begin"/>
+      </w:r>
+      <w:r>
+        <w:instrText xml:space="preserve"> STYLEREF 1 \s </w:instrText>
+      </w:r>
+      <w:r>
+        <w:fldChar w:fldCharType="separate"/>
+      </w:r>
+      <w:r>
+        <w:rPr>
+          <w:noProof/>
+        </w:rPr>
+        <w:t>3</w:t>
+      </w:r>
+      <w:r>
+        <w:rPr>
+          <w:noProof/>
+        </w:rPr>
+        <w:fldChar w:fldCharType="end"/>
+      </w:r>
       <w:r>
         <w:noBreakHyphen/>
       </w:r>
-      <w:fldSimple w:instr=" SEQ Rysunek \* ARABIC \s 1 ">
-        <w:r>
-          <w:rPr>
-            <w:noProof/>
-          </w:rPr>
-          <w:t>2</w:t>
-        </w:r>
-      </w:fldSimple>
+      <w:r>
+        <w:fldChar w:fldCharType="begin"/>
+      </w:r>
+      <w:r>
+        <w:instrText xml:space="preserve"> SEQ Rysunek \* ARABIC \s 1 </w:instrText>
+      </w:r>
+      <w:r>
+        <w:fldChar w:fldCharType="separate"/>
+      </w:r>
+      <w:r>
+        <w:rPr>
+          <w:noProof/>
+        </w:rPr>
+        <w:t>2</w:t>
+      </w:r>
+      <w:r>
+        <w:rPr>
+          <w:noProof/>
+        </w:rPr>
+        <w:fldChar w:fldCharType="end"/>
+      </w:r>
       <w:r>
         <w:t xml:space="preserve"> Zestawienie średnich ocen drugiego scenariusza wraz z przedstawieniem wartości minimalnych i maksymalnych.</w:t>
       </w:r>
@@ -11723,6 +12376,7 @@
     </w:p>
     <w:p>
       <w:pPr>
+        <w:ind w:firstLine="708"/>
         <w:jc w:val="both"/>
       </w:pPr>
       <w:r>
@@ -11867,25 +12521,51 @@
       <w:r>
         <w:t xml:space="preserve">Rysunek </w:t>
       </w:r>
-      <w:fldSimple w:instr=" STYLEREF 1 \s ">
-        <w:r>
-          <w:rPr>
-            <w:noProof/>
-          </w:rPr>
-          <w:t>3</w:t>
-        </w:r>
-      </w:fldSimple>
+      <w:r>
+        <w:fldChar w:fldCharType="begin"/>
+      </w:r>
+      <w:r>
+        <w:instrText xml:space="preserve"> STYLEREF 1 \s </w:instrText>
+      </w:r>
+      <w:r>
+        <w:fldChar w:fldCharType="separate"/>
+      </w:r>
+      <w:r>
+        <w:rPr>
+          <w:noProof/>
+        </w:rPr>
+        <w:t>3</w:t>
+      </w:r>
+      <w:r>
+        <w:rPr>
+          <w:noProof/>
+        </w:rPr>
+        <w:fldChar w:fldCharType="end"/>
+      </w:r>
       <w:r>
         <w:noBreakHyphen/>
       </w:r>
-      <w:fldSimple w:instr=" SEQ Rysunek \* ARABIC \s 1 ">
-        <w:r>
-          <w:rPr>
-            <w:noProof/>
-          </w:rPr>
-          <w:t>3</w:t>
-        </w:r>
-      </w:fldSimple>
+      <w:r>
+        <w:fldChar w:fldCharType="begin"/>
+      </w:r>
+      <w:r>
+        <w:instrText xml:space="preserve"> SEQ Rysunek \* ARABIC \s 1 </w:instrText>
+      </w:r>
+      <w:r>
+        <w:fldChar w:fldCharType="separate"/>
+      </w:r>
+      <w:r>
+        <w:rPr>
+          <w:noProof/>
+        </w:rPr>
+        <w:t>3</w:t>
+      </w:r>
+      <w:r>
+        <w:rPr>
+          <w:noProof/>
+        </w:rPr>
+        <w:fldChar w:fldCharType="end"/>
+      </w:r>
       <w:r>
         <w:t xml:space="preserve"> </w:t>
       </w:r>
@@ -11927,32 +12607,68 @@
       <w:r>
         <w:t xml:space="preserve">Rysunek </w:t>
       </w:r>
-      <w:fldSimple w:instr=" STYLEREF 1 \s ">
-        <w:r>
-          <w:rPr>
-            <w:noProof/>
-          </w:rPr>
-          <w:t>3</w:t>
-        </w:r>
-      </w:fldSimple>
+      <w:r>
+        <w:fldChar w:fldCharType="begin"/>
+      </w:r>
+      <w:r>
+        <w:instrText xml:space="preserve"> STYLEREF 1 \s </w:instrText>
+      </w:r>
+      <w:r>
+        <w:fldChar w:fldCharType="separate"/>
+      </w:r>
+      <w:r>
+        <w:rPr>
+          <w:noProof/>
+        </w:rPr>
+        <w:t>3</w:t>
+      </w:r>
+      <w:r>
+        <w:rPr>
+          <w:noProof/>
+        </w:rPr>
+        <w:fldChar w:fldCharType="end"/>
+      </w:r>
       <w:r>
         <w:noBreakHyphen/>
       </w:r>
-      <w:fldSimple w:instr=" SEQ Rysunek \* ARABIC \s 1 ">
-        <w:r>
-          <w:rPr>
-            <w:noProof/>
-          </w:rPr>
-          <w:t>4</w:t>
-        </w:r>
-      </w:fldSimple>
+      <w:r>
+        <w:fldChar w:fldCharType="begin"/>
+      </w:r>
+      <w:r>
+        <w:instrText xml:space="preserve"> SEQ Rysunek \* ARABIC \s 1 </w:instrText>
+      </w:r>
+      <w:r>
+        <w:fldChar w:fldCharType="separate"/>
+      </w:r>
+      <w:r>
+        <w:rPr>
+          <w:noProof/>
+        </w:rPr>
+        <w:t>4</w:t>
+      </w:r>
+      <w:r>
+        <w:rPr>
+          <w:noProof/>
+        </w:rPr>
+        <w:fldChar w:fldCharType="end"/>
+      </w:r>
       <w:r>
         <w:t xml:space="preserve"> Różnica średnich z testów 1 i 2</w:t>
       </w:r>
     </w:p>
     <w:p>
-      <w:r>
-        <w:t xml:space="preserve">Na rysunku 3 widać zestawienie </w:t>
+      <w:pPr>
+        <w:ind w:firstLine="708"/>
+        <w:jc w:val="both"/>
+      </w:pPr>
+      <w:r>
+        <w:t xml:space="preserve">Na rysunku 3 </w:t>
+      </w:r>
+      <w:r>
+        <w:t>przedstawiono</w:t>
+      </w:r>
+      <w:r>
+        <w:t xml:space="preserve"> zestawienie </w:t>
       </w:r>
       <w:r>
         <w:t>obliczonych średnich wyników otrzymanych w testach 1 i 2. Na poniższym rysunku 4 postanowiono przedstawić obliczoną różnicę między średnimi ocenami poszczególnych filmów, a także obliczyć ich średnią. Obliczona średnia jest równa ~0.16. Ponieważ minimalna różnica pomiędzy między kolejnymi stopniami MOS w skali pięciostopniowej wynosi jeden uznano, że wynik około 16% minimalnej różnicy dla tak małej populacji testerów pozwala wnioskować brak znaczącej różnicy pomiędzy metodami. Największe różnice miedzy testami 1 i 2 występują w przypadku 15 i 16 sekwencji filmowej są one jednak równe mniej niż 0.4 (</w:t>
@@ -11982,9 +12698,21 @@
         <w:t xml:space="preserve"> </w:t>
       </w:r>
     </w:p>
-    <w:p/>
-    <w:p/>
     <w:p>
+      <w:pPr>
+        <w:jc w:val="both"/>
+      </w:pPr>
+    </w:p>
+    <w:p>
+      <w:pPr>
+        <w:jc w:val="both"/>
+      </w:pPr>
+    </w:p>
+    <w:p>
+      <w:pPr>
+        <w:ind w:firstLine="708"/>
+        <w:jc w:val="both"/>
+      </w:pPr>
       <w:r>
         <w:t xml:space="preserve">Ze względu na zastosowanie dwóch różnych sekwencji źródłowych zwrócono uwagę na znaczne rozbieżności w skali ocenie jakości obu filmów. Może wynikać to z wpływu treści na ocenę (ciekawszy film oceniamy wyżej), bądź z podatności na zakłócenia danego filmu. Postanowiono zbadać różnicę między ocenami obu filmów w poszczególnych jakościach. </w:t>
       </w:r>
@@ -12421,25 +13149,51 @@
       <w:r>
         <w:t xml:space="preserve">Tabela </w:t>
       </w:r>
-      <w:fldSimple w:instr=" STYLEREF 1 \s ">
-        <w:r>
-          <w:rPr>
-            <w:noProof/>
-          </w:rPr>
-          <w:t>3</w:t>
-        </w:r>
-      </w:fldSimple>
+      <w:r>
+        <w:fldChar w:fldCharType="begin"/>
+      </w:r>
+      <w:r>
+        <w:instrText xml:space="preserve"> STYLEREF 1 \s </w:instrText>
+      </w:r>
+      <w:r>
+        <w:fldChar w:fldCharType="separate"/>
+      </w:r>
+      <w:r>
+        <w:rPr>
+          <w:noProof/>
+        </w:rPr>
+        <w:t>3</w:t>
+      </w:r>
+      <w:r>
+        <w:rPr>
+          <w:noProof/>
+        </w:rPr>
+        <w:fldChar w:fldCharType="end"/>
+      </w:r>
       <w:r>
         <w:noBreakHyphen/>
       </w:r>
-      <w:fldSimple w:instr=" SEQ Tabela \* ARABIC \s 1 ">
-        <w:r>
-          <w:rPr>
-            <w:noProof/>
-          </w:rPr>
-          <w:t>8</w:t>
-        </w:r>
-      </w:fldSimple>
+      <w:r>
+        <w:fldChar w:fldCharType="begin"/>
+      </w:r>
+      <w:r>
+        <w:instrText xml:space="preserve"> SEQ Tabela \* ARABIC \s 1 </w:instrText>
+      </w:r>
+      <w:r>
+        <w:fldChar w:fldCharType="separate"/>
+      </w:r>
+      <w:r>
+        <w:rPr>
+          <w:noProof/>
+        </w:rPr>
+        <w:t>8</w:t>
+      </w:r>
+      <w:r>
+        <w:rPr>
+          <w:noProof/>
+        </w:rPr>
+        <w:fldChar w:fldCharType="end"/>
+      </w:r>
       <w:r>
         <w:t xml:space="preserve"> </w:t>
       </w:r>
@@ -12447,6 +13201,7 @@
         <w:t>Zestawienie nazw sekwencji porównanych w parach z ich liczbami porządkowymi. Sekwencja Chimei_1500k występowała w teście wielokrotnie, dlatego korzystano z uśrednienia wyników dla każdego pomiaru</w:t>
       </w:r>
     </w:p>
+    <w:p/>
     <w:p>
       <w:pPr>
         <w:keepNext/>
@@ -12480,25 +13235,51 @@
       <w:r>
         <w:t xml:space="preserve">Rysunek </w:t>
       </w:r>
-      <w:fldSimple w:instr=" STYLEREF 1 \s ">
-        <w:r>
-          <w:rPr>
-            <w:noProof/>
-          </w:rPr>
-          <w:t>3</w:t>
-        </w:r>
-      </w:fldSimple>
+      <w:r>
+        <w:fldChar w:fldCharType="begin"/>
+      </w:r>
+      <w:r>
+        <w:instrText xml:space="preserve"> STYLEREF 1 \s </w:instrText>
+      </w:r>
+      <w:r>
+        <w:fldChar w:fldCharType="separate"/>
+      </w:r>
+      <w:r>
+        <w:rPr>
+          <w:noProof/>
+        </w:rPr>
+        <w:t>3</w:t>
+      </w:r>
+      <w:r>
+        <w:rPr>
+          <w:noProof/>
+        </w:rPr>
+        <w:fldChar w:fldCharType="end"/>
+      </w:r>
       <w:r>
         <w:noBreakHyphen/>
       </w:r>
-      <w:fldSimple w:instr=" SEQ Rysunek \* ARABIC \s 1 ">
-        <w:r>
-          <w:rPr>
-            <w:noProof/>
-          </w:rPr>
-          <w:t>5</w:t>
-        </w:r>
-      </w:fldSimple>
+      <w:r>
+        <w:fldChar w:fldCharType="begin"/>
+      </w:r>
+      <w:r>
+        <w:instrText xml:space="preserve"> SEQ Rysunek \* ARABIC \s 1 </w:instrText>
+      </w:r>
+      <w:r>
+        <w:fldChar w:fldCharType="separate"/>
+      </w:r>
+      <w:r>
+        <w:rPr>
+          <w:noProof/>
+        </w:rPr>
+        <w:t>5</w:t>
+      </w:r>
+      <w:r>
+        <w:rPr>
+          <w:noProof/>
+        </w:rPr>
+        <w:fldChar w:fldCharType="end"/>
+      </w:r>
       <w:r>
         <w:t xml:space="preserve"> </w:t>
       </w:r>
@@ -12515,19 +13296,31 @@
     <w:p>
       <w:pPr>
         <w:keepNext/>
-      </w:pPr>
-      <w:r>
-        <w:t xml:space="preserve">Na powyższym wykresie możemy zauważyć wyraźne różnice w ocenie jakości sekwencji w zależności od wybranego filmu źródłowego. Filmy bazujące na filmie „Chimei” zwłaszcza w początkowej fazie </w:t>
-      </w:r>
-      <w:r>
-        <w:t xml:space="preserve">każdego z testów. Na poniższym wykresie przedstawiono średnie różnice między ocenami sekwencji </w:t>
+        <w:ind w:firstLine="708"/>
+        <w:jc w:val="both"/>
+      </w:pPr>
+      <w:r>
+        <w:t xml:space="preserve">Na powyższym wykresie możemy zauważyć wyraźne różnice w ocenie jakości sekwencji w zależności od wybranego filmu źródłowego. Filmy bazujące na filmie „Chimei” zwłaszcza w </w:t>
       </w:r>
       <w:r>
         <w:lastRenderedPageBreak/>
-        <w:t xml:space="preserve">w tych samych jakościach, wygenerowanych z różnych plików źródłowych. Możemy zauważyć, że w obu testach średnie te są dużo większe w początkowej fazie testu, a wraz ze wzrostem jakości maleją.  Różnice miedzy wynikami testów sekwencji w obu testach znacząco zależą od filmu źródłowego, pozwala to na wnioskowanie, iż każdy z testerów poza samą jakością wideo ocenia także treść filmu. </w:t>
-      </w:r>
-      <w:r>
-        <w:t xml:space="preserve">Mimo tej samej jakość średnia różnica wszystkich ocen filmów bazujący na pierwszym filmie źródłowym i tych bazujących na drugiej dla wszystkich jakości wymienionych w teście wynosi 0.94. Stanowi to niemal jeden stopień w skali. Możemy więc wnioskować, że oryginalna sekwencja ma znaczący wpływ na przebieg testu i jego wyniki. Nie zauważono jednak znacznego wpływu metody testu na sposób oceny filmów o różnych sekwencjach źródłowych. Obliczono również średnie różnic dla wszystkich wyników dla każdego z testów osobno, ich wartości były równe odpowiednio 1,01 i 0,86, różnica między nimi wynosi 0,15 co po raz kolejny nie stanowi istotnej wartości utwierdzając w przekonaniu o braku różnicy w obu metodach. </w:t>
+        <w:t xml:space="preserve">początkowej fazie </w:t>
+      </w:r>
+      <w:r>
+        <w:t xml:space="preserve">każdego z testów. Na poniższym wykresie przedstawiono średnie różnice między ocenami sekwencji w tych samych jakościach, wygenerowanych z różnych plików źródłowych. Możemy zauważyć, że w obu testach średnie te są dużo większe w początkowej fazie testu, a wraz ze wzrostem jakości maleją.  Różnice miedzy wynikami testów sekwencji w obu testach znacząco zależą od filmu źródłowego, pozwala to na wnioskowanie, iż każdy z testerów poza samą jakością wideo ocenia także treść filmu. </w:t>
+      </w:r>
+      <w:r>
+        <w:t>Mimo tej samej jakość średnia różnica wszystkich ocen filmów bazujący na pierwszym filmie źródłowym i tych bazujących na drugiej dla wszystkich jakości wymienionych w teście wynosi 0.94. Stanowi to niemal jeden stopień w skali. Możemy więc wnioskować, że oryginalna sekwencja ma znaczący wpływ na przebieg testu i jego wyniki. Nie zauważono jednak znacznego wpływu metody testu na sposób oceny filmów o różnych sekwencjach źródłowych. Obliczono również średnie różnic dla wszystkich wyników dla każdego z testów osobno, ich wartości były równe odpowiednio 1,01 i 0,86, różnica między nimi wynosi 0,15 co po raz kolejny nie stanowi istotnej wartości utwierdzając w przekonaniu o braku różnicy w obu metodach.</w:t>
+      </w:r>
+    </w:p>
+    <w:p>
+      <w:pPr>
+        <w:keepNext/>
+        <w:ind w:firstLine="708"/>
+        <w:jc w:val="both"/>
+      </w:pPr>
+      <w:r>
+        <w:t xml:space="preserve"> </w:t>
       </w:r>
       <w:r>
         <w:br/>
@@ -12576,6 +13369,10 @@
     <w:p/>
     <w:p/>
     <w:p>
+      <w:pPr>
+        <w:ind w:firstLine="708"/>
+        <w:jc w:val="both"/>
+      </w:pPr>
       <w:r>
         <w:t>Zauważono, że w miarę wzrostu jakości kolejnych filmów testerzy przestają zauważać różnicę, linia trendu wypłaszacza się. Różnice między ocenami w zależności od sekwencji są bliskie 1 czyli wartości powodującej zmianę oceny w skali wykres liniowy powstały z połącznia średnich wyników dla kolejnych sekwencji tworzył łamaną, uniemożliwiając zdefiniowanie jednostajnego trendu. Ponieważ dokonano rozdziału danych według filmu postanowiono przeprowadzić analizę trendu zmian ocen w zależności od przepływności po ich rozdzieleniu.</w:t>
       </w:r>
@@ -12612,25 +13409,51 @@
       <w:r>
         <w:t xml:space="preserve">Rysunek </w:t>
       </w:r>
-      <w:fldSimple w:instr=" STYLEREF 1 \s ">
-        <w:r>
-          <w:rPr>
-            <w:noProof/>
-          </w:rPr>
-          <w:t>3</w:t>
-        </w:r>
-      </w:fldSimple>
+      <w:r>
+        <w:fldChar w:fldCharType="begin"/>
+      </w:r>
+      <w:r>
+        <w:instrText xml:space="preserve"> STYLEREF 1 \s </w:instrText>
+      </w:r>
+      <w:r>
+        <w:fldChar w:fldCharType="separate"/>
+      </w:r>
+      <w:r>
+        <w:rPr>
+          <w:noProof/>
+        </w:rPr>
+        <w:t>3</w:t>
+      </w:r>
+      <w:r>
+        <w:rPr>
+          <w:noProof/>
+        </w:rPr>
+        <w:fldChar w:fldCharType="end"/>
+      </w:r>
       <w:r>
         <w:noBreakHyphen/>
       </w:r>
-      <w:fldSimple w:instr=" SEQ Rysunek \* ARABIC \s 1 ">
-        <w:r>
-          <w:rPr>
-            <w:noProof/>
-          </w:rPr>
-          <w:t>6</w:t>
-        </w:r>
-      </w:fldSimple>
+      <w:r>
+        <w:fldChar w:fldCharType="begin"/>
+      </w:r>
+      <w:r>
+        <w:instrText xml:space="preserve"> SEQ Rysunek \* ARABIC \s 1 </w:instrText>
+      </w:r>
+      <w:r>
+        <w:fldChar w:fldCharType="separate"/>
+      </w:r>
+      <w:r>
+        <w:rPr>
+          <w:noProof/>
+        </w:rPr>
+        <w:t>6</w:t>
+      </w:r>
+      <w:r>
+        <w:rPr>
+          <w:noProof/>
+        </w:rPr>
+        <w:fldChar w:fldCharType="end"/>
+      </w:r>
       <w:r>
         <w:t xml:space="preserve"> Wykres </w:t>
       </w:r>
@@ -12643,8 +13466,24 @@
     </w:p>
     <w:p/>
     <w:p>
-      <w:r>
-        <w:t>Na powyższym wykresie możemy zauważyć, że dla sekwencji Chimei już od jakości oznaczonej numerem 4 dla obu testów zmiany kolejnych ocen są bar</w:t>
+      <w:pPr>
+        <w:ind w:firstLine="708"/>
+        <w:jc w:val="both"/>
+      </w:pPr>
+      <w:r>
+        <w:t xml:space="preserve">Na powyższym wykresie możemy zauważyć, że dla sekwencji </w:t>
+      </w:r>
+      <w:r>
+        <w:t>„</w:t>
+      </w:r>
+      <w:r>
+        <w:t>Chimei</w:t>
+      </w:r>
+      <w:r>
+        <w:t>”</w:t>
+      </w:r>
+      <w:r>
+        <w:t xml:space="preserve"> już od jakości oznaczonej numerem 4 dla obu testów zmiany kolejnych ocen są bar</w:t>
       </w:r>
       <w:r>
         <w:t xml:space="preserve">dzo niewielkie. Średnia subiektywna jakość filmów o numerach większych niż 4 generowanych z tego pliku źródłowego została oceniona na dobrą lub bardzo dobrą. Pozwala to wnioskować, że w przypadku tej sekwencji zbliżono się do granicy jakości dla której przeciętny obserwator nie dostrzega różnicy. </w:t>
@@ -12655,6 +13494,12 @@
     </w:p>
     <w:p>
       <w:pPr>
+        <w:ind w:firstLine="708"/>
+        <w:jc w:val="both"/>
+      </w:pPr>
+    </w:p>
+    <w:p>
+      <w:pPr>
         <w:keepNext/>
         <w:jc w:val="center"/>
       </w:pPr>
@@ -12663,6 +13508,7 @@
           <w:noProof/>
           <w:lang w:eastAsia="pl-PL"/>
         </w:rPr>
+        <w:lastRenderedPageBreak/>
         <w:drawing>
           <wp:inline distT="0" distB="0" distL="0" distR="0" wp14:anchorId="527682F5" wp14:editId="278AC5F9">
             <wp:extent cx="5760720" cy="3082925"/>
@@ -12686,25 +13532,51 @@
       <w:r>
         <w:t xml:space="preserve">Rysunek </w:t>
       </w:r>
-      <w:fldSimple w:instr=" STYLEREF 1 \s ">
-        <w:r>
-          <w:rPr>
-            <w:noProof/>
-          </w:rPr>
-          <w:t>3</w:t>
-        </w:r>
-      </w:fldSimple>
+      <w:r>
+        <w:fldChar w:fldCharType="begin"/>
+      </w:r>
+      <w:r>
+        <w:instrText xml:space="preserve"> STYLEREF 1 \s </w:instrText>
+      </w:r>
+      <w:r>
+        <w:fldChar w:fldCharType="separate"/>
+      </w:r>
+      <w:r>
+        <w:rPr>
+          <w:noProof/>
+        </w:rPr>
+        <w:t>3</w:t>
+      </w:r>
+      <w:r>
+        <w:rPr>
+          <w:noProof/>
+        </w:rPr>
+        <w:fldChar w:fldCharType="end"/>
+      </w:r>
       <w:r>
         <w:noBreakHyphen/>
       </w:r>
-      <w:fldSimple w:instr=" SEQ Rysunek \* ARABIC \s 1 ">
-        <w:r>
-          <w:rPr>
-            <w:noProof/>
-          </w:rPr>
-          <w:t>7</w:t>
-        </w:r>
-      </w:fldSimple>
+      <w:r>
+        <w:fldChar w:fldCharType="begin"/>
+      </w:r>
+      <w:r>
+        <w:instrText xml:space="preserve"> SEQ Rysunek \* ARABIC \s 1 </w:instrText>
+      </w:r>
+      <w:r>
+        <w:fldChar w:fldCharType="separate"/>
+      </w:r>
+      <w:r>
+        <w:rPr>
+          <w:noProof/>
+        </w:rPr>
+        <w:t>7</w:t>
+      </w:r>
+      <w:r>
+        <w:rPr>
+          <w:noProof/>
+        </w:rPr>
+        <w:fldChar w:fldCharType="end"/>
+      </w:r>
       <w:r>
         <w:t xml:space="preserve"> Zestawienie średnich ocen trzeciego scenariusza wraz z przedstawieniem wartości minimalnych i maksymalnych.</w:t>
       </w:r>
@@ -12738,7 +13610,10 @@
               <w:jc w:val="center"/>
             </w:pPr>
             <w:r>
-              <w:t>Numer pary</w:t>
+              <w:t>Liczba porządkowa</w:t>
+            </w:r>
+            <w:r>
+              <w:t xml:space="preserve"> pary</w:t>
             </w:r>
           </w:p>
         </w:tc>
@@ -12753,7 +13628,7 @@
               <w:jc w:val="center"/>
             </w:pPr>
             <w:r>
-              <w:t>Film 1</w:t>
+              <w:t>Pierwszy film</w:t>
             </w:r>
           </w:p>
         </w:tc>
@@ -12768,7 +13643,7 @@
               <w:jc w:val="center"/>
             </w:pPr>
             <w:r>
-              <w:t>Film 2</w:t>
+              <w:t>Drugi film</w:t>
             </w:r>
           </w:p>
         </w:tc>
@@ -12978,9 +13853,6 @@
             </w:r>
             <w:r>
               <w:t>_4000</w:t>
-            </w:r>
-            <w:r>
-              <w:t>k</w:t>
             </w:r>
           </w:p>
         </w:tc>
@@ -13575,27 +14447,56 @@
       <w:r>
         <w:t xml:space="preserve">Tabela </w:t>
       </w:r>
-      <w:fldSimple w:instr=" STYLEREF 1 \s ">
-        <w:r>
-          <w:rPr>
-            <w:noProof/>
-          </w:rPr>
-          <w:t>3</w:t>
-        </w:r>
-      </w:fldSimple>
+      <w:r>
+        <w:fldChar w:fldCharType="begin"/>
+      </w:r>
+      <w:r>
+        <w:instrText xml:space="preserve"> STYLEREF 1 \s </w:instrText>
+      </w:r>
+      <w:r>
+        <w:fldChar w:fldCharType="separate"/>
+      </w:r>
+      <w:r>
+        <w:rPr>
+          <w:noProof/>
+        </w:rPr>
+        <w:t>3</w:t>
+      </w:r>
+      <w:r>
+        <w:rPr>
+          <w:noProof/>
+        </w:rPr>
+        <w:fldChar w:fldCharType="end"/>
+      </w:r>
       <w:r>
         <w:noBreakHyphen/>
       </w:r>
-      <w:fldSimple w:instr=" SEQ Tabela \* ARABIC \s 1 ">
-        <w:r>
-          <w:rPr>
-            <w:noProof/>
-          </w:rPr>
-          <w:t>9</w:t>
-        </w:r>
-      </w:fldSimple>
-      <w:r>
-        <w:t xml:space="preserve"> Tabela przedstawiająca kolejne pary porównywane w teście 3</w:t>
+      <w:r>
+        <w:fldChar w:fldCharType="begin"/>
+      </w:r>
+      <w:r>
+        <w:instrText xml:space="preserve"> SEQ Tabela \* ARABIC \s 1 </w:instrText>
+      </w:r>
+      <w:r>
+        <w:fldChar w:fldCharType="separate"/>
+      </w:r>
+      <w:r>
+        <w:rPr>
+          <w:noProof/>
+        </w:rPr>
+        <w:t>9</w:t>
+      </w:r>
+      <w:r>
+        <w:rPr>
+          <w:noProof/>
+        </w:rPr>
+        <w:fldChar w:fldCharType="end"/>
+      </w:r>
+      <w:r>
+        <w:t xml:space="preserve"> Tabela przedstawiająca kol</w:t>
+      </w:r>
+      <w:r>
+        <w:t>ejne pary porównywane w teście trzecim.</w:t>
       </w:r>
     </w:p>
     <w:p>
@@ -13603,595 +14504,8 @@
         <w:tab/>
       </w:r>
     </w:p>
-    <w:p/>
-    <w:p>
-      <w:pPr>
-        <w:ind w:firstLine="708"/>
-      </w:pPr>
-      <w:r>
-        <w:t xml:space="preserve">Obserwując wykres wyników testu trzeciego zauważono, że dla dużej rozbieżności w jakości testerzy w większości zauważają różnicę zaznaczając bardziej skrajne oceny. W przypadku par o zbliżonych jakościach wystawiane ocen tworzą szeroki przedział. Zadziwia fakt, iż testerzy np. w zestawieniu o numer 7 oceniają dwie sekwencję o bardzo zbliżonej jakości obiektywnej bardzo różnie. Występowały oceny określające film o wyższej przepływności jako ten gorszej jakości, co więcej średnia wszystkich wyników dla tej pary również wskazuje film lepszej jakości jako ten gorszy. W przypadku pary 13 mamy do czynienia z porównaniem dwóch filmów o tej samej przepływności, na wykresie możemy jednak zauważyć, iż film „Chimei” oceniany w poprzednich testach jako potencjalnie lepszej jakości został tutaj oceniony jako gorszy. Natomiast w przypadku pary o numerze 11 testerzy mieli do czynienia z odwrotna sytuacją ponowie otrzymali do porównania dwie sekwencje o tej samej kompresowane z tą samą przepływnością jednakże tym razem w teście fragment generowany z filmu „Chimei” odtworzono jako pierwszy. Oceny były zupełnie inne, a film drugi uznano za zdecydowanie gorszej jakości. Prawdopodobnie wynika to z tendencji obserwowanej we wszystkich parach, że testerzy zdecydowanie łatwiej wystawiając oceny negatywne (nawet te skrajnie) niż oceny pozytywne mimo, iż różnica jakości nie jest aż tak duża.  Kolejny przykładem tego faktu jest para o numerze 5, gdzie testerzy uznawali film drugi za subiektywnie gorszej jakości mimo, że wyświetlane filmy były w dokładnie takiej samej jakości, a także były wygenerowane z tego samego pliku źródłowego. Ponieważ jakość tego filmu była obiektywnie niska, stwierdzono iż osoby </w:t>
-      </w:r>
-      <w:r>
-        <w:lastRenderedPageBreak/>
-        <w:t xml:space="preserve">oceniające pamiętały pierwszy film z pary słabiej niż dopiero wyświetlony, dlatego też na podstawie obserwowanej złej jakości stwierdzali, że poprzedni z filmów był lepszy. Przyglądając się wynikowi test porównawczego, zauważono bardzo duży wpływ wyboru kolejnych par do porównań na wyniki testu. Czynnik ten nie występuje w testach pojedynczych co jest ich zaletom. W teście zauważono, że średnie ocen dwóch filmów o obiektywnie dobrej jakości są delikatnie odchylone od zera (czyli uznawania jakości filmów z pary za taką samą) w kierunku film o jakości obiektywnie lepszej. Zestawienie wybranych filmów wraz z różnicami średnich ocen filmów z par w poprzednich testach przedstawiono poniżej. Ponieważ w teście trzecim pytano o jakość filmu drugiego w stosunku do pierwszego różnice wyliczono odejmując od oceny filmu drugiego ocenę filmu pierwszego. </w:t>
-      </w:r>
-    </w:p>
-    <w:p>
-      <w:pPr>
-        <w:ind w:firstLine="708"/>
-      </w:pPr>
-    </w:p>
-    <w:tbl>
-      <w:tblPr>
-        <w:tblStyle w:val="Tabela-Siatka"/>
-        <w:tblW w:w="0" w:type="auto"/>
-        <w:tblLook w:val="04A0" w:firstRow="1" w:lastRow="0" w:firstColumn="1" w:lastColumn="0" w:noHBand="0" w:noVBand="1"/>
-      </w:tblPr>
-      <w:tblGrid>
-        <w:gridCol w:w="1942"/>
-        <w:gridCol w:w="1943"/>
-        <w:gridCol w:w="1835"/>
-        <w:gridCol w:w="1671"/>
-        <w:gridCol w:w="1671"/>
-      </w:tblGrid>
-      <w:tr>
-        <w:tc>
-          <w:tcPr>
-            <w:tcW w:w="1942" w:type="dxa"/>
-          </w:tcPr>
-          <w:p>
-            <w:pPr>
-              <w:jc w:val="center"/>
-            </w:pPr>
-            <w:r>
-              <w:t>Sekwencja 1</w:t>
-            </w:r>
-          </w:p>
-        </w:tc>
-        <w:tc>
-          <w:tcPr>
-            <w:tcW w:w="1943" w:type="dxa"/>
-          </w:tcPr>
-          <w:p>
-            <w:pPr>
-              <w:jc w:val="center"/>
-            </w:pPr>
-            <w:r>
-              <w:t>Sekwencja 2</w:t>
-            </w:r>
-          </w:p>
-        </w:tc>
-        <w:tc>
-          <w:tcPr>
-            <w:tcW w:w="1835" w:type="dxa"/>
-          </w:tcPr>
-          <w:p>
-            <w:pPr>
-              <w:jc w:val="center"/>
-            </w:pPr>
-            <w:r>
-              <w:t>Ocena testu 3</w:t>
-            </w:r>
-          </w:p>
-        </w:tc>
-        <w:tc>
-          <w:tcPr>
-            <w:tcW w:w="1671" w:type="dxa"/>
-          </w:tcPr>
-          <w:p>
-            <w:pPr>
-              <w:jc w:val="center"/>
-            </w:pPr>
-            <w:r>
-              <w:t>Różnica w teście 1</w:t>
-            </w:r>
-          </w:p>
-        </w:tc>
-        <w:tc>
-          <w:tcPr>
-            <w:tcW w:w="1671" w:type="dxa"/>
-          </w:tcPr>
-          <w:p>
-            <w:pPr>
-              <w:jc w:val="center"/>
-            </w:pPr>
-            <w:r>
-              <w:t>Różnica w teście 2</w:t>
-            </w:r>
-          </w:p>
-        </w:tc>
-      </w:tr>
-      <w:tr>
-        <w:tc>
-          <w:tcPr>
-            <w:tcW w:w="1942" w:type="dxa"/>
-          </w:tcPr>
-          <w:p>
-            <w:pPr>
-              <w:jc w:val="center"/>
-            </w:pPr>
-            <w:r>
-              <w:t>Puppies</w:t>
-            </w:r>
-            <w:r>
-              <w:t>_9000k</w:t>
-            </w:r>
-          </w:p>
-        </w:tc>
-        <w:tc>
-          <w:tcPr>
-            <w:tcW w:w="1943" w:type="dxa"/>
-          </w:tcPr>
-          <w:p>
-            <w:pPr>
-              <w:jc w:val="center"/>
-            </w:pPr>
-            <w:r>
-              <w:t>Puppies</w:t>
-            </w:r>
-            <w:r>
-              <w:t>_4000</w:t>
-            </w:r>
-            <w:r>
-              <w:t>k</w:t>
-            </w:r>
-          </w:p>
-        </w:tc>
-        <w:tc>
-          <w:tcPr>
-            <w:tcW w:w="1835" w:type="dxa"/>
-          </w:tcPr>
-          <w:p>
-            <w:pPr>
-              <w:jc w:val="center"/>
-            </w:pPr>
-            <w:r>
-              <w:t>-1.15</w:t>
-            </w:r>
-          </w:p>
-        </w:tc>
-        <w:tc>
-          <w:tcPr>
-            <w:tcW w:w="1671" w:type="dxa"/>
-            <w:vAlign w:val="bottom"/>
-          </w:tcPr>
-          <w:p>
-            <w:pPr>
-              <w:jc w:val="center"/>
-              <w:rPr>
-                <w:rFonts w:ascii="Calibri" w:hAnsi="Calibri" w:cs="Calibri"/>
-                <w:color w:val="000000"/>
-              </w:rPr>
-            </w:pPr>
-            <w:r>
-              <w:rPr>
-                <w:rFonts w:ascii="Calibri" w:hAnsi="Calibri" w:cs="Calibri"/>
-                <w:color w:val="000000"/>
-              </w:rPr>
-              <w:t>-1,2307</w:t>
-            </w:r>
-          </w:p>
-        </w:tc>
-        <w:tc>
-          <w:tcPr>
-            <w:tcW w:w="1671" w:type="dxa"/>
-            <w:vAlign w:val="bottom"/>
-          </w:tcPr>
-          <w:p>
-            <w:pPr>
-              <w:jc w:val="center"/>
-              <w:rPr>
-                <w:rFonts w:ascii="Calibri" w:hAnsi="Calibri" w:cs="Calibri"/>
-                <w:color w:val="000000"/>
-              </w:rPr>
-            </w:pPr>
-            <w:r>
-              <w:rPr>
-                <w:rFonts w:ascii="Calibri" w:hAnsi="Calibri" w:cs="Calibri"/>
-                <w:color w:val="000000"/>
-              </w:rPr>
-              <w:t>-1,076</w:t>
-            </w:r>
-          </w:p>
-        </w:tc>
-      </w:tr>
-      <w:tr>
-        <w:tc>
-          <w:tcPr>
-            <w:tcW w:w="1942" w:type="dxa"/>
-          </w:tcPr>
-          <w:p>
-            <w:pPr>
-              <w:jc w:val="center"/>
-            </w:pPr>
-            <w:r>
-              <w:t>Puppies</w:t>
-            </w:r>
-            <w:r>
-              <w:t>_5000k</w:t>
-            </w:r>
-          </w:p>
-        </w:tc>
-        <w:tc>
-          <w:tcPr>
-            <w:tcW w:w="1943" w:type="dxa"/>
-          </w:tcPr>
-          <w:p>
-            <w:pPr>
-              <w:jc w:val="center"/>
-            </w:pPr>
-            <w:r>
-              <w:t>Puppies</w:t>
-            </w:r>
-            <w:r>
-              <w:t>_6000k</w:t>
-            </w:r>
-          </w:p>
-        </w:tc>
-        <w:tc>
-          <w:tcPr>
-            <w:tcW w:w="1835" w:type="dxa"/>
-          </w:tcPr>
-          <w:p>
-            <w:pPr>
-              <w:jc w:val="center"/>
-            </w:pPr>
-            <w:r>
-              <w:t>0.538</w:t>
-            </w:r>
-          </w:p>
-        </w:tc>
-        <w:tc>
-          <w:tcPr>
-            <w:tcW w:w="1671" w:type="dxa"/>
-          </w:tcPr>
-          <w:p>
-            <w:pPr>
-              <w:jc w:val="center"/>
-              <w:rPr>
-                <w:rFonts w:ascii="Calibri" w:hAnsi="Calibri" w:cs="Calibri"/>
-                <w:color w:val="000000"/>
-              </w:rPr>
-            </w:pPr>
-            <w:r>
-              <w:rPr>
-                <w:rFonts w:ascii="Calibri" w:hAnsi="Calibri" w:cs="Calibri"/>
-                <w:color w:val="000000"/>
-              </w:rPr>
-              <w:t>0,1538</w:t>
-            </w:r>
-          </w:p>
-        </w:tc>
-        <w:tc>
-          <w:tcPr>
-            <w:tcW w:w="1671" w:type="dxa"/>
-          </w:tcPr>
-          <w:p>
-            <w:pPr>
-              <w:jc w:val="center"/>
-              <w:rPr>
-                <w:rFonts w:ascii="Calibri" w:hAnsi="Calibri" w:cs="Calibri"/>
-                <w:color w:val="000000"/>
-              </w:rPr>
-            </w:pPr>
-            <w:r>
-              <w:rPr>
-                <w:rFonts w:ascii="Calibri" w:hAnsi="Calibri" w:cs="Calibri"/>
-                <w:color w:val="000000"/>
-              </w:rPr>
-              <w:t>0,3076</w:t>
-            </w:r>
-          </w:p>
-        </w:tc>
-      </w:tr>
-      <w:tr>
-        <w:tc>
-          <w:tcPr>
-            <w:tcW w:w="1942" w:type="dxa"/>
-          </w:tcPr>
-          <w:p>
-            <w:pPr>
-              <w:jc w:val="center"/>
-            </w:pPr>
-            <w:r>
-              <w:t>Puppies</w:t>
-            </w:r>
-            <w:r>
-              <w:t>_8000k</w:t>
-            </w:r>
-          </w:p>
-        </w:tc>
-        <w:tc>
-          <w:tcPr>
-            <w:tcW w:w="1943" w:type="dxa"/>
-          </w:tcPr>
-          <w:p>
-            <w:pPr>
-              <w:jc w:val="center"/>
-            </w:pPr>
-            <w:r>
-              <w:t>Puppies_Source</w:t>
-            </w:r>
-          </w:p>
-        </w:tc>
-        <w:tc>
-          <w:tcPr>
-            <w:tcW w:w="1835" w:type="dxa"/>
-          </w:tcPr>
-          <w:p>
-            <w:pPr>
-              <w:jc w:val="center"/>
-            </w:pPr>
-            <w:r>
-              <w:t>0.385</w:t>
-            </w:r>
-          </w:p>
-        </w:tc>
-        <w:tc>
-          <w:tcPr>
-            <w:tcW w:w="1671" w:type="dxa"/>
-          </w:tcPr>
-          <w:p>
-            <w:pPr>
-              <w:jc w:val="center"/>
-            </w:pPr>
-            <w:r>
-              <w:rPr>
-                <w:rFonts w:ascii="Calibri" w:hAnsi="Calibri" w:cs="Calibri"/>
-                <w:color w:val="000000"/>
-              </w:rPr>
-              <w:t>0,6153</w:t>
-            </w:r>
-          </w:p>
-        </w:tc>
-        <w:tc>
-          <w:tcPr>
-            <w:tcW w:w="1671" w:type="dxa"/>
-          </w:tcPr>
-          <w:p>
-            <w:pPr>
-              <w:jc w:val="center"/>
-            </w:pPr>
-            <w:r>
-              <w:rPr>
-                <w:rFonts w:ascii="Calibri" w:hAnsi="Calibri" w:cs="Calibri"/>
-                <w:color w:val="000000"/>
-              </w:rPr>
-              <w:t>0,3846</w:t>
-            </w:r>
-          </w:p>
-        </w:tc>
-      </w:tr>
-      <w:tr>
-        <w:tc>
-          <w:tcPr>
-            <w:tcW w:w="1942" w:type="dxa"/>
-          </w:tcPr>
-          <w:p>
-            <w:pPr>
-              <w:jc w:val="center"/>
-            </w:pPr>
-            <w:r>
-              <w:t>Chimei</w:t>
-            </w:r>
-            <w:r>
-              <w:t>_9000k</w:t>
-            </w:r>
-          </w:p>
-        </w:tc>
-        <w:tc>
-          <w:tcPr>
-            <w:tcW w:w="1943" w:type="dxa"/>
-          </w:tcPr>
-          <w:p>
-            <w:pPr>
-              <w:jc w:val="center"/>
-            </w:pPr>
-            <w:r>
-              <w:t>Chimei</w:t>
-            </w:r>
-            <w:r>
-              <w:t>_5000k</w:t>
-            </w:r>
-          </w:p>
-        </w:tc>
-        <w:tc>
-          <w:tcPr>
-            <w:tcW w:w="1835" w:type="dxa"/>
-          </w:tcPr>
-          <w:p>
-            <w:pPr>
-              <w:jc w:val="center"/>
-            </w:pPr>
-            <w:r>
-              <w:t>-0.15</w:t>
-            </w:r>
-          </w:p>
-        </w:tc>
-        <w:tc>
-          <w:tcPr>
-            <w:tcW w:w="1671" w:type="dxa"/>
-          </w:tcPr>
-          <w:p>
-            <w:pPr>
-              <w:jc w:val="center"/>
-              <w:rPr>
-                <w:rFonts w:ascii="Calibri" w:hAnsi="Calibri" w:cs="Calibri"/>
-                <w:color w:val="000000"/>
-              </w:rPr>
-            </w:pPr>
-            <w:r>
-              <w:rPr>
-                <w:rFonts w:ascii="Calibri" w:hAnsi="Calibri" w:cs="Calibri"/>
-                <w:color w:val="000000"/>
-              </w:rPr>
-              <w:t>0,3076</w:t>
-            </w:r>
-          </w:p>
-        </w:tc>
-        <w:tc>
-          <w:tcPr>
-            <w:tcW w:w="1671" w:type="dxa"/>
-          </w:tcPr>
-          <w:p>
-            <w:pPr>
-              <w:jc w:val="center"/>
-              <w:rPr>
-                <w:rFonts w:ascii="Calibri" w:hAnsi="Calibri" w:cs="Calibri"/>
-                <w:color w:val="000000"/>
-              </w:rPr>
-            </w:pPr>
-            <w:r>
-              <w:rPr>
-                <w:rFonts w:ascii="Calibri" w:hAnsi="Calibri" w:cs="Calibri"/>
-                <w:color w:val="000000"/>
-              </w:rPr>
-              <w:t>-0,0769</w:t>
-            </w:r>
-          </w:p>
-        </w:tc>
-      </w:tr>
-      <w:tr>
-        <w:tc>
-          <w:tcPr>
-            <w:tcW w:w="1942" w:type="dxa"/>
-          </w:tcPr>
-          <w:p>
-            <w:pPr>
-              <w:jc w:val="center"/>
-            </w:pPr>
-            <w:r>
-              <w:t>Puppies</w:t>
-            </w:r>
-            <w:r>
-              <w:t>_9000k</w:t>
-            </w:r>
-          </w:p>
-        </w:tc>
-        <w:tc>
-          <w:tcPr>
-            <w:tcW w:w="1943" w:type="dxa"/>
-          </w:tcPr>
-          <w:p>
-            <w:pPr>
-              <w:jc w:val="center"/>
-            </w:pPr>
-            <w:r>
-              <w:t>Puppies</w:t>
-            </w:r>
-            <w:r>
-              <w:t>_7000k</w:t>
-            </w:r>
-          </w:p>
-        </w:tc>
-        <w:tc>
-          <w:tcPr>
-            <w:tcW w:w="1835" w:type="dxa"/>
-          </w:tcPr>
-          <w:p>
-            <w:pPr>
-              <w:jc w:val="center"/>
-            </w:pPr>
-            <w:r>
-              <w:t>-0.08</w:t>
-            </w:r>
-          </w:p>
-        </w:tc>
-        <w:tc>
-          <w:tcPr>
-            <w:tcW w:w="1671" w:type="dxa"/>
-          </w:tcPr>
-          <w:p>
-            <w:pPr>
-              <w:jc w:val="center"/>
-              <w:rPr>
-                <w:rFonts w:ascii="Calibri" w:hAnsi="Calibri" w:cs="Calibri"/>
-                <w:color w:val="000000"/>
-              </w:rPr>
-            </w:pPr>
-            <w:r>
-              <w:rPr>
-                <w:rFonts w:ascii="Calibri" w:hAnsi="Calibri" w:cs="Calibri"/>
-                <w:color w:val="000000"/>
-              </w:rPr>
-              <w:t>0,5384</w:t>
-            </w:r>
-          </w:p>
-        </w:tc>
-        <w:tc>
-          <w:tcPr>
-            <w:tcW w:w="1671" w:type="dxa"/>
-          </w:tcPr>
-          <w:p>
-            <w:pPr>
-              <w:keepNext/>
-              <w:jc w:val="center"/>
-              <w:rPr>
-                <w:rFonts w:ascii="Calibri" w:hAnsi="Calibri" w:cs="Calibri"/>
-                <w:color w:val="000000"/>
-              </w:rPr>
-            </w:pPr>
-            <w:r>
-              <w:rPr>
-                <w:rFonts w:ascii="Calibri" w:hAnsi="Calibri" w:cs="Calibri"/>
-                <w:color w:val="000000"/>
-              </w:rPr>
-              <w:t>0,3076</w:t>
-            </w:r>
-          </w:p>
-        </w:tc>
-      </w:tr>
-    </w:tbl>
-    <w:p>
-      <w:pPr>
-        <w:pStyle w:val="Legenda"/>
-        <w:jc w:val="center"/>
-      </w:pPr>
-      <w:r>
-        <w:t xml:space="preserve">Tabela </w:t>
-      </w:r>
-      <w:fldSimple w:instr=" STYLEREF 1 \s ">
-        <w:r>
-          <w:rPr>
-            <w:noProof/>
-          </w:rPr>
-          <w:t>3</w:t>
-        </w:r>
-      </w:fldSimple>
-      <w:r>
-        <w:noBreakHyphen/>
-      </w:r>
-      <w:fldSimple w:instr=" SEQ Tabela \* ARABIC \s 1 ">
-        <w:r>
-          <w:rPr>
-            <w:noProof/>
-          </w:rPr>
-          <w:t>10</w:t>
-        </w:r>
-      </w:fldSimple>
-      <w:r>
-        <w:t xml:space="preserve"> Wybrane porównania par sekwencji dla różnych testów</w:t>
-      </w:r>
-    </w:p>
-    <w:p>
-      <w:pPr>
-        <w:ind w:firstLine="708"/>
-      </w:pPr>
-      <w:r>
-        <w:t>Dla wszystkich wymieniony wyżej par filmów stwierdzono bardzo niewielkie różnice pomiędzy kolejnymi testami, ponieważ różnice nie są ukierunkowane w konkretny sposób nie stwierdzono jednoznacznie, aby któraś w metod była wyraźnie czulsza o</w:t>
-      </w:r>
-      <w:r>
-        <w:t>d</w:t>
-      </w:r>
-      <w:r>
-        <w:t xml:space="preserve"> pozostałych. Dlatego też ze względu na największą prostotę, oraz relatywnie dużą ilość danych w najkrótszym czasie za najlepszą uznano metodę pierwszą.</w:t>
-      </w:r>
-    </w:p>
-    <w:p>
-      <w:bookmarkStart w:id="19" w:name="_GoBack"/>
-      <w:bookmarkEnd w:id="19"/>
-    </w:p>
     <w:sectPr>
+      <w:footerReference w:type="default" r:id="rId21"/>
       <w:pgSz w:w="11906" w:h="16838"/>
       <w:pgMar w:top="1417" w:right="1417" w:bottom="1417" w:left="1417" w:header="708" w:footer="708" w:gutter="0"/>
       <w:cols w:space="708"/>
@@ -14202,7 +14516,7 @@
 </file>
 
 <file path=word/endnotes.xml><?xml version="1.0" encoding="utf-8"?>
-<w:endnotes xmlns:wpc="http://schemas.microsoft.com/office/word/2010/wordprocessingCanvas" xmlns:cx="http://schemas.microsoft.com/office/drawing/2014/chartex" xmlns:mc="http://schemas.openxmlformats.org/markup-compatibility/2006" xmlns:o="urn:schemas-microsoft-com:office:office" xmlns:r="http://schemas.openxmlformats.org/officeDocument/2006/relationships" xmlns:m="http://schemas.openxmlformats.org/officeDocument/2006/math" xmlns:v="urn:schemas-microsoft-com:vml" xmlns:wp14="http://schemas.microsoft.com/office/word/2010/wordprocessingDrawing" xmlns:wp="http://schemas.openxmlformats.org/drawingml/2006/wordprocessingDrawing" xmlns:w10="urn:schemas-microsoft-com:office:word" xmlns:w="http://schemas.openxmlformats.org/wordprocessingml/2006/main" xmlns:w14="http://schemas.microsoft.com/office/word/2010/wordml" xmlns:w15="http://schemas.microsoft.com/office/word/2012/wordml" xmlns:w16se="http://schemas.microsoft.com/office/word/2015/wordml/symex" xmlns:wpg="http://schemas.microsoft.com/office/word/2010/wordprocessingGroup" xmlns:wpi="http://schemas.microsoft.com/office/word/2010/wordprocessingInk" xmlns:wne="http://schemas.microsoft.com/office/word/2006/wordml" xmlns:wps="http://schemas.microsoft.com/office/word/2010/wordprocessingShape" mc:Ignorable="w14 w15 w16se wp14">
+<w:endnotes xmlns:wpc="http://schemas.microsoft.com/office/word/2010/wordprocessingCanvas" xmlns:mc="http://schemas.openxmlformats.org/markup-compatibility/2006" xmlns:o="urn:schemas-microsoft-com:office:office" xmlns:r="http://schemas.openxmlformats.org/officeDocument/2006/relationships" xmlns:m="http://schemas.openxmlformats.org/officeDocument/2006/math" xmlns:v="urn:schemas-microsoft-com:vml" xmlns:wp14="http://schemas.microsoft.com/office/word/2010/wordprocessingDrawing" xmlns:wp="http://schemas.openxmlformats.org/drawingml/2006/wordprocessingDrawing" xmlns:w10="urn:schemas-microsoft-com:office:word" xmlns:w="http://schemas.openxmlformats.org/wordprocessingml/2006/main" xmlns:w14="http://schemas.microsoft.com/office/word/2010/wordml" xmlns:w15="http://schemas.microsoft.com/office/word/2012/wordml" xmlns:wpg="http://schemas.microsoft.com/office/word/2010/wordprocessingGroup" xmlns:wpi="http://schemas.microsoft.com/office/word/2010/wordprocessingInk" xmlns:wne="http://schemas.microsoft.com/office/word/2006/wordml" xmlns:wps="http://schemas.microsoft.com/office/word/2010/wordprocessingShape" mc:Ignorable="w14 w15 wp14">
   <w:endnote w:type="separator" w:id="-1">
     <w:p>
       <w:pPr>
@@ -14226,8 +14540,53 @@
 </w:endnotes>
 </file>
 
+<file path=word/footer1.xml><?xml version="1.0" encoding="utf-8"?>
+<w:ftr xmlns:wpc="http://schemas.microsoft.com/office/word/2010/wordprocessingCanvas" xmlns:mc="http://schemas.openxmlformats.org/markup-compatibility/2006" xmlns:o="urn:schemas-microsoft-com:office:office" xmlns:r="http://schemas.openxmlformats.org/officeDocument/2006/relationships" xmlns:m="http://schemas.openxmlformats.org/officeDocument/2006/math" xmlns:v="urn:schemas-microsoft-com:vml" xmlns:wp14="http://schemas.microsoft.com/office/word/2010/wordprocessingDrawing" xmlns:wp="http://schemas.openxmlformats.org/drawingml/2006/wordprocessingDrawing" xmlns:w10="urn:schemas-microsoft-com:office:word" xmlns:w="http://schemas.openxmlformats.org/wordprocessingml/2006/main" xmlns:w14="http://schemas.microsoft.com/office/word/2010/wordml" xmlns:w15="http://schemas.microsoft.com/office/word/2012/wordml" xmlns:wpg="http://schemas.microsoft.com/office/word/2010/wordprocessingGroup" xmlns:wpi="http://schemas.microsoft.com/office/word/2010/wordprocessingInk" xmlns:wne="http://schemas.microsoft.com/office/word/2006/wordml" xmlns:wps="http://schemas.microsoft.com/office/word/2010/wordprocessingShape" mc:Ignorable="w14 w15 wp14">
+  <w:sdt>
+    <w:sdtPr>
+      <w:id w:val="-405768643"/>
+      <w:docPartObj>
+        <w:docPartGallery w:val="Page Numbers (Bottom of Page)"/>
+        <w:docPartUnique/>
+      </w:docPartObj>
+    </w:sdtPr>
+    <w:sdtContent>
+      <w:p>
+        <w:pPr>
+          <w:pStyle w:val="Stopka"/>
+          <w:jc w:val="center"/>
+        </w:pPr>
+        <w:r>
+          <w:fldChar w:fldCharType="begin"/>
+        </w:r>
+        <w:r>
+          <w:instrText>PAGE   \* MERGEFORMAT</w:instrText>
+        </w:r>
+        <w:r>
+          <w:fldChar w:fldCharType="separate"/>
+        </w:r>
+        <w:r>
+          <w:rPr>
+            <w:noProof/>
+          </w:rPr>
+          <w:t>21</w:t>
+        </w:r>
+        <w:r>
+          <w:fldChar w:fldCharType="end"/>
+        </w:r>
+      </w:p>
+    </w:sdtContent>
+  </w:sdt>
+  <w:p>
+    <w:pPr>
+      <w:pStyle w:val="Stopka"/>
+    </w:pPr>
+  </w:p>
+</w:ftr>
+</file>
+
 <file path=word/footnotes.xml><?xml version="1.0" encoding="utf-8"?>
-<w:footnotes xmlns:wpc="http://schemas.microsoft.com/office/word/2010/wordprocessingCanvas" xmlns:cx="http://schemas.microsoft.com/office/drawing/2014/chartex" xmlns:mc="http://schemas.openxmlformats.org/markup-compatibility/2006" xmlns:o="urn:schemas-microsoft-com:office:office" xmlns:r="http://schemas.openxmlformats.org/officeDocument/2006/relationships" xmlns:m="http://schemas.openxmlformats.org/officeDocument/2006/math" xmlns:v="urn:schemas-microsoft-com:vml" xmlns:wp14="http://schemas.microsoft.com/office/word/2010/wordprocessingDrawing" xmlns:wp="http://schemas.openxmlformats.org/drawingml/2006/wordprocessingDrawing" xmlns:w10="urn:schemas-microsoft-com:office:word" xmlns:w="http://schemas.openxmlformats.org/wordprocessingml/2006/main" xmlns:w14="http://schemas.microsoft.com/office/word/2010/wordml" xmlns:w15="http://schemas.microsoft.com/office/word/2012/wordml" xmlns:w16se="http://schemas.microsoft.com/office/word/2015/wordml/symex" xmlns:wpg="http://schemas.microsoft.com/office/word/2010/wordprocessingGroup" xmlns:wpi="http://schemas.microsoft.com/office/word/2010/wordprocessingInk" xmlns:wne="http://schemas.microsoft.com/office/word/2006/wordml" xmlns:wps="http://schemas.microsoft.com/office/word/2010/wordprocessingShape" mc:Ignorable="w14 w15 w16se wp14">
+<w:footnotes xmlns:wpc="http://schemas.microsoft.com/office/word/2010/wordprocessingCanvas" xmlns:mc="http://schemas.openxmlformats.org/markup-compatibility/2006" xmlns:o="urn:schemas-microsoft-com:office:office" xmlns:r="http://schemas.openxmlformats.org/officeDocument/2006/relationships" xmlns:m="http://schemas.openxmlformats.org/officeDocument/2006/math" xmlns:v="urn:schemas-microsoft-com:vml" xmlns:wp14="http://schemas.microsoft.com/office/word/2010/wordprocessingDrawing" xmlns:wp="http://schemas.openxmlformats.org/drawingml/2006/wordprocessingDrawing" xmlns:w10="urn:schemas-microsoft-com:office:word" xmlns:w="http://schemas.openxmlformats.org/wordprocessingml/2006/main" xmlns:w14="http://schemas.microsoft.com/office/word/2010/wordml" xmlns:w15="http://schemas.microsoft.com/office/word/2012/wordml" xmlns:wpg="http://schemas.microsoft.com/office/word/2010/wordprocessingGroup" xmlns:wpi="http://schemas.microsoft.com/office/word/2010/wordprocessingInk" xmlns:wne="http://schemas.microsoft.com/office/word/2006/wordml" xmlns:wps="http://schemas.microsoft.com/office/word/2010/wordprocessingShape" mc:Ignorable="w14 w15 wp14">
   <w:footnote w:type="separator" w:id="-1">
     <w:p>
       <w:pPr>
@@ -14252,8 +14611,8 @@
 </file>
 
 <file path=word/numbering.xml><?xml version="1.0" encoding="utf-8"?>
-<w:numbering xmlns:wpc="http://schemas.microsoft.com/office/word/2010/wordprocessingCanvas" xmlns:cx="http://schemas.microsoft.com/office/drawing/2014/chartex" xmlns:mc="http://schemas.openxmlformats.org/markup-compatibility/2006" xmlns:o="urn:schemas-microsoft-com:office:office" xmlns:r="http://schemas.openxmlformats.org/officeDocument/2006/relationships" xmlns:m="http://schemas.openxmlformats.org/officeDocument/2006/math" xmlns:v="urn:schemas-microsoft-com:vml" xmlns:wp14="http://schemas.microsoft.com/office/word/2010/wordprocessingDrawing" xmlns:wp="http://schemas.openxmlformats.org/drawingml/2006/wordprocessingDrawing" xmlns:w10="urn:schemas-microsoft-com:office:word" xmlns:w="http://schemas.openxmlformats.org/wordprocessingml/2006/main" xmlns:w14="http://schemas.microsoft.com/office/word/2010/wordml" xmlns:w15="http://schemas.microsoft.com/office/word/2012/wordml" xmlns:w16se="http://schemas.microsoft.com/office/word/2015/wordml/symex" xmlns:wpg="http://schemas.microsoft.com/office/word/2010/wordprocessingGroup" xmlns:wpi="http://schemas.microsoft.com/office/word/2010/wordprocessingInk" xmlns:wne="http://schemas.microsoft.com/office/word/2006/wordml" xmlns:wps="http://schemas.microsoft.com/office/word/2010/wordprocessingShape" mc:Ignorable="w14 w15 w16se wp14">
-  <w:abstractNum w:abstractNumId="0" w15:restartNumberingAfterBreak="0">
+<w:numbering xmlns:wpc="http://schemas.microsoft.com/office/word/2010/wordprocessingCanvas" xmlns:mc="http://schemas.openxmlformats.org/markup-compatibility/2006" xmlns:o="urn:schemas-microsoft-com:office:office" xmlns:r="http://schemas.openxmlformats.org/officeDocument/2006/relationships" xmlns:m="http://schemas.openxmlformats.org/officeDocument/2006/math" xmlns:v="urn:schemas-microsoft-com:vml" xmlns:wp14="http://schemas.microsoft.com/office/word/2010/wordprocessingDrawing" xmlns:wp="http://schemas.openxmlformats.org/drawingml/2006/wordprocessingDrawing" xmlns:w10="urn:schemas-microsoft-com:office:word" xmlns:w="http://schemas.openxmlformats.org/wordprocessingml/2006/main" xmlns:w14="http://schemas.microsoft.com/office/word/2010/wordml" xmlns:w15="http://schemas.microsoft.com/office/word/2012/wordml" xmlns:wpg="http://schemas.microsoft.com/office/word/2010/wordprocessingGroup" xmlns:wpi="http://schemas.microsoft.com/office/word/2010/wordprocessingInk" xmlns:wne="http://schemas.microsoft.com/office/word/2006/wordml" xmlns:wps="http://schemas.microsoft.com/office/word/2010/wordprocessingShape" mc:Ignorable="w14 w15 wp14">
+  <w:abstractNum w:abstractNumId="0">
     <w:nsid w:val="00514B8D"/>
     <w:multiLevelType w:val="multilevel"/>
     <w:tmpl w:val="17CC5B44"/>
@@ -14376,7 +14735,7 @@
       </w:rPr>
     </w:lvl>
   </w:abstractNum>
-  <w:abstractNum w:abstractNumId="1" w15:restartNumberingAfterBreak="0">
+  <w:abstractNum w:abstractNumId="1">
     <w:nsid w:val="265D07BB"/>
     <w:multiLevelType w:val="hybridMultilevel"/>
     <w:tmpl w:val="82543D2C"/>
@@ -14489,7 +14848,7 @@
       </w:rPr>
     </w:lvl>
   </w:abstractNum>
-  <w:abstractNum w:abstractNumId="2" w15:restartNumberingAfterBreak="0">
+  <w:abstractNum w:abstractNumId="2">
     <w:nsid w:val="2A0836EF"/>
     <w:multiLevelType w:val="hybridMultilevel"/>
     <w:tmpl w:val="BD2CB2D2"/>
@@ -14602,7 +14961,7 @@
       </w:rPr>
     </w:lvl>
   </w:abstractNum>
-  <w:abstractNum w:abstractNumId="3" w15:restartNumberingAfterBreak="0">
+  <w:abstractNum w:abstractNumId="3">
     <w:nsid w:val="2DE26CA5"/>
     <w:multiLevelType w:val="multilevel"/>
     <w:tmpl w:val="9904B19C"/>
@@ -14715,7 +15074,7 @@
       </w:rPr>
     </w:lvl>
   </w:abstractNum>
-  <w:abstractNum w:abstractNumId="4" w15:restartNumberingAfterBreak="0">
+  <w:abstractNum w:abstractNumId="4">
     <w:nsid w:val="3EC24B0F"/>
     <w:multiLevelType w:val="hybridMultilevel"/>
     <w:tmpl w:val="8AA667FE"/>
@@ -14828,7 +15187,7 @@
       </w:rPr>
     </w:lvl>
   </w:abstractNum>
-  <w:abstractNum w:abstractNumId="5" w15:restartNumberingAfterBreak="0">
+  <w:abstractNum w:abstractNumId="5">
     <w:nsid w:val="58271635"/>
     <w:multiLevelType w:val="multilevel"/>
     <w:tmpl w:val="5958D6EC"/>
@@ -14941,7 +15300,7 @@
       </w:rPr>
     </w:lvl>
   </w:abstractNum>
-  <w:abstractNum w:abstractNumId="6" w15:restartNumberingAfterBreak="0">
+  <w:abstractNum w:abstractNumId="6">
     <w:nsid w:val="5CFD1A0A"/>
     <w:multiLevelType w:val="hybridMultilevel"/>
     <w:tmpl w:val="4F6C6B32"/>
@@ -15112,7 +15471,7 @@
 </file>
 
 <file path=word/styles.xml><?xml version="1.0" encoding="utf-8"?>
-<w:styles xmlns:mc="http://schemas.openxmlformats.org/markup-compatibility/2006" xmlns:r="http://schemas.openxmlformats.org/officeDocument/2006/relationships" xmlns:w="http://schemas.openxmlformats.org/wordprocessingml/2006/main" xmlns:w14="http://schemas.microsoft.com/office/word/2010/wordml" xmlns:w15="http://schemas.microsoft.com/office/word/2012/wordml" xmlns:w16se="http://schemas.microsoft.com/office/word/2015/wordml/symex" mc:Ignorable="w14 w15 w16se">
+<w:styles xmlns:mc="http://schemas.openxmlformats.org/markup-compatibility/2006" xmlns:r="http://schemas.openxmlformats.org/officeDocument/2006/relationships" xmlns:w="http://schemas.openxmlformats.org/wordprocessingml/2006/main" xmlns:w14="http://schemas.microsoft.com/office/word/2010/wordml" xmlns:w15="http://schemas.microsoft.com/office/word/2012/wordml" mc:Ignorable="w14 w15">
   <w:docDefaults>
     <w:rPrDefault>
       <w:rPr>
@@ -15774,6 +16133,7 @@
       <w:spacing w:after="0" w:line="240" w:lineRule="auto"/>
     </w:pPr>
     <w:tblPr>
+      <w:tblInd w:w="0" w:type="dxa"/>
       <w:tblBorders>
         <w:top w:val="single" w:sz="4" w:space="0" w:color="auto"/>
         <w:left w:val="single" w:sz="4" w:space="0" w:color="auto"/>
@@ -15782,6 +16142,12 @@
         <w:insideH w:val="single" w:sz="4" w:space="0" w:color="auto"/>
         <w:insideV w:val="single" w:sz="4" w:space="0" w:color="auto"/>
       </w:tblBorders>
+      <w:tblCellMar>
+        <w:top w:w="0" w:type="dxa"/>
+        <w:left w:w="108" w:type="dxa"/>
+        <w:bottom w:w="0" w:type="dxa"/>
+        <w:right w:w="108" w:type="dxa"/>
+      </w:tblCellMar>
     </w:tblPr>
   </w:style>
   <w:style w:type="paragraph" w:styleId="Legenda">
@@ -15900,11 +16266,55 @@
       <w:ind w:left="220"/>
     </w:pPr>
   </w:style>
+  <w:style w:type="paragraph" w:styleId="Nagwek">
+    <w:name w:val="header"/>
+    <w:basedOn w:val="Normalny"/>
+    <w:link w:val="NagwekZnak"/>
+    <w:uiPriority w:val="99"/>
+    <w:unhideWhenUsed/>
+    <w:rsid w:val="00314B5F"/>
+    <w:pPr>
+      <w:tabs>
+        <w:tab w:val="center" w:pos="4536"/>
+        <w:tab w:val="right" w:pos="9072"/>
+      </w:tabs>
+      <w:spacing w:after="0" w:line="240" w:lineRule="auto"/>
+    </w:pPr>
+  </w:style>
+  <w:style w:type="character" w:customStyle="1" w:styleId="NagwekZnak">
+    <w:name w:val="Nagłówek Znak"/>
+    <w:basedOn w:val="Domylnaczcionkaakapitu"/>
+    <w:link w:val="Nagwek"/>
+    <w:uiPriority w:val="99"/>
+    <w:rsid w:val="00314B5F"/>
+  </w:style>
+  <w:style w:type="paragraph" w:styleId="Stopka">
+    <w:name w:val="footer"/>
+    <w:basedOn w:val="Normalny"/>
+    <w:link w:val="StopkaZnak"/>
+    <w:uiPriority w:val="99"/>
+    <w:unhideWhenUsed/>
+    <w:rsid w:val="00314B5F"/>
+    <w:pPr>
+      <w:tabs>
+        <w:tab w:val="center" w:pos="4536"/>
+        <w:tab w:val="right" w:pos="9072"/>
+      </w:tabs>
+      <w:spacing w:after="0" w:line="240" w:lineRule="auto"/>
+    </w:pPr>
+  </w:style>
+  <w:style w:type="character" w:customStyle="1" w:styleId="StopkaZnak">
+    <w:name w:val="Stopka Znak"/>
+    <w:basedOn w:val="Domylnaczcionkaakapitu"/>
+    <w:link w:val="Stopka"/>
+    <w:uiPriority w:val="99"/>
+    <w:rsid w:val="00314B5F"/>
+  </w:style>
 </w:styles>
 </file>
 
 <file path=word/charts/chart1.xml><?xml version="1.0" encoding="utf-8"?>
-<c:chartSpace xmlns:c="http://schemas.openxmlformats.org/drawingml/2006/chart" xmlns:a="http://schemas.openxmlformats.org/drawingml/2006/main" xmlns:r="http://schemas.openxmlformats.org/officeDocument/2006/relationships" xmlns:c16r2="http://schemas.microsoft.com/office/drawing/2015/06/chart">
+<c:chartSpace xmlns:c="http://schemas.openxmlformats.org/drawingml/2006/chart" xmlns:a="http://schemas.openxmlformats.org/drawingml/2006/main" xmlns:r="http://schemas.openxmlformats.org/officeDocument/2006/relationships">
   <c:date1904 val="0"/>
   <c:lang val="pl-PL"/>
   <c:roundedCorners val="0"/>
@@ -15969,7 +16379,7 @@
               </c:spPr>
             </c:marker>
             <c:bubble3D val="0"/>
-            <c:extLst>
+            <c:extLst xmlns:c16r2="http://schemas.microsoft.com/office/drawing/2015/06/chart">
               <c:ext xmlns:c16="http://schemas.microsoft.com/office/drawing/2014/chart" uri="{C3380CC4-5D6E-409C-BE32-E72D297353CC}">
                 <c16:uniqueId val="{00000000-4F26-49B0-9994-37E960D9C45D}"/>
               </c:ext>
@@ -16054,7 +16464,7 @@
             </c:numRef>
           </c:val>
           <c:smooth val="0"/>
-          <c:extLst>
+          <c:extLst xmlns:c16r2="http://schemas.microsoft.com/office/drawing/2015/06/chart">
             <c:ext xmlns:c16="http://schemas.microsoft.com/office/drawing/2014/chart" uri="{C3380CC4-5D6E-409C-BE32-E72D297353CC}">
               <c16:uniqueId val="{00000001-4F26-49B0-9994-37E960D9C45D}"/>
             </c:ext>
@@ -16155,7 +16565,7 @@
             </c:numRef>
           </c:val>
           <c:smooth val="0"/>
-          <c:extLst>
+          <c:extLst xmlns:c16r2="http://schemas.microsoft.com/office/drawing/2015/06/chart">
             <c:ext xmlns:c16="http://schemas.microsoft.com/office/drawing/2014/chart" uri="{C3380CC4-5D6E-409C-BE32-E72D297353CC}">
               <c16:uniqueId val="{00000002-4F26-49B0-9994-37E960D9C45D}"/>
             </c:ext>
@@ -16256,7 +16666,7 @@
             </c:numRef>
           </c:val>
           <c:smooth val="0"/>
-          <c:extLst>
+          <c:extLst xmlns:c16r2="http://schemas.microsoft.com/office/drawing/2015/06/chart">
             <c:ext xmlns:c16="http://schemas.microsoft.com/office/drawing/2014/chart" uri="{C3380CC4-5D6E-409C-BE32-E72D297353CC}">
               <c16:uniqueId val="{00000003-4F26-49B0-9994-37E960D9C45D}"/>
             </c:ext>
@@ -16284,11 +16694,11 @@
         </c:hiLowLines>
         <c:marker val="1"/>
         <c:smooth val="0"/>
-        <c:axId val="439195488"/>
-        <c:axId val="307942944"/>
+        <c:axId val="259157008"/>
+        <c:axId val="397534864"/>
       </c:lineChart>
       <c:catAx>
-        <c:axId val="439195488"/>
+        <c:axId val="259157008"/>
         <c:scaling>
           <c:orientation val="minMax"/>
         </c:scaling>
@@ -16385,7 +16795,7 @@
             <a:endParaRPr lang="pl-PL"/>
           </a:p>
         </c:txPr>
-        <c:crossAx val="307942944"/>
+        <c:crossAx val="397534864"/>
         <c:crosses val="autoZero"/>
         <c:auto val="1"/>
         <c:lblAlgn val="ctr"/>
@@ -16393,7 +16803,7 @@
         <c:noMultiLvlLbl val="0"/>
       </c:catAx>
       <c:valAx>
-        <c:axId val="307942944"/>
+        <c:axId val="397534864"/>
         <c:scaling>
           <c:orientation val="minMax"/>
         </c:scaling>
@@ -16499,7 +16909,7 @@
             <a:endParaRPr lang="pl-PL"/>
           </a:p>
         </c:txPr>
-        <c:crossAx val="439195488"/>
+        <c:crossAx val="259157008"/>
         <c:crosses val="autoZero"/>
         <c:crossBetween val="between"/>
       </c:valAx>
@@ -16525,7 +16935,7 @@
           <a:bodyPr rot="0" spcFirstLastPara="1" vertOverflow="ellipsis" vert="horz" wrap="square" anchor="ctr" anchorCtr="1"/>
           <a:lstStyle/>
           <a:p>
-            <a:pPr rtl="0">
+            <a:pPr>
               <a:defRPr sz="900" b="0" i="0" u="none" strike="noStrike" kern="1200" baseline="0">
                 <a:solidFill>
                   <a:schemeClr val="tx1">
@@ -16586,7 +16996,7 @@
 </file>
 
 <file path=word/charts/chart2.xml><?xml version="1.0" encoding="utf-8"?>
-<c:chartSpace xmlns:c="http://schemas.openxmlformats.org/drawingml/2006/chart" xmlns:a="http://schemas.openxmlformats.org/drawingml/2006/main" xmlns:r="http://schemas.openxmlformats.org/officeDocument/2006/relationships" xmlns:c16r2="http://schemas.microsoft.com/office/drawing/2015/06/chart">
+<c:chartSpace xmlns:c="http://schemas.openxmlformats.org/drawingml/2006/chart" xmlns:a="http://schemas.openxmlformats.org/drawingml/2006/main" xmlns:r="http://schemas.openxmlformats.org/officeDocument/2006/relationships">
   <c:date1904 val="0"/>
   <c:lang val="pl-PL"/>
   <c:roundedCorners val="0"/>
@@ -16712,7 +17122,7 @@
             </c:numRef>
           </c:val>
           <c:smooth val="0"/>
-          <c:extLst>
+          <c:extLst xmlns:c16r2="http://schemas.microsoft.com/office/drawing/2015/06/chart">
             <c:ext xmlns:c16="http://schemas.microsoft.com/office/drawing/2014/chart" uri="{C3380CC4-5D6E-409C-BE32-E72D297353CC}">
               <c16:uniqueId val="{00000000-4721-42CF-8A07-367B30AAD456}"/>
             </c:ext>
@@ -16813,7 +17223,7 @@
             </c:numRef>
           </c:val>
           <c:smooth val="0"/>
-          <c:extLst>
+          <c:extLst xmlns:c16r2="http://schemas.microsoft.com/office/drawing/2015/06/chart">
             <c:ext xmlns:c16="http://schemas.microsoft.com/office/drawing/2014/chart" uri="{C3380CC4-5D6E-409C-BE32-E72D297353CC}">
               <c16:uniqueId val="{00000001-4721-42CF-8A07-367B30AAD456}"/>
             </c:ext>
@@ -16914,7 +17324,7 @@
             </c:numRef>
           </c:val>
           <c:smooth val="0"/>
-          <c:extLst>
+          <c:extLst xmlns:c16r2="http://schemas.microsoft.com/office/drawing/2015/06/chart">
             <c:ext xmlns:c16="http://schemas.microsoft.com/office/drawing/2014/chart" uri="{C3380CC4-5D6E-409C-BE32-E72D297353CC}">
               <c16:uniqueId val="{00000002-4721-42CF-8A07-367B30AAD456}"/>
             </c:ext>
@@ -16942,11 +17352,11 @@
         </c:hiLowLines>
         <c:marker val="1"/>
         <c:smooth val="0"/>
-        <c:axId val="197967664"/>
-        <c:axId val="197968224"/>
+        <c:axId val="453840832"/>
+        <c:axId val="453841392"/>
       </c:lineChart>
       <c:catAx>
-        <c:axId val="197967664"/>
+        <c:axId val="453840832"/>
         <c:scaling>
           <c:orientation val="minMax"/>
         </c:scaling>
@@ -17043,7 +17453,7 @@
             <a:endParaRPr lang="pl-PL"/>
           </a:p>
         </c:txPr>
-        <c:crossAx val="197968224"/>
+        <c:crossAx val="453841392"/>
         <c:crosses val="autoZero"/>
         <c:auto val="1"/>
         <c:lblAlgn val="ctr"/>
@@ -17051,7 +17461,7 @@
         <c:noMultiLvlLbl val="0"/>
       </c:catAx>
       <c:valAx>
-        <c:axId val="197968224"/>
+        <c:axId val="453841392"/>
         <c:scaling>
           <c:orientation val="minMax"/>
         </c:scaling>
@@ -17157,7 +17567,7 @@
             <a:endParaRPr lang="pl-PL"/>
           </a:p>
         </c:txPr>
-        <c:crossAx val="197967664"/>
+        <c:crossAx val="453840832"/>
         <c:crosses val="autoZero"/>
         <c:crossBetween val="between"/>
       </c:valAx>
@@ -17183,7 +17593,7 @@
           <a:bodyPr rot="0" spcFirstLastPara="1" vertOverflow="ellipsis" vert="horz" wrap="square" anchor="ctr" anchorCtr="1"/>
           <a:lstStyle/>
           <a:p>
-            <a:pPr rtl="0">
+            <a:pPr>
               <a:defRPr sz="900" b="0" i="0" u="none" strike="noStrike" kern="1200" baseline="0">
                 <a:solidFill>
                   <a:schemeClr val="tx1">
@@ -17244,7 +17654,7 @@
 </file>
 
 <file path=word/charts/chart3.xml><?xml version="1.0" encoding="utf-8"?>
-<c:chartSpace xmlns:c="http://schemas.openxmlformats.org/drawingml/2006/chart" xmlns:a="http://schemas.openxmlformats.org/drawingml/2006/main" xmlns:r="http://schemas.openxmlformats.org/officeDocument/2006/relationships" xmlns:c16r2="http://schemas.microsoft.com/office/drawing/2015/06/chart">
+<c:chartSpace xmlns:c="http://schemas.openxmlformats.org/drawingml/2006/chart" xmlns:a="http://schemas.openxmlformats.org/drawingml/2006/main" xmlns:r="http://schemas.openxmlformats.org/officeDocument/2006/relationships">
   <c:date1904 val="0"/>
   <c:lang val="pl-PL"/>
   <c:roundedCorners val="0"/>
@@ -17284,7 +17694,7 @@
             <c:idx val="3"/>
             <c:invertIfNegative val="0"/>
             <c:bubble3D val="0"/>
-            <c:extLst>
+            <c:extLst xmlns:c16r2="http://schemas.microsoft.com/office/drawing/2015/06/chart">
               <c:ext xmlns:c16="http://schemas.microsoft.com/office/drawing/2014/chart" uri="{C3380CC4-5D6E-409C-BE32-E72D297353CC}">
                 <c16:uniqueId val="{00000000-E68F-40BF-AF86-95CFA4FDF3E5}"/>
               </c:ext>
@@ -17368,7 +17778,7 @@
               </c:numCache>
             </c:numRef>
           </c:val>
-          <c:extLst>
+          <c:extLst xmlns:c16r2="http://schemas.microsoft.com/office/drawing/2015/06/chart">
             <c:ext xmlns:c16="http://schemas.microsoft.com/office/drawing/2014/chart" uri="{C3380CC4-5D6E-409C-BE32-E72D297353CC}">
               <c16:uniqueId val="{00000001-E68F-40BF-AF86-95CFA4FDF3E5}"/>
             </c:ext>
@@ -17468,7 +17878,7 @@
               </c:numCache>
             </c:numRef>
           </c:val>
-          <c:extLst>
+          <c:extLst xmlns:c16r2="http://schemas.microsoft.com/office/drawing/2015/06/chart">
             <c:ext xmlns:c16="http://schemas.microsoft.com/office/drawing/2014/chart" uri="{C3380CC4-5D6E-409C-BE32-E72D297353CC}">
               <c16:uniqueId val="{00000002-E68F-40BF-AF86-95CFA4FDF3E5}"/>
             </c:ext>
@@ -17483,11 +17893,11 @@
           <c:showBubbleSize val="0"/>
         </c:dLbls>
         <c:gapWidth val="150"/>
-        <c:axId val="438888576"/>
-        <c:axId val="438889136"/>
+        <c:axId val="454239968"/>
+        <c:axId val="454240528"/>
       </c:barChart>
       <c:catAx>
-        <c:axId val="438888576"/>
+        <c:axId val="454239968"/>
         <c:scaling>
           <c:orientation val="minMax"/>
         </c:scaling>
@@ -17584,7 +17994,7 @@
             <a:endParaRPr lang="pl-PL"/>
           </a:p>
         </c:txPr>
-        <c:crossAx val="438889136"/>
+        <c:crossAx val="454240528"/>
         <c:crosses val="autoZero"/>
         <c:auto val="1"/>
         <c:lblAlgn val="ctr"/>
@@ -17592,7 +18002,7 @@
         <c:noMultiLvlLbl val="0"/>
       </c:catAx>
       <c:valAx>
-        <c:axId val="438889136"/>
+        <c:axId val="454240528"/>
         <c:scaling>
           <c:orientation val="minMax"/>
         </c:scaling>
@@ -17698,7 +18108,7 @@
             <a:endParaRPr lang="pl-PL"/>
           </a:p>
         </c:txPr>
-        <c:crossAx val="438888576"/>
+        <c:crossAx val="454239968"/>
         <c:crosses val="autoZero"/>
         <c:crossBetween val="between"/>
       </c:valAx>
@@ -17724,7 +18134,7 @@
           <a:bodyPr rot="0" spcFirstLastPara="1" vertOverflow="ellipsis" vert="horz" wrap="square" anchor="ctr" anchorCtr="1"/>
           <a:lstStyle/>
           <a:p>
-            <a:pPr rtl="0">
+            <a:pPr>
               <a:defRPr sz="900" b="0" i="0" u="none" strike="noStrike" kern="1200" baseline="0">
                 <a:solidFill>
                   <a:schemeClr val="tx1">
@@ -17785,7 +18195,7 @@
 </file>
 
 <file path=word/charts/chart4.xml><?xml version="1.0" encoding="utf-8"?>
-<c:chartSpace xmlns:c="http://schemas.openxmlformats.org/drawingml/2006/chart" xmlns:a="http://schemas.openxmlformats.org/drawingml/2006/main" xmlns:r="http://schemas.openxmlformats.org/officeDocument/2006/relationships" xmlns:c16r2="http://schemas.microsoft.com/office/drawing/2015/06/chart">
+<c:chartSpace xmlns:c="http://schemas.openxmlformats.org/drawingml/2006/chart" xmlns:a="http://schemas.openxmlformats.org/drawingml/2006/main" xmlns:r="http://schemas.openxmlformats.org/officeDocument/2006/relationships">
   <c:date1904 val="0"/>
   <c:lang val="pl-PL"/>
   <c:roundedCorners val="0"/>
@@ -17901,7 +18311,7 @@
               </c:numCache>
             </c:numRef>
           </c:val>
-          <c:extLst>
+          <c:extLst xmlns:c16r2="http://schemas.microsoft.com/office/drawing/2015/06/chart">
             <c:ext xmlns:c16="http://schemas.microsoft.com/office/drawing/2014/chart" uri="{C3380CC4-5D6E-409C-BE32-E72D297353CC}">
               <c16:uniqueId val="{00000000-5807-4CB7-9F9D-EBFF5A9F6FC1}"/>
             </c:ext>
@@ -17916,8 +18326,8 @@
           <c:showBubbleSize val="0"/>
         </c:dLbls>
         <c:gapWidth val="150"/>
-        <c:axId val="164702384"/>
-        <c:axId val="164702944"/>
+        <c:axId val="260898864"/>
+        <c:axId val="260899424"/>
       </c:barChart>
       <c:lineChart>
         <c:grouping val="standard"/>
@@ -18019,7 +18429,7 @@
             </c:numRef>
           </c:val>
           <c:smooth val="0"/>
-          <c:extLst>
+          <c:extLst xmlns:c16r2="http://schemas.microsoft.com/office/drawing/2015/06/chart">
             <c:ext xmlns:c16="http://schemas.microsoft.com/office/drawing/2014/chart" uri="{C3380CC4-5D6E-409C-BE32-E72D297353CC}">
               <c16:uniqueId val="{00000001-5807-4CB7-9F9D-EBFF5A9F6FC1}"/>
             </c:ext>
@@ -18035,11 +18445,11 @@
         </c:dLbls>
         <c:marker val="1"/>
         <c:smooth val="0"/>
-        <c:axId val="164702384"/>
-        <c:axId val="164702944"/>
+        <c:axId val="260898864"/>
+        <c:axId val="260899424"/>
       </c:lineChart>
       <c:catAx>
-        <c:axId val="164702384"/>
+        <c:axId val="260898864"/>
         <c:scaling>
           <c:orientation val="minMax"/>
         </c:scaling>
@@ -18136,7 +18546,7 @@
             <a:endParaRPr lang="pl-PL"/>
           </a:p>
         </c:txPr>
-        <c:crossAx val="164702944"/>
+        <c:crossAx val="260899424"/>
         <c:crosses val="autoZero"/>
         <c:auto val="1"/>
         <c:lblAlgn val="ctr"/>
@@ -18144,7 +18554,7 @@
         <c:noMultiLvlLbl val="0"/>
       </c:catAx>
       <c:valAx>
-        <c:axId val="164702944"/>
+        <c:axId val="260899424"/>
         <c:scaling>
           <c:orientation val="minMax"/>
         </c:scaling>
@@ -18195,7 +18605,7 @@
             <a:endParaRPr lang="pl-PL"/>
           </a:p>
         </c:txPr>
-        <c:crossAx val="164702384"/>
+        <c:crossAx val="260898864"/>
         <c:crosses val="autoZero"/>
         <c:crossBetween val="between"/>
       </c:valAx>
@@ -18274,7 +18684,7 @@
 </file>
 
 <file path=word/charts/chart5.xml><?xml version="1.0" encoding="utf-8"?>
-<c:chartSpace xmlns:c="http://schemas.openxmlformats.org/drawingml/2006/chart" xmlns:a="http://schemas.openxmlformats.org/drawingml/2006/main" xmlns:r="http://schemas.openxmlformats.org/officeDocument/2006/relationships" xmlns:c16r2="http://schemas.microsoft.com/office/drawing/2015/06/chart">
+<c:chartSpace xmlns:c="http://schemas.openxmlformats.org/drawingml/2006/chart" xmlns:a="http://schemas.openxmlformats.org/drawingml/2006/main" xmlns:r="http://schemas.openxmlformats.org/officeDocument/2006/relationships">
   <c:date1904 val="0"/>
   <c:lang val="pl-PL"/>
   <c:roundedCorners val="0"/>
@@ -18356,7 +18766,7 @@
               </c:numCache>
             </c:numRef>
           </c:val>
-          <c:extLst>
+          <c:extLst xmlns:c16r2="http://schemas.microsoft.com/office/drawing/2015/06/chart">
             <c:ext xmlns:c16="http://schemas.microsoft.com/office/drawing/2014/chart" uri="{C3380CC4-5D6E-409C-BE32-E72D297353CC}">
               <c16:uniqueId val="{00000000-D654-4F64-977C-D6CED75A6AEE}"/>
             </c:ext>
@@ -18414,7 +18824,7 @@
               </c:numCache>
             </c:numRef>
           </c:val>
-          <c:extLst>
+          <c:extLst xmlns:c16r2="http://schemas.microsoft.com/office/drawing/2015/06/chart">
             <c:ext xmlns:c16="http://schemas.microsoft.com/office/drawing/2014/chart" uri="{C3380CC4-5D6E-409C-BE32-E72D297353CC}">
               <c16:uniqueId val="{00000001-D654-4F64-977C-D6CED75A6AEE}"/>
             </c:ext>
@@ -18472,7 +18882,7 @@
               </c:numCache>
             </c:numRef>
           </c:val>
-          <c:extLst>
+          <c:extLst xmlns:c16r2="http://schemas.microsoft.com/office/drawing/2015/06/chart">
             <c:ext xmlns:c16="http://schemas.microsoft.com/office/drawing/2014/chart" uri="{C3380CC4-5D6E-409C-BE32-E72D297353CC}">
               <c16:uniqueId val="{00000002-D654-4F64-977C-D6CED75A6AEE}"/>
             </c:ext>
@@ -18530,7 +18940,7 @@
               </c:numCache>
             </c:numRef>
           </c:val>
-          <c:extLst>
+          <c:extLst xmlns:c16r2="http://schemas.microsoft.com/office/drawing/2015/06/chart">
             <c:ext xmlns:c16="http://schemas.microsoft.com/office/drawing/2014/chart" uri="{C3380CC4-5D6E-409C-BE32-E72D297353CC}">
               <c16:uniqueId val="{00000003-D654-4F64-977C-D6CED75A6AEE}"/>
             </c:ext>
@@ -18545,11 +18955,11 @@
           <c:showBubbleSize val="0"/>
         </c:dLbls>
         <c:gapWidth val="150"/>
-        <c:axId val="164702384"/>
-        <c:axId val="164702944"/>
+        <c:axId val="258264352"/>
+        <c:axId val="258264912"/>
       </c:barChart>
       <c:catAx>
-        <c:axId val="164702384"/>
+        <c:axId val="258264352"/>
         <c:scaling>
           <c:orientation val="minMax"/>
         </c:scaling>
@@ -18654,7 +19064,7 @@
             <a:endParaRPr lang="pl-PL"/>
           </a:p>
         </c:txPr>
-        <c:crossAx val="164702944"/>
+        <c:crossAx val="258264912"/>
         <c:crosses val="autoZero"/>
         <c:auto val="1"/>
         <c:lblAlgn val="ctr"/>
@@ -18662,7 +19072,7 @@
         <c:noMultiLvlLbl val="0"/>
       </c:catAx>
       <c:valAx>
-        <c:axId val="164702944"/>
+        <c:axId val="258264912"/>
         <c:scaling>
           <c:orientation val="minMax"/>
           <c:max val="5.3"/>
@@ -18770,7 +19180,7 @@
             <a:endParaRPr lang="pl-PL"/>
           </a:p>
         </c:txPr>
-        <c:crossAx val="164702384"/>
+        <c:crossAx val="258264352"/>
         <c:crosses val="autoZero"/>
         <c:crossBetween val="between"/>
       </c:valAx>
@@ -18796,7 +19206,7 @@
           <a:bodyPr rot="0" spcFirstLastPara="1" vertOverflow="ellipsis" vert="horz" wrap="square" anchor="ctr" anchorCtr="1"/>
           <a:lstStyle/>
           <a:p>
-            <a:pPr rtl="0">
+            <a:pPr>
               <a:defRPr sz="900" b="0" i="0" u="none" strike="noStrike" kern="1200" baseline="0">
                 <a:solidFill>
                   <a:schemeClr val="tx1">
@@ -18857,7 +19267,7 @@
 </file>
 
 <file path=word/charts/chart6.xml><?xml version="1.0" encoding="utf-8"?>
-<c:chartSpace xmlns:c="http://schemas.openxmlformats.org/drawingml/2006/chart" xmlns:a="http://schemas.openxmlformats.org/drawingml/2006/main" xmlns:r="http://schemas.openxmlformats.org/officeDocument/2006/relationships" xmlns:c16r2="http://schemas.microsoft.com/office/drawing/2015/06/chart">
+<c:chartSpace xmlns:c="http://schemas.openxmlformats.org/drawingml/2006/chart" xmlns:a="http://schemas.openxmlformats.org/drawingml/2006/main" xmlns:r="http://schemas.openxmlformats.org/officeDocument/2006/relationships">
   <c:date1904 val="0"/>
   <c:lang val="pl-PL"/>
   <c:roundedCorners val="0"/>
@@ -18941,7 +19351,7 @@
             </c:numRef>
           </c:val>
           <c:smooth val="0"/>
-          <c:extLst>
+          <c:extLst xmlns:c16r2="http://schemas.microsoft.com/office/drawing/2015/06/chart">
             <c:ext xmlns:c16="http://schemas.microsoft.com/office/drawing/2014/chart" uri="{C3380CC4-5D6E-409C-BE32-E72D297353CC}">
               <c16:uniqueId val="{00000000-07F4-479A-B962-F0C8D7A8A12F}"/>
             </c:ext>
@@ -19012,7 +19422,7 @@
             </c:numRef>
           </c:val>
           <c:smooth val="0"/>
-          <c:extLst>
+          <c:extLst xmlns:c16r2="http://schemas.microsoft.com/office/drawing/2015/06/chart">
             <c:ext xmlns:c16="http://schemas.microsoft.com/office/drawing/2014/chart" uri="{C3380CC4-5D6E-409C-BE32-E72D297353CC}">
               <c16:uniqueId val="{00000001-07F4-479A-B962-F0C8D7A8A12F}"/>
             </c:ext>
@@ -19085,7 +19495,7 @@
             </c:numRef>
           </c:val>
           <c:smooth val="0"/>
-          <c:extLst>
+          <c:extLst xmlns:c16r2="http://schemas.microsoft.com/office/drawing/2015/06/chart">
             <c:ext xmlns:c16="http://schemas.microsoft.com/office/drawing/2014/chart" uri="{C3380CC4-5D6E-409C-BE32-E72D297353CC}">
               <c16:uniqueId val="{00000002-07F4-479A-B962-F0C8D7A8A12F}"/>
             </c:ext>
@@ -19101,11 +19511,11 @@
         </c:dLbls>
         <c:marker val="1"/>
         <c:smooth val="0"/>
-        <c:axId val="195362624"/>
-        <c:axId val="195363184"/>
+        <c:axId val="377202640"/>
+        <c:axId val="400027152"/>
       </c:lineChart>
       <c:catAx>
-        <c:axId val="195362624"/>
+        <c:axId val="377202640"/>
         <c:scaling>
           <c:orientation val="minMax"/>
         </c:scaling>
@@ -19210,7 +19620,7 @@
             <a:endParaRPr lang="pl-PL"/>
           </a:p>
         </c:txPr>
-        <c:crossAx val="195363184"/>
+        <c:crossAx val="400027152"/>
         <c:crosses val="autoZero"/>
         <c:auto val="1"/>
         <c:lblAlgn val="ctr"/>
@@ -19218,7 +19628,7 @@
         <c:noMultiLvlLbl val="0"/>
       </c:catAx>
       <c:valAx>
-        <c:axId val="195363184"/>
+        <c:axId val="400027152"/>
         <c:scaling>
           <c:orientation val="minMax"/>
         </c:scaling>
@@ -19324,7 +19734,7 @@
             <a:endParaRPr lang="pl-PL"/>
           </a:p>
         </c:txPr>
-        <c:crossAx val="195362624"/>
+        <c:crossAx val="377202640"/>
         <c:crosses val="autoZero"/>
         <c:crossBetween val="between"/>
       </c:valAx>
@@ -19350,7 +19760,7 @@
           <a:bodyPr rot="0" spcFirstLastPara="1" vertOverflow="ellipsis" vert="horz" wrap="square" anchor="ctr" anchorCtr="1"/>
           <a:lstStyle/>
           <a:p>
-            <a:pPr rtl="0">
+            <a:pPr>
               <a:defRPr sz="900" b="0" i="0" u="none" strike="noStrike" kern="1200" baseline="0">
                 <a:solidFill>
                   <a:schemeClr val="tx1">
@@ -19411,7 +19821,7 @@
 </file>
 
 <file path=word/charts/chart7.xml><?xml version="1.0" encoding="utf-8"?>
-<c:chartSpace xmlns:c="http://schemas.openxmlformats.org/drawingml/2006/chart" xmlns:a="http://schemas.openxmlformats.org/drawingml/2006/main" xmlns:r="http://schemas.openxmlformats.org/officeDocument/2006/relationships" xmlns:c16r2="http://schemas.microsoft.com/office/drawing/2015/06/chart">
+<c:chartSpace xmlns:c="http://schemas.openxmlformats.org/drawingml/2006/chart" xmlns:a="http://schemas.openxmlformats.org/drawingml/2006/main" xmlns:r="http://schemas.openxmlformats.org/officeDocument/2006/relationships">
   <c:date1904 val="0"/>
   <c:lang val="pl-PL"/>
   <c:roundedCorners val="0"/>
@@ -19497,7 +19907,7 @@
             </c:numRef>
           </c:val>
           <c:smooth val="0"/>
-          <c:extLst>
+          <c:extLst xmlns:c16r2="http://schemas.microsoft.com/office/drawing/2015/06/chart">
             <c:ext xmlns:c16="http://schemas.microsoft.com/office/drawing/2014/chart" uri="{C3380CC4-5D6E-409C-BE32-E72D297353CC}">
               <c16:uniqueId val="{00000000-27B9-4703-9384-DD9FF7009E33}"/>
             </c:ext>
@@ -19570,7 +19980,7 @@
             </c:numRef>
           </c:val>
           <c:smooth val="0"/>
-          <c:extLst>
+          <c:extLst xmlns:c16r2="http://schemas.microsoft.com/office/drawing/2015/06/chart">
             <c:ext xmlns:c16="http://schemas.microsoft.com/office/drawing/2014/chart" uri="{C3380CC4-5D6E-409C-BE32-E72D297353CC}">
               <c16:uniqueId val="{00000001-27B9-4703-9384-DD9FF7009E33}"/>
             </c:ext>
@@ -19643,7 +20053,7 @@
             </c:numRef>
           </c:val>
           <c:smooth val="0"/>
-          <c:extLst>
+          <c:extLst xmlns:c16r2="http://schemas.microsoft.com/office/drawing/2015/06/chart">
             <c:ext xmlns:c16="http://schemas.microsoft.com/office/drawing/2014/chart" uri="{C3380CC4-5D6E-409C-BE32-E72D297353CC}">
               <c16:uniqueId val="{00000002-27B9-4703-9384-DD9FF7009E33}"/>
             </c:ext>
@@ -19716,7 +20126,7 @@
             </c:numRef>
           </c:val>
           <c:smooth val="0"/>
-          <c:extLst>
+          <c:extLst xmlns:c16r2="http://schemas.microsoft.com/office/drawing/2015/06/chart">
             <c:ext xmlns:c16="http://schemas.microsoft.com/office/drawing/2014/chart" uri="{C3380CC4-5D6E-409C-BE32-E72D297353CC}">
               <c16:uniqueId val="{00000003-27B9-4703-9384-DD9FF7009E33}"/>
             </c:ext>
@@ -19732,11 +20142,11 @@
         </c:dLbls>
         <c:marker val="1"/>
         <c:smooth val="0"/>
-        <c:axId val="164975616"/>
-        <c:axId val="164976176"/>
+        <c:axId val="402223424"/>
+        <c:axId val="406366208"/>
       </c:lineChart>
       <c:catAx>
-        <c:axId val="164975616"/>
+        <c:axId val="402223424"/>
         <c:scaling>
           <c:orientation val="minMax"/>
         </c:scaling>
@@ -19833,7 +20243,7 @@
             <a:endParaRPr lang="pl-PL"/>
           </a:p>
         </c:txPr>
-        <c:crossAx val="164976176"/>
+        <c:crossAx val="406366208"/>
         <c:crosses val="autoZero"/>
         <c:auto val="1"/>
         <c:lblAlgn val="ctr"/>
@@ -19841,7 +20251,7 @@
         <c:noMultiLvlLbl val="0"/>
       </c:catAx>
       <c:valAx>
-        <c:axId val="164976176"/>
+        <c:axId val="406366208"/>
         <c:scaling>
           <c:orientation val="minMax"/>
         </c:scaling>
@@ -19947,7 +20357,7 @@
             <a:endParaRPr lang="pl-PL"/>
           </a:p>
         </c:txPr>
-        <c:crossAx val="164975616"/>
+        <c:crossAx val="402223424"/>
         <c:crosses val="autoZero"/>
         <c:crossBetween val="between"/>
       </c:valAx>
@@ -19973,7 +20383,7 @@
           <a:bodyPr rot="0" spcFirstLastPara="1" vertOverflow="ellipsis" vert="horz" wrap="square" anchor="ctr" anchorCtr="1"/>
           <a:lstStyle/>
           <a:p>
-            <a:pPr rtl="0">
+            <a:pPr>
               <a:defRPr sz="900" b="0" i="0" u="none" strike="noStrike" kern="1200" baseline="0">
                 <a:solidFill>
                   <a:schemeClr val="tx1">
@@ -20034,7 +20444,7 @@
 </file>
 
 <file path=word/charts/chart8.xml><?xml version="1.0" encoding="utf-8"?>
-<c:chartSpace xmlns:c="http://schemas.openxmlformats.org/drawingml/2006/chart" xmlns:a="http://schemas.openxmlformats.org/drawingml/2006/main" xmlns:r="http://schemas.openxmlformats.org/officeDocument/2006/relationships" xmlns:c16r2="http://schemas.microsoft.com/office/drawing/2015/06/chart">
+<c:chartSpace xmlns:c="http://schemas.openxmlformats.org/drawingml/2006/chart" xmlns:a="http://schemas.openxmlformats.org/drawingml/2006/main" xmlns:r="http://schemas.openxmlformats.org/officeDocument/2006/relationships">
   <c:date1904 val="0"/>
   <c:lang val="pl-PL"/>
   <c:roundedCorners val="0"/>
@@ -20136,7 +20546,7 @@
             </c:numRef>
           </c:val>
           <c:smooth val="0"/>
-          <c:extLst>
+          <c:extLst xmlns:c16r2="http://schemas.microsoft.com/office/drawing/2015/06/chart">
             <c:ext xmlns:c16="http://schemas.microsoft.com/office/drawing/2014/chart" uri="{C3380CC4-5D6E-409C-BE32-E72D297353CC}">
               <c16:uniqueId val="{00000000-A6C6-4FA5-A388-89D9FC92250A}"/>
             </c:ext>
@@ -20213,7 +20623,7 @@
             </c:numRef>
           </c:val>
           <c:smooth val="0"/>
-          <c:extLst>
+          <c:extLst xmlns:c16r2="http://schemas.microsoft.com/office/drawing/2015/06/chart">
             <c:ext xmlns:c16="http://schemas.microsoft.com/office/drawing/2014/chart" uri="{C3380CC4-5D6E-409C-BE32-E72D297353CC}">
               <c16:uniqueId val="{00000001-A6C6-4FA5-A388-89D9FC92250A}"/>
             </c:ext>
@@ -20290,7 +20700,7 @@
             </c:numRef>
           </c:val>
           <c:smooth val="0"/>
-          <c:extLst>
+          <c:extLst xmlns:c16r2="http://schemas.microsoft.com/office/drawing/2015/06/chart">
             <c:ext xmlns:c16="http://schemas.microsoft.com/office/drawing/2014/chart" uri="{C3380CC4-5D6E-409C-BE32-E72D297353CC}">
               <c16:uniqueId val="{00000002-A6C6-4FA5-A388-89D9FC92250A}"/>
             </c:ext>
@@ -20318,11 +20728,11 @@
         </c:hiLowLines>
         <c:marker val="1"/>
         <c:smooth val="0"/>
-        <c:axId val="195395200"/>
-        <c:axId val="195395760"/>
+        <c:axId val="387111360"/>
+        <c:axId val="387111920"/>
       </c:lineChart>
       <c:catAx>
-        <c:axId val="195395200"/>
+        <c:axId val="387111360"/>
         <c:scaling>
           <c:orientation val="minMax"/>
         </c:scaling>
@@ -20419,7 +20829,7 @@
             <a:endParaRPr lang="pl-PL"/>
           </a:p>
         </c:txPr>
-        <c:crossAx val="195395760"/>
+        <c:crossAx val="387111920"/>
         <c:crosses val="autoZero"/>
         <c:auto val="1"/>
         <c:lblAlgn val="ctr"/>
@@ -20427,7 +20837,7 @@
         <c:noMultiLvlLbl val="0"/>
       </c:catAx>
       <c:valAx>
-        <c:axId val="195395760"/>
+        <c:axId val="387111920"/>
         <c:scaling>
           <c:orientation val="minMax"/>
         </c:scaling>
@@ -20533,7 +20943,7 @@
             <a:endParaRPr lang="pl-PL"/>
           </a:p>
         </c:txPr>
-        <c:crossAx val="195395200"/>
+        <c:crossAx val="387111360"/>
         <c:crosses val="autoZero"/>
         <c:crossBetween val="between"/>
       </c:valAx>
@@ -20559,7 +20969,7 @@
           <a:bodyPr rot="0" spcFirstLastPara="1" vertOverflow="ellipsis" vert="horz" wrap="square" anchor="ctr" anchorCtr="1"/>
           <a:lstStyle/>
           <a:p>
-            <a:pPr rtl="0">
+            <a:pPr>
               <a:defRPr sz="900" b="0" i="0" u="none" strike="noStrike" kern="1200" baseline="0">
                 <a:solidFill>
                   <a:schemeClr val="tx1">

</xml_diff>

<commit_message>
Poprawki małe i duże
</commit_message>
<xml_diff>
--- a/Część Badawcza.docx
+++ b/Część Badawcza.docx
@@ -2,7 +2,10 @@
 <file path=word/document.xml><?xml version="1.0" encoding="utf-8"?>
 <w:document xmlns:wpc="http://schemas.microsoft.com/office/word/2010/wordprocessingCanvas" xmlns:mc="http://schemas.openxmlformats.org/markup-compatibility/2006" xmlns:o="urn:schemas-microsoft-com:office:office" xmlns:r="http://schemas.openxmlformats.org/officeDocument/2006/relationships" xmlns:m="http://schemas.openxmlformats.org/officeDocument/2006/math" xmlns:v="urn:schemas-microsoft-com:vml" xmlns:wp14="http://schemas.microsoft.com/office/word/2010/wordprocessingDrawing" xmlns:wp="http://schemas.openxmlformats.org/drawingml/2006/wordprocessingDrawing" xmlns:w10="urn:schemas-microsoft-com:office:word" xmlns:w="http://schemas.openxmlformats.org/wordprocessingml/2006/main" xmlns:w14="http://schemas.microsoft.com/office/word/2010/wordml" xmlns:w15="http://schemas.microsoft.com/office/word/2012/wordml" xmlns:wpg="http://schemas.microsoft.com/office/word/2010/wordprocessingGroup" xmlns:wpi="http://schemas.microsoft.com/office/word/2010/wordprocessingInk" xmlns:wne="http://schemas.microsoft.com/office/word/2006/wordml" xmlns:wps="http://schemas.microsoft.com/office/word/2010/wordprocessingShape" mc:Ignorable="w14 w15 wp14">
   <w:body>
-    <w:p/>
+    <w:p>
+      <w:bookmarkStart w:id="0" w:name="_GoBack"/>
+      <w:bookmarkEnd w:id="0"/>
+    </w:p>
     <w:p/>
     <w:p/>
     <w:p/>
@@ -116,7 +119,7 @@
                 <w:noProof/>
                 <w:webHidden/>
               </w:rPr>
-              <w:t>1</w:t>
+              <w:t>2</w:t>
             </w:r>
             <w:r>
               <w:rPr>
@@ -198,7 +201,7 @@
                 <w:noProof/>
                 <w:webHidden/>
               </w:rPr>
-              <w:t>1</w:t>
+              <w:t>2</w:t>
             </w:r>
             <w:r>
               <w:rPr>
@@ -280,7 +283,7 @@
                 <w:noProof/>
                 <w:webHidden/>
               </w:rPr>
-              <w:t>1</w:t>
+              <w:t>3</w:t>
             </w:r>
             <w:r>
               <w:rPr>
@@ -362,7 +365,7 @@
                 <w:noProof/>
                 <w:webHidden/>
               </w:rPr>
-              <w:t>3</w:t>
+              <w:t>4</w:t>
             </w:r>
             <w:r>
               <w:rPr>
@@ -444,7 +447,7 @@
                 <w:noProof/>
                 <w:webHidden/>
               </w:rPr>
-              <w:t>5</w:t>
+              <w:t>6</w:t>
             </w:r>
             <w:r>
               <w:rPr>
@@ -526,7 +529,7 @@
                 <w:noProof/>
                 <w:webHidden/>
               </w:rPr>
-              <w:t>5</w:t>
+              <w:t>6</w:t>
             </w:r>
             <w:r>
               <w:rPr>
@@ -608,7 +611,7 @@
                 <w:noProof/>
                 <w:webHidden/>
               </w:rPr>
-              <w:t>5</w:t>
+              <w:t>6</w:t>
             </w:r>
             <w:r>
               <w:rPr>
@@ -690,7 +693,7 @@
                 <w:noProof/>
                 <w:webHidden/>
               </w:rPr>
-              <w:t>6</w:t>
+              <w:t>7</w:t>
             </w:r>
             <w:r>
               <w:rPr>
@@ -772,7 +775,7 @@
                 <w:noProof/>
                 <w:webHidden/>
               </w:rPr>
-              <w:t>8</w:t>
+              <w:t>9</w:t>
             </w:r>
             <w:r>
               <w:rPr>
@@ -854,7 +857,7 @@
                 <w:noProof/>
                 <w:webHidden/>
               </w:rPr>
-              <w:t>8</w:t>
+              <w:t>9</w:t>
             </w:r>
             <w:r>
               <w:rPr>
@@ -936,7 +939,7 @@
                 <w:noProof/>
                 <w:webHidden/>
               </w:rPr>
-              <w:t>10</w:t>
+              <w:t>11</w:t>
             </w:r>
             <w:r>
               <w:rPr>
@@ -1018,7 +1021,7 @@
                 <w:noProof/>
                 <w:webHidden/>
               </w:rPr>
-              <w:t>10</w:t>
+              <w:t>11</w:t>
             </w:r>
             <w:r>
               <w:rPr>
@@ -1100,7 +1103,7 @@
                 <w:noProof/>
                 <w:webHidden/>
               </w:rPr>
-              <w:t>11</w:t>
+              <w:t>12</w:t>
             </w:r>
             <w:r>
               <w:rPr>
@@ -1182,7 +1185,7 @@
                 <w:noProof/>
                 <w:webHidden/>
               </w:rPr>
-              <w:t>11</w:t>
+              <w:t>12</w:t>
             </w:r>
             <w:r>
               <w:rPr>
@@ -1264,7 +1267,7 @@
                 <w:noProof/>
                 <w:webHidden/>
               </w:rPr>
-              <w:t>11</w:t>
+              <w:t>12</w:t>
             </w:r>
             <w:r>
               <w:rPr>
@@ -1346,7 +1349,7 @@
                 <w:noProof/>
                 <w:webHidden/>
               </w:rPr>
-              <w:t>15</w:t>
+              <w:t>16</w:t>
             </w:r>
             <w:r>
               <w:rPr>
@@ -1428,7 +1431,7 @@
                 <w:noProof/>
                 <w:webHidden/>
               </w:rPr>
-              <w:t>19</w:t>
+              <w:t>20</w:t>
             </w:r>
             <w:r>
               <w:rPr>
@@ -1512,22 +1515,22 @@
       <w:pPr>
         <w:pStyle w:val="Nagwek1"/>
       </w:pPr>
-      <w:bookmarkStart w:id="0" w:name="_Toc485223251"/>
+      <w:bookmarkStart w:id="1" w:name="_Toc485223251"/>
       <w:r>
         <w:t>Przygotowanie badań</w:t>
       </w:r>
-      <w:bookmarkEnd w:id="0"/>
+      <w:bookmarkEnd w:id="1"/>
     </w:p>
     <w:p/>
     <w:p>
       <w:pPr>
         <w:pStyle w:val="Nagwek2"/>
       </w:pPr>
-      <w:bookmarkStart w:id="1" w:name="_Toc484956064"/>
+      <w:bookmarkStart w:id="2" w:name="_Toc484956064"/>
       <w:r>
         <w:t xml:space="preserve"> </w:t>
       </w:r>
-      <w:bookmarkStart w:id="2" w:name="_Toc485223252"/>
+      <w:bookmarkStart w:id="3" w:name="_Toc485223252"/>
       <w:r>
         <w:t>Wstęp</w:t>
       </w:r>
@@ -1540,8 +1543,8 @@
       <w:r>
         <w:t xml:space="preserve"> Orliński</w:t>
       </w:r>
-      <w:bookmarkEnd w:id="1"/>
       <w:bookmarkEnd w:id="2"/>
+      <w:bookmarkEnd w:id="3"/>
     </w:p>
     <w:p>
       <w:pPr>
@@ -1580,14 +1583,14 @@
         <w:lastRenderedPageBreak/>
         <w:t xml:space="preserve"> </w:t>
       </w:r>
-      <w:bookmarkStart w:id="3" w:name="_Toc485223253"/>
+      <w:bookmarkStart w:id="4" w:name="_Toc485223253"/>
       <w:r>
         <w:t>Przygotowanie pomieszczenia do badań –</w:t>
       </w:r>
       <w:r>
         <w:t xml:space="preserve"> Orliński</w:t>
       </w:r>
-      <w:bookmarkEnd w:id="3"/>
+      <w:bookmarkEnd w:id="4"/>
     </w:p>
     <w:p>
       <w:pPr>
@@ -1682,12 +1685,14 @@
       <w:r>
         <w:t xml:space="preserve">Zdecydowano się na sale prób ze względu na większą dostępność, brak konieczności oglądania się na domowników, a także fakt wygłuszenia i neutralnego sztucznego oświetlenia. Na miejsce dostarczono sprzęt. Ponieważ rekomendacja P.910 zakłada użycie dowolnego urządzenia spełniającego założenia badań zdecydowano się na znajdujący się w posiadaniu jednego z twórców telewizor Samsung wspierający </w:t>
       </w:r>
+      <w:proofErr w:type="spellStart"/>
       <w:r>
         <w:rPr>
           <w:i/>
         </w:rPr>
         <w:t>FullHD</w:t>
       </w:r>
+      <w:proofErr w:type="spellEnd"/>
       <w:r>
         <w:t>. Za urządzenie bazowe do uruchomienia oprogramowania posłużył komputer stacjonarny o następujących parametrach:</w:t>
       </w:r>
@@ -1752,8 +1757,13 @@
             <w:tcW w:w="4531" w:type="dxa"/>
           </w:tcPr>
           <w:p>
-            <w:r>
-              <w:t xml:space="preserve">ASRock 970 Pro 3 </w:t>
+            <w:proofErr w:type="spellStart"/>
+            <w:r>
+              <w:t>ASRock</w:t>
+            </w:r>
+            <w:proofErr w:type="spellEnd"/>
+            <w:r>
+              <w:t xml:space="preserve"> 970 Pro 3 </w:t>
             </w:r>
           </w:p>
         </w:tc>
@@ -1856,8 +1866,13 @@
             <w:tcW w:w="4531" w:type="dxa"/>
           </w:tcPr>
           <w:p>
-            <w:r>
-              <w:t>GoodRam 120GB</w:t>
+            <w:proofErr w:type="spellStart"/>
+            <w:r>
+              <w:t>GoodRam</w:t>
+            </w:r>
+            <w:proofErr w:type="spellEnd"/>
+            <w:r>
+              <w:t xml:space="preserve"> 120GB</w:t>
             </w:r>
           </w:p>
         </w:tc>
@@ -1881,8 +1896,13 @@
             <w:pPr>
               <w:keepNext/>
             </w:pPr>
-            <w:r>
-              <w:t xml:space="preserve">Xubuntu </w:t>
+            <w:proofErr w:type="spellStart"/>
+            <w:r>
+              <w:t>Xubuntu</w:t>
+            </w:r>
+            <w:proofErr w:type="spellEnd"/>
+            <w:r>
+              <w:t xml:space="preserve"> </w:t>
             </w:r>
             <w:r>
               <w:rPr>
@@ -1965,21 +1985,25 @@
       <w:r>
         <w:t xml:space="preserve">Zestaw ten przetestowano uprzednio pod względem wydajności zarówno dla jakości </w:t>
       </w:r>
+      <w:proofErr w:type="spellStart"/>
       <w:r>
         <w:rPr>
           <w:i/>
         </w:rPr>
         <w:t>FullHD</w:t>
       </w:r>
+      <w:proofErr w:type="spellEnd"/>
       <w:r>
         <w:t xml:space="preserve"> jak i UHD, stwierdzając poprawne działanie dla obu konfiguracji. Ze względów finansowych, a także trudności transportowych zrezygnowano z prób pozyskania telewizora wspierającego standard obrazu wyższy niż </w:t>
       </w:r>
+      <w:proofErr w:type="spellStart"/>
       <w:r>
         <w:rPr>
           <w:i/>
         </w:rPr>
         <w:t>FullHD</w:t>
       </w:r>
+      <w:proofErr w:type="spellEnd"/>
       <w:r>
         <w:t xml:space="preserve"> do testów.</w:t>
       </w:r>
@@ -2006,7 +2030,7 @@
       <w:r>
         <w:t xml:space="preserve"> </w:t>
       </w:r>
-      <w:bookmarkStart w:id="4" w:name="_Toc485223254"/>
+      <w:bookmarkStart w:id="5" w:name="_Toc485223254"/>
       <w:r>
         <w:t>Sprawdzenie ilości klatek na sekundę</w:t>
       </w:r>
@@ -2016,7 +2040,7 @@
       <w:r>
         <w:t xml:space="preserve"> Orliński</w:t>
       </w:r>
-      <w:bookmarkEnd w:id="4"/>
+      <w:bookmarkEnd w:id="5"/>
     </w:p>
     <w:p/>
     <w:p>
@@ -2290,13 +2314,29 @@
       </w:pPr>
       <w:r>
         <w:lastRenderedPageBreak/>
-        <w:t xml:space="preserve">Film zapisany w formacie mp4 poddano następnie dekompresji i uruchomiono przy pomocy przygotowanego oprogramowania. Obserwując odtwarzanie filmu stwierdzono wyświetlenie się wszystkich liczb co oznaczało poprawne odtwarzanie wszystkich klatek. Niestety ludzkie oko bywa zawodne, dlatego uznano, iż test należy powtórzyć nagrywając cały proces odtwarzania przy pomocy kamery pozwalającej na nagrywanie w zwolnionym tempie. Użyto w tym celu kamery smartfonu </w:t>
+        <w:t xml:space="preserve">Film zapisany w formacie mp4 poddano następnie dekompresji i uruchomiono przy pomocy przygotowanego oprogramowania. Obserwując odtwarzanie filmu stwierdzono wyświetlenie się wszystkich liczb co oznaczało poprawne odtwarzanie wszystkich klatek. Niestety ludzkie oko bywa zawodne, dlatego uznano, iż test należy powtórzyć nagrywając cały proces odtwarzania przy pomocy kamery pozwalającej na nagrywanie w zwolnionym tempie. Użyto w tym celu kamery </w:t>
+      </w:r>
+      <w:proofErr w:type="spellStart"/>
+      <w:r>
+        <w:t>smartfonu</w:t>
+      </w:r>
+      <w:proofErr w:type="spellEnd"/>
+      <w:r>
+        <w:t xml:space="preserve"> </w:t>
       </w:r>
       <w:r>
         <w:t xml:space="preserve">Apple </w:t>
       </w:r>
       <w:r>
-        <w:t>iPhone SE. Cytując za specyfikacją naukową kamera smartfonu pozwala na uruchomienie funkcji nagrywania wideo w zwolnionym tempie w jakości 1080p z częstością 120 kl./s. Nagrany film ponownie umieszczono w Movie Studio Platinum. Ponieważ oryginalny film posiadał około 25 klatek na sekundę, jego ponowne nagranie z większą częstością (120kl/s) pozwoliło na obserwację tej samej klatki kilkukrotnie. Zauważono, że każd</w:t>
+        <w:t xml:space="preserve">iPhone SE. Cytując za specyfikacją naukową kamera </w:t>
+      </w:r>
+      <w:proofErr w:type="spellStart"/>
+      <w:r>
+        <w:t>smartfonu</w:t>
+      </w:r>
+      <w:proofErr w:type="spellEnd"/>
+      <w:r>
+        <w:t xml:space="preserve"> pozwala na uruchomienie funkcji nagrywania wideo w zwolnionym tempie w jakości 1080p z częstością 120 kl./s. Nagrany film ponownie umieszczono w Movie Studio Platinum. Ponieważ oryginalny film posiadał około 25 klatek na sekundę, jego ponowne nagranie z większą częstością (120kl/s) pozwoliło na obserwację tej samej klatki kilkukrotnie. Zauważono, że każd</w:t>
       </w:r>
       <w:r>
         <w:t>y</w:t>
@@ -2310,11 +2350,11 @@
       <w:pPr>
         <w:pStyle w:val="Nagwek1"/>
       </w:pPr>
-      <w:bookmarkStart w:id="5" w:name="_Toc485223255"/>
+      <w:bookmarkStart w:id="6" w:name="_Toc485223255"/>
       <w:r>
         <w:t>Testy Subiektywne</w:t>
       </w:r>
-      <w:bookmarkEnd w:id="5"/>
+      <w:bookmarkEnd w:id="6"/>
     </w:p>
     <w:p/>
     <w:p>
@@ -2324,7 +2364,7 @@
       <w:r>
         <w:t xml:space="preserve"> </w:t>
       </w:r>
-      <w:bookmarkStart w:id="6" w:name="_Toc485223256"/>
+      <w:bookmarkStart w:id="7" w:name="_Toc485223256"/>
       <w:r>
         <w:t>Cel eksperymentu</w:t>
       </w:r>
@@ -2334,7 +2374,7 @@
       <w:r>
         <w:t xml:space="preserve"> Orliński</w:t>
       </w:r>
-      <w:bookmarkEnd w:id="6"/>
+      <w:bookmarkEnd w:id="7"/>
     </w:p>
     <w:p/>
     <w:p>
@@ -2363,7 +2403,7 @@
       <w:r>
         <w:t xml:space="preserve"> </w:t>
       </w:r>
-      <w:bookmarkStart w:id="7" w:name="_Toc485223257"/>
+      <w:bookmarkStart w:id="8" w:name="_Toc485223257"/>
       <w:r>
         <w:t>Wybrane filmy źródłowe</w:t>
       </w:r>
@@ -2373,7 +2413,7 @@
       <w:r>
         <w:t xml:space="preserve"> Orliński</w:t>
       </w:r>
-      <w:bookmarkEnd w:id="7"/>
+      <w:bookmarkEnd w:id="8"/>
     </w:p>
     <w:p/>
     <w:p>
@@ -2463,7 +2503,7 @@
       <w:r>
         <w:t xml:space="preserve"> </w:t>
       </w:r>
-      <w:bookmarkStart w:id="8" w:name="_Toc485223258"/>
+      <w:bookmarkStart w:id="9" w:name="_Toc485223258"/>
       <w:r>
         <w:t>Scenariusze Testowe</w:t>
       </w:r>
@@ -2473,7 +2513,7 @@
       <w:r>
         <w:t xml:space="preserve"> Orliński</w:t>
       </w:r>
-      <w:bookmarkEnd w:id="8"/>
+      <w:bookmarkEnd w:id="9"/>
     </w:p>
     <w:p/>
     <w:p>
@@ -2484,11 +2524,33 @@
       <w:r>
         <w:t>Za radą promotora, a także czerpiąc wiedzę z rekomendacji ITU zdecydowano się na trzy metody przeprowadzania testów. Pierwszym z testów był przeprowadzany metodą ACR (</w:t>
       </w:r>
+      <w:proofErr w:type="spellStart"/>
       <w:r>
         <w:rPr>
           <w:i/>
         </w:rPr>
-        <w:t>Absolute Category Rating</w:t>
+        <w:t>Absolute</w:t>
+      </w:r>
+      <w:proofErr w:type="spellEnd"/>
+      <w:r>
+        <w:rPr>
+          <w:i/>
+        </w:rPr>
+        <w:t xml:space="preserve"> </w:t>
+      </w:r>
+      <w:proofErr w:type="spellStart"/>
+      <w:r>
+        <w:rPr>
+          <w:i/>
+        </w:rPr>
+        <w:t>Category</w:t>
+      </w:r>
+      <w:proofErr w:type="spellEnd"/>
+      <w:r>
+        <w:rPr>
+          <w:i/>
+        </w:rPr>
+        <w:t xml:space="preserve"> Rating</w:t>
       </w:r>
       <w:r>
         <w:t xml:space="preserve">) polega on na wyświetlaniu filmów po kolei w losowej kolejności przy czym każdy z filmów jest oceniany natychmiast po jego odtworzeniu. Cykl przeprowadzanego testu został przedstawiony na poniższym rysunku. </w:t>
@@ -2577,7 +2639,10 @@
         <w:fldChar w:fldCharType="begin"/>
       </w:r>
       <w:r>
-        <w:instrText xml:space="preserve"> SEQ Rysunek \* ARABIC \s 1 </w:instrText>
+        <w:instrText xml:space="preserve"> SEQ Rysunek \*</w:instrText>
+      </w:r>
+      <w:r>
+        <w:instrText xml:space="preserve"> ARABIC \s 1 </w:instrText>
       </w:r>
       <w:r>
         <w:fldChar w:fldCharType="separate"/>
@@ -2780,12 +2845,28 @@
       <w:r>
         <w:t xml:space="preserve">Trzeci scenariusz został oparty o standardową metodę porównania parami (PC - </w:t>
       </w:r>
+      <w:proofErr w:type="spellStart"/>
       <w:r>
         <w:rPr>
           <w:i/>
         </w:rPr>
-        <w:t>Pair Comparision</w:t>
-      </w:r>
+        <w:t>Pair</w:t>
+      </w:r>
+      <w:proofErr w:type="spellEnd"/>
+      <w:r>
+        <w:rPr>
+          <w:i/>
+        </w:rPr>
+        <w:t xml:space="preserve"> </w:t>
+      </w:r>
+      <w:proofErr w:type="spellStart"/>
+      <w:r>
+        <w:rPr>
+          <w:i/>
+        </w:rPr>
+        <w:t>Comparision</w:t>
+      </w:r>
+      <w:proofErr w:type="spellEnd"/>
       <w:r>
         <w:t xml:space="preserve">) polegającą na zestawianiu kolejnych filmów parami pytając o jakość drugiego z filmów względem pierwszego. W tym teście zadano pytanie: „Jak zmieniła się jakość oglądanego filmu?”. Korzystając ze skali ocen z zalecanej dla testów CCR/PC z rekomendacji, która została pokazana we wstępie teoretycznym </w:t>
       </w:r>
@@ -2916,14 +2997,14 @@
       <w:r>
         <w:t xml:space="preserve"> </w:t>
       </w:r>
-      <w:bookmarkStart w:id="9" w:name="_Toc485223259"/>
+      <w:bookmarkStart w:id="10" w:name="_Toc485223259"/>
       <w:r>
         <w:t>Testerzy –</w:t>
       </w:r>
       <w:r>
         <w:t xml:space="preserve"> Orliński</w:t>
       </w:r>
-      <w:bookmarkEnd w:id="9"/>
+      <w:bookmarkEnd w:id="10"/>
     </w:p>
     <w:p>
       <w:pPr>
@@ -2942,14 +3023,14 @@
       <w:r>
         <w:t xml:space="preserve"> </w:t>
       </w:r>
-      <w:bookmarkStart w:id="10" w:name="_Toc485223260"/>
+      <w:bookmarkStart w:id="11" w:name="_Toc485223260"/>
       <w:r>
         <w:t>Przebieg testów i obserwacje –</w:t>
       </w:r>
       <w:r>
         <w:t xml:space="preserve"> Orliński</w:t>
       </w:r>
-      <w:bookmarkEnd w:id="10"/>
+      <w:bookmarkEnd w:id="11"/>
     </w:p>
     <w:p/>
     <w:p>
@@ -3424,14 +3505,14 @@
       <w:r>
         <w:t xml:space="preserve"> </w:t>
       </w:r>
-      <w:bookmarkStart w:id="11" w:name="_Toc485223261"/>
+      <w:bookmarkStart w:id="12" w:name="_Toc485223261"/>
       <w:r>
         <w:t>Opinie testerów –</w:t>
       </w:r>
       <w:r>
         <w:t xml:space="preserve"> Orliński</w:t>
       </w:r>
-      <w:bookmarkEnd w:id="11"/>
+      <w:bookmarkEnd w:id="12"/>
     </w:p>
     <w:p/>
     <w:p>
@@ -3443,19 +3524,41 @@
         <w:t>Po przeprowadzeniu testów zadbano o zebranie opinii testerów na temat całości badań. Zauważono duże rozbieżności w opiniach. Należy zwrócić uwagę na fakt, iż większość testerów to nie osoby bezpo</w:t>
       </w:r>
       <w:r>
-        <w:t xml:space="preserve">średnio zainteresowane tematyką QoE (ang. </w:t>
-      </w:r>
+        <w:t xml:space="preserve">średnio zainteresowane tematyką </w:t>
+      </w:r>
+      <w:proofErr w:type="spellStart"/>
+      <w:r>
+        <w:t>QoE</w:t>
+      </w:r>
+      <w:proofErr w:type="spellEnd"/>
+      <w:r>
+        <w:t xml:space="preserve"> (ang. </w:t>
+      </w:r>
+      <w:proofErr w:type="spellStart"/>
       <w:r>
         <w:rPr>
           <w:i/>
         </w:rPr>
-        <w:t>Quality of Experience</w:t>
-      </w:r>
+        <w:t>Quality</w:t>
+      </w:r>
+      <w:proofErr w:type="spellEnd"/>
+      <w:r>
+        <w:rPr>
+          <w:i/>
+        </w:rPr>
+        <w:t xml:space="preserve"> of </w:t>
+      </w:r>
+      <w:proofErr w:type="spellStart"/>
+      <w:r>
+        <w:rPr>
+          <w:i/>
+        </w:rPr>
+        <w:t>Experience</w:t>
+      </w:r>
+      <w:proofErr w:type="spellEnd"/>
       <w:r>
         <w:t>)</w:t>
       </w:r>
-      <w:bookmarkStart w:id="12" w:name="_GoBack"/>
-      <w:bookmarkEnd w:id="12"/>
       <w:r>
         <w:t>, a są to zwyczajni konsumenci. Testerzy zwracali uwagę na:</w:t>
       </w:r>
@@ -3533,7 +3636,15 @@
         <w:jc w:val="both"/>
       </w:pPr>
       <w:r>
-        <w:t>Film „Chimei” w początkowej części miał zdecydowanie gorszą jakość niż w końcowej</w:t>
+        <w:t>Film „</w:t>
+      </w:r>
+      <w:proofErr w:type="spellStart"/>
+      <w:r>
+        <w:t>Chimei</w:t>
+      </w:r>
+      <w:proofErr w:type="spellEnd"/>
+      <w:r>
+        <w:t>” w początkowej części miał zdecydowanie gorszą jakość niż w końcowej</w:t>
       </w:r>
     </w:p>
     <w:p>
@@ -3824,7 +3935,15 @@
         <w:t>[</w:t>
       </w:r>
       <w:r>
-        <w:t>http://lap.umd.edu/psyc200/handouts/psyc200_0812.pdf</w:t>
+        <w:t>http://lap.umd.edu/psyc200/</w:t>
+      </w:r>
+      <w:proofErr w:type="spellStart"/>
+      <w:r>
+        <w:t>handouts</w:t>
+      </w:r>
+      <w:proofErr w:type="spellEnd"/>
+      <w:r>
+        <w:t>/psyc200_0812.pdf</w:t>
       </w:r>
       <w:r>
         <w:t>]</w:t>
@@ -4929,13 +5048,31 @@
         </w:rPr>
         <w:t xml:space="preserve"> (ang. </w:t>
       </w:r>
+      <w:proofErr w:type="spellStart"/>
       <w:r>
         <w:rPr>
           <w:rFonts w:eastAsiaTheme="minorEastAsia"/>
           <w:i/>
         </w:rPr>
-        <w:t>degrees of freedom</w:t>
-      </w:r>
+        <w:t>degrees</w:t>
+      </w:r>
+      <w:proofErr w:type="spellEnd"/>
+      <w:r>
+        <w:rPr>
+          <w:rFonts w:eastAsiaTheme="minorEastAsia"/>
+          <w:i/>
+        </w:rPr>
+        <w:t xml:space="preserve"> of </w:t>
+      </w:r>
+      <w:proofErr w:type="spellStart"/>
+      <w:r>
+        <w:rPr>
+          <w:rFonts w:eastAsiaTheme="minorEastAsia"/>
+          <w:i/>
+        </w:rPr>
+        <w:t>freedom</w:t>
+      </w:r>
+      <w:proofErr w:type="spellEnd"/>
       <w:r>
         <w:rPr>
           <w:rFonts w:eastAsiaTheme="minorEastAsia"/>
@@ -6695,14 +6832,32 @@
         </w:rPr>
         <w:t xml:space="preserve">Na tym etapie należy również wyjaśnić znaczenie poziomu istotności. Jest to liczba oznaczająca prawdopodobieństwo błędu, który jest akceptowalny w przeprowadzanym badaniu. Przez błąd rozumiany jest błąd pierwszego rzędu (ang. </w:t>
       </w:r>
+      <w:proofErr w:type="spellStart"/>
       <w:r>
         <w:rPr>
           <w:rFonts w:eastAsiaTheme="minorEastAsia"/>
           <w:i/>
         </w:rPr>
         <w:lastRenderedPageBreak/>
-        <w:t>false positive</w:t>
-      </w:r>
+        <w:t>false</w:t>
+      </w:r>
+      <w:proofErr w:type="spellEnd"/>
+      <w:r>
+        <w:rPr>
+          <w:rFonts w:eastAsiaTheme="minorEastAsia"/>
+          <w:i/>
+        </w:rPr>
+        <w:t xml:space="preserve"> </w:t>
+      </w:r>
+      <w:proofErr w:type="spellStart"/>
+      <w:r>
+        <w:rPr>
+          <w:rFonts w:eastAsiaTheme="minorEastAsia"/>
+          <w:i/>
+        </w:rPr>
+        <w:t>positive</w:t>
+      </w:r>
+      <w:proofErr w:type="spellEnd"/>
       <w:r>
         <w:rPr>
           <w:rFonts w:eastAsiaTheme="minorEastAsia"/>
@@ -12059,6 +12214,7 @@
                 <w:color w:val="000000"/>
               </w:rPr>
             </w:pPr>
+            <w:proofErr w:type="spellStart"/>
             <w:r>
               <w:rPr>
                 <w:rFonts w:ascii="Calibri" w:hAnsi="Calibri"/>
@@ -12066,6 +12222,7 @@
               </w:rPr>
               <w:t>Chimei_Source</w:t>
             </w:r>
+            <w:proofErr w:type="spellEnd"/>
           </w:p>
         </w:tc>
         <w:tc>
@@ -12095,6 +12252,7 @@
                 <w:color w:val="000000"/>
               </w:rPr>
             </w:pPr>
+            <w:proofErr w:type="spellStart"/>
             <w:r>
               <w:rPr>
                 <w:rFonts w:ascii="Calibri" w:hAnsi="Calibri"/>
@@ -12102,6 +12260,7 @@
               </w:rPr>
               <w:t>Puppies_Source</w:t>
             </w:r>
+            <w:proofErr w:type="spellEnd"/>
           </w:p>
         </w:tc>
         <w:tc>
@@ -12233,10 +12392,7 @@
         <w:fldChar w:fldCharType="begin"/>
       </w:r>
       <w:r>
-        <w:instrText xml:space="preserve"> STYLEREF </w:instrText>
-      </w:r>
-      <w:r>
-        <w:instrText xml:space="preserve">1 \s </w:instrText>
+        <w:instrText xml:space="preserve"> STYLEREF 1 \s </w:instrText>
       </w:r>
       <w:r>
         <w:fldChar w:fldCharType="separate"/>
@@ -13107,9 +13263,11 @@
             <w:pPr>
               <w:jc w:val="center"/>
             </w:pPr>
+            <w:proofErr w:type="spellStart"/>
             <w:r>
               <w:t>Puppies_Source</w:t>
             </w:r>
+            <w:proofErr w:type="spellEnd"/>
           </w:p>
         </w:tc>
         <w:tc>
@@ -13120,9 +13278,11 @@
             <w:pPr>
               <w:jc w:val="center"/>
             </w:pPr>
+            <w:proofErr w:type="spellStart"/>
             <w:r>
               <w:t>Chimei_Source</w:t>
             </w:r>
+            <w:proofErr w:type="spellEnd"/>
           </w:p>
         </w:tc>
         <w:tc>
@@ -13300,7 +13460,15 @@
         <w:jc w:val="both"/>
       </w:pPr>
       <w:r>
-        <w:t xml:space="preserve">Na powyższym wykresie możemy zauważyć wyraźne różnice w ocenie jakości sekwencji w zależności od wybranego filmu źródłowego. Filmy bazujące na filmie „Chimei” zwłaszcza w </w:t>
+        <w:t>Na powyższym wykresie możemy zauważyć wyraźne różnice w ocenie jakości sekwencji w zależności od wybranego filmu źródłowego. Filmy bazujące na filmie „</w:t>
+      </w:r>
+      <w:proofErr w:type="spellStart"/>
+      <w:r>
+        <w:t>Chimei</w:t>
+      </w:r>
+      <w:proofErr w:type="spellEnd"/>
+      <w:r>
+        <w:t xml:space="preserve">” zwłaszcza w </w:t>
       </w:r>
       <w:r>
         <w:lastRenderedPageBreak/>
@@ -13476,9 +13644,11 @@
       <w:r>
         <w:t>„</w:t>
       </w:r>
+      <w:proofErr w:type="spellStart"/>
       <w:r>
         <w:t>Chimei</w:t>
       </w:r>
+      <w:proofErr w:type="spellEnd"/>
       <w:r>
         <w:t>”</w:t>
       </w:r>
@@ -13727,9 +13897,11 @@
               <w:pStyle w:val="Legenda"/>
               <w:jc w:val="center"/>
             </w:pPr>
+            <w:proofErr w:type="spellStart"/>
             <w:r>
               <w:t>Chimei_Source</w:t>
             </w:r>
+            <w:proofErr w:type="spellEnd"/>
           </w:p>
         </w:tc>
         <w:tc>
@@ -14060,9 +14232,11 @@
               <w:pStyle w:val="Legenda"/>
               <w:jc w:val="center"/>
             </w:pPr>
+            <w:proofErr w:type="spellStart"/>
             <w:r>
               <w:t>Puppies_Source</w:t>
             </w:r>
+            <w:proofErr w:type="spellEnd"/>
           </w:p>
         </w:tc>
       </w:tr>
@@ -14251,9 +14425,11 @@
               <w:pStyle w:val="Legenda"/>
               <w:jc w:val="center"/>
             </w:pPr>
+            <w:proofErr w:type="spellStart"/>
             <w:r>
               <w:t>Puppies_Source</w:t>
             </w:r>
+            <w:proofErr w:type="spellEnd"/>
           </w:p>
         </w:tc>
         <w:tc>
@@ -14500,10 +14676,1010 @@
       </w:r>
     </w:p>
     <w:p>
+      <w:pPr>
+        <w:ind w:firstLine="708"/>
+        <w:jc w:val="both"/>
+      </w:pPr>
       <w:r>
         <w:tab/>
       </w:r>
+      <w:r>
+        <w:t xml:space="preserve">Obserwując wykres wyników testu trzeciego zauważono, że dla dużej rozbieżności w jakości testerzy w większości zauważają różnicę, zaznaczając bardziej skrajne oceny. W przypadku par </w:t>
+      </w:r>
+      <w:r>
+        <w:lastRenderedPageBreak/>
+        <w:t>o zbliżonych jakościach wystawiane oceny tworzą szeroki przedział. Zadziwia fakt, iż testerzy np. w zestawieniu o numerze 7 oceniają dwie sekwencje o bardzo zbliżonej jakości obiektywnej w różny sposób. Występowały oceny określające film o wyższej przepływności jako ten gorszej jakości. Co więcej średnia wszystkich wyników dla tej pary również wskazuje film lepszej jakości jako ten subiektywnie</w:t>
+      </w:r>
+      <w:r>
+        <w:t xml:space="preserve"> gorszy. W przypadku pary trzynastej mamy do </w:t>
+      </w:r>
+      <w:r>
+        <w:t>czynienia z porównaniem dwóch f</w:t>
+      </w:r>
+      <w:r>
+        <w:t>ilmów o tej samej przepływności.</w:t>
+      </w:r>
+      <w:r>
+        <w:t xml:space="preserve"> </w:t>
+      </w:r>
+      <w:r>
+        <w:t>N</w:t>
+      </w:r>
+      <w:r>
+        <w:t>a wykresie możemy jednak zauważyć, iż film „</w:t>
+      </w:r>
+      <w:proofErr w:type="spellStart"/>
+      <w:r>
+        <w:t>Chimei</w:t>
+      </w:r>
+      <w:proofErr w:type="spellEnd"/>
+      <w:r>
+        <w:t>” oceniany w poprzednich testach jako potencjalnie lepszej jakości</w:t>
+      </w:r>
+      <w:r>
+        <w:t>,</w:t>
+      </w:r>
+      <w:r>
+        <w:t xml:space="preserve"> został tutaj oceniony jako gorszy. Natomiast w przypadku pary o numerze 11 testerzy mieli do czynienia z odwrotna sytuacją</w:t>
+      </w:r>
+      <w:r>
+        <w:t>. P</w:t>
+      </w:r>
+      <w:r>
+        <w:t>onowie otrzymali do porównania dwie sekwencje kompresowane z tą samą przepływnością</w:t>
+      </w:r>
+      <w:r>
+        <w:t>,</w:t>
+      </w:r>
+      <w:r>
+        <w:t xml:space="preserve"> jednakże tym razem w teście fragment generowany z filmu „</w:t>
+      </w:r>
+      <w:proofErr w:type="spellStart"/>
+      <w:r>
+        <w:t>Chimei</w:t>
+      </w:r>
+      <w:proofErr w:type="spellEnd"/>
+      <w:r>
+        <w:t>” odtworzono jako pierwszy. Oceny były zupełnie inne, a film drugi uznano za zdecydowanie gorszej jakości. Prawdopodobnie wynika to z tendencji obser</w:t>
+      </w:r>
+      <w:r>
+        <w:t>wowanej we wszystkich parach, w których</w:t>
+      </w:r>
+      <w:r>
+        <w:t xml:space="preserve"> testerzy </w:t>
+      </w:r>
+      <w:r>
+        <w:t>zdecydowanie łatwiej wystawiają</w:t>
+      </w:r>
+      <w:r>
+        <w:t xml:space="preserve"> oceny negatywne (nawet te skrajnie) niż oceny pozytywne mimo, iż różnica jakości nie jest aż tak duża. </w:t>
+      </w:r>
     </w:p>
+    <w:p>
+      <w:pPr>
+        <w:ind w:firstLine="708"/>
+        <w:jc w:val="both"/>
+      </w:pPr>
+    </w:p>
+    <w:p>
+      <w:pPr>
+        <w:ind w:firstLine="708"/>
+        <w:jc w:val="both"/>
+      </w:pPr>
+      <w:r>
+        <w:t>Kolejny</w:t>
+      </w:r>
+      <w:r>
+        <w:t>m</w:t>
+      </w:r>
+      <w:r>
+        <w:t xml:space="preserve"> przykładem tego </w:t>
+      </w:r>
+      <w:r>
+        <w:t>zjawiska</w:t>
+      </w:r>
+      <w:r>
+        <w:t xml:space="preserve"> jest para o numerze 5, gdzie testerzy uznawali fi</w:t>
+      </w:r>
+      <w:r>
+        <w:t>lm drugi za subiektywnie gorszy</w:t>
+      </w:r>
+      <w:r>
+        <w:t xml:space="preserve"> jakości</w:t>
+      </w:r>
+      <w:r>
+        <w:t>owo</w:t>
+      </w:r>
+      <w:r>
+        <w:t xml:space="preserve"> mimo, że wyświetlane filmy były w dokładnie takiej samej jakości, a także były wygenerowane z tego samego pliku źródłowego. Ponieważ jakość tego filmu była obiektywnie niska</w:t>
+      </w:r>
+      <w:r>
+        <w:t xml:space="preserve"> względem innych sekwencji</w:t>
+      </w:r>
+      <w:r>
+        <w:t>, stwierdzono iż osoby oceniające pamiętały pierwszy film z pary słabiej</w:t>
+      </w:r>
+      <w:r>
+        <w:t>, niż dopiero wyświetlony. D</w:t>
+      </w:r>
+      <w:r>
+        <w:t xml:space="preserve">latego też na podstawie obserwowanej złej jakości stwierdzali, że </w:t>
+      </w:r>
+      <w:r>
+        <w:t>pierwszy</w:t>
+      </w:r>
+      <w:r>
+        <w:t xml:space="preserve"> z filmów był lepszy. Przyglądając się wynikowi test</w:t>
+      </w:r>
+      <w:r>
+        <w:t>u</w:t>
+      </w:r>
+      <w:r>
+        <w:t xml:space="preserve"> porównawczego, zauważono bardzo duży wpływ wyboru </w:t>
+      </w:r>
+      <w:r>
+        <w:t xml:space="preserve">filmów w </w:t>
+      </w:r>
+      <w:r>
+        <w:t>par</w:t>
+      </w:r>
+      <w:r>
+        <w:t>ach</w:t>
+      </w:r>
+      <w:r>
+        <w:t xml:space="preserve"> do porównań na wyniki testu. Czynnik ten nie występuje w testach </w:t>
+      </w:r>
+      <w:r>
+        <w:t>pojedynczych co jest ich zaletą</w:t>
+      </w:r>
+      <w:r>
+        <w:t>. W teście zauważono, że średnie ocen dwóch filmów o obiektywnie dobrej jakości s</w:t>
+      </w:r>
+      <w:r>
+        <w:t xml:space="preserve">ą delikatnie odchylone od zera, czyli oceny filmów jako takie same, </w:t>
+      </w:r>
+      <w:r>
+        <w:t>w kierunku film</w:t>
+      </w:r>
+      <w:r>
+        <w:t>u</w:t>
+      </w:r>
+      <w:r>
+        <w:t xml:space="preserve"> o jakości obiektywnie lepszej. </w:t>
+      </w:r>
+      <w:r>
+        <w:t>Zestawienie ocen z testu porównawczego wraz z ocenami składowych filmów każdej pary przedstawiono poniżej.</w:t>
+      </w:r>
+      <w:r>
+        <w:t xml:space="preserve"> Ponieważ w teście trzecim pytano o jakość filmu drugiego w stosunku do pierwszego różnice wyliczono odejmując od oceny filmu drugiego ocenę filmu pierwszego. </w:t>
+      </w:r>
+    </w:p>
+    <w:p>
+      <w:pPr>
+        <w:ind w:firstLine="708"/>
+      </w:pPr>
+    </w:p>
+    <w:tbl>
+      <w:tblPr>
+        <w:tblStyle w:val="Tabela-Siatka"/>
+        <w:tblW w:w="0" w:type="auto"/>
+        <w:tblLook w:val="04A0" w:firstRow="1" w:lastRow="0" w:firstColumn="1" w:lastColumn="0" w:noHBand="0" w:noVBand="1"/>
+      </w:tblPr>
+      <w:tblGrid>
+        <w:gridCol w:w="1942"/>
+        <w:gridCol w:w="1943"/>
+        <w:gridCol w:w="1835"/>
+        <w:gridCol w:w="1671"/>
+        <w:gridCol w:w="1671"/>
+      </w:tblGrid>
+      <w:tr>
+        <w:tc>
+          <w:tcPr>
+            <w:tcW w:w="1942" w:type="dxa"/>
+            <w:tcBorders>
+              <w:top w:val="single" w:sz="4" w:space="0" w:color="auto"/>
+              <w:left w:val="single" w:sz="4" w:space="0" w:color="auto"/>
+              <w:bottom w:val="single" w:sz="4" w:space="0" w:color="auto"/>
+              <w:right w:val="single" w:sz="4" w:space="0" w:color="auto"/>
+            </w:tcBorders>
+            <w:hideMark/>
+          </w:tcPr>
+          <w:p>
+            <w:pPr>
+              <w:jc w:val="center"/>
+            </w:pPr>
+            <w:r>
+              <w:t>Sekwencja 1</w:t>
+            </w:r>
+          </w:p>
+        </w:tc>
+        <w:tc>
+          <w:tcPr>
+            <w:tcW w:w="1943" w:type="dxa"/>
+            <w:tcBorders>
+              <w:top w:val="single" w:sz="4" w:space="0" w:color="auto"/>
+              <w:left w:val="single" w:sz="4" w:space="0" w:color="auto"/>
+              <w:bottom w:val="single" w:sz="4" w:space="0" w:color="auto"/>
+              <w:right w:val="single" w:sz="4" w:space="0" w:color="auto"/>
+            </w:tcBorders>
+            <w:hideMark/>
+          </w:tcPr>
+          <w:p>
+            <w:pPr>
+              <w:jc w:val="center"/>
+            </w:pPr>
+            <w:r>
+              <w:t>Sekwencja 2</w:t>
+            </w:r>
+          </w:p>
+        </w:tc>
+        <w:tc>
+          <w:tcPr>
+            <w:tcW w:w="1835" w:type="dxa"/>
+            <w:tcBorders>
+              <w:top w:val="single" w:sz="4" w:space="0" w:color="auto"/>
+              <w:left w:val="single" w:sz="4" w:space="0" w:color="auto"/>
+              <w:bottom w:val="single" w:sz="4" w:space="0" w:color="auto"/>
+              <w:right w:val="single" w:sz="4" w:space="0" w:color="auto"/>
+            </w:tcBorders>
+            <w:hideMark/>
+          </w:tcPr>
+          <w:p>
+            <w:pPr>
+              <w:jc w:val="center"/>
+            </w:pPr>
+            <w:r>
+              <w:t>Ocena testu 3</w:t>
+            </w:r>
+          </w:p>
+        </w:tc>
+        <w:tc>
+          <w:tcPr>
+            <w:tcW w:w="1671" w:type="dxa"/>
+            <w:tcBorders>
+              <w:top w:val="single" w:sz="4" w:space="0" w:color="auto"/>
+              <w:left w:val="single" w:sz="4" w:space="0" w:color="auto"/>
+              <w:bottom w:val="single" w:sz="4" w:space="0" w:color="auto"/>
+              <w:right w:val="single" w:sz="4" w:space="0" w:color="auto"/>
+            </w:tcBorders>
+            <w:hideMark/>
+          </w:tcPr>
+          <w:p>
+            <w:pPr>
+              <w:jc w:val="center"/>
+            </w:pPr>
+            <w:r>
+              <w:t>Różnica w teście 1</w:t>
+            </w:r>
+          </w:p>
+        </w:tc>
+        <w:tc>
+          <w:tcPr>
+            <w:tcW w:w="1671" w:type="dxa"/>
+            <w:tcBorders>
+              <w:top w:val="single" w:sz="4" w:space="0" w:color="auto"/>
+              <w:left w:val="single" w:sz="4" w:space="0" w:color="auto"/>
+              <w:bottom w:val="single" w:sz="4" w:space="0" w:color="auto"/>
+              <w:right w:val="single" w:sz="4" w:space="0" w:color="auto"/>
+            </w:tcBorders>
+            <w:hideMark/>
+          </w:tcPr>
+          <w:p>
+            <w:pPr>
+              <w:jc w:val="center"/>
+            </w:pPr>
+            <w:r>
+              <w:t>Różnica w teście 2</w:t>
+            </w:r>
+          </w:p>
+        </w:tc>
+      </w:tr>
+      <w:tr>
+        <w:tc>
+          <w:tcPr>
+            <w:tcW w:w="1942" w:type="dxa"/>
+            <w:tcBorders>
+              <w:top w:val="single" w:sz="4" w:space="0" w:color="auto"/>
+              <w:left w:val="single" w:sz="4" w:space="0" w:color="auto"/>
+              <w:bottom w:val="single" w:sz="4" w:space="0" w:color="auto"/>
+              <w:right w:val="single" w:sz="4" w:space="0" w:color="auto"/>
+            </w:tcBorders>
+            <w:hideMark/>
+          </w:tcPr>
+          <w:p>
+            <w:pPr>
+              <w:jc w:val="center"/>
+            </w:pPr>
+            <w:r>
+              <w:t>Puppies_9000k</w:t>
+            </w:r>
+          </w:p>
+        </w:tc>
+        <w:tc>
+          <w:tcPr>
+            <w:tcW w:w="1943" w:type="dxa"/>
+            <w:tcBorders>
+              <w:top w:val="single" w:sz="4" w:space="0" w:color="auto"/>
+              <w:left w:val="single" w:sz="4" w:space="0" w:color="auto"/>
+              <w:bottom w:val="single" w:sz="4" w:space="0" w:color="auto"/>
+              <w:right w:val="single" w:sz="4" w:space="0" w:color="auto"/>
+            </w:tcBorders>
+            <w:hideMark/>
+          </w:tcPr>
+          <w:p>
+            <w:pPr>
+              <w:jc w:val="center"/>
+            </w:pPr>
+            <w:r>
+              <w:t>Puppies_4000k</w:t>
+            </w:r>
+          </w:p>
+        </w:tc>
+        <w:tc>
+          <w:tcPr>
+            <w:tcW w:w="1835" w:type="dxa"/>
+            <w:tcBorders>
+              <w:top w:val="single" w:sz="4" w:space="0" w:color="auto"/>
+              <w:left w:val="single" w:sz="4" w:space="0" w:color="auto"/>
+              <w:bottom w:val="single" w:sz="4" w:space="0" w:color="auto"/>
+              <w:right w:val="single" w:sz="4" w:space="0" w:color="auto"/>
+            </w:tcBorders>
+            <w:hideMark/>
+          </w:tcPr>
+          <w:p>
+            <w:pPr>
+              <w:jc w:val="center"/>
+            </w:pPr>
+            <w:r>
+              <w:t>-1.15</w:t>
+            </w:r>
+          </w:p>
+        </w:tc>
+        <w:tc>
+          <w:tcPr>
+            <w:tcW w:w="1671" w:type="dxa"/>
+            <w:tcBorders>
+              <w:top w:val="single" w:sz="4" w:space="0" w:color="auto"/>
+              <w:left w:val="single" w:sz="4" w:space="0" w:color="auto"/>
+              <w:bottom w:val="single" w:sz="4" w:space="0" w:color="auto"/>
+              <w:right w:val="single" w:sz="4" w:space="0" w:color="auto"/>
+            </w:tcBorders>
+            <w:vAlign w:val="bottom"/>
+            <w:hideMark/>
+          </w:tcPr>
+          <w:p>
+            <w:pPr>
+              <w:jc w:val="center"/>
+              <w:rPr>
+                <w:rFonts w:ascii="Calibri" w:hAnsi="Calibri" w:cs="Calibri"/>
+                <w:color w:val="000000"/>
+              </w:rPr>
+            </w:pPr>
+            <w:r>
+              <w:rPr>
+                <w:rFonts w:ascii="Calibri" w:hAnsi="Calibri" w:cs="Calibri"/>
+                <w:color w:val="000000"/>
+              </w:rPr>
+              <w:t>-1,2307</w:t>
+            </w:r>
+          </w:p>
+        </w:tc>
+        <w:tc>
+          <w:tcPr>
+            <w:tcW w:w="1671" w:type="dxa"/>
+            <w:tcBorders>
+              <w:top w:val="single" w:sz="4" w:space="0" w:color="auto"/>
+              <w:left w:val="single" w:sz="4" w:space="0" w:color="auto"/>
+              <w:bottom w:val="single" w:sz="4" w:space="0" w:color="auto"/>
+              <w:right w:val="single" w:sz="4" w:space="0" w:color="auto"/>
+            </w:tcBorders>
+            <w:vAlign w:val="bottom"/>
+            <w:hideMark/>
+          </w:tcPr>
+          <w:p>
+            <w:pPr>
+              <w:jc w:val="center"/>
+              <w:rPr>
+                <w:rFonts w:ascii="Calibri" w:hAnsi="Calibri" w:cs="Calibri"/>
+                <w:color w:val="000000"/>
+              </w:rPr>
+            </w:pPr>
+            <w:r>
+              <w:rPr>
+                <w:rFonts w:ascii="Calibri" w:hAnsi="Calibri" w:cs="Calibri"/>
+                <w:color w:val="000000"/>
+              </w:rPr>
+              <w:t>-1,076</w:t>
+            </w:r>
+          </w:p>
+        </w:tc>
+      </w:tr>
+      <w:tr>
+        <w:tc>
+          <w:tcPr>
+            <w:tcW w:w="1942" w:type="dxa"/>
+            <w:tcBorders>
+              <w:top w:val="single" w:sz="4" w:space="0" w:color="auto"/>
+              <w:left w:val="single" w:sz="4" w:space="0" w:color="auto"/>
+              <w:bottom w:val="single" w:sz="4" w:space="0" w:color="auto"/>
+              <w:right w:val="single" w:sz="4" w:space="0" w:color="auto"/>
+            </w:tcBorders>
+            <w:hideMark/>
+          </w:tcPr>
+          <w:p>
+            <w:pPr>
+              <w:jc w:val="center"/>
+            </w:pPr>
+            <w:r>
+              <w:t>Puppies_5000k</w:t>
+            </w:r>
+          </w:p>
+        </w:tc>
+        <w:tc>
+          <w:tcPr>
+            <w:tcW w:w="1943" w:type="dxa"/>
+            <w:tcBorders>
+              <w:top w:val="single" w:sz="4" w:space="0" w:color="auto"/>
+              <w:left w:val="single" w:sz="4" w:space="0" w:color="auto"/>
+              <w:bottom w:val="single" w:sz="4" w:space="0" w:color="auto"/>
+              <w:right w:val="single" w:sz="4" w:space="0" w:color="auto"/>
+            </w:tcBorders>
+            <w:hideMark/>
+          </w:tcPr>
+          <w:p>
+            <w:pPr>
+              <w:jc w:val="center"/>
+            </w:pPr>
+            <w:r>
+              <w:t>Puppies_6000k</w:t>
+            </w:r>
+          </w:p>
+        </w:tc>
+        <w:tc>
+          <w:tcPr>
+            <w:tcW w:w="1835" w:type="dxa"/>
+            <w:tcBorders>
+              <w:top w:val="single" w:sz="4" w:space="0" w:color="auto"/>
+              <w:left w:val="single" w:sz="4" w:space="0" w:color="auto"/>
+              <w:bottom w:val="single" w:sz="4" w:space="0" w:color="auto"/>
+              <w:right w:val="single" w:sz="4" w:space="0" w:color="auto"/>
+            </w:tcBorders>
+            <w:hideMark/>
+          </w:tcPr>
+          <w:p>
+            <w:pPr>
+              <w:jc w:val="center"/>
+            </w:pPr>
+            <w:r>
+              <w:t>0.538</w:t>
+            </w:r>
+          </w:p>
+        </w:tc>
+        <w:tc>
+          <w:tcPr>
+            <w:tcW w:w="1671" w:type="dxa"/>
+            <w:tcBorders>
+              <w:top w:val="single" w:sz="4" w:space="0" w:color="auto"/>
+              <w:left w:val="single" w:sz="4" w:space="0" w:color="auto"/>
+              <w:bottom w:val="single" w:sz="4" w:space="0" w:color="auto"/>
+              <w:right w:val="single" w:sz="4" w:space="0" w:color="auto"/>
+            </w:tcBorders>
+            <w:hideMark/>
+          </w:tcPr>
+          <w:p>
+            <w:pPr>
+              <w:jc w:val="center"/>
+              <w:rPr>
+                <w:rFonts w:ascii="Calibri" w:hAnsi="Calibri" w:cs="Calibri"/>
+                <w:color w:val="000000"/>
+              </w:rPr>
+            </w:pPr>
+            <w:r>
+              <w:rPr>
+                <w:rFonts w:ascii="Calibri" w:hAnsi="Calibri" w:cs="Calibri"/>
+                <w:color w:val="000000"/>
+              </w:rPr>
+              <w:t>0,1538</w:t>
+            </w:r>
+          </w:p>
+        </w:tc>
+        <w:tc>
+          <w:tcPr>
+            <w:tcW w:w="1671" w:type="dxa"/>
+            <w:tcBorders>
+              <w:top w:val="single" w:sz="4" w:space="0" w:color="auto"/>
+              <w:left w:val="single" w:sz="4" w:space="0" w:color="auto"/>
+              <w:bottom w:val="single" w:sz="4" w:space="0" w:color="auto"/>
+              <w:right w:val="single" w:sz="4" w:space="0" w:color="auto"/>
+            </w:tcBorders>
+            <w:hideMark/>
+          </w:tcPr>
+          <w:p>
+            <w:pPr>
+              <w:jc w:val="center"/>
+              <w:rPr>
+                <w:rFonts w:ascii="Calibri" w:hAnsi="Calibri" w:cs="Calibri"/>
+                <w:color w:val="000000"/>
+              </w:rPr>
+            </w:pPr>
+            <w:r>
+              <w:rPr>
+                <w:rFonts w:ascii="Calibri" w:hAnsi="Calibri" w:cs="Calibri"/>
+                <w:color w:val="000000"/>
+              </w:rPr>
+              <w:t>0,3076</w:t>
+            </w:r>
+          </w:p>
+        </w:tc>
+      </w:tr>
+      <w:tr>
+        <w:tc>
+          <w:tcPr>
+            <w:tcW w:w="1942" w:type="dxa"/>
+            <w:tcBorders>
+              <w:top w:val="single" w:sz="4" w:space="0" w:color="auto"/>
+              <w:left w:val="single" w:sz="4" w:space="0" w:color="auto"/>
+              <w:bottom w:val="single" w:sz="4" w:space="0" w:color="auto"/>
+              <w:right w:val="single" w:sz="4" w:space="0" w:color="auto"/>
+            </w:tcBorders>
+            <w:hideMark/>
+          </w:tcPr>
+          <w:p>
+            <w:pPr>
+              <w:jc w:val="center"/>
+            </w:pPr>
+            <w:r>
+              <w:t>Puppies_8000k</w:t>
+            </w:r>
+          </w:p>
+        </w:tc>
+        <w:tc>
+          <w:tcPr>
+            <w:tcW w:w="1943" w:type="dxa"/>
+            <w:tcBorders>
+              <w:top w:val="single" w:sz="4" w:space="0" w:color="auto"/>
+              <w:left w:val="single" w:sz="4" w:space="0" w:color="auto"/>
+              <w:bottom w:val="single" w:sz="4" w:space="0" w:color="auto"/>
+              <w:right w:val="single" w:sz="4" w:space="0" w:color="auto"/>
+            </w:tcBorders>
+            <w:hideMark/>
+          </w:tcPr>
+          <w:p>
+            <w:pPr>
+              <w:jc w:val="center"/>
+            </w:pPr>
+            <w:proofErr w:type="spellStart"/>
+            <w:r>
+              <w:t>Puppies_Source</w:t>
+            </w:r>
+            <w:proofErr w:type="spellEnd"/>
+          </w:p>
+        </w:tc>
+        <w:tc>
+          <w:tcPr>
+            <w:tcW w:w="1835" w:type="dxa"/>
+            <w:tcBorders>
+              <w:top w:val="single" w:sz="4" w:space="0" w:color="auto"/>
+              <w:left w:val="single" w:sz="4" w:space="0" w:color="auto"/>
+              <w:bottom w:val="single" w:sz="4" w:space="0" w:color="auto"/>
+              <w:right w:val="single" w:sz="4" w:space="0" w:color="auto"/>
+            </w:tcBorders>
+            <w:hideMark/>
+          </w:tcPr>
+          <w:p>
+            <w:pPr>
+              <w:jc w:val="center"/>
+            </w:pPr>
+            <w:r>
+              <w:t>0.385</w:t>
+            </w:r>
+          </w:p>
+        </w:tc>
+        <w:tc>
+          <w:tcPr>
+            <w:tcW w:w="1671" w:type="dxa"/>
+            <w:tcBorders>
+              <w:top w:val="single" w:sz="4" w:space="0" w:color="auto"/>
+              <w:left w:val="single" w:sz="4" w:space="0" w:color="auto"/>
+              <w:bottom w:val="single" w:sz="4" w:space="0" w:color="auto"/>
+              <w:right w:val="single" w:sz="4" w:space="0" w:color="auto"/>
+            </w:tcBorders>
+            <w:hideMark/>
+          </w:tcPr>
+          <w:p>
+            <w:pPr>
+              <w:jc w:val="center"/>
+            </w:pPr>
+            <w:r>
+              <w:rPr>
+                <w:rFonts w:ascii="Calibri" w:hAnsi="Calibri" w:cs="Calibri"/>
+                <w:color w:val="000000"/>
+              </w:rPr>
+              <w:t>0,6153</w:t>
+            </w:r>
+          </w:p>
+        </w:tc>
+        <w:tc>
+          <w:tcPr>
+            <w:tcW w:w="1671" w:type="dxa"/>
+            <w:tcBorders>
+              <w:top w:val="single" w:sz="4" w:space="0" w:color="auto"/>
+              <w:left w:val="single" w:sz="4" w:space="0" w:color="auto"/>
+              <w:bottom w:val="single" w:sz="4" w:space="0" w:color="auto"/>
+              <w:right w:val="single" w:sz="4" w:space="0" w:color="auto"/>
+            </w:tcBorders>
+            <w:hideMark/>
+          </w:tcPr>
+          <w:p>
+            <w:pPr>
+              <w:jc w:val="center"/>
+            </w:pPr>
+            <w:r>
+              <w:rPr>
+                <w:rFonts w:ascii="Calibri" w:hAnsi="Calibri" w:cs="Calibri"/>
+                <w:color w:val="000000"/>
+              </w:rPr>
+              <w:t>0,3846</w:t>
+            </w:r>
+          </w:p>
+        </w:tc>
+      </w:tr>
+      <w:tr>
+        <w:tc>
+          <w:tcPr>
+            <w:tcW w:w="1942" w:type="dxa"/>
+            <w:tcBorders>
+              <w:top w:val="single" w:sz="4" w:space="0" w:color="auto"/>
+              <w:left w:val="single" w:sz="4" w:space="0" w:color="auto"/>
+              <w:bottom w:val="single" w:sz="4" w:space="0" w:color="auto"/>
+              <w:right w:val="single" w:sz="4" w:space="0" w:color="auto"/>
+            </w:tcBorders>
+            <w:hideMark/>
+          </w:tcPr>
+          <w:p>
+            <w:pPr>
+              <w:jc w:val="center"/>
+            </w:pPr>
+            <w:r>
+              <w:t>Chimei_9000k</w:t>
+            </w:r>
+          </w:p>
+        </w:tc>
+        <w:tc>
+          <w:tcPr>
+            <w:tcW w:w="1943" w:type="dxa"/>
+            <w:tcBorders>
+              <w:top w:val="single" w:sz="4" w:space="0" w:color="auto"/>
+              <w:left w:val="single" w:sz="4" w:space="0" w:color="auto"/>
+              <w:bottom w:val="single" w:sz="4" w:space="0" w:color="auto"/>
+              <w:right w:val="single" w:sz="4" w:space="0" w:color="auto"/>
+            </w:tcBorders>
+            <w:hideMark/>
+          </w:tcPr>
+          <w:p>
+            <w:pPr>
+              <w:jc w:val="center"/>
+            </w:pPr>
+            <w:r>
+              <w:t>Chimei_5000k</w:t>
+            </w:r>
+          </w:p>
+        </w:tc>
+        <w:tc>
+          <w:tcPr>
+            <w:tcW w:w="1835" w:type="dxa"/>
+            <w:tcBorders>
+              <w:top w:val="single" w:sz="4" w:space="0" w:color="auto"/>
+              <w:left w:val="single" w:sz="4" w:space="0" w:color="auto"/>
+              <w:bottom w:val="single" w:sz="4" w:space="0" w:color="auto"/>
+              <w:right w:val="single" w:sz="4" w:space="0" w:color="auto"/>
+            </w:tcBorders>
+            <w:hideMark/>
+          </w:tcPr>
+          <w:p>
+            <w:pPr>
+              <w:jc w:val="center"/>
+            </w:pPr>
+            <w:r>
+              <w:t>-0.15</w:t>
+            </w:r>
+          </w:p>
+        </w:tc>
+        <w:tc>
+          <w:tcPr>
+            <w:tcW w:w="1671" w:type="dxa"/>
+            <w:tcBorders>
+              <w:top w:val="single" w:sz="4" w:space="0" w:color="auto"/>
+              <w:left w:val="single" w:sz="4" w:space="0" w:color="auto"/>
+              <w:bottom w:val="single" w:sz="4" w:space="0" w:color="auto"/>
+              <w:right w:val="single" w:sz="4" w:space="0" w:color="auto"/>
+            </w:tcBorders>
+            <w:hideMark/>
+          </w:tcPr>
+          <w:p>
+            <w:pPr>
+              <w:jc w:val="center"/>
+              <w:rPr>
+                <w:rFonts w:ascii="Calibri" w:hAnsi="Calibri" w:cs="Calibri"/>
+                <w:color w:val="000000"/>
+              </w:rPr>
+            </w:pPr>
+            <w:r>
+              <w:rPr>
+                <w:rFonts w:ascii="Calibri" w:hAnsi="Calibri" w:cs="Calibri"/>
+                <w:color w:val="000000"/>
+              </w:rPr>
+              <w:t>0,3076</w:t>
+            </w:r>
+          </w:p>
+        </w:tc>
+        <w:tc>
+          <w:tcPr>
+            <w:tcW w:w="1671" w:type="dxa"/>
+            <w:tcBorders>
+              <w:top w:val="single" w:sz="4" w:space="0" w:color="auto"/>
+              <w:left w:val="single" w:sz="4" w:space="0" w:color="auto"/>
+              <w:bottom w:val="single" w:sz="4" w:space="0" w:color="auto"/>
+              <w:right w:val="single" w:sz="4" w:space="0" w:color="auto"/>
+            </w:tcBorders>
+            <w:hideMark/>
+          </w:tcPr>
+          <w:p>
+            <w:pPr>
+              <w:jc w:val="center"/>
+              <w:rPr>
+                <w:rFonts w:ascii="Calibri" w:hAnsi="Calibri" w:cs="Calibri"/>
+                <w:color w:val="000000"/>
+              </w:rPr>
+            </w:pPr>
+            <w:r>
+              <w:rPr>
+                <w:rFonts w:ascii="Calibri" w:hAnsi="Calibri" w:cs="Calibri"/>
+                <w:color w:val="000000"/>
+              </w:rPr>
+              <w:t>-0,0769</w:t>
+            </w:r>
+          </w:p>
+        </w:tc>
+      </w:tr>
+      <w:tr>
+        <w:tc>
+          <w:tcPr>
+            <w:tcW w:w="1942" w:type="dxa"/>
+            <w:tcBorders>
+              <w:top w:val="single" w:sz="4" w:space="0" w:color="auto"/>
+              <w:left w:val="single" w:sz="4" w:space="0" w:color="auto"/>
+              <w:bottom w:val="single" w:sz="4" w:space="0" w:color="auto"/>
+              <w:right w:val="single" w:sz="4" w:space="0" w:color="auto"/>
+            </w:tcBorders>
+            <w:hideMark/>
+          </w:tcPr>
+          <w:p>
+            <w:pPr>
+              <w:jc w:val="center"/>
+            </w:pPr>
+            <w:r>
+              <w:t>Puppies_9000k</w:t>
+            </w:r>
+          </w:p>
+        </w:tc>
+        <w:tc>
+          <w:tcPr>
+            <w:tcW w:w="1943" w:type="dxa"/>
+            <w:tcBorders>
+              <w:top w:val="single" w:sz="4" w:space="0" w:color="auto"/>
+              <w:left w:val="single" w:sz="4" w:space="0" w:color="auto"/>
+              <w:bottom w:val="single" w:sz="4" w:space="0" w:color="auto"/>
+              <w:right w:val="single" w:sz="4" w:space="0" w:color="auto"/>
+            </w:tcBorders>
+            <w:hideMark/>
+          </w:tcPr>
+          <w:p>
+            <w:pPr>
+              <w:jc w:val="center"/>
+            </w:pPr>
+            <w:r>
+              <w:t>Puppies_7000k</w:t>
+            </w:r>
+          </w:p>
+        </w:tc>
+        <w:tc>
+          <w:tcPr>
+            <w:tcW w:w="1835" w:type="dxa"/>
+            <w:tcBorders>
+              <w:top w:val="single" w:sz="4" w:space="0" w:color="auto"/>
+              <w:left w:val="single" w:sz="4" w:space="0" w:color="auto"/>
+              <w:bottom w:val="single" w:sz="4" w:space="0" w:color="auto"/>
+              <w:right w:val="single" w:sz="4" w:space="0" w:color="auto"/>
+            </w:tcBorders>
+            <w:hideMark/>
+          </w:tcPr>
+          <w:p>
+            <w:pPr>
+              <w:jc w:val="center"/>
+            </w:pPr>
+            <w:r>
+              <w:t>-0.08</w:t>
+            </w:r>
+          </w:p>
+        </w:tc>
+        <w:tc>
+          <w:tcPr>
+            <w:tcW w:w="1671" w:type="dxa"/>
+            <w:tcBorders>
+              <w:top w:val="single" w:sz="4" w:space="0" w:color="auto"/>
+              <w:left w:val="single" w:sz="4" w:space="0" w:color="auto"/>
+              <w:bottom w:val="single" w:sz="4" w:space="0" w:color="auto"/>
+              <w:right w:val="single" w:sz="4" w:space="0" w:color="auto"/>
+            </w:tcBorders>
+            <w:hideMark/>
+          </w:tcPr>
+          <w:p>
+            <w:pPr>
+              <w:jc w:val="center"/>
+              <w:rPr>
+                <w:rFonts w:ascii="Calibri" w:hAnsi="Calibri" w:cs="Calibri"/>
+                <w:color w:val="000000"/>
+              </w:rPr>
+            </w:pPr>
+            <w:r>
+              <w:rPr>
+                <w:rFonts w:ascii="Calibri" w:hAnsi="Calibri" w:cs="Calibri"/>
+                <w:color w:val="000000"/>
+              </w:rPr>
+              <w:t>0,5384</w:t>
+            </w:r>
+          </w:p>
+        </w:tc>
+        <w:tc>
+          <w:tcPr>
+            <w:tcW w:w="1671" w:type="dxa"/>
+            <w:tcBorders>
+              <w:top w:val="single" w:sz="4" w:space="0" w:color="auto"/>
+              <w:left w:val="single" w:sz="4" w:space="0" w:color="auto"/>
+              <w:bottom w:val="single" w:sz="4" w:space="0" w:color="auto"/>
+              <w:right w:val="single" w:sz="4" w:space="0" w:color="auto"/>
+            </w:tcBorders>
+            <w:hideMark/>
+          </w:tcPr>
+          <w:p>
+            <w:pPr>
+              <w:keepNext/>
+              <w:jc w:val="center"/>
+              <w:rPr>
+                <w:rFonts w:ascii="Calibri" w:hAnsi="Calibri" w:cs="Calibri"/>
+                <w:color w:val="000000"/>
+              </w:rPr>
+            </w:pPr>
+            <w:r>
+              <w:rPr>
+                <w:rFonts w:ascii="Calibri" w:hAnsi="Calibri" w:cs="Calibri"/>
+                <w:color w:val="000000"/>
+              </w:rPr>
+              <w:t>0,3076</w:t>
+            </w:r>
+          </w:p>
+        </w:tc>
+      </w:tr>
+    </w:tbl>
+    <w:p>
+      <w:pPr>
+        <w:pStyle w:val="Legenda"/>
+        <w:jc w:val="center"/>
+      </w:pPr>
+      <w:r>
+        <w:t xml:space="preserve">Tabela </w:t>
+      </w:r>
+      <w:r>
+        <w:fldChar w:fldCharType="begin"/>
+      </w:r>
+      <w:r>
+        <w:instrText xml:space="preserve"> STYLEREF 1 \s </w:instrText>
+      </w:r>
+      <w:r>
+        <w:fldChar w:fldCharType="separate"/>
+      </w:r>
+      <w:r>
+        <w:rPr>
+          <w:noProof/>
+        </w:rPr>
+        <w:t>3</w:t>
+      </w:r>
+      <w:r>
+        <w:rPr>
+          <w:noProof/>
+        </w:rPr>
+        <w:fldChar w:fldCharType="end"/>
+      </w:r>
+      <w:r>
+        <w:noBreakHyphen/>
+      </w:r>
+      <w:r>
+        <w:fldChar w:fldCharType="begin"/>
+      </w:r>
+      <w:r>
+        <w:instrText xml:space="preserve"> SEQ Tabela \* ARABIC \s 1 </w:instrText>
+      </w:r>
+      <w:r>
+        <w:fldChar w:fldCharType="separate"/>
+      </w:r>
+      <w:r>
+        <w:rPr>
+          <w:noProof/>
+        </w:rPr>
+        <w:t>10</w:t>
+      </w:r>
+      <w:r>
+        <w:rPr>
+          <w:noProof/>
+        </w:rPr>
+        <w:fldChar w:fldCharType="end"/>
+      </w:r>
+      <w:r>
+        <w:t xml:space="preserve"> Wybrane porównania par sekwencji dla różnych testów</w:t>
+      </w:r>
+    </w:p>
+    <w:p>
+      <w:pPr>
+        <w:ind w:firstLine="708"/>
+        <w:jc w:val="both"/>
+      </w:pPr>
+    </w:p>
+    <w:p>
+      <w:pPr>
+        <w:ind w:firstLine="708"/>
+        <w:jc w:val="both"/>
+      </w:pPr>
+      <w:r>
+        <w:t>Dla wszystkich wymieniony</w:t>
+      </w:r>
+      <w:r>
+        <w:t>ch</w:t>
+      </w:r>
+      <w:r>
+        <w:t xml:space="preserve"> wyżej par filmów stwierdzono bardzo niewielkie różnice pomiędzy kolejnymi </w:t>
+      </w:r>
+      <w:r>
+        <w:t xml:space="preserve">wynikami </w:t>
+      </w:r>
+      <w:r>
+        <w:t>test</w:t>
+      </w:r>
+      <w:r>
+        <w:t>ów,</w:t>
+      </w:r>
+      <w:r>
+        <w:t xml:space="preserve"> </w:t>
+      </w:r>
+      <w:r>
+        <w:t>P</w:t>
+      </w:r>
+      <w:r>
+        <w:t>onieważ różnice nie są ukierunkowane w konkretny sposób</w:t>
+      </w:r>
+      <w:r>
+        <w:t>,</w:t>
+      </w:r>
+      <w:r>
+        <w:t xml:space="preserve"> nie stwierdzono jednoznacznie, aby któraś </w:t>
+      </w:r>
+      <w:r>
+        <w:t>z</w:t>
+      </w:r>
+      <w:r>
+        <w:t xml:space="preserve"> metod była wyraźnie czulsza od pozostałych. Dlatego też ze względu na największą prostotę, oraz relatywnie dużą ilość danych </w:t>
+      </w:r>
+      <w:r>
+        <w:t xml:space="preserve">zbieranych </w:t>
+      </w:r>
+      <w:r>
+        <w:t>w najkrótszym czasie za n</w:t>
+      </w:r>
+      <w:r>
+        <w:t>ajlepszą uznano metodę pierwszą, czyli ACR.</w:t>
+      </w:r>
+    </w:p>
+    <w:p/>
     <w:sectPr>
       <w:footerReference w:type="default" r:id="rId21"/>
       <w:pgSz w:w="11906" w:h="16838"/>
@@ -14550,6 +15726,7 @@
         <w:docPartUnique/>
       </w:docPartObj>
     </w:sdtPr>
+    <w:sdtEndPr/>
     <w:sdtContent>
       <w:p>
         <w:pPr>
@@ -14569,7 +15746,7 @@
           <w:rPr>
             <w:noProof/>
           </w:rPr>
-          <w:t>21</w:t>
+          <w:t>22</w:t>
         </w:r>
         <w:r>
           <w:fldChar w:fldCharType="end"/>
@@ -16694,11 +17871,11 @@
         </c:hiLowLines>
         <c:marker val="1"/>
         <c:smooth val="0"/>
-        <c:axId val="259157008"/>
-        <c:axId val="397534864"/>
+        <c:axId val="362173216"/>
+        <c:axId val="362173776"/>
       </c:lineChart>
       <c:catAx>
-        <c:axId val="259157008"/>
+        <c:axId val="362173216"/>
         <c:scaling>
           <c:orientation val="minMax"/>
         </c:scaling>
@@ -16795,7 +17972,7 @@
             <a:endParaRPr lang="pl-PL"/>
           </a:p>
         </c:txPr>
-        <c:crossAx val="397534864"/>
+        <c:crossAx val="362173776"/>
         <c:crosses val="autoZero"/>
         <c:auto val="1"/>
         <c:lblAlgn val="ctr"/>
@@ -16803,7 +17980,7 @@
         <c:noMultiLvlLbl val="0"/>
       </c:catAx>
       <c:valAx>
-        <c:axId val="397534864"/>
+        <c:axId val="362173776"/>
         <c:scaling>
           <c:orientation val="minMax"/>
         </c:scaling>
@@ -16909,7 +18086,7 @@
             <a:endParaRPr lang="pl-PL"/>
           </a:p>
         </c:txPr>
-        <c:crossAx val="259157008"/>
+        <c:crossAx val="362173216"/>
         <c:crosses val="autoZero"/>
         <c:crossBetween val="between"/>
       </c:valAx>
@@ -17352,11 +18529,11 @@
         </c:hiLowLines>
         <c:marker val="1"/>
         <c:smooth val="0"/>
-        <c:axId val="453840832"/>
-        <c:axId val="453841392"/>
+        <c:axId val="362759344"/>
+        <c:axId val="361191104"/>
       </c:lineChart>
       <c:catAx>
-        <c:axId val="453840832"/>
+        <c:axId val="362759344"/>
         <c:scaling>
           <c:orientation val="minMax"/>
         </c:scaling>
@@ -17453,7 +18630,7 @@
             <a:endParaRPr lang="pl-PL"/>
           </a:p>
         </c:txPr>
-        <c:crossAx val="453841392"/>
+        <c:crossAx val="361191104"/>
         <c:crosses val="autoZero"/>
         <c:auto val="1"/>
         <c:lblAlgn val="ctr"/>
@@ -17461,7 +18638,7 @@
         <c:noMultiLvlLbl val="0"/>
       </c:catAx>
       <c:valAx>
-        <c:axId val="453841392"/>
+        <c:axId val="361191104"/>
         <c:scaling>
           <c:orientation val="minMax"/>
         </c:scaling>
@@ -17567,7 +18744,7 @@
             <a:endParaRPr lang="pl-PL"/>
           </a:p>
         </c:txPr>
-        <c:crossAx val="453840832"/>
+        <c:crossAx val="362759344"/>
         <c:crosses val="autoZero"/>
         <c:crossBetween val="between"/>
       </c:valAx>
@@ -17893,11 +19070,11 @@
           <c:showBubbleSize val="0"/>
         </c:dLbls>
         <c:gapWidth val="150"/>
-        <c:axId val="454239968"/>
-        <c:axId val="454240528"/>
+        <c:axId val="361193904"/>
+        <c:axId val="361194464"/>
       </c:barChart>
       <c:catAx>
-        <c:axId val="454239968"/>
+        <c:axId val="361193904"/>
         <c:scaling>
           <c:orientation val="minMax"/>
         </c:scaling>
@@ -17994,7 +19171,7 @@
             <a:endParaRPr lang="pl-PL"/>
           </a:p>
         </c:txPr>
-        <c:crossAx val="454240528"/>
+        <c:crossAx val="361194464"/>
         <c:crosses val="autoZero"/>
         <c:auto val="1"/>
         <c:lblAlgn val="ctr"/>
@@ -18002,7 +19179,7 @@
         <c:noMultiLvlLbl val="0"/>
       </c:catAx>
       <c:valAx>
-        <c:axId val="454240528"/>
+        <c:axId val="361194464"/>
         <c:scaling>
           <c:orientation val="minMax"/>
         </c:scaling>
@@ -18108,7 +19285,7 @@
             <a:endParaRPr lang="pl-PL"/>
           </a:p>
         </c:txPr>
-        <c:crossAx val="454239968"/>
+        <c:crossAx val="361193904"/>
         <c:crosses val="autoZero"/>
         <c:crossBetween val="between"/>
       </c:valAx>
@@ -18326,8 +19503,8 @@
           <c:showBubbleSize val="0"/>
         </c:dLbls>
         <c:gapWidth val="150"/>
-        <c:axId val="260898864"/>
-        <c:axId val="260899424"/>
+        <c:axId val="361542848"/>
+        <c:axId val="363034224"/>
       </c:barChart>
       <c:lineChart>
         <c:grouping val="standard"/>
@@ -18445,11 +19622,11 @@
         </c:dLbls>
         <c:marker val="1"/>
         <c:smooth val="0"/>
-        <c:axId val="260898864"/>
-        <c:axId val="260899424"/>
+        <c:axId val="361542848"/>
+        <c:axId val="363034224"/>
       </c:lineChart>
       <c:catAx>
-        <c:axId val="260898864"/>
+        <c:axId val="361542848"/>
         <c:scaling>
           <c:orientation val="minMax"/>
         </c:scaling>
@@ -18546,7 +19723,7 @@
             <a:endParaRPr lang="pl-PL"/>
           </a:p>
         </c:txPr>
-        <c:crossAx val="260899424"/>
+        <c:crossAx val="363034224"/>
         <c:crosses val="autoZero"/>
         <c:auto val="1"/>
         <c:lblAlgn val="ctr"/>
@@ -18554,7 +19731,7 @@
         <c:noMultiLvlLbl val="0"/>
       </c:catAx>
       <c:valAx>
-        <c:axId val="260899424"/>
+        <c:axId val="363034224"/>
         <c:scaling>
           <c:orientation val="minMax"/>
         </c:scaling>
@@ -18605,7 +19782,7 @@
             <a:endParaRPr lang="pl-PL"/>
           </a:p>
         </c:txPr>
-        <c:crossAx val="260898864"/>
+        <c:crossAx val="361542848"/>
         <c:crosses val="autoZero"/>
         <c:crossBetween val="between"/>
       </c:valAx>
@@ -18955,11 +20132,11 @@
           <c:showBubbleSize val="0"/>
         </c:dLbls>
         <c:gapWidth val="150"/>
-        <c:axId val="258264352"/>
-        <c:axId val="258264912"/>
+        <c:axId val="270826192"/>
+        <c:axId val="270826752"/>
       </c:barChart>
       <c:catAx>
-        <c:axId val="258264352"/>
+        <c:axId val="270826192"/>
         <c:scaling>
           <c:orientation val="minMax"/>
         </c:scaling>
@@ -19064,7 +20241,7 @@
             <a:endParaRPr lang="pl-PL"/>
           </a:p>
         </c:txPr>
-        <c:crossAx val="258264912"/>
+        <c:crossAx val="270826752"/>
         <c:crosses val="autoZero"/>
         <c:auto val="1"/>
         <c:lblAlgn val="ctr"/>
@@ -19072,7 +20249,7 @@
         <c:noMultiLvlLbl val="0"/>
       </c:catAx>
       <c:valAx>
-        <c:axId val="258264912"/>
+        <c:axId val="270826752"/>
         <c:scaling>
           <c:orientation val="minMax"/>
           <c:max val="5.3"/>
@@ -19180,7 +20357,7 @@
             <a:endParaRPr lang="pl-PL"/>
           </a:p>
         </c:txPr>
-        <c:crossAx val="258264352"/>
+        <c:crossAx val="270826192"/>
         <c:crosses val="autoZero"/>
         <c:crossBetween val="between"/>
       </c:valAx>
@@ -19511,11 +20688,11 @@
         </c:dLbls>
         <c:marker val="1"/>
         <c:smooth val="0"/>
-        <c:axId val="377202640"/>
-        <c:axId val="400027152"/>
+        <c:axId val="260923136"/>
+        <c:axId val="260923696"/>
       </c:lineChart>
       <c:catAx>
-        <c:axId val="377202640"/>
+        <c:axId val="260923136"/>
         <c:scaling>
           <c:orientation val="minMax"/>
         </c:scaling>
@@ -19620,7 +20797,7 @@
             <a:endParaRPr lang="pl-PL"/>
           </a:p>
         </c:txPr>
-        <c:crossAx val="400027152"/>
+        <c:crossAx val="260923696"/>
         <c:crosses val="autoZero"/>
         <c:auto val="1"/>
         <c:lblAlgn val="ctr"/>
@@ -19628,7 +20805,7 @@
         <c:noMultiLvlLbl val="0"/>
       </c:catAx>
       <c:valAx>
-        <c:axId val="400027152"/>
+        <c:axId val="260923696"/>
         <c:scaling>
           <c:orientation val="minMax"/>
         </c:scaling>
@@ -19734,7 +20911,7 @@
             <a:endParaRPr lang="pl-PL"/>
           </a:p>
         </c:txPr>
-        <c:crossAx val="377202640"/>
+        <c:crossAx val="260923136"/>
         <c:crosses val="autoZero"/>
         <c:crossBetween val="between"/>
       </c:valAx>
@@ -20142,11 +21319,11 @@
         </c:dLbls>
         <c:marker val="1"/>
         <c:smooth val="0"/>
-        <c:axId val="402223424"/>
-        <c:axId val="406366208"/>
+        <c:axId val="259983072"/>
+        <c:axId val="259983632"/>
       </c:lineChart>
       <c:catAx>
-        <c:axId val="402223424"/>
+        <c:axId val="259983072"/>
         <c:scaling>
           <c:orientation val="minMax"/>
         </c:scaling>
@@ -20243,7 +21420,7 @@
             <a:endParaRPr lang="pl-PL"/>
           </a:p>
         </c:txPr>
-        <c:crossAx val="406366208"/>
+        <c:crossAx val="259983632"/>
         <c:crosses val="autoZero"/>
         <c:auto val="1"/>
         <c:lblAlgn val="ctr"/>
@@ -20251,7 +21428,7 @@
         <c:noMultiLvlLbl val="0"/>
       </c:catAx>
       <c:valAx>
-        <c:axId val="406366208"/>
+        <c:axId val="259983632"/>
         <c:scaling>
           <c:orientation val="minMax"/>
         </c:scaling>
@@ -20357,7 +21534,7 @@
             <a:endParaRPr lang="pl-PL"/>
           </a:p>
         </c:txPr>
-        <c:crossAx val="402223424"/>
+        <c:crossAx val="259983072"/>
         <c:crosses val="autoZero"/>
         <c:crossBetween val="between"/>
       </c:valAx>
@@ -20728,11 +21905,11 @@
         </c:hiLowLines>
         <c:marker val="1"/>
         <c:smooth val="0"/>
-        <c:axId val="387111360"/>
-        <c:axId val="387111920"/>
+        <c:axId val="195693824"/>
+        <c:axId val="259366320"/>
       </c:lineChart>
       <c:catAx>
-        <c:axId val="387111360"/>
+        <c:axId val="195693824"/>
         <c:scaling>
           <c:orientation val="minMax"/>
         </c:scaling>
@@ -20829,7 +22006,7 @@
             <a:endParaRPr lang="pl-PL"/>
           </a:p>
         </c:txPr>
-        <c:crossAx val="387111920"/>
+        <c:crossAx val="259366320"/>
         <c:crosses val="autoZero"/>
         <c:auto val="1"/>
         <c:lblAlgn val="ctr"/>
@@ -20837,7 +22014,7 @@
         <c:noMultiLvlLbl val="0"/>
       </c:catAx>
       <c:valAx>
-        <c:axId val="387111920"/>
+        <c:axId val="259366320"/>
         <c:scaling>
           <c:orientation val="minMax"/>
         </c:scaling>
@@ -20943,7 +22120,7 @@
             <a:endParaRPr lang="pl-PL"/>
           </a:p>
         </c:txPr>
-        <c:crossAx val="387111360"/>
+        <c:crossAx val="195693824"/>
         <c:crosses val="autoZero"/>
         <c:crossBetween val="between"/>
       </c:valAx>

</xml_diff>